<commit_message>
revised copies of report in docx and pdf format
</commit_message>
<xml_diff>
--- a/373 techreport.docx
+++ b/373 techreport.docx
@@ -1344,6 +1344,7 @@
       </w:pPr>
       <w:bookmarkStart w:id="0" w:name="_Toc392771117"/>
       <w:r>
+        <w:lastRenderedPageBreak/>
         <w:t>Introduction</w:t>
       </w:r>
       <w:bookmarkEnd w:id="0"/>
@@ -1409,7 +1410,23 @@
         <w:t>seasons</w:t>
       </w:r>
       <w:r>
-        <w:t xml:space="preserve"> of type TeamSeason. Each TeamSeason object will contain data such as win-loss records corresponding to a particular season for a particular team. To identify a certain season, there is an attribute for the </w:t>
+        <w:t xml:space="preserve"> of type </w:t>
+      </w:r>
+      <w:proofErr w:type="spellStart"/>
+      <w:r>
+        <w:t>TeamSeason</w:t>
+      </w:r>
+      <w:proofErr w:type="spellEnd"/>
+      <w:r>
+        <w:t xml:space="preserve">. Each </w:t>
+      </w:r>
+      <w:proofErr w:type="spellStart"/>
+      <w:r>
+        <w:t>TeamSeason</w:t>
+      </w:r>
+      <w:proofErr w:type="spellEnd"/>
+      <w:r>
+        <w:t xml:space="preserve"> object will contain data such as win-loss records corresponding to a particular season for a particular team. To identify a certain season, there is an attribute for the </w:t>
       </w:r>
       <w:r>
         <w:rPr>
@@ -1446,7 +1463,23 @@
         <w:t xml:space="preserve">seasons </w:t>
       </w:r>
       <w:r>
-        <w:t xml:space="preserve">of type PlayerSeason. Each PlayerSeason object basically contains player stats for a particular season. It also has an attribute called </w:t>
+        <w:t xml:space="preserve">of type </w:t>
+      </w:r>
+      <w:proofErr w:type="spellStart"/>
+      <w:r>
+        <w:t>PlayerSeason</w:t>
+      </w:r>
+      <w:proofErr w:type="spellEnd"/>
+      <w:r>
+        <w:t xml:space="preserve">. Each </w:t>
+      </w:r>
+      <w:proofErr w:type="spellStart"/>
+      <w:r>
+        <w:t>PlayerSeason</w:t>
+      </w:r>
+      <w:proofErr w:type="spellEnd"/>
+      <w:r>
+        <w:t xml:space="preserve"> object basically contains player stats for a particular season. It also has an attribute called </w:t>
       </w:r>
       <w:r>
         <w:rPr>
@@ -1464,7 +1497,15 @@
         <w:t xml:space="preserve"> </w:t>
       </w:r>
       <w:r>
-        <w:t xml:space="preserve">that identifies which season we are referring to; this will link Player to the Season class. Additionally, the PlayerSeason object has an attribute of type Team called </w:t>
+        <w:t xml:space="preserve">that identifies which season we are referring to; this will link Player to the Season class. Additionally, the </w:t>
+      </w:r>
+      <w:proofErr w:type="spellStart"/>
+      <w:r>
+        <w:t>PlayerSeason</w:t>
+      </w:r>
+      <w:proofErr w:type="spellEnd"/>
+      <w:r>
+        <w:t xml:space="preserve"> object has an attribute of type Team called </w:t>
       </w:r>
       <w:r>
         <w:rPr>
@@ -1487,6 +1528,7 @@
         <w:rPr>
           <w:noProof/>
         </w:rPr>
+        <w:lastRenderedPageBreak/>
         <w:drawing>
           <wp:inline distT="0" distB="0" distL="0" distR="0" wp14:anchorId="138EAF05" wp14:editId="63DD1713">
             <wp:extent cx="5810250" cy="6494208"/>
@@ -1604,23 +1646,31 @@
         <w:t>st</w:t>
       </w:r>
       <w:r>
-        <w:t xml:space="preserve"> Team All-Defense, called </w:t>
-      </w:r>
+        <w:t xml:space="preserve"> Team All-Defense, </w:t>
+      </w:r>
+      <w:r>
+        <w:lastRenderedPageBreak/>
+        <w:t xml:space="preserve">called </w:t>
+      </w:r>
+      <w:proofErr w:type="spellStart"/>
       <w:r>
         <w:rPr>
           <w:i/>
         </w:rPr>
         <w:t>all_nba</w:t>
       </w:r>
+      <w:proofErr w:type="spellEnd"/>
       <w:r>
         <w:t xml:space="preserve"> and </w:t>
       </w:r>
+      <w:proofErr w:type="spellStart"/>
       <w:r>
         <w:rPr>
           <w:i/>
         </w:rPr>
         <w:t>all_def</w:t>
       </w:r>
+      <w:proofErr w:type="spellEnd"/>
       <w:r>
         <w:t xml:space="preserve"> respectively. For those that aren’t familiar with the NBA, the 1</w:t>
       </w:r>
@@ -1642,21 +1692,25 @@
       <w:r>
         <w:t xml:space="preserve"> Team All-Defense is a list of the 5 best defensive players at each position for a particular year. So, </w:t>
       </w:r>
+      <w:proofErr w:type="spellStart"/>
       <w:r>
         <w:rPr>
           <w:i/>
         </w:rPr>
         <w:t>all_nba</w:t>
       </w:r>
+      <w:proofErr w:type="spellEnd"/>
       <w:r>
         <w:t xml:space="preserve"> and </w:t>
       </w:r>
+      <w:proofErr w:type="spellStart"/>
       <w:r>
         <w:rPr>
           <w:i/>
         </w:rPr>
         <w:t>all_def</w:t>
       </w:r>
+      <w:proofErr w:type="spellEnd"/>
       <w:r>
         <w:t xml:space="preserve"> will both be arrays of type Player that will hold the 1</w:t>
       </w:r>
@@ -1741,8 +1795,13 @@
         <w:ind w:left="1080" w:hanging="720"/>
       </w:pPr>
       <w:bookmarkStart w:id="4" w:name="_Toc392771121"/>
-      <w:r>
-        <w:t>RESTful API</w:t>
+      <w:proofErr w:type="spellStart"/>
+      <w:r>
+        <w:t>RESTful</w:t>
+      </w:r>
+      <w:proofErr w:type="spellEnd"/>
+      <w:r>
+        <w:t xml:space="preserve"> API</w:t>
       </w:r>
       <w:bookmarkEnd w:id="4"/>
     </w:p>
@@ -1786,7 +1845,23 @@
         <w:t>id</w:t>
       </w:r>
       <w:r>
-        <w:t xml:space="preserve"> parameter (/teams/{id}). Within each team, you can access the entire list of seasons for a team (/teams/{id}/seasons), or you can list a particular season for an individual team (/teams/{id}/seasons/{id})</w:t>
+        <w:t xml:space="preserve"> parameter (/teams</w:t>
+      </w:r>
+      <w:proofErr w:type="gramStart"/>
+      <w:r>
+        <w:t>/{</w:t>
+      </w:r>
+      <w:proofErr w:type="gramEnd"/>
+      <w:r>
+        <w:t>id}). Within each team, you can access the entire list of seasons for a team (/teams</w:t>
+      </w:r>
+      <w:proofErr w:type="gramStart"/>
+      <w:r>
+        <w:t>/{</w:t>
+      </w:r>
+      <w:proofErr w:type="gramEnd"/>
+      <w:r>
+        <w:t>id}/seasons), or you can list a particular season for an individual team (/teams/{id}/seasons/{id})</w:t>
       </w:r>
       <w:r>
         <w:t xml:space="preserve"> by passing the correct season’s </w:t>
@@ -1823,7 +1898,27 @@
         <w:t>id</w:t>
       </w:r>
       <w:r>
-        <w:t xml:space="preserve"> parameter (/players/{id}). Within each player, you can access the entire list of seasons for a player (/players/{id}/seasons), or you can list a particular season for an individual player (/players/{id}/seasons/{id})</w:t>
+        <w:t xml:space="preserve"> parameter (/players</w:t>
+      </w:r>
+      <w:proofErr w:type="gramStart"/>
+      <w:r>
+        <w:t>/{</w:t>
+      </w:r>
+      <w:proofErr w:type="gramEnd"/>
+      <w:r>
+        <w:t xml:space="preserve">id}). Within each player, you can access the entire list </w:t>
+      </w:r>
+      <w:r>
+        <w:lastRenderedPageBreak/>
+        <w:t>of seasons for a player (/players</w:t>
+      </w:r>
+      <w:proofErr w:type="gramStart"/>
+      <w:r>
+        <w:t>/{</w:t>
+      </w:r>
+      <w:proofErr w:type="gramEnd"/>
+      <w:r>
+        <w:t>id}/seasons), or you can list a particular season for an individual player (/players/{id}/seasons/{id})</w:t>
       </w:r>
       <w:r>
         <w:t xml:space="preserve"> by passing the correct season’s </w:t>
@@ -1847,7 +1942,15 @@
         <w:ind w:left="360" w:firstLine="720"/>
       </w:pPr>
       <w:r>
-        <w:t>For Seasons, you can list the entire collection (/seasons) or access an individual season (/seasons/{id})</w:t>
+        <w:t>For Seasons, you can list the entire collection (/seasons) or access an individual season (/seasons</w:t>
+      </w:r>
+      <w:proofErr w:type="gramStart"/>
+      <w:r>
+        <w:t>/{</w:t>
+      </w:r>
+      <w:proofErr w:type="gramEnd"/>
+      <w:r>
+        <w:t>id})</w:t>
       </w:r>
       <w:r>
         <w:t xml:space="preserve"> by passing the correct </w:t>
@@ -1889,7 +1992,23 @@
         <w:t>id</w:t>
       </w:r>
       <w:r>
-        <w:t xml:space="preserve"> attribute that is in each object of type Team, Player, Season, TeamSeason, and PlayerSeason (see Figure 1 for further clarification).</w:t>
+        <w:t xml:space="preserve"> attribute that is in each object of type Team, Player, Season, </w:t>
+      </w:r>
+      <w:proofErr w:type="spellStart"/>
+      <w:r>
+        <w:t>TeamSeason</w:t>
+      </w:r>
+      <w:proofErr w:type="spellEnd"/>
+      <w:r>
+        <w:t xml:space="preserve">, and </w:t>
+      </w:r>
+      <w:proofErr w:type="spellStart"/>
+      <w:r>
+        <w:t>PlayerSeason</w:t>
+      </w:r>
+      <w:proofErr w:type="spellEnd"/>
+      <w:r>
+        <w:t xml:space="preserve"> (see Figure 1 for further clarification).</w:t>
       </w:r>
     </w:p>
     <w:p>
@@ -1922,7 +2041,15 @@
         <w:ind w:left="720" w:firstLine="720"/>
       </w:pPr>
       <w:r>
-        <w:t xml:space="preserve">The API development tool we used was apiary.io. For the most part, the API I developed was based on the API Blueprint tutorial. I also used http://sendgrid.com/blog/quickly-prototype-apis-apiary/ to help with defining GET access to subdirectories (i.e. /team/{id}/season/{id}). </w:t>
+        <w:t>The API development tool we used was apiary.io. For the most part, the API I developed was based on the API Blueprint tutorial. I also used http://sendgrid.com/blog/quickly-prototype-apis-apiary/ to help with defining GET access to subdirectories (i.e. /team</w:t>
+      </w:r>
+      <w:proofErr w:type="gramStart"/>
+      <w:r>
+        <w:t>/{</w:t>
+      </w:r>
+      <w:proofErr w:type="gramEnd"/>
+      <w:r>
+        <w:t xml:space="preserve">id}/season/{id}). </w:t>
       </w:r>
     </w:p>
     <w:p>
@@ -1935,8 +2062,13 @@
         <w:spacing w:line="480" w:lineRule="auto"/>
       </w:pPr>
       <w:bookmarkStart w:id="6" w:name="_Toc392771123"/>
-      <w:r>
-        <w:t>Django Models</w:t>
+      <w:proofErr w:type="spellStart"/>
+      <w:r>
+        <w:t>Django</w:t>
+      </w:r>
+      <w:proofErr w:type="spellEnd"/>
+      <w:r>
+        <w:t xml:space="preserve"> Models</w:t>
       </w:r>
       <w:bookmarkEnd w:id="6"/>
     </w:p>
@@ -1958,7 +2090,27 @@
           <w:sz w:val="22"/>
           <w:szCs w:val="22"/>
         </w:rPr>
-        <w:t>The django models for the NBA database are designed to separate three things: players, teams, and years.  These are the three main models, followed by two subclasses that are player years and team years.</w:t>
+        <w:t xml:space="preserve">The </w:t>
+      </w:r>
+      <w:proofErr w:type="spellStart"/>
+      <w:r>
+        <w:rPr>
+          <w:rFonts w:asciiTheme="minorHAnsi" w:hAnsiTheme="minorHAnsi" w:cs="Arial"/>
+          <w:color w:val="000000"/>
+          <w:sz w:val="22"/>
+          <w:szCs w:val="22"/>
+        </w:rPr>
+        <w:t>django</w:t>
+      </w:r>
+      <w:proofErr w:type="spellEnd"/>
+      <w:r>
+        <w:rPr>
+          <w:rFonts w:asciiTheme="minorHAnsi" w:hAnsiTheme="minorHAnsi" w:cs="Arial"/>
+          <w:color w:val="000000"/>
+          <w:sz w:val="22"/>
+          <w:szCs w:val="22"/>
+        </w:rPr>
+        <w:t xml:space="preserve"> models for the NBA database are designed to separate three things: players, teams, and years.  These are the three main models, followed by two subclasses that are player years and team years.</w:t>
       </w:r>
     </w:p>
     <w:p>
@@ -2000,6 +2152,7 @@
           <w:sz w:val="22"/>
           <w:szCs w:val="22"/>
         </w:rPr>
+        <w:lastRenderedPageBreak/>
         <w:t>The second main class model is the Player class.  This model is meant to associate with an individual Player in the NBA.  It is designed to contain static information that will probably not change during the duration of this project.  The model contains things like the player’s name, position, where he went to school (college or high school), how many years he has played in the NBA, a link to his official twitter account, and a recent photo of him.  Note the team that the individual currently plays for is not included in the Player model because players often change teams and as a result that information is included in the subclass.  Each team has multiple years that it has been in the NBA, so the information for those years are held in Team Years and are a one-to-many relationship.</w:t>
       </w:r>
     </w:p>
@@ -2021,7 +2174,27 @@
           <w:sz w:val="22"/>
           <w:szCs w:val="22"/>
         </w:rPr>
-        <w:t>The Year model is the third main model class.  It contains overall information for a specific NBA season that will never change since the seasons have already happened.  The model mostly focuses on the end of the season, and not what happens in the middle.  Hence the information included is the year the model pertains to, the list of players on the All-NBA 1st Team that is selected after the regular season, the players selected to the All-Defensive 1st Team, the NBA Finals MVP, the team that won the NBA Finals, the logo for the NBA Finals for the year, and a text recap of how the NBA Finals went.  Note the All-NBA team, All-Defensive team, and Finals MVP should all link to Player models, and the champion field link to a Team model.  In the current edition, however, there were problems with the ManyToMany field for the All-NBA and All-Defensive teams, so those are string fields for the time being.</w:t>
+        <w:t xml:space="preserve">The Year model is the third main model class.  It contains overall information for a specific NBA season that will never change since the seasons have already happened.  The model mostly focuses on the end of the season, and not what happens in the middle.  Hence the information included is the year the model pertains to, the list of players on the All-NBA 1st Team that is selected after the regular season, the players selected to the All-Defensive 1st Team, the NBA Finals MVP, the team that won the NBA Finals, the logo for the NBA Finals for the year, and a text recap of how the NBA Finals went.  Note the All-NBA team, All-Defensive team, and Finals MVP should all link to Player models, and the champion field link to a Team model.  In the current edition, however, there were problems with the </w:t>
+      </w:r>
+      <w:proofErr w:type="spellStart"/>
+      <w:r>
+        <w:rPr>
+          <w:rFonts w:asciiTheme="minorHAnsi" w:hAnsiTheme="minorHAnsi" w:cs="Arial"/>
+          <w:color w:val="000000"/>
+          <w:sz w:val="22"/>
+          <w:szCs w:val="22"/>
+        </w:rPr>
+        <w:t>ManyToMany</w:t>
+      </w:r>
+      <w:proofErr w:type="spellEnd"/>
+      <w:r>
+        <w:rPr>
+          <w:rFonts w:asciiTheme="minorHAnsi" w:hAnsiTheme="minorHAnsi" w:cs="Arial"/>
+          <w:color w:val="000000"/>
+          <w:sz w:val="22"/>
+          <w:szCs w:val="22"/>
+        </w:rPr>
+        <w:t xml:space="preserve"> field for the All-NBA and All-Defensive teams, so those are string fields for the time being.</w:t>
       </w:r>
     </w:p>
     <w:p>
@@ -2042,7 +2215,27 @@
           <w:sz w:val="22"/>
           <w:szCs w:val="22"/>
         </w:rPr>
-        <w:t>Each Player has multiple subclasses called PlayerYear’s that contain a player’s statistics and information about a specific year.  Along with the usual stats and information such as the team he played for, points per game, assists, steals, blocks, points per game, etc. this field also contains Boolean fields that denote if the player received any MVP or All-NBA awards that season.</w:t>
+        <w:t xml:space="preserve">Each Player has multiple subclasses called </w:t>
+      </w:r>
+      <w:proofErr w:type="spellStart"/>
+      <w:r>
+        <w:rPr>
+          <w:rFonts w:asciiTheme="minorHAnsi" w:hAnsiTheme="minorHAnsi" w:cs="Arial"/>
+          <w:color w:val="000000"/>
+          <w:sz w:val="22"/>
+          <w:szCs w:val="22"/>
+        </w:rPr>
+        <w:t>PlayerYear’s</w:t>
+      </w:r>
+      <w:proofErr w:type="spellEnd"/>
+      <w:r>
+        <w:rPr>
+          <w:rFonts w:asciiTheme="minorHAnsi" w:hAnsiTheme="minorHAnsi" w:cs="Arial"/>
+          <w:color w:val="000000"/>
+          <w:sz w:val="22"/>
+          <w:szCs w:val="22"/>
+        </w:rPr>
+        <w:t xml:space="preserve"> that contain a player’s statistics and information about a specific year.  Along with the usual stats and information such as the team he played for, points per game, assists, steals, blocks, points per game, etc. this field also contains Boolean fields that denote if the player received any MVP or All-NBA awards that season.</w:t>
       </w:r>
     </w:p>
     <w:p>
@@ -2064,7 +2257,28 @@
           <w:sz w:val="22"/>
           <w:szCs w:val="22"/>
         </w:rPr>
-        <w:t>Each Team also has multiple subclasses called TeamYear’s that contain how a specific team performed in a specific year.  For now, this model only contains which Team and Year this “season,” if you will, pertains to, as well as their wins and losses and a text recap of how their playoffs went (if they went, otherwise it should be say something along the lines of “Did not make postseason”).</w:t>
+        <w:lastRenderedPageBreak/>
+        <w:t xml:space="preserve">Each Team also has multiple subclasses called </w:t>
+      </w:r>
+      <w:proofErr w:type="spellStart"/>
+      <w:r>
+        <w:rPr>
+          <w:rFonts w:asciiTheme="minorHAnsi" w:hAnsiTheme="minorHAnsi" w:cs="Arial"/>
+          <w:color w:val="000000"/>
+          <w:sz w:val="22"/>
+          <w:szCs w:val="22"/>
+        </w:rPr>
+        <w:t>TeamYear’s</w:t>
+      </w:r>
+      <w:proofErr w:type="spellEnd"/>
+      <w:r>
+        <w:rPr>
+          <w:rFonts w:asciiTheme="minorHAnsi" w:hAnsiTheme="minorHAnsi" w:cs="Arial"/>
+          <w:color w:val="000000"/>
+          <w:sz w:val="22"/>
+          <w:szCs w:val="22"/>
+        </w:rPr>
+        <w:t xml:space="preserve"> that contain how a specific team performed in a specific year.  For now, this model only contains which Team and Year this “season,” if you will, pertains to, as well as their wins and losses and a text recap of how their playoffs went (if they went, otherwise it should be say something along the lines of “Did not make postseason”).</w:t>
       </w:r>
     </w:p>
     <w:p>
@@ -2093,7 +2307,15 @@
       </w:pPr>
       <w:bookmarkStart w:id="8" w:name="_Toc392771125"/>
       <w:r>
-        <w:t>Unit Tests of Django Models</w:t>
+        <w:t xml:space="preserve">Unit Tests of </w:t>
+      </w:r>
+      <w:proofErr w:type="spellStart"/>
+      <w:r>
+        <w:t>Django</w:t>
+      </w:r>
+      <w:proofErr w:type="spellEnd"/>
+      <w:r>
+        <w:t xml:space="preserve"> Models</w:t>
       </w:r>
       <w:bookmarkEnd w:id="8"/>
     </w:p>
@@ -2114,7 +2336,27 @@
           <w:sz w:val="22"/>
           <w:szCs w:val="22"/>
         </w:rPr>
-        <w:t>The django unit tests for models.py are tests for creating objects using each of the model classes.  </w:t>
+        <w:t xml:space="preserve">The </w:t>
+      </w:r>
+      <w:proofErr w:type="spellStart"/>
+      <w:r>
+        <w:rPr>
+          <w:rFonts w:ascii="Arial" w:hAnsi="Arial" w:cs="Arial"/>
+          <w:color w:val="000000"/>
+          <w:sz w:val="22"/>
+          <w:szCs w:val="22"/>
+        </w:rPr>
+        <w:t>django</w:t>
+      </w:r>
+      <w:proofErr w:type="spellEnd"/>
+      <w:r>
+        <w:rPr>
+          <w:rFonts w:ascii="Arial" w:hAnsi="Arial" w:cs="Arial"/>
+          <w:color w:val="000000"/>
+          <w:sz w:val="22"/>
+          <w:szCs w:val="22"/>
+        </w:rPr>
+        <w:t xml:space="preserve"> unit tests for models.py are tests for creating objects using each of the model classes.  </w:t>
       </w:r>
     </w:p>
     <w:p>
@@ -2134,7 +2376,58 @@
           <w:sz w:val="22"/>
           <w:szCs w:val="22"/>
         </w:rPr>
-        <w:t>For testing player, it makes sure every entry for creating an object is stored as entered. Its second test asserts that years of experience for a player is defaulted to zero if not given.  The last test is making sure the str() method works as expected for a Player.</w:t>
+        <w:t xml:space="preserve">For testing player, it makes sure every entry for creating an object is stored as entered. Its second test asserts that </w:t>
+      </w:r>
+      <w:proofErr w:type="gramStart"/>
+      <w:r>
+        <w:rPr>
+          <w:rFonts w:ascii="Arial" w:hAnsi="Arial" w:cs="Arial"/>
+          <w:color w:val="000000"/>
+          <w:sz w:val="22"/>
+          <w:szCs w:val="22"/>
+        </w:rPr>
+        <w:t>years of experience for a player is</w:t>
+      </w:r>
+      <w:proofErr w:type="gramEnd"/>
+      <w:r>
+        <w:rPr>
+          <w:rFonts w:ascii="Arial" w:hAnsi="Arial" w:cs="Arial"/>
+          <w:color w:val="000000"/>
+          <w:sz w:val="22"/>
+          <w:szCs w:val="22"/>
+        </w:rPr>
+        <w:t xml:space="preserve"> defaulted to zero if not given.  The last test is making sure the </w:t>
+      </w:r>
+      <w:proofErr w:type="spellStart"/>
+      <w:proofErr w:type="gramStart"/>
+      <w:r>
+        <w:rPr>
+          <w:rFonts w:ascii="Arial" w:hAnsi="Arial" w:cs="Arial"/>
+          <w:color w:val="000000"/>
+          <w:sz w:val="22"/>
+          <w:szCs w:val="22"/>
+        </w:rPr>
+        <w:t>str</w:t>
+      </w:r>
+      <w:proofErr w:type="spellEnd"/>
+      <w:r>
+        <w:rPr>
+          <w:rFonts w:ascii="Arial" w:hAnsi="Arial" w:cs="Arial"/>
+          <w:color w:val="000000"/>
+          <w:sz w:val="22"/>
+          <w:szCs w:val="22"/>
+        </w:rPr>
+        <w:t>(</w:t>
+      </w:r>
+      <w:proofErr w:type="gramEnd"/>
+      <w:r>
+        <w:rPr>
+          <w:rFonts w:ascii="Arial" w:hAnsi="Arial" w:cs="Arial"/>
+          <w:color w:val="000000"/>
+          <w:sz w:val="22"/>
+          <w:szCs w:val="22"/>
+        </w:rPr>
+        <w:t>) method works as expected for a Player.</w:t>
       </w:r>
     </w:p>
     <w:p>
@@ -2154,7 +2447,38 @@
           <w:sz w:val="22"/>
           <w:szCs w:val="22"/>
         </w:rPr>
-        <w:t>For testing Team, the tests, again, make sure every entry for creating an object is stored as entered. It also tests the str() method just as the Player Test did.</w:t>
+        <w:t xml:space="preserve">For testing Team, the tests, again, make sure every entry for creating an object is stored as entered. It also tests the </w:t>
+      </w:r>
+      <w:proofErr w:type="spellStart"/>
+      <w:proofErr w:type="gramStart"/>
+      <w:r>
+        <w:rPr>
+          <w:rFonts w:ascii="Arial" w:hAnsi="Arial" w:cs="Arial"/>
+          <w:color w:val="000000"/>
+          <w:sz w:val="22"/>
+          <w:szCs w:val="22"/>
+        </w:rPr>
+        <w:t>str</w:t>
+      </w:r>
+      <w:proofErr w:type="spellEnd"/>
+      <w:r>
+        <w:rPr>
+          <w:rFonts w:ascii="Arial" w:hAnsi="Arial" w:cs="Arial"/>
+          <w:color w:val="000000"/>
+          <w:sz w:val="22"/>
+          <w:szCs w:val="22"/>
+        </w:rPr>
+        <w:t>(</w:t>
+      </w:r>
+      <w:proofErr w:type="gramEnd"/>
+      <w:r>
+        <w:rPr>
+          <w:rFonts w:ascii="Arial" w:hAnsi="Arial" w:cs="Arial"/>
+          <w:color w:val="000000"/>
+          <w:sz w:val="22"/>
+          <w:szCs w:val="22"/>
+        </w:rPr>
+        <w:t>) method just as the Player Test did.</w:t>
       </w:r>
     </w:p>
     <w:p>
@@ -2194,8 +2518,19 @@
           <w:sz w:val="22"/>
           <w:szCs w:val="22"/>
         </w:rPr>
-        <w:t>Player Year test includes every main class object, so all 3 were created and then used to create a player year (aka. season).  Then asserted that all stats and info entered upon creation are correct.</w:t>
-      </w:r>
+        <w:t>Player Year test includes every main class object, so all 3 were created and then used to create a player year (aka. season).  </w:t>
+      </w:r>
+      <w:proofErr w:type="gramStart"/>
+      <w:r>
+        <w:rPr>
+          <w:rFonts w:ascii="Arial" w:hAnsi="Arial" w:cs="Arial"/>
+          <w:color w:val="000000"/>
+          <w:sz w:val="22"/>
+          <w:szCs w:val="22"/>
+        </w:rPr>
+        <w:t>Then asserted that all stats and info entered upon creation are correct.</w:t>
+      </w:r>
+      <w:proofErr w:type="gramEnd"/>
     </w:p>
     <w:p>
       <w:pPr>
@@ -2230,6 +2565,7 @@
       </w:pPr>
       <w:bookmarkStart w:id="9" w:name="_Toc392771126"/>
       <w:r>
+        <w:lastRenderedPageBreak/>
         <w:t>Other</w:t>
       </w:r>
       <w:bookmarkEnd w:id="9"/>
@@ -2264,7 +2600,231 @@
           <w:rFonts w:cs="Times New Roman"/>
           <w:color w:val="000000"/>
         </w:rPr>
-        <w:t xml:space="preserve">To make to static HTML pages that are served by Django on Pythonanywhere, one of the easiest ways to start is to follow the Django tutorial provided in Pythonanywhere.com (the exact link is “https://www.pythonanywhere.com/wiki/DjangoTutorial”). The Django tutorial is straightforward up to “Defining your urls” section. The tutorial instructs to fill in the first line of urls.py as “from django.conf.urls.defaults import patterns, include, url” which would result in an error for users with Django 1.6 or later versions because “django.conf.urls.defaults” has been removed in Django 1.6. The correct way to import would be “from django.conf.urls import patterns, include, url” for Django 1.6 users. </w:t>
+        <w:t xml:space="preserve">To make to static HTML pages that are served by </w:t>
+      </w:r>
+      <w:proofErr w:type="spellStart"/>
+      <w:r>
+        <w:rPr>
+          <w:rFonts w:cs="Times New Roman"/>
+          <w:color w:val="000000"/>
+        </w:rPr>
+        <w:t>Django</w:t>
+      </w:r>
+      <w:proofErr w:type="spellEnd"/>
+      <w:r>
+        <w:rPr>
+          <w:rFonts w:cs="Times New Roman"/>
+          <w:color w:val="000000"/>
+        </w:rPr>
+        <w:t xml:space="preserve"> on </w:t>
+      </w:r>
+      <w:proofErr w:type="spellStart"/>
+      <w:r>
+        <w:rPr>
+          <w:rFonts w:cs="Times New Roman"/>
+          <w:color w:val="000000"/>
+        </w:rPr>
+        <w:t>Pythonanywhere</w:t>
+      </w:r>
+      <w:proofErr w:type="spellEnd"/>
+      <w:r>
+        <w:rPr>
+          <w:rFonts w:cs="Times New Roman"/>
+          <w:color w:val="000000"/>
+        </w:rPr>
+        <w:t xml:space="preserve">, one of the easiest ways to start is to follow the </w:t>
+      </w:r>
+      <w:proofErr w:type="spellStart"/>
+      <w:r>
+        <w:rPr>
+          <w:rFonts w:cs="Times New Roman"/>
+          <w:color w:val="000000"/>
+        </w:rPr>
+        <w:t>Django</w:t>
+      </w:r>
+      <w:proofErr w:type="spellEnd"/>
+      <w:r>
+        <w:rPr>
+          <w:rFonts w:cs="Times New Roman"/>
+          <w:color w:val="000000"/>
+        </w:rPr>
+        <w:t xml:space="preserve"> tutorial provided in Pythonanywhere.com (the exact link is “https://www.pythonanywhere.com/wiki/</w:t>
+      </w:r>
+      <w:proofErr w:type="spellStart"/>
+      <w:r>
+        <w:rPr>
+          <w:rFonts w:cs="Times New Roman"/>
+          <w:color w:val="000000"/>
+        </w:rPr>
+        <w:t>DjangoTutorial</w:t>
+      </w:r>
+      <w:proofErr w:type="spellEnd"/>
+      <w:r>
+        <w:rPr>
+          <w:rFonts w:cs="Times New Roman"/>
+          <w:color w:val="000000"/>
+        </w:rPr>
+        <w:t xml:space="preserve">”). The </w:t>
+      </w:r>
+      <w:proofErr w:type="spellStart"/>
+      <w:r>
+        <w:rPr>
+          <w:rFonts w:cs="Times New Roman"/>
+          <w:color w:val="000000"/>
+        </w:rPr>
+        <w:t>Django</w:t>
+      </w:r>
+      <w:proofErr w:type="spellEnd"/>
+      <w:r>
+        <w:rPr>
+          <w:rFonts w:cs="Times New Roman"/>
+          <w:color w:val="000000"/>
+        </w:rPr>
+        <w:t xml:space="preserve"> tutorial is straightforward up to “Defining your </w:t>
+      </w:r>
+      <w:proofErr w:type="spellStart"/>
+      <w:r>
+        <w:rPr>
+          <w:rFonts w:cs="Times New Roman"/>
+          <w:color w:val="000000"/>
+        </w:rPr>
+        <w:t>urls</w:t>
+      </w:r>
+      <w:proofErr w:type="spellEnd"/>
+      <w:r>
+        <w:rPr>
+          <w:rFonts w:cs="Times New Roman"/>
+          <w:color w:val="000000"/>
+        </w:rPr>
+        <w:t xml:space="preserve">” section. The tutorial instructs to fill in the first line of urls.py as “from </w:t>
+      </w:r>
+      <w:proofErr w:type="spellStart"/>
+      <w:r>
+        <w:rPr>
+          <w:rFonts w:cs="Times New Roman"/>
+          <w:color w:val="000000"/>
+        </w:rPr>
+        <w:t>django.conf.urls.defaults</w:t>
+      </w:r>
+      <w:proofErr w:type="spellEnd"/>
+      <w:r>
+        <w:rPr>
+          <w:rFonts w:cs="Times New Roman"/>
+          <w:color w:val="000000"/>
+        </w:rPr>
+        <w:t xml:space="preserve"> import patterns, include, </w:t>
+      </w:r>
+      <w:proofErr w:type="spellStart"/>
+      <w:r>
+        <w:rPr>
+          <w:rFonts w:cs="Times New Roman"/>
+          <w:color w:val="000000"/>
+        </w:rPr>
+        <w:t>url</w:t>
+      </w:r>
+      <w:proofErr w:type="spellEnd"/>
+      <w:r>
+        <w:rPr>
+          <w:rFonts w:cs="Times New Roman"/>
+          <w:color w:val="000000"/>
+        </w:rPr>
+        <w:t xml:space="preserve">” which would result in an error for users with </w:t>
+      </w:r>
+      <w:proofErr w:type="spellStart"/>
+      <w:r>
+        <w:rPr>
+          <w:rFonts w:cs="Times New Roman"/>
+          <w:color w:val="000000"/>
+        </w:rPr>
+        <w:t>Django</w:t>
+      </w:r>
+      <w:proofErr w:type="spellEnd"/>
+      <w:r>
+        <w:rPr>
+          <w:rFonts w:cs="Times New Roman"/>
+          <w:color w:val="000000"/>
+        </w:rPr>
+        <w:t xml:space="preserve"> 1.6 or later versions because “</w:t>
+      </w:r>
+      <w:proofErr w:type="spellStart"/>
+      <w:r>
+        <w:rPr>
+          <w:rFonts w:cs="Times New Roman"/>
+          <w:color w:val="000000"/>
+        </w:rPr>
+        <w:t>django.conf.urls.defaults</w:t>
+      </w:r>
+      <w:proofErr w:type="spellEnd"/>
+      <w:r>
+        <w:rPr>
+          <w:rFonts w:cs="Times New Roman"/>
+          <w:color w:val="000000"/>
+        </w:rPr>
+        <w:t xml:space="preserve">” has been removed in </w:t>
+      </w:r>
+      <w:proofErr w:type="spellStart"/>
+      <w:r>
+        <w:rPr>
+          <w:rFonts w:cs="Times New Roman"/>
+          <w:color w:val="000000"/>
+        </w:rPr>
+        <w:t>Django</w:t>
+      </w:r>
+      <w:proofErr w:type="spellEnd"/>
+      <w:r>
+        <w:rPr>
+          <w:rFonts w:cs="Times New Roman"/>
+          <w:color w:val="000000"/>
+        </w:rPr>
+        <w:t xml:space="preserve"> 1.6. The correct way to import would be “from </w:t>
+      </w:r>
+      <w:proofErr w:type="spellStart"/>
+      <w:r>
+        <w:rPr>
+          <w:rFonts w:cs="Times New Roman"/>
+          <w:color w:val="000000"/>
+        </w:rPr>
+        <w:t>django.conf.urls</w:t>
+      </w:r>
+      <w:proofErr w:type="spellEnd"/>
+      <w:r>
+        <w:rPr>
+          <w:rFonts w:cs="Times New Roman"/>
+          <w:color w:val="000000"/>
+        </w:rPr>
+        <w:t xml:space="preserve"> import patterns, include, </w:t>
+      </w:r>
+      <w:proofErr w:type="spellStart"/>
+      <w:r>
+        <w:rPr>
+          <w:rFonts w:cs="Times New Roman"/>
+          <w:color w:val="000000"/>
+        </w:rPr>
+        <w:t>url</w:t>
+      </w:r>
+      <w:proofErr w:type="spellEnd"/>
+      <w:r>
+        <w:rPr>
+          <w:rFonts w:cs="Times New Roman"/>
+          <w:color w:val="000000"/>
+        </w:rPr>
+        <w:t xml:space="preserve">” for </w:t>
+      </w:r>
+      <w:proofErr w:type="spellStart"/>
+      <w:r>
+        <w:rPr>
+          <w:rFonts w:cs="Times New Roman"/>
+          <w:color w:val="000000"/>
+        </w:rPr>
+        <w:t>Django</w:t>
+      </w:r>
+      <w:proofErr w:type="spellEnd"/>
+      <w:r>
+        <w:rPr>
+          <w:rFonts w:cs="Times New Roman"/>
+          <w:color w:val="000000"/>
+        </w:rPr>
+        <w:t xml:space="preserve"> 1.6 users. </w:t>
       </w:r>
     </w:p>
     <w:p>
@@ -2281,7 +2841,23 @@
           <w:rFonts w:cs="Times New Roman"/>
           <w:color w:val="000000"/>
         </w:rPr>
-        <w:t xml:space="preserve">After finishing the tutorial, the user should have all the necessary ingredients for building basic html pages in his pythonanywhere.com directory. The user should now be able to access into “http://user-id.pythonanywhere.com/admin/” (“http://nbadb.pythonanywhere.com/admin/” in our case) and administer the Django-powered website. The first thing the administrator would want to do is adding class objects, which are defined in the models.py file, into the website. To do this, models.py file should be in the app directory along with views.py. Also, an admin.py file with information about the models.py class objects should be in the same directory as well. </w:t>
+        <w:t xml:space="preserve">After finishing the tutorial, the user should have all the necessary ingredients for building basic html pages in his pythonanywhere.com directory. The user should now be able to access into “http://user-id.pythonanywhere.com/admin/” (“http://nbadb.pythonanywhere.com/admin/” in our case) and administer the </w:t>
+      </w:r>
+      <w:proofErr w:type="spellStart"/>
+      <w:r>
+        <w:rPr>
+          <w:rFonts w:cs="Times New Roman"/>
+          <w:color w:val="000000"/>
+        </w:rPr>
+        <w:t>Django</w:t>
+      </w:r>
+      <w:proofErr w:type="spellEnd"/>
+      <w:r>
+        <w:rPr>
+          <w:rFonts w:cs="Times New Roman"/>
+          <w:color w:val="000000"/>
+        </w:rPr>
+        <w:t xml:space="preserve">-powered website. The first thing the administrator would want to do is adding class objects, which are defined in the models.py file, into the website. To do this, models.py file should be in the app directory along with views.py. Also, an admin.py file with information about the models.py class objects should be in the same directory as well. </w:t>
       </w:r>
     </w:p>
     <w:p>
@@ -2383,6 +2959,7 @@
           <w:rFonts w:cs="Times New Roman"/>
           <w:color w:val="000000"/>
         </w:rPr>
+        <w:lastRenderedPageBreak/>
         <w:t xml:space="preserve">By adding an admin.py file to the app directory </w:t>
       </w:r>
       <w:r>
@@ -2621,7 +3198,79 @@
           <w:rFonts w:cs="Times New Roman"/>
           <w:color w:val="000000"/>
         </w:rPr>
-        <w:t>Once the necessary objects are added to the website, it is time to make the first html page of the website. The “home.html” was already made from the tutorial. In order to enable other html files to work and present them in the web, views.py and urls.py files have to be modified to handle each files. For the views.py file, “render_to_response” function was mainly used to handle the class objects (Documentations and more information about “render_to_response” function can be found in “https://docs.djangoproject.com/en/dev/topics/http/shortcuts/”). Our group’s views.py file so far looks as follows:</w:t>
+        <w:t xml:space="preserve">Once the necessary objects are added to the website, it is time to make the first html page of the website. The “home.html” was already made from the tutorial. In order to enable other html files to work and present them in the web, views.py and urls.py files have to be modified to handle each </w:t>
+      </w:r>
+      <w:proofErr w:type="gramStart"/>
+      <w:r>
+        <w:rPr>
+          <w:rFonts w:cs="Times New Roman"/>
+          <w:color w:val="000000"/>
+        </w:rPr>
+        <w:t>files</w:t>
+      </w:r>
+      <w:proofErr w:type="gramEnd"/>
+      <w:r>
+        <w:rPr>
+          <w:rFonts w:cs="Times New Roman"/>
+          <w:color w:val="000000"/>
+        </w:rPr>
+        <w:t>. For the views.py file, “</w:t>
+      </w:r>
+      <w:proofErr w:type="spellStart"/>
+      <w:r>
+        <w:rPr>
+          <w:rFonts w:cs="Times New Roman"/>
+          <w:color w:val="000000"/>
+        </w:rPr>
+        <w:t>render_to_response</w:t>
+      </w:r>
+      <w:proofErr w:type="spellEnd"/>
+      <w:r>
+        <w:rPr>
+          <w:rFonts w:cs="Times New Roman"/>
+          <w:color w:val="000000"/>
+        </w:rPr>
+        <w:t>” function was mainly used to handle the class objects (Documentations and more information about “</w:t>
+      </w:r>
+      <w:proofErr w:type="spellStart"/>
+      <w:r>
+        <w:rPr>
+          <w:rFonts w:cs="Times New Roman"/>
+          <w:color w:val="000000"/>
+        </w:rPr>
+        <w:t>render_to_response</w:t>
+      </w:r>
+      <w:proofErr w:type="spellEnd"/>
+      <w:r>
+        <w:rPr>
+          <w:rFonts w:cs="Times New Roman"/>
+          <w:color w:val="000000"/>
+        </w:rPr>
+        <w:t xml:space="preserve">” function can be found </w:t>
+      </w:r>
+      <w:r>
+        <w:rPr>
+          <w:rFonts w:cs="Times New Roman"/>
+          <w:color w:val="000000"/>
+        </w:rPr>
+        <w:lastRenderedPageBreak/>
+        <w:t>in “https://docs.djangoproject.com/en/</w:t>
+      </w:r>
+      <w:proofErr w:type="spellStart"/>
+      <w:r>
+        <w:rPr>
+          <w:rFonts w:cs="Times New Roman"/>
+          <w:color w:val="000000"/>
+        </w:rPr>
+        <w:t>dev</w:t>
+      </w:r>
+      <w:proofErr w:type="spellEnd"/>
+      <w:r>
+        <w:rPr>
+          <w:rFonts w:cs="Times New Roman"/>
+          <w:color w:val="000000"/>
+        </w:rPr>
+        <w:t>/topics/http/shortcuts/”). Our group’s views.py file so far looks as follows:</w:t>
       </w:r>
     </w:p>
     <w:p>
@@ -2734,7 +3383,39 @@
           <w:rFonts w:cs="Times New Roman"/>
           <w:color w:val="000000"/>
         </w:rPr>
-        <w:t xml:space="preserve">Apart from the request for “home.html,” all the requests in view.py returns a HttpResponse object, which makes it possible to display the appropriate html page such as “playersall.html,” which is displayed </w:t>
+        <w:t xml:space="preserve">Apart from the request for “home.html,” all the requests in view.py </w:t>
+      </w:r>
+      <w:proofErr w:type="gramStart"/>
+      <w:r>
+        <w:rPr>
+          <w:rFonts w:cs="Times New Roman"/>
+          <w:color w:val="000000"/>
+        </w:rPr>
+        <w:t>returns</w:t>
+      </w:r>
+      <w:proofErr w:type="gramEnd"/>
+      <w:r>
+        <w:rPr>
+          <w:rFonts w:cs="Times New Roman"/>
+          <w:color w:val="000000"/>
+        </w:rPr>
+        <w:t xml:space="preserve"> a </w:t>
+      </w:r>
+      <w:proofErr w:type="spellStart"/>
+      <w:r>
+        <w:rPr>
+          <w:rFonts w:cs="Times New Roman"/>
+          <w:color w:val="000000"/>
+        </w:rPr>
+        <w:t>HttpResponse</w:t>
+      </w:r>
+      <w:proofErr w:type="spellEnd"/>
+      <w:r>
+        <w:rPr>
+          <w:rFonts w:cs="Times New Roman"/>
+          <w:color w:val="000000"/>
+        </w:rPr>
+        <w:t xml:space="preserve"> object, which makes it possible to display the appropriate html page such as “playersall.html,” which is displayed </w:t>
       </w:r>
       <w:r>
         <w:rPr>
@@ -2861,7 +3542,24 @@
           <w:rFonts w:cs="Times New Roman"/>
           <w:color w:val="000000"/>
         </w:rPr>
-        <w:t xml:space="preserve">The basic layout is the same for all the other html files (teamsall.html and yearsall.html): They all display the class objects’ information that the administrator added. At the bottom of the html block are the links to other html pages. The files also have links that present a more detailed view (using DetailView) of a certain object (for example, line 6 of “playersall.html”). </w:t>
+        <w:lastRenderedPageBreak/>
+        <w:t xml:space="preserve">The basic layout is the same for all the other html files (teamsall.html and yearsall.html): They all display the class objects’ information that the administrator added. At the bottom of the html block are the links to other html pages. The files also have links that present a more detailed view (using </w:t>
+      </w:r>
+      <w:proofErr w:type="spellStart"/>
+      <w:r>
+        <w:rPr>
+          <w:rFonts w:cs="Times New Roman"/>
+          <w:color w:val="000000"/>
+        </w:rPr>
+        <w:t>DetailView</w:t>
+      </w:r>
+      <w:proofErr w:type="spellEnd"/>
+      <w:r>
+        <w:rPr>
+          <w:rFonts w:cs="Times New Roman"/>
+          <w:color w:val="000000"/>
+        </w:rPr>
+        <w:t xml:space="preserve">) of a certain object (for example, line 6 of “playersall.html”). </w:t>
       </w:r>
     </w:p>
     <w:p>
@@ -2988,7 +3686,23 @@
           <w:rFonts w:cs="Times New Roman"/>
           <w:color w:val="000000"/>
         </w:rPr>
-        <w:t xml:space="preserve">, shows how DetailView was implemented (a full documentation and explanation can be found in “https://docs.djangoproject.com/en/dev/ref/class-based-views/generic-display/”). </w:t>
+        <w:t xml:space="preserve">, shows how </w:t>
+      </w:r>
+      <w:proofErr w:type="spellStart"/>
+      <w:r>
+        <w:rPr>
+          <w:rFonts w:cs="Times New Roman"/>
+          <w:color w:val="000000"/>
+        </w:rPr>
+        <w:t>DetailView</w:t>
+      </w:r>
+      <w:proofErr w:type="spellEnd"/>
+      <w:r>
+        <w:rPr>
+          <w:rFonts w:cs="Times New Roman"/>
+          <w:color w:val="000000"/>
+        </w:rPr>
+        <w:t xml:space="preserve"> was implemented (a full documentation and explanation can be found in “https://docs.djangoproject.com/en/dev/ref/class-based-views/generic-display/”). </w:t>
       </w:r>
     </w:p>
     <w:p>
@@ -3035,7 +3749,19 @@
         <w:ind w:left="360" w:firstLine="720"/>
       </w:pPr>
       <w:r>
-        <w:t xml:space="preserve">For each team, we gathered data on their name, city of origin, years since their original founding, prior names for the teams and their locations, years that they went to the playoffs since the 1984 playoffs (the first year that the playoffs were fixed with sixteen teams going),  years since the 1984 playoffs that the team won the playoffs if any, and a link to current roster data for the team. This was done so that every team would have multiple links to other types of pages once completed. First, each of the thirty teams would have a link to all of the player pages for players that are currently signed to the team. The team page would also have a link to the playoff pages for every year they went to playoffs. The data for the teams was gathered from many different sites on the webs, such as the homepage for the various </w:t>
+        <w:t xml:space="preserve">For each team, we gathered data on their name, city of origin, years since their original founding, prior names for the teams and their locations, years that they went to the playoffs since </w:t>
+      </w:r>
+      <w:r>
+        <w:lastRenderedPageBreak/>
+        <w:t>the 1984 playoffs (the first year that the playoffs were fixed with sixteen teams going)</w:t>
+      </w:r>
+      <w:proofErr w:type="gramStart"/>
+      <w:r>
+        <w:t>,  years</w:t>
+      </w:r>
+      <w:proofErr w:type="gramEnd"/>
+      <w:r>
+        <w:t xml:space="preserve"> since the 1984 playoffs that the team won the playoffs if any, and a link to current roster data for the team. This was done so that every team would have multiple links to other types of pages once completed. First, each of the thirty teams would have a link to all of the player pages for players that are currently signed to the team. The team page would also have a link to the playoff pages for every year they went to playoffs. The data for the teams was gathered from many different sites on the webs, such as the homepage for the various </w:t>
       </w:r>
       <w:r>
         <w:t>NBA</w:t>
@@ -3047,7 +3773,39 @@
         <w:t>NBA</w:t>
       </w:r>
       <w:r>
-        <w:t xml:space="preserve"> website, wikipedia pages for the team, and the RealGM website for teams playoff history. The first two were chosen primarily for the fact that they had the majority of data needed for each team. The third site was chosen because it could be copied easily to a text editor, saved, and using a quickly made program, edited to be formatted into a easily usable format. The player data contains the player's name, position, previous schooling or NCAA data if available, years of experience, stats per game, teams the player has been on and for how long they were on that team, awards the players have won, and the years that the players went to playoffs. Using this data, the player pages would have multiple links to both playoff pages as well as other team pages. The playoff data was gathered from the land of basketball website, and contains the playoff bracket for that year and the finals MVP for that year.  This was done so that each playoff page would have links to the teams that went to the playoffs for that year and a link to at least one player page.</w:t>
+        <w:t xml:space="preserve"> website, </w:t>
+      </w:r>
+      <w:proofErr w:type="spellStart"/>
+      <w:r>
+        <w:t>wikipedia</w:t>
+      </w:r>
+      <w:proofErr w:type="spellEnd"/>
+      <w:r>
+        <w:t xml:space="preserve"> pages for the team, and the </w:t>
+      </w:r>
+      <w:proofErr w:type="spellStart"/>
+      <w:r>
+        <w:t>RealGM</w:t>
+      </w:r>
+      <w:proofErr w:type="spellEnd"/>
+      <w:r>
+        <w:t xml:space="preserve"> website for </w:t>
+      </w:r>
+      <w:proofErr w:type="gramStart"/>
+      <w:r>
+        <w:t>teams</w:t>
+      </w:r>
+      <w:proofErr w:type="gramEnd"/>
+      <w:r>
+        <w:t xml:space="preserve"> playoff history. The first two were chosen primarily for the fact that they had the majority of data needed for each team. The third site was chosen because it could be copied easily to a text editor, saved, and using a quickly made program, edited to be formatted into </w:t>
+      </w:r>
+      <w:proofErr w:type="gramStart"/>
+      <w:r>
+        <w:t>a</w:t>
+      </w:r>
+      <w:proofErr w:type="gramEnd"/>
+      <w:r>
+        <w:t xml:space="preserve"> easily usable format. The player data contains the player's name, position, previous schooling or NCAA data if available, years of experience, stats per game, teams the player has been on and for how long they were on that team, awards the players have won, and the years that the players went to playoffs. Using this data, the player pages would have multiple links to both playoff pages as well as other team pages. The playoff data was gathered from the land of basketball website, and contains the playoff bracket for that year and the finals MVP for that year.  This was done so that each playoff page would have links to the teams that went to the playoffs for that year and a link to at least one player page.</w:t>
       </w:r>
     </w:p>
     <w:p>
@@ -3133,6 +3891,7 @@
     </w:p>
     <w:sectPr>
       <w:headerReference w:type="default" r:id="rId19"/>
+      <w:footerReference w:type="default" r:id="rId20"/>
       <w:pgSz w:w="12240" w:h="15840"/>
       <w:pgMar w:top="1440" w:right="1440" w:bottom="1440" w:left="1440" w:header="720" w:footer="720" w:gutter="0"/>
       <w:pgNumType w:start="1"/>
@@ -3170,9 +3929,24 @@
 
 <file path=word/footer1.xml><?xml version="1.0" encoding="utf-8"?>
 <w:ftr xmlns:wpc="http://schemas.microsoft.com/office/word/2010/wordprocessingCanvas" xmlns:mc="http://schemas.openxmlformats.org/markup-compatibility/2006" xmlns:o="urn:schemas-microsoft-com:office:office" xmlns:r="http://schemas.openxmlformats.org/officeDocument/2006/relationships" xmlns:m="http://schemas.openxmlformats.org/officeDocument/2006/math" xmlns:v="urn:schemas-microsoft-com:vml" xmlns:wp14="http://schemas.microsoft.com/office/word/2010/wordprocessingDrawing" xmlns:wp="http://schemas.openxmlformats.org/drawingml/2006/wordprocessingDrawing" xmlns:w10="urn:schemas-microsoft-com:office:word" xmlns:w="http://schemas.openxmlformats.org/wordprocessingml/2006/main" xmlns:w14="http://schemas.microsoft.com/office/word/2010/wordml" xmlns:wpg="http://schemas.microsoft.com/office/word/2010/wordprocessingGroup" xmlns:wpi="http://schemas.microsoft.com/office/word/2010/wordprocessingInk" xmlns:wne="http://schemas.microsoft.com/office/word/2006/wordml" xmlns:wps="http://schemas.microsoft.com/office/word/2010/wordprocessingShape" mc:Ignorable="w14 wp14">
+  <w:p>
+    <w:pPr>
+      <w:pStyle w:val="Footer"/>
+    </w:pPr>
+  </w:p>
+  <w:p>
+    <w:pPr>
+      <w:pStyle w:val="Footer"/>
+    </w:pPr>
+  </w:p>
+</w:ftr>
+</file>
+
+<file path=word/footer2.xml><?xml version="1.0" encoding="utf-8"?>
+<w:ftr xmlns:wpc="http://schemas.microsoft.com/office/word/2010/wordprocessingCanvas" xmlns:mc="http://schemas.openxmlformats.org/markup-compatibility/2006" xmlns:o="urn:schemas-microsoft-com:office:office" xmlns:r="http://schemas.openxmlformats.org/officeDocument/2006/relationships" xmlns:m="http://schemas.openxmlformats.org/officeDocument/2006/math" xmlns:v="urn:schemas-microsoft-com:vml" xmlns:wp14="http://schemas.microsoft.com/office/word/2010/wordprocessingDrawing" xmlns:wp="http://schemas.openxmlformats.org/drawingml/2006/wordprocessingDrawing" xmlns:w10="urn:schemas-microsoft-com:office:word" xmlns:w="http://schemas.openxmlformats.org/wordprocessingml/2006/main" xmlns:w14="http://schemas.microsoft.com/office/word/2010/wordml" xmlns:wpg="http://schemas.microsoft.com/office/word/2010/wordprocessingGroup" xmlns:wpi="http://schemas.microsoft.com/office/word/2010/wordprocessingInk" xmlns:wne="http://schemas.microsoft.com/office/word/2006/wordml" xmlns:wps="http://schemas.microsoft.com/office/word/2010/wordprocessingShape" mc:Ignorable="w14 wp14">
   <w:sdt>
     <w:sdtPr>
-      <w:id w:val="524686228"/>
+      <w:id w:val="1403491212"/>
       <w:docPartObj>
         <w:docPartGallery w:val="Page Numbers (Bottom of Page)"/>
         <w:docPartUnique/>
@@ -6202,7 +6976,7 @@
 </file>
 
 <file path=customXml/itemProps1.xml><?xml version="1.0" encoding="utf-8"?>
-<ds:datastoreItem xmlns:ds="http://schemas.openxmlformats.org/officeDocument/2006/customXml" ds:itemID="{258E2B15-E010-4EF4-8CAC-EFF498AACAFA}">
+<ds:datastoreItem xmlns:ds="http://schemas.openxmlformats.org/officeDocument/2006/customXml" ds:itemID="{4AE6C3CF-8616-4E59-BE43-274BCAB52468}">
   <ds:schemaRefs>
     <ds:schemaRef ds:uri="http://schemas.openxmlformats.org/officeDocument/2006/bibliography"/>
   </ds:schemaRefs>

</xml_diff>

<commit_message>
revised tech report for phase 2
</commit_message>
<xml_diff>
--- a/373 techreport.docx
+++ b/373 techreport.docx
@@ -335,7 +335,7 @@
           <w:r>
             <w:fldChar w:fldCharType="separate"/>
           </w:r>
-          <w:hyperlink w:anchor="_Toc392779666" w:history="1">
+          <w:hyperlink w:anchor="_Toc394041176" w:history="1">
             <w:r>
               <w:rPr>
                 <w:rStyle w:val="Hyperlink"/>
@@ -375,7 +375,7 @@
                 <w:noProof/>
                 <w:webHidden/>
               </w:rPr>
-              <w:instrText xml:space="preserve"> PAGEREF _Toc392779666 \h </w:instrText>
+              <w:instrText xml:space="preserve"> PAGEREF _Toc394041176 \h </w:instrText>
             </w:r>
             <w:r>
               <w:rPr>
@@ -417,7 +417,7 @@
               <w:noProof/>
             </w:rPr>
           </w:pPr>
-          <w:hyperlink w:anchor="_Toc392779667" w:history="1">
+          <w:hyperlink w:anchor="_Toc394041177" w:history="1">
             <w:r>
               <w:rPr>
                 <w:rStyle w:val="Hyperlink"/>
@@ -457,7 +457,7 @@
                 <w:noProof/>
                 <w:webHidden/>
               </w:rPr>
-              <w:instrText xml:space="preserve"> PAGEREF _Toc392779667 \h </w:instrText>
+              <w:instrText xml:space="preserve"> PAGEREF _Toc394041177 \h </w:instrText>
             </w:r>
             <w:r>
               <w:rPr>
@@ -499,7 +499,7 @@
               <w:noProof/>
             </w:rPr>
           </w:pPr>
-          <w:hyperlink w:anchor="_Toc392779668" w:history="1">
+          <w:hyperlink w:anchor="_Toc394041178" w:history="1">
             <w:r>
               <w:rPr>
                 <w:rStyle w:val="Hyperlink"/>
@@ -539,7 +539,7 @@
                 <w:noProof/>
                 <w:webHidden/>
               </w:rPr>
-              <w:instrText xml:space="preserve"> PAGEREF _Toc392779668 \h </w:instrText>
+              <w:instrText xml:space="preserve"> PAGEREF _Toc394041178 \h </w:instrText>
             </w:r>
             <w:r>
               <w:rPr>
@@ -581,7 +581,7 @@
               <w:noProof/>
             </w:rPr>
           </w:pPr>
-          <w:hyperlink w:anchor="_Toc392779669" w:history="1">
+          <w:hyperlink w:anchor="_Toc394041179" w:history="1">
             <w:r>
               <w:rPr>
                 <w:rStyle w:val="Hyperlink"/>
@@ -621,7 +621,7 @@
                 <w:noProof/>
                 <w:webHidden/>
               </w:rPr>
-              <w:instrText xml:space="preserve"> PAGEREF _Toc392779669 \h </w:instrText>
+              <w:instrText xml:space="preserve"> PAGEREF _Toc394041179 \h </w:instrText>
             </w:r>
             <w:r>
               <w:rPr>
@@ -663,7 +663,7 @@
               <w:noProof/>
             </w:rPr>
           </w:pPr>
-          <w:hyperlink w:anchor="_Toc392779670" w:history="1">
+          <w:hyperlink w:anchor="_Toc394041180" w:history="1">
             <w:r>
               <w:rPr>
                 <w:rStyle w:val="Hyperlink"/>
@@ -703,7 +703,7 @@
                 <w:noProof/>
                 <w:webHidden/>
               </w:rPr>
-              <w:instrText xml:space="preserve"> PAGEREF _Toc392779670 \h </w:instrText>
+              <w:instrText xml:space="preserve"> PAGEREF _Toc394041180 \h </w:instrText>
             </w:r>
             <w:r>
               <w:rPr>
@@ -745,7 +745,7 @@
               <w:noProof/>
             </w:rPr>
           </w:pPr>
-          <w:hyperlink w:anchor="_Toc392779671" w:history="1">
+          <w:hyperlink w:anchor="_Toc394041181" w:history="1">
             <w:r>
               <w:rPr>
                 <w:rStyle w:val="Hyperlink"/>
@@ -785,7 +785,89 @@
                 <w:noProof/>
                 <w:webHidden/>
               </w:rPr>
-              <w:instrText xml:space="preserve"> PAGEREF _Toc392779671 \h </w:instrText>
+              <w:instrText xml:space="preserve"> PAGEREF _Toc394041181 \h </w:instrText>
+            </w:r>
+            <w:r>
+              <w:rPr>
+                <w:noProof/>
+                <w:webHidden/>
+              </w:rPr>
+            </w:r>
+            <w:r>
+              <w:rPr>
+                <w:noProof/>
+                <w:webHidden/>
+              </w:rPr>
+              <w:fldChar w:fldCharType="separate"/>
+            </w:r>
+            <w:r>
+              <w:rPr>
+                <w:noProof/>
+                <w:webHidden/>
+              </w:rPr>
+              <w:t>3</w:t>
+            </w:r>
+            <w:r>
+              <w:rPr>
+                <w:noProof/>
+                <w:webHidden/>
+              </w:rPr>
+              <w:fldChar w:fldCharType="end"/>
+            </w:r>
+          </w:hyperlink>
+        </w:p>
+        <w:p>
+          <w:pPr>
+            <w:pStyle w:val="TOC3"/>
+            <w:tabs>
+              <w:tab w:val="left" w:pos="1320"/>
+              <w:tab w:val="right" w:leader="dot" w:pos="9350"/>
+            </w:tabs>
+            <w:rPr>
+              <w:noProof/>
+            </w:rPr>
+          </w:pPr>
+          <w:hyperlink w:anchor="_Toc394041182" w:history="1">
+            <w:r>
+              <w:rPr>
+                <w:rStyle w:val="Hyperlink"/>
+                <w:noProof/>
+              </w:rPr>
+              <w:t>2.1.2</w:t>
+            </w:r>
+            <w:r>
+              <w:rPr>
+                <w:noProof/>
+              </w:rPr>
+              <w:tab/>
+            </w:r>
+            <w:r>
+              <w:rPr>
+                <w:rStyle w:val="Hyperlink"/>
+                <w:noProof/>
+              </w:rPr>
+              <w:t>API Implementation</w:t>
+            </w:r>
+            <w:r>
+              <w:rPr>
+                <w:noProof/>
+                <w:webHidden/>
+              </w:rPr>
+              <w:tab/>
+            </w:r>
+            <w:r>
+              <w:rPr>
+                <w:noProof/>
+                <w:webHidden/>
+              </w:rPr>
+              <w:fldChar w:fldCharType="begin"/>
+            </w:r>
+            <w:r>
+              <w:rPr>
+                <w:noProof/>
+                <w:webHidden/>
+              </w:rPr>
+              <w:instrText xml:space="preserve"> PAGEREF _Toc394041182 \h </w:instrText>
             </w:r>
             <w:r>
               <w:rPr>
@@ -827,7 +909,7 @@
               <w:noProof/>
             </w:rPr>
           </w:pPr>
-          <w:hyperlink w:anchor="_Toc392779672" w:history="1">
+          <w:hyperlink w:anchor="_Toc394041183" w:history="1">
             <w:r>
               <w:rPr>
                 <w:rStyle w:val="Hyperlink"/>
@@ -867,7 +949,7 @@
                 <w:noProof/>
                 <w:webHidden/>
               </w:rPr>
-              <w:instrText xml:space="preserve"> PAGEREF _Toc392779672 \h </w:instrText>
+              <w:instrText xml:space="preserve"> PAGEREF _Toc394041183 \h </w:instrText>
             </w:r>
             <w:r>
               <w:rPr>
@@ -909,7 +991,7 @@
               <w:noProof/>
             </w:rPr>
           </w:pPr>
-          <w:hyperlink w:anchor="_Toc392779673" w:history="1">
+          <w:hyperlink w:anchor="_Toc394041184" w:history="1">
             <w:r>
               <w:rPr>
                 <w:rStyle w:val="Hyperlink"/>
@@ -949,7 +1031,7 @@
                 <w:noProof/>
                 <w:webHidden/>
               </w:rPr>
-              <w:instrText xml:space="preserve"> PAGEREF _Toc392779673 \h </w:instrText>
+              <w:instrText xml:space="preserve"> PAGEREF _Toc394041184 \h </w:instrText>
             </w:r>
             <w:r>
               <w:rPr>
@@ -969,7 +1051,7 @@
                 <w:noProof/>
                 <w:webHidden/>
               </w:rPr>
-              <w:t>6</w:t>
+              <w:t>5</w:t>
             </w:r>
             <w:r>
               <w:rPr>
@@ -991,7 +1073,7 @@
               <w:noProof/>
             </w:rPr>
           </w:pPr>
-          <w:hyperlink w:anchor="_Toc392779674" w:history="1">
+          <w:hyperlink w:anchor="_Toc394041185" w:history="1">
             <w:r>
               <w:rPr>
                 <w:rStyle w:val="Hyperlink"/>
@@ -1031,7 +1113,89 @@
                 <w:noProof/>
                 <w:webHidden/>
               </w:rPr>
-              <w:instrText xml:space="preserve"> PAGEREF _Toc392779674 \h </w:instrText>
+              <w:instrText xml:space="preserve"> PAGEREF _Toc394041185 \h </w:instrText>
+            </w:r>
+            <w:r>
+              <w:rPr>
+                <w:noProof/>
+                <w:webHidden/>
+              </w:rPr>
+            </w:r>
+            <w:r>
+              <w:rPr>
+                <w:noProof/>
+                <w:webHidden/>
+              </w:rPr>
+              <w:fldChar w:fldCharType="separate"/>
+            </w:r>
+            <w:r>
+              <w:rPr>
+                <w:noProof/>
+                <w:webHidden/>
+              </w:rPr>
+              <w:t>5</w:t>
+            </w:r>
+            <w:r>
+              <w:rPr>
+                <w:noProof/>
+                <w:webHidden/>
+              </w:rPr>
+              <w:fldChar w:fldCharType="end"/>
+            </w:r>
+          </w:hyperlink>
+        </w:p>
+        <w:p>
+          <w:pPr>
+            <w:pStyle w:val="TOC2"/>
+            <w:tabs>
+              <w:tab w:val="left" w:pos="880"/>
+              <w:tab w:val="right" w:leader="dot" w:pos="9350"/>
+            </w:tabs>
+            <w:rPr>
+              <w:noProof/>
+            </w:rPr>
+          </w:pPr>
+          <w:hyperlink w:anchor="_Toc394041186" w:history="1">
+            <w:r>
+              <w:rPr>
+                <w:rStyle w:val="Hyperlink"/>
+                <w:noProof/>
+              </w:rPr>
+              <w:t>3.2</w:t>
+            </w:r>
+            <w:r>
+              <w:rPr>
+                <w:noProof/>
+              </w:rPr>
+              <w:tab/>
+            </w:r>
+            <w:r>
+              <w:rPr>
+                <w:rStyle w:val="Hyperlink"/>
+                <w:noProof/>
+              </w:rPr>
+              <w:t>Unit Tests for API</w:t>
+            </w:r>
+            <w:r>
+              <w:rPr>
+                <w:noProof/>
+                <w:webHidden/>
+              </w:rPr>
+              <w:tab/>
+            </w:r>
+            <w:r>
+              <w:rPr>
+                <w:noProof/>
+                <w:webHidden/>
+              </w:rPr>
+              <w:fldChar w:fldCharType="begin"/>
+            </w:r>
+            <w:r>
+              <w:rPr>
+                <w:noProof/>
+                <w:webHidden/>
+              </w:rPr>
+              <w:instrText xml:space="preserve"> PAGEREF _Toc394041186 \h </w:instrText>
             </w:r>
             <w:r>
               <w:rPr>
@@ -1073,7 +1237,7 @@
               <w:noProof/>
             </w:rPr>
           </w:pPr>
-          <w:hyperlink w:anchor="_Toc392779675" w:history="1">
+          <w:hyperlink w:anchor="_Toc394041187" w:history="1">
             <w:r>
               <w:rPr>
                 <w:rStyle w:val="Hyperlink"/>
@@ -1113,7 +1277,7 @@
                 <w:noProof/>
                 <w:webHidden/>
               </w:rPr>
-              <w:instrText xml:space="preserve"> PAGEREF _Toc392779675 \h </w:instrText>
+              <w:instrText xml:space="preserve"> PAGEREF _Toc394041187 \h </w:instrText>
             </w:r>
             <w:r>
               <w:rPr>
@@ -1155,7 +1319,7 @@
               <w:noProof/>
             </w:rPr>
           </w:pPr>
-          <w:hyperlink w:anchor="_Toc392779676" w:history="1">
+          <w:hyperlink w:anchor="_Toc394041188" w:history="1">
             <w:r>
               <w:rPr>
                 <w:rStyle w:val="Hyperlink"/>
@@ -1195,7 +1359,7 @@
                 <w:noProof/>
                 <w:webHidden/>
               </w:rPr>
-              <w:instrText xml:space="preserve"> PAGEREF _Toc392779676 \h </w:instrText>
+              <w:instrText xml:space="preserve"> PAGEREF _Toc394041188 \h </w:instrText>
             </w:r>
             <w:r>
               <w:rPr>
@@ -1237,7 +1401,7 @@
               <w:noProof/>
             </w:rPr>
           </w:pPr>
-          <w:hyperlink w:anchor="_Toc392779677" w:history="1">
+          <w:hyperlink w:anchor="_Toc394041189" w:history="1">
             <w:r>
               <w:rPr>
                 <w:rStyle w:val="Hyperlink"/>
@@ -1256,7 +1420,7 @@
                 <w:rStyle w:val="Hyperlink"/>
                 <w:noProof/>
               </w:rPr>
-              <w:t>Twitter Bootstrap</w:t>
+              <w:t>Dynamic HTML</w:t>
             </w:r>
             <w:r>
               <w:rPr>
@@ -1277,7 +1441,7 @@
                 <w:noProof/>
                 <w:webHidden/>
               </w:rPr>
-              <w:instrText xml:space="preserve"> PAGEREF _Toc392779677 \h </w:instrText>
+              <w:instrText xml:space="preserve"> PAGEREF _Toc394041189 \h </w:instrText>
             </w:r>
             <w:r>
               <w:rPr>
@@ -1297,7 +1461,7 @@
                 <w:noProof/>
                 <w:webHidden/>
               </w:rPr>
-              <w:t>10</w:t>
+              <w:t>11</w:t>
             </w:r>
             <w:r>
               <w:rPr>
@@ -1319,7 +1483,7 @@
               <w:noProof/>
             </w:rPr>
           </w:pPr>
-          <w:hyperlink w:anchor="_Toc392779678" w:history="1">
+          <w:hyperlink w:anchor="_Toc394041190" w:history="1">
             <w:r>
               <w:rPr>
                 <w:rStyle w:val="Hyperlink"/>
@@ -1338,6 +1502,88 @@
                 <w:rStyle w:val="Hyperlink"/>
                 <w:noProof/>
               </w:rPr>
+              <w:t>Twitter Bootstrap</w:t>
+            </w:r>
+            <w:r>
+              <w:rPr>
+                <w:noProof/>
+                <w:webHidden/>
+              </w:rPr>
+              <w:tab/>
+            </w:r>
+            <w:r>
+              <w:rPr>
+                <w:noProof/>
+                <w:webHidden/>
+              </w:rPr>
+              <w:fldChar w:fldCharType="begin"/>
+            </w:r>
+            <w:r>
+              <w:rPr>
+                <w:noProof/>
+                <w:webHidden/>
+              </w:rPr>
+              <w:instrText xml:space="preserve"> PAGEREF _Toc394041190 \h </w:instrText>
+            </w:r>
+            <w:r>
+              <w:rPr>
+                <w:noProof/>
+                <w:webHidden/>
+              </w:rPr>
+            </w:r>
+            <w:r>
+              <w:rPr>
+                <w:noProof/>
+                <w:webHidden/>
+              </w:rPr>
+              <w:fldChar w:fldCharType="separate"/>
+            </w:r>
+            <w:r>
+              <w:rPr>
+                <w:noProof/>
+                <w:webHidden/>
+              </w:rPr>
+              <w:t>14</w:t>
+            </w:r>
+            <w:r>
+              <w:rPr>
+                <w:noProof/>
+                <w:webHidden/>
+              </w:rPr>
+              <w:fldChar w:fldCharType="end"/>
+            </w:r>
+          </w:hyperlink>
+        </w:p>
+        <w:p>
+          <w:pPr>
+            <w:pStyle w:val="TOC2"/>
+            <w:tabs>
+              <w:tab w:val="left" w:pos="880"/>
+              <w:tab w:val="right" w:leader="dot" w:pos="9350"/>
+            </w:tabs>
+            <w:rPr>
+              <w:noProof/>
+            </w:rPr>
+          </w:pPr>
+          <w:hyperlink w:anchor="_Toc394041191" w:history="1">
+            <w:r>
+              <w:rPr>
+                <w:rStyle w:val="Hyperlink"/>
+                <w:noProof/>
+              </w:rPr>
+              <w:t>4.4</w:t>
+            </w:r>
+            <w:r>
+              <w:rPr>
+                <w:noProof/>
+              </w:rPr>
+              <w:tab/>
+            </w:r>
+            <w:r>
+              <w:rPr>
+                <w:rStyle w:val="Hyperlink"/>
+                <w:noProof/>
+              </w:rPr>
               <w:t>Data Collection</w:t>
             </w:r>
             <w:r>
@@ -1359,7 +1605,7 @@
                 <w:noProof/>
                 <w:webHidden/>
               </w:rPr>
-              <w:instrText xml:space="preserve"> PAGEREF _Toc392779678 \h </w:instrText>
+              <w:instrText xml:space="preserve"> PAGEREF _Toc394041191 \h </w:instrText>
             </w:r>
             <w:r>
               <w:rPr>
@@ -1379,7 +1625,7 @@
                 <w:noProof/>
                 <w:webHidden/>
               </w:rPr>
-              <w:t>12</w:t>
+              <w:t>16</w:t>
             </w:r>
             <w:r>
               <w:rPr>
@@ -1458,31 +1704,13 @@
     </w:p>
     <w:p>
       <w:pPr>
-        <w:pStyle w:val="ListParagraph"/>
-        <w:spacing w:after="0" w:line="480" w:lineRule="auto"/>
+        <w:pStyle w:val="Heading1"/>
+        <w:spacing w:line="480" w:lineRule="auto"/>
         <w:ind w:left="360"/>
-        <w:rPr>
-          <w:sz w:val="36"/>
-          <w:szCs w:val="36"/>
-        </w:rPr>
-      </w:pPr>
-    </w:p>
-    <w:p>
-      <w:pPr>
-        <w:spacing w:after="0" w:line="480" w:lineRule="auto"/>
-        <w:rPr>
-          <w:sz w:val="36"/>
-          <w:szCs w:val="36"/>
-        </w:rPr>
-        <w:sectPr>
-          <w:footerReference w:type="default" r:id="rId9"/>
-          <w:pgSz w:w="12240" w:h="15840"/>
-          <w:pgMar w:top="1440" w:right="1440" w:bottom="1440" w:left="1440" w:header="720" w:footer="720" w:gutter="0"/>
-          <w:pgNumType w:start="1"/>
-          <w:cols w:space="720"/>
-          <w:docGrid w:linePitch="360"/>
-        </w:sectPr>
-      </w:pPr>
+      </w:pPr>
+      <w:bookmarkStart w:id="0" w:name="_Toc394041176"/>
+      <w:bookmarkStart w:id="1" w:name="_GoBack"/>
+      <w:bookmarkEnd w:id="1"/>
     </w:p>
     <w:p>
       <w:pPr>
@@ -1493,7 +1721,6 @@
         </w:numPr>
         <w:spacing w:line="480" w:lineRule="auto"/>
       </w:pPr>
-      <w:bookmarkStart w:id="0" w:name="_Toc392779666"/>
       <w:r>
         <w:lastRenderedPageBreak/>
         <w:t>Introduction</w:t>
@@ -1522,11 +1749,11 @@
         <w:spacing w:line="480" w:lineRule="auto"/>
         <w:ind w:left="1080" w:hanging="720"/>
       </w:pPr>
-      <w:bookmarkStart w:id="1" w:name="_Toc392779667"/>
+      <w:bookmarkStart w:id="2" w:name="_Toc394041177"/>
       <w:r>
         <w:t>Relationships and UML Class Diagram</w:t>
       </w:r>
-      <w:bookmarkEnd w:id="1"/>
+      <w:bookmarkEnd w:id="2"/>
     </w:p>
     <w:p>
       <w:pPr>
@@ -1552,41 +1779,10 @@
         <w:t>location</w:t>
       </w:r>
       <w:r>
-        <w:t xml:space="preserve">, etc. Note that it also contains an array called </w:t>
-      </w:r>
-      <w:r>
-        <w:rPr>
-          <w:i/>
-        </w:rPr>
-        <w:t>seasons</w:t>
-      </w:r>
-      <w:r>
-        <w:t xml:space="preserve"> of type </w:t>
-      </w:r>
-      <w:proofErr w:type="spellStart"/>
-      <w:r>
-        <w:t>TeamSeason</w:t>
-      </w:r>
-      <w:proofErr w:type="spellEnd"/>
-      <w:r>
-        <w:t xml:space="preserve">. Each </w:t>
-      </w:r>
-      <w:proofErr w:type="spellStart"/>
-      <w:r>
-        <w:t>TeamSeason</w:t>
-      </w:r>
-      <w:proofErr w:type="spellEnd"/>
-      <w:r>
-        <w:t xml:space="preserve"> object will contain data such as win-loss records corresponding to a particular season for a particular team. To identify a certain season, there is an attribute for the </w:t>
-      </w:r>
-      <w:r>
-        <w:rPr>
-          <w:i/>
-        </w:rPr>
-        <w:t>year</w:t>
-      </w:r>
-      <w:r>
-        <w:t xml:space="preserve"> of type Season, which will establish a link between Team and Season classes.</w:t>
+        <w:t xml:space="preserve">, etc. </w:t>
+      </w:r>
+      <w:r>
+        <w:t>It also contains attribute FinalsYears that indicate which year the team made it to the NBA Finals, which will link it to the Year class. The MVPs and FinalsMVPs attributes indicate the particular team’s previous regular season and NBA Finals MVPs respectively. This establishes the relationship between team and player.</w:t>
       </w:r>
     </w:p>
     <w:p>
@@ -1605,86 +1801,166 @@
         <w:t>name, position</w:t>
       </w:r>
       <w:r>
-        <w:t xml:space="preserve">, etc. It also contains an array called </w:t>
+        <w:t xml:space="preserve">, etc. It also contains an </w:t>
+      </w:r>
+      <w:r>
+        <w:t xml:space="preserve">attribute called Current to identify the player’s current team. This links the player to the Team class. </w:t>
+      </w:r>
+      <w:r>
+        <w:t>There is also a section for awards, identified by attributes such as mvpYears, FinalsYears, allNBAYears, etc. which will contain a list of years that the player won the particular award. This creates the relationship between the Player class and Year class.</w:t>
+      </w:r>
+    </w:p>
+    <w:p>
+      <w:pPr>
+        <w:pStyle w:val="ListParagraph"/>
+        <w:spacing w:after="0" w:line="480" w:lineRule="auto"/>
+        <w:ind w:left="360" w:firstLine="720"/>
+      </w:pPr>
+      <w:r>
+        <w:t xml:space="preserve">Finally, </w:t>
+      </w:r>
+      <w:r>
+        <w:t>the Year</w:t>
+      </w:r>
+      <w:r>
+        <w:t xml:space="preserve"> class contains data for an NBA season</w:t>
+      </w:r>
+      <w:r>
+        <w:t xml:space="preserve"> (year</w:t>
+      </w:r>
+      <w:r>
+        <w:t>)</w:t>
+      </w:r>
+      <w:r>
+        <w:t xml:space="preserve">. In addition, it has an attribute called </w:t>
       </w:r>
       <w:r>
         <w:rPr>
           <w:i/>
         </w:rPr>
-        <w:t xml:space="preserve">seasons </w:t>
-      </w:r>
-      <w:r>
-        <w:t xml:space="preserve">of type </w:t>
-      </w:r>
-      <w:proofErr w:type="spellStart"/>
-      <w:r>
-        <w:t>PlayerSeason</w:t>
-      </w:r>
-      <w:proofErr w:type="spellEnd"/>
-      <w:r>
-        <w:t xml:space="preserve">. Each </w:t>
-      </w:r>
-      <w:proofErr w:type="spellStart"/>
-      <w:r>
-        <w:t>PlayerSeason</w:t>
-      </w:r>
-      <w:proofErr w:type="spellEnd"/>
-      <w:r>
-        <w:t xml:space="preserve"> object basically contains player stats for a particular season. It also has an attribute called </w:t>
+        <w:t>champion</w:t>
+      </w:r>
+      <w:r>
+        <w:t xml:space="preserve"> of type Team, which indicates the NBA champion for that particular season. There are also two attributes for the 1</w:t>
+      </w:r>
+      <w:r>
+        <w:rPr>
+          <w:vertAlign w:val="superscript"/>
+        </w:rPr>
+        <w:t>st</w:t>
+      </w:r>
+      <w:r>
+        <w:t xml:space="preserve"> Team All-NBA and 1</w:t>
+      </w:r>
+      <w:r>
+        <w:rPr>
+          <w:vertAlign w:val="superscript"/>
+        </w:rPr>
+        <w:t>st</w:t>
+      </w:r>
+      <w:r>
+        <w:t xml:space="preserve"> Team All-Defense, called </w:t>
       </w:r>
       <w:r>
         <w:rPr>
           <w:i/>
         </w:rPr>
-        <w:t>year</w:t>
-      </w:r>
-      <w:r>
-        <w:t xml:space="preserve"> of type Season</w:t>
+        <w:t>all_nba</w:t>
+      </w:r>
+      <w:r>
+        <w:t xml:space="preserve"> and </w:t>
       </w:r>
       <w:r>
         <w:rPr>
           <w:i/>
         </w:rPr>
-        <w:t xml:space="preserve"> </w:t>
-      </w:r>
-      <w:r>
-        <w:t xml:space="preserve">that identifies which season we are referring to; this will link Player to the Season class. Additionally, the </w:t>
-      </w:r>
-      <w:proofErr w:type="spellStart"/>
-      <w:r>
-        <w:t>PlayerSeason</w:t>
-      </w:r>
-      <w:proofErr w:type="spellEnd"/>
-      <w:r>
-        <w:t xml:space="preserve"> object has an attribute of type Team called </w:t>
+        <w:t>all_def</w:t>
+      </w:r>
+      <w:r>
+        <w:t xml:space="preserve"> respectively. For those that aren’t familiar with the NBA, the 1</w:t>
+      </w:r>
+      <w:r>
+        <w:rPr>
+          <w:vertAlign w:val="superscript"/>
+        </w:rPr>
+        <w:t>st</w:t>
+      </w:r>
+      <w:r>
+        <w:t xml:space="preserve"> Team All-NBA is a list of the 5 best players at each position for a particular year. Similarly, the 1</w:t>
+      </w:r>
+      <w:r>
+        <w:rPr>
+          <w:vertAlign w:val="superscript"/>
+        </w:rPr>
+        <w:t>st</w:t>
+      </w:r>
+      <w:r>
+        <w:t xml:space="preserve"> Team All-Defense is a list of the 5 best </w:t>
+      </w:r>
+      <w:r>
+        <w:lastRenderedPageBreak/>
+        <w:t xml:space="preserve">defensive players at each position for a particular year. So, </w:t>
       </w:r>
       <w:r>
         <w:rPr>
           <w:i/>
         </w:rPr>
-        <w:t>team</w:t>
-      </w:r>
-      <w:r>
-        <w:t xml:space="preserve"> to identify which team a player was on for that season (after all, NBA players to get traded or sign with different teams as free agents), which will link to the Team class. </w:t>
+        <w:t>all_nba</w:t>
+      </w:r>
+      <w:r>
+        <w:t xml:space="preserve"> and </w:t>
+      </w:r>
+      <w:r>
+        <w:rPr>
+          <w:i/>
+        </w:rPr>
+        <w:t>all_def</w:t>
+      </w:r>
+      <w:r>
+        <w:t xml:space="preserve"> will both be arrays of type Player that will hold the 1</w:t>
+      </w:r>
+      <w:r>
+        <w:rPr>
+          <w:vertAlign w:val="superscript"/>
+        </w:rPr>
+        <w:t>st</w:t>
+      </w:r>
+      <w:r>
+        <w:t xml:space="preserve"> Team All-NBA and 1</w:t>
+      </w:r>
+      <w:r>
+        <w:rPr>
+          <w:vertAlign w:val="superscript"/>
+        </w:rPr>
+        <w:t>st</w:t>
+      </w:r>
+      <w:r>
+        <w:t xml:space="preserve"> Team All-Defense respectively. </w:t>
+      </w:r>
+      <w:r>
+        <w:t>This establishes the relationship between Year and Player</w:t>
+      </w:r>
+      <w:r>
+        <w:t xml:space="preserve">. </w:t>
       </w:r>
     </w:p>
     <w:p>
       <w:pPr>
         <w:pStyle w:val="ListParagraph"/>
-        <w:keepNext/>
         <w:spacing w:after="0" w:line="480" w:lineRule="auto"/>
-        <w:ind w:left="90"/>
-      </w:pPr>
+        <w:ind w:left="360" w:firstLine="720"/>
+      </w:pPr>
+    </w:p>
+    <w:p>
       <w:r>
         <w:rPr>
           <w:noProof/>
         </w:rPr>
-        <w:lastRenderedPageBreak/>
         <w:drawing>
-          <wp:inline distT="0" distB="0" distL="0" distR="0" wp14:anchorId="138EAF05" wp14:editId="63DD1713">
-            <wp:extent cx="5810250" cy="6494208"/>
-            <wp:effectExtent l="0" t="0" r="0" b="1905"/>
-            <wp:docPr id="1" name="Picture 1"/>
+          <wp:inline distT="0" distB="0" distL="0" distR="0">
+            <wp:extent cx="5939003" cy="5459105"/>
+            <wp:effectExtent l="0" t="0" r="5080" b="8255"/>
+            <wp:docPr id="1" name="Picture 1" descr="C:\Users\Amar\Desktop\jpeg.jpg"/>
             <wp:cNvGraphicFramePr>
               <a:graphicFrameLocks xmlns:a="http://schemas.openxmlformats.org/drawingml/2006/main" noChangeAspect="1"/>
             </wp:cNvGraphicFramePr>
@@ -1692,29 +1968,36 @@
               <a:graphicData uri="http://schemas.openxmlformats.org/drawingml/2006/picture">
                 <pic:pic xmlns:pic="http://schemas.openxmlformats.org/drawingml/2006/picture">
                   <pic:nvPicPr>
-                    <pic:cNvPr id="0" name="uml.jpg"/>
-                    <pic:cNvPicPr/>
+                    <pic:cNvPr id="0" name="Picture 1" descr="C:\Users\Amar\Desktop\jpeg.jpg"/>
+                    <pic:cNvPicPr>
+                      <a:picLocks noChangeAspect="1" noChangeArrowheads="1"/>
+                    </pic:cNvPicPr>
                   </pic:nvPicPr>
                   <pic:blipFill>
-                    <a:blip r:embed="rId10">
+                    <a:blip r:embed="rId9">
                       <a:extLst>
                         <a:ext uri="{28A0092B-C50C-407E-A947-70E740481C1C}">
                           <a14:useLocalDpi xmlns:a14="http://schemas.microsoft.com/office/drawing/2010/main" val="0"/>
                         </a:ext>
                       </a:extLst>
                     </a:blip>
+                    <a:srcRect/>
                     <a:stretch>
                       <a:fillRect/>
                     </a:stretch>
                   </pic:blipFill>
-                  <pic:spPr>
+                  <pic:spPr bwMode="auto">
                     <a:xfrm>
                       <a:off x="0" y="0"/>
-                      <a:ext cx="5814223" cy="6498648"/>
+                      <a:ext cx="5943600" cy="5463331"/>
                     </a:xfrm>
                     <a:prstGeom prst="rect">
                       <a:avLst/>
                     </a:prstGeom>
+                    <a:noFill/>
+                    <a:ln>
+                      <a:noFill/>
+                    </a:ln>
                   </pic:spPr>
                 </pic:pic>
               </a:graphicData>
@@ -1731,27 +2014,14 @@
       <w:r>
         <w:t xml:space="preserve">Figure </w:t>
       </w:r>
-      <w:r>
-        <w:fldChar w:fldCharType="begin"/>
-      </w:r>
-      <w:r>
-        <w:instrText xml:space="preserve"> SEQ Figure \* ARABIC </w:instrText>
-      </w:r>
-      <w:r>
-        <w:fldChar w:fldCharType="separate"/>
-      </w:r>
-      <w:r>
-        <w:rPr>
-          <w:noProof/>
-        </w:rPr>
-        <w:t>1</w:t>
-      </w:r>
-      <w:r>
-        <w:rPr>
-          <w:noProof/>
-        </w:rPr>
-        <w:fldChar w:fldCharType="end"/>
-      </w:r>
+      <w:fldSimple w:instr=" SEQ Figure \* ARABIC ">
+        <w:r>
+          <w:rPr>
+            <w:noProof/>
+          </w:rPr>
+          <w:t>1</w:t>
+        </w:r>
+      </w:fldSimple>
       <w:r>
         <w:t>: UML Diagram for NBA database</w:t>
       </w:r>
@@ -1769,133 +2039,10 @@
     </w:p>
     <w:p>
       <w:pPr>
-        <w:pStyle w:val="ListParagraph"/>
-        <w:spacing w:after="0" w:line="480" w:lineRule="auto"/>
-        <w:ind w:left="360" w:firstLine="720"/>
-      </w:pPr>
-      <w:r>
-        <w:t xml:space="preserve">Finally, the Season class contains data for an NBA season such as the </w:t>
-      </w:r>
-      <w:r>
-        <w:rPr>
-          <w:i/>
-        </w:rPr>
-        <w:t>year</w:t>
-      </w:r>
-      <w:r>
-        <w:t xml:space="preserve">, etc. In addition, it has an attribute called </w:t>
-      </w:r>
-      <w:r>
-        <w:rPr>
-          <w:i/>
-        </w:rPr>
-        <w:t>champion</w:t>
-      </w:r>
-      <w:r>
-        <w:t xml:space="preserve"> of type Team, which indicates the NBA champion for that particular season. There are also two attributes for the 1</w:t>
-      </w:r>
-      <w:r>
-        <w:rPr>
-          <w:vertAlign w:val="superscript"/>
-        </w:rPr>
-        <w:t>st</w:t>
-      </w:r>
-      <w:r>
-        <w:t xml:space="preserve"> Team All-NBA and 1</w:t>
-      </w:r>
-      <w:r>
-        <w:rPr>
-          <w:vertAlign w:val="superscript"/>
-        </w:rPr>
-        <w:t>st</w:t>
-      </w:r>
-      <w:r>
-        <w:t xml:space="preserve"> Team All-Defense, </w:t>
-      </w:r>
-      <w:r>
-        <w:lastRenderedPageBreak/>
-        <w:t xml:space="preserve">called </w:t>
-      </w:r>
-      <w:proofErr w:type="spellStart"/>
-      <w:r>
-        <w:rPr>
-          <w:i/>
-        </w:rPr>
-        <w:t>all_nba</w:t>
-      </w:r>
-      <w:proofErr w:type="spellEnd"/>
-      <w:r>
-        <w:t xml:space="preserve"> and </w:t>
-      </w:r>
-      <w:proofErr w:type="spellStart"/>
-      <w:r>
-        <w:rPr>
-          <w:i/>
-        </w:rPr>
-        <w:t>all_def</w:t>
-      </w:r>
-      <w:proofErr w:type="spellEnd"/>
-      <w:r>
-        <w:t xml:space="preserve"> respectively. For those that aren’t familiar with the NBA, the 1</w:t>
-      </w:r>
-      <w:r>
-        <w:rPr>
-          <w:vertAlign w:val="superscript"/>
-        </w:rPr>
-        <w:t>st</w:t>
-      </w:r>
-      <w:r>
-        <w:t xml:space="preserve"> Team All-NBA is a list of the 5 best players at each position for a particular year. Similarly, the 1</w:t>
-      </w:r>
-      <w:r>
-        <w:rPr>
-          <w:vertAlign w:val="superscript"/>
-        </w:rPr>
-        <w:t>st</w:t>
-      </w:r>
-      <w:r>
-        <w:t xml:space="preserve"> Team All-Defense is a list of the 5 best defensive players at each position for a particular year. So, </w:t>
-      </w:r>
-      <w:proofErr w:type="spellStart"/>
-      <w:r>
-        <w:rPr>
-          <w:i/>
-        </w:rPr>
-        <w:t>all_nba</w:t>
-      </w:r>
-      <w:proofErr w:type="spellEnd"/>
-      <w:r>
-        <w:t xml:space="preserve"> and </w:t>
-      </w:r>
-      <w:proofErr w:type="spellStart"/>
-      <w:r>
-        <w:rPr>
-          <w:i/>
-        </w:rPr>
-        <w:t>all_def</w:t>
-      </w:r>
-      <w:proofErr w:type="spellEnd"/>
-      <w:r>
-        <w:t xml:space="preserve"> will both be arrays of type Player that will hold the 1</w:t>
-      </w:r>
-      <w:r>
-        <w:rPr>
-          <w:vertAlign w:val="superscript"/>
-        </w:rPr>
-        <w:t>st</w:t>
-      </w:r>
-      <w:r>
-        <w:t xml:space="preserve"> Team All-NBA and 1</w:t>
-      </w:r>
-      <w:r>
-        <w:rPr>
-          <w:vertAlign w:val="superscript"/>
-        </w:rPr>
-        <w:t>st</w:t>
-      </w:r>
-      <w:r>
-        <w:t xml:space="preserve"> Team All-Defense respectively. Now we have established the link from Season to Team and from Season to Player. </w:t>
-      </w:r>
+        <w:pStyle w:val="Heading2"/>
+        <w:spacing w:line="480" w:lineRule="auto"/>
+        <w:ind w:left="1080"/>
+      </w:pPr>
     </w:p>
     <w:p>
       <w:pPr>
@@ -1907,11 +2054,12 @@
         <w:spacing w:line="480" w:lineRule="auto"/>
         <w:ind w:left="1080" w:hanging="720"/>
       </w:pPr>
-      <w:bookmarkStart w:id="2" w:name="_Toc392779668"/>
-      <w:r>
+      <w:bookmarkStart w:id="3" w:name="_Toc394041178"/>
+      <w:r>
+        <w:lastRenderedPageBreak/>
         <w:t>Access</w:t>
       </w:r>
-      <w:bookmarkEnd w:id="2"/>
+      <w:bookmarkEnd w:id="3"/>
     </w:p>
     <w:p>
       <w:pPr>
@@ -1942,11 +2090,11 @@
         </w:numPr>
         <w:spacing w:line="480" w:lineRule="auto"/>
       </w:pPr>
-      <w:bookmarkStart w:id="3" w:name="_Toc392779669"/>
+      <w:bookmarkStart w:id="4" w:name="_Toc394041179"/>
       <w:r>
         <w:t>Design</w:t>
       </w:r>
-      <w:bookmarkEnd w:id="3"/>
+      <w:bookmarkEnd w:id="4"/>
     </w:p>
     <w:p>
       <w:pPr>
@@ -1958,16 +2106,11 @@
         <w:spacing w:line="480" w:lineRule="auto"/>
         <w:ind w:left="1080" w:hanging="720"/>
       </w:pPr>
-      <w:bookmarkStart w:id="4" w:name="_Toc392779670"/>
-      <w:proofErr w:type="spellStart"/>
-      <w:r>
-        <w:t>RESTful</w:t>
-      </w:r>
-      <w:proofErr w:type="spellEnd"/>
-      <w:r>
-        <w:t xml:space="preserve"> API</w:t>
-      </w:r>
-      <w:bookmarkEnd w:id="4"/>
+      <w:bookmarkStart w:id="5" w:name="_Toc394041180"/>
+      <w:r>
+        <w:t>RESTful API</w:t>
+      </w:r>
+      <w:bookmarkEnd w:id="5"/>
     </w:p>
     <w:p>
       <w:pPr>
@@ -1987,7 +2130,25 @@
         <w:ind w:left="360" w:firstLine="720"/>
       </w:pPr>
       <w:r>
-        <w:t xml:space="preserve">There are three collections: Teams, Players, and Seasons. These collections correspond to the three main types of web pages we will have. Currently, the API only defines GET functionality, so that users have read-only access to our data. We do not allow non-admins to have write access to our data. </w:t>
+        <w:t xml:space="preserve">There are three collections: Teams, Players, and </w:t>
+      </w:r>
+      <w:r>
+        <w:t>Years</w:t>
+      </w:r>
+      <w:r>
+        <w:t xml:space="preserve">. These collections correspond to the three main types of web pages we will have. Currently, the API only defines GET functionality, so that users have read-only access to our data. </w:t>
+      </w:r>
+      <w:r>
+        <w:t>Users</w:t>
+      </w:r>
+      <w:r>
+        <w:t xml:space="preserve"> </w:t>
+      </w:r>
+      <w:r>
+        <w:t xml:space="preserve">do not </w:t>
+      </w:r>
+      <w:r>
+        <w:t xml:space="preserve">have write access to our data. </w:t>
       </w:r>
     </w:p>
     <w:p>
@@ -1996,11 +2157,42 @@
         <w:ind w:left="360" w:firstLine="720"/>
       </w:pPr>
       <w:r>
-        <w:t>For Teams you can list the entire collection (/teams</w:t>
+        <w:t>For Teams you can list the entire collection (/</w:t>
+      </w:r>
+      <w:r>
+        <w:t>api/</w:t>
+      </w:r>
+      <w:r>
+        <w:t>teams</w:t>
+      </w:r>
+      <w:hyperlink r:id="rId10" w:history="1"/>
+      <w:r>
+        <w:t xml:space="preserve">), or you can list individual teams by passing an </w:t>
+      </w:r>
+      <w:r>
+        <w:rPr>
+          <w:i/>
+        </w:rPr>
+        <w:t>id</w:t>
+      </w:r>
+      <w:r>
+        <w:t xml:space="preserve"> parameter (/</w:t>
+      </w:r>
+      <w:r>
+        <w:t>api/</w:t>
+      </w:r>
+      <w:r>
+        <w:t>teams/{id}). Similarly, for Players you can list the entire collection (/</w:t>
+      </w:r>
+      <w:r>
+        <w:t>api/</w:t>
+      </w:r>
+      <w:r>
+        <w:t>players</w:t>
       </w:r>
       <w:hyperlink r:id="rId11" w:history="1"/>
       <w:r>
-        <w:t xml:space="preserve">), or you can list individual teams by passing an </w:t>
+        <w:t xml:space="preserve">), or you can list individual players by passing an </w:t>
       </w:r>
       <w:r>
         <w:rPr>
@@ -2009,38 +2201,52 @@
         <w:t>id</w:t>
       </w:r>
       <w:r>
-        <w:t xml:space="preserve"> parameter (/teams</w:t>
-      </w:r>
-      <w:proofErr w:type="gramStart"/>
-      <w:r>
-        <w:t>/{</w:t>
-      </w:r>
-      <w:proofErr w:type="gramEnd"/>
-      <w:r>
-        <w:t>id}). Within each team, you can access the entire list of seasons for a team (/teams</w:t>
-      </w:r>
-      <w:proofErr w:type="gramStart"/>
-      <w:r>
-        <w:t>/{</w:t>
-      </w:r>
-      <w:proofErr w:type="gramEnd"/>
-      <w:r>
-        <w:t>id}/seasons), or you can list a particular season for an individual team (/teams/{id}/seasons/{id})</w:t>
-      </w:r>
-      <w:r>
-        <w:t xml:space="preserve"> by passing the correct season’s </w:t>
+        <w:t xml:space="preserve"> parameter (/</w:t>
+      </w:r>
+      <w:r>
+        <w:t>api/</w:t>
+      </w:r>
+      <w:r>
+        <w:t>players/{id}).</w:t>
+      </w:r>
+      <w:r>
+        <w:t xml:space="preserve"> </w:t>
+      </w:r>
+      <w:r>
+        <w:t xml:space="preserve">For </w:t>
+      </w:r>
+      <w:r>
+        <w:t>NBA seasons</w:t>
+      </w:r>
+      <w:r>
+        <w:t>, you can list the entire collection (/</w:t>
+      </w:r>
+      <w:r>
+        <w:t>years</w:t>
+      </w:r>
+      <w:r>
+        <w:t>) or access an individual season (/</w:t>
+      </w:r>
+      <w:r>
+        <w:t>years</w:t>
+      </w:r>
+      <w:r>
+        <w:t>/{id})</w:t>
+      </w:r>
+      <w:r>
+        <w:t xml:space="preserve"> by passing the correct </w:t>
       </w:r>
       <w:r>
         <w:rPr>
           <w:i/>
         </w:rPr>
-        <w:t>id</w:t>
-      </w:r>
-      <w:r>
-        <w:t xml:space="preserve"> parameter</w:t>
-      </w:r>
-      <w:r>
-        <w:t xml:space="preserve">. </w:t>
+        <w:t xml:space="preserve">id </w:t>
+      </w:r>
+      <w:r>
+        <w:t>parameter</w:t>
+      </w:r>
+      <w:r>
+        <w:t>.</w:t>
       </w:r>
     </w:p>
     <w:p>
@@ -2049,11 +2255,7 @@
         <w:ind w:left="360" w:firstLine="720"/>
       </w:pPr>
       <w:r>
-        <w:t>Similarly, for Players you can list the entire collection (/players</w:t>
-      </w:r>
-      <w:hyperlink r:id="rId12" w:history="1"/>
-      <w:r>
-        <w:t xml:space="preserve">), or you can list individual players by passing an </w:t>
+        <w:t xml:space="preserve">The aforementioned </w:t>
       </w:r>
       <w:r>
         <w:rPr>
@@ -2062,30 +2264,7 @@
         <w:t>id</w:t>
       </w:r>
       <w:r>
-        <w:t xml:space="preserve"> parameter (/players</w:t>
-      </w:r>
-      <w:proofErr w:type="gramStart"/>
-      <w:r>
-        <w:t>/{</w:t>
-      </w:r>
-      <w:proofErr w:type="gramEnd"/>
-      <w:r>
-        <w:t xml:space="preserve">id}). Within each player, you can access the entire list </w:t>
-      </w:r>
-      <w:r>
-        <w:lastRenderedPageBreak/>
-        <w:t>of seasons for a player (/players</w:t>
-      </w:r>
-      <w:proofErr w:type="gramStart"/>
-      <w:r>
-        <w:t>/{</w:t>
-      </w:r>
-      <w:proofErr w:type="gramEnd"/>
-      <w:r>
-        <w:t>id}/seasons), or you can list a particular season for an individual player (/players/{id}/seasons/{id})</w:t>
-      </w:r>
-      <w:r>
-        <w:t xml:space="preserve"> by passing the correct season’s </w:t>
+        <w:t xml:space="preserve"> parameters correspond precisely to the </w:t>
       </w:r>
       <w:r>
         <w:rPr>
@@ -2094,85 +2273,13 @@
         <w:t>id</w:t>
       </w:r>
       <w:r>
-        <w:t xml:space="preserve"> parameter</w:t>
-      </w:r>
-      <w:r>
-        <w:t>.</w:t>
-      </w:r>
-    </w:p>
-    <w:p>
-      <w:pPr>
-        <w:spacing w:after="0" w:line="480" w:lineRule="auto"/>
-        <w:ind w:left="360" w:firstLine="720"/>
-      </w:pPr>
-      <w:r>
-        <w:t>For Seasons, you can list the entire collection (/seasons) or access an individual season (/seasons</w:t>
-      </w:r>
-      <w:proofErr w:type="gramStart"/>
-      <w:r>
-        <w:t>/{</w:t>
-      </w:r>
-      <w:proofErr w:type="gramEnd"/>
-      <w:r>
-        <w:t>id})</w:t>
-      </w:r>
-      <w:r>
-        <w:t xml:space="preserve"> by passing the correct </w:t>
-      </w:r>
-      <w:r>
-        <w:rPr>
-          <w:i/>
-        </w:rPr>
-        <w:t xml:space="preserve">id </w:t>
-      </w:r>
-      <w:r>
-        <w:t>parameter</w:t>
-      </w:r>
-      <w:r>
-        <w:t>.</w:t>
-      </w:r>
-    </w:p>
-    <w:p>
-      <w:pPr>
-        <w:spacing w:after="0" w:line="480" w:lineRule="auto"/>
-        <w:ind w:left="360" w:firstLine="720"/>
-      </w:pPr>
-      <w:r>
-        <w:t xml:space="preserve">The aforementioned </w:t>
-      </w:r>
-      <w:r>
-        <w:rPr>
-          <w:i/>
-        </w:rPr>
-        <w:t>id</w:t>
-      </w:r>
-      <w:r>
-        <w:t xml:space="preserve"> parameters correspond precisely to the </w:t>
-      </w:r>
-      <w:r>
-        <w:rPr>
-          <w:i/>
-        </w:rPr>
-        <w:t>id</w:t>
-      </w:r>
-      <w:r>
-        <w:t xml:space="preserve"> attribute that is in each object of type Team, Player, Season, </w:t>
-      </w:r>
-      <w:proofErr w:type="spellStart"/>
-      <w:r>
-        <w:t>TeamSeason</w:t>
-      </w:r>
-      <w:proofErr w:type="spellEnd"/>
-      <w:r>
-        <w:t xml:space="preserve">, and </w:t>
-      </w:r>
-      <w:proofErr w:type="spellStart"/>
-      <w:r>
-        <w:t>PlayerSeason</w:t>
-      </w:r>
-      <w:proofErr w:type="spellEnd"/>
-      <w:r>
-        <w:t xml:space="preserve"> (see Figure 1 for further clarification).</w:t>
+        <w:t xml:space="preserve"> attribute that is in each objec</w:t>
+      </w:r>
+      <w:r>
+        <w:t>t of type Team, Player, and Year</w:t>
+      </w:r>
+      <w:r>
+        <w:t>(see Figure 1 for further clarification).</w:t>
       </w:r>
     </w:p>
     <w:p>
@@ -2193,11 +2300,59 @@
         </w:numPr>
         <w:spacing w:line="480" w:lineRule="auto"/>
       </w:pPr>
-      <w:bookmarkStart w:id="5" w:name="_Toc392779671"/>
-      <w:r>
-        <w:t>API Development Tools</w:t>
-      </w:r>
-      <w:bookmarkEnd w:id="5"/>
+      <w:bookmarkStart w:id="6" w:name="_Toc394041181"/>
+      <w:r>
+        <w:t>A</w:t>
+      </w:r>
+      <w:r>
+        <w:t>PI</w:t>
+      </w:r>
+      <w:r>
+        <w:t xml:space="preserve"> Development Tools</w:t>
+      </w:r>
+      <w:bookmarkEnd w:id="6"/>
+    </w:p>
+    <w:p>
+      <w:pPr>
+        <w:pStyle w:val="ListParagraph"/>
+        <w:spacing w:after="0" w:line="480" w:lineRule="auto"/>
+        <w:ind w:left="360" w:firstLine="720"/>
+      </w:pPr>
+      <w:r>
+        <w:t>A</w:t>
+      </w:r>
+      <w:r>
+        <w:t>piary.io</w:t>
+      </w:r>
+      <w:r>
+        <w:t xml:space="preserve"> was used in developing the API blueprint based on the API Blueprint tutorial found on the website.</w:t>
+      </w:r>
+    </w:p>
+    <w:p>
+      <w:pPr>
+        <w:pStyle w:val="Heading3"/>
+        <w:spacing w:line="480" w:lineRule="auto"/>
+        <w:ind w:left="720"/>
+      </w:pPr>
+    </w:p>
+    <w:p>
+      <w:pPr>
+        <w:pStyle w:val="Heading3"/>
+        <w:numPr>
+          <w:ilvl w:val="2"/>
+          <w:numId w:val="3"/>
+        </w:numPr>
+        <w:spacing w:line="480" w:lineRule="auto"/>
+      </w:pPr>
+      <w:bookmarkStart w:id="7" w:name="_Toc394041182"/>
+      <w:r>
+        <w:lastRenderedPageBreak/>
+        <w:t xml:space="preserve">API </w:t>
+      </w:r>
+      <w:r>
+        <w:t>Implementation</w:t>
+      </w:r>
+      <w:bookmarkEnd w:id="7"/>
     </w:p>
     <w:p>
       <w:pPr>
@@ -2205,15 +2360,43 @@
         <w:ind w:left="720" w:firstLine="720"/>
       </w:pPr>
       <w:r>
-        <w:t>The API development tool we used was apiary.io. For the most part, the API I developed was based on the API Blueprint tutorial. I also used http://sendgrid.com/blog/quickly-prototype-apis-apiary/ to help with defining GET access to subdirectories (i.e. /team</w:t>
-      </w:r>
-      <w:proofErr w:type="gramStart"/>
-      <w:r>
-        <w:t>/{</w:t>
-      </w:r>
-      <w:proofErr w:type="gramEnd"/>
-      <w:r>
-        <w:t xml:space="preserve">id}/season/{id}). </w:t>
+        <w:t xml:space="preserve">The API </w:t>
+      </w:r>
+      <w:r>
+        <w:t xml:space="preserve">was implemented using the Django REST Framework. First, the tool was installed using “pip3.4 install –user djangorestframework markdown django-filter” in the Bash console. Also, </w:t>
+      </w:r>
+      <w:r>
+        <w:t xml:space="preserve">'rest_framework' was added to INSTALLED_APPS in the settings.py file in the project directory. </w:t>
+      </w:r>
+    </w:p>
+    <w:p>
+      <w:pPr>
+        <w:spacing w:after="0" w:line="480" w:lineRule="auto"/>
+        <w:ind w:left="720" w:firstLine="720"/>
+      </w:pPr>
+      <w:r>
+        <w:t xml:space="preserve">In order to adapt the Django models to the API, the first requirement is a serializer, which converts complex data, such as Django models, into native Python data types, such as JSON. After importing serializer from rest_framework, we defined 3 serializer classes: TeamSerializer, PlayerSerializer, YearSerializer, which maps the fields from the Django models to the serializer object. </w:t>
+      </w:r>
+    </w:p>
+    <w:p>
+      <w:pPr>
+        <w:spacing w:after="0" w:line="480" w:lineRule="auto"/>
+        <w:ind w:left="720" w:firstLine="720"/>
+      </w:pPr>
+      <w:r>
+        <w:t>Then in api.py, we created instances of the various serializer objects and returned them as a Response (either status code 200 for valid queries or 404 for resources not found). Api.py contains get m</w:t>
+      </w:r>
+      <w:r>
+        <w:t>ethods for a list of all the Teams, Players, or Years. It also contains methods for accessing individual Teams, Players, or Years by their primary keys.</w:t>
+      </w:r>
+    </w:p>
+    <w:p>
+      <w:pPr>
+        <w:spacing w:after="0" w:line="480" w:lineRule="auto"/>
+        <w:ind w:left="720" w:firstLine="720"/>
+      </w:pPr>
+      <w:r>
+        <w:t xml:space="preserve">Finally, we added the API URLs to urls.py in order to render the view for Teams, Players, and Years. </w:t>
       </w:r>
     </w:p>
     <w:p>
@@ -2225,16 +2408,11 @@
         </w:numPr>
         <w:spacing w:line="480" w:lineRule="auto"/>
       </w:pPr>
-      <w:bookmarkStart w:id="6" w:name="_Toc392779672"/>
-      <w:proofErr w:type="spellStart"/>
-      <w:r>
-        <w:t>Django</w:t>
-      </w:r>
-      <w:proofErr w:type="spellEnd"/>
-      <w:r>
-        <w:t xml:space="preserve"> Models</w:t>
-      </w:r>
-      <w:bookmarkEnd w:id="6"/>
+      <w:bookmarkStart w:id="8" w:name="_Toc394041183"/>
+      <w:r>
+        <w:t>Django Models</w:t>
+      </w:r>
+      <w:bookmarkEnd w:id="8"/>
     </w:p>
     <w:p>
       <w:pPr>
@@ -2254,9 +2432,8 @@
           <w:sz w:val="22"/>
           <w:szCs w:val="22"/>
         </w:rPr>
-        <w:t xml:space="preserve">The </w:t>
-      </w:r>
-      <w:proofErr w:type="spellStart"/>
+        <w:t>The django models for the NBA database are designed to separate three thin</w:t>
+      </w:r>
       <w:r>
         <w:rPr>
           <w:rFonts w:asciiTheme="minorHAnsi" w:hAnsiTheme="minorHAnsi" w:cs="Arial"/>
@@ -2264,29 +2441,20 @@
           <w:sz w:val="22"/>
           <w:szCs w:val="22"/>
         </w:rPr>
-        <w:t>django</w:t>
-      </w:r>
-      <w:proofErr w:type="spellEnd"/>
-      <w:r>
+        <w:t>gs: players, teams, and years.</w:t>
+      </w:r>
+    </w:p>
+    <w:p>
+      <w:pPr>
+        <w:pStyle w:val="NormalWeb"/>
+        <w:spacing w:before="0" w:beforeAutospacing="0" w:after="0" w:afterAutospacing="0" w:line="480" w:lineRule="auto"/>
+        <w:ind w:left="360" w:firstLine="720"/>
         <w:rPr>
           <w:rFonts w:asciiTheme="minorHAnsi" w:hAnsiTheme="minorHAnsi" w:cs="Arial"/>
           <w:color w:val="000000"/>
           <w:sz w:val="22"/>
           <w:szCs w:val="22"/>
         </w:rPr>
-        <w:t xml:space="preserve"> models for the NBA database are designed to separate three things: players, teams, and years.  These are the three main models, followed by two subclasses that are player years and team years.</w:t>
-      </w:r>
-    </w:p>
-    <w:p>
-      <w:pPr>
-        <w:pStyle w:val="NormalWeb"/>
-        <w:spacing w:before="0" w:beforeAutospacing="0" w:after="0" w:afterAutospacing="0" w:line="480" w:lineRule="auto"/>
-        <w:ind w:left="360" w:firstLine="720"/>
-        <w:rPr>
-          <w:rFonts w:asciiTheme="minorHAnsi" w:hAnsiTheme="minorHAnsi"/>
-          <w:sz w:val="22"/>
-          <w:szCs w:val="22"/>
-        </w:rPr>
       </w:pPr>
       <w:r>
         <w:rPr>
@@ -2295,20 +2463,8 @@
           <w:sz w:val="22"/>
           <w:szCs w:val="22"/>
         </w:rPr>
-        <w:t>The Team model is the first of the three main class models.  The information that is contained in the Team model is not meant to be constantly changing.  It contains the team name, location of the team, its coach, its general manager, its owner, a twitter link for the official organization, and a link to its logo.  In the real world, these all change from time to time, but for our purposes there is no need to be changing these often.  Each team has multiple corresponding team years, denoting a one-to-many relationship.</w:t>
-      </w:r>
-    </w:p>
-    <w:p>
-      <w:pPr>
-        <w:pStyle w:val="NormalWeb"/>
-        <w:spacing w:before="0" w:beforeAutospacing="0" w:after="0" w:afterAutospacing="0" w:line="480" w:lineRule="auto"/>
-        <w:ind w:left="360" w:firstLine="720"/>
-        <w:rPr>
-          <w:rFonts w:asciiTheme="minorHAnsi" w:hAnsiTheme="minorHAnsi"/>
-          <w:sz w:val="22"/>
-          <w:szCs w:val="22"/>
-        </w:rPr>
-      </w:pPr>
+        <w:t xml:space="preserve">The Team model is the first of the three main class models.  The information that is contained in the Team model is not meant to be constantly changing.  It contains the team name, location of the team, its coach, its general manager, its owner, a twitter link for the official organization, </w:t>
+      </w:r>
       <w:r>
         <w:rPr>
           <w:rFonts w:asciiTheme="minorHAnsi" w:hAnsiTheme="minorHAnsi" w:cs="Arial"/>
@@ -2316,21 +2472,8 @@
           <w:sz w:val="22"/>
           <w:szCs w:val="22"/>
         </w:rPr>
-        <w:lastRenderedPageBreak/>
-        <w:t>The second main class model is the Player class.  This model is meant to associate with an individual Player in the NBA.  It is designed to contain static information that will probably not change during the duration of this project.  The model contains things like the player’s name, position, where he went to school (college or high school), how many years he has played in the NBA, a link to his official twitter account, and a recent photo of him.  Note the team that the individual currently plays for is not included in the Player model because players often change teams and as a result that information is included in the subclass.  Each team has multiple years that it has been in the NBA, so the information for those years are held in Team Years and are a one-to-many relationship.</w:t>
-      </w:r>
-    </w:p>
-    <w:p>
-      <w:pPr>
-        <w:pStyle w:val="NormalWeb"/>
-        <w:spacing w:before="0" w:beforeAutospacing="0" w:after="0" w:afterAutospacing="0" w:line="480" w:lineRule="auto"/>
-        <w:ind w:left="360" w:firstLine="720"/>
-        <w:rPr>
-          <w:rFonts w:asciiTheme="minorHAnsi" w:hAnsiTheme="minorHAnsi"/>
-          <w:sz w:val="22"/>
-          <w:szCs w:val="22"/>
-        </w:rPr>
-      </w:pPr>
+        <w:t xml:space="preserve">the recent years the team has been in the NBA Finals, recent MVPs, recent Finals </w:t>
+      </w:r>
       <w:r>
         <w:rPr>
           <w:rFonts w:asciiTheme="minorHAnsi" w:hAnsiTheme="minorHAnsi" w:cs="Arial"/>
@@ -2338,9 +2481,9 @@
           <w:sz w:val="22"/>
           <w:szCs w:val="22"/>
         </w:rPr>
-        <w:t xml:space="preserve">The Year model is the third main model class.  It contains overall information for a specific NBA season that will never change since the seasons have already happened.  The model mostly focuses on the end of the season, and not what happens in the middle.  Hence the information included is the year the model pertains to, the list of players on the All-NBA 1st Team that is selected after the regular season, the players selected to the All-Defensive 1st Team, the NBA Finals MVP, the team that won the NBA Finals, the logo for the NBA Finals for the year, and a text recap of how the NBA Finals went.  Note the All-NBA team, All-Defensive team, and Finals MVP should all link to Player models, and the champion field link to a Team model.  In the current edition, however, there were problems with the </w:t>
-      </w:r>
-      <w:proofErr w:type="spellStart"/>
+        <w:lastRenderedPageBreak/>
+        <w:t xml:space="preserve">MVPs, </w:t>
+      </w:r>
       <w:r>
         <w:rPr>
           <w:rFonts w:asciiTheme="minorHAnsi" w:hAnsiTheme="minorHAnsi" w:cs="Arial"/>
@@ -2348,9 +2491,8 @@
           <w:sz w:val="22"/>
           <w:szCs w:val="22"/>
         </w:rPr>
-        <w:t>ManyToMany</w:t>
-      </w:r>
-      <w:proofErr w:type="spellEnd"/>
+        <w:t>and a link to its logo.  In the real world, these all change from time to time, but for our purposes there is no need to be changing these often</w:t>
+      </w:r>
       <w:r>
         <w:rPr>
           <w:rFonts w:asciiTheme="minorHAnsi" w:hAnsiTheme="minorHAnsi" w:cs="Arial"/>
@@ -2358,7 +2500,7 @@
           <w:sz w:val="22"/>
           <w:szCs w:val="22"/>
         </w:rPr>
-        <w:t xml:space="preserve"> field for the All-NBA and All-Defensive teams, so those are string fields for the time being.</w:t>
+        <w:t xml:space="preserve">.  </w:t>
       </w:r>
     </w:p>
     <w:p>
@@ -2379,9 +2521,8 @@
           <w:sz w:val="22"/>
           <w:szCs w:val="22"/>
         </w:rPr>
-        <w:t xml:space="preserve">Each Player has multiple subclasses called </w:t>
-      </w:r>
-      <w:proofErr w:type="spellStart"/>
+        <w:t>The second main class model is the Player class.  This model is meant to associate with an individual Player in the NBA.  It is designed to contain static information that will probably not change during the duration of this project.  The model contains things like the player’s name, position, where he w</w:t>
+      </w:r>
       <w:r>
         <w:rPr>
           <w:rFonts w:asciiTheme="minorHAnsi" w:hAnsiTheme="minorHAnsi" w:cs="Arial"/>
@@ -2389,9 +2530,8 @@
           <w:sz w:val="22"/>
           <w:szCs w:val="22"/>
         </w:rPr>
-        <w:t>PlayerYear’s</w:t>
-      </w:r>
-      <w:proofErr w:type="spellEnd"/>
+        <w:t>ent to school (college,</w:t>
+      </w:r>
       <w:r>
         <w:rPr>
           <w:rFonts w:asciiTheme="minorHAnsi" w:hAnsiTheme="minorHAnsi" w:cs="Arial"/>
@@ -2399,21 +2539,17 @@
           <w:sz w:val="22"/>
           <w:szCs w:val="22"/>
         </w:rPr>
-        <w:t xml:space="preserve"> that contain a player’s statistics and information about a specific year.  Along with the usual stats and information such as the team he played for, points per game, assists, steals, blocks, points per game, etc. this field also contains Boolean fields that denote if the player received any MVP or All-NBA awards that season.</w:t>
-      </w:r>
-    </w:p>
-    <w:p>
-      <w:pPr>
-        <w:pStyle w:val="NormalWeb"/>
-        <w:spacing w:before="0" w:beforeAutospacing="0" w:after="0" w:afterAutospacing="0" w:line="480" w:lineRule="auto"/>
-        <w:ind w:left="360" w:firstLine="720"/>
+        <w:t xml:space="preserve"> high school</w:t>
+      </w:r>
+      <w:r>
         <w:rPr>
           <w:rFonts w:asciiTheme="minorHAnsi" w:hAnsiTheme="minorHAnsi" w:cs="Arial"/>
           <w:color w:val="000000"/>
           <w:sz w:val="22"/>
           <w:szCs w:val="22"/>
         </w:rPr>
-      </w:pPr>
+        <w:t>, or internationally</w:t>
+      </w:r>
       <w:r>
         <w:rPr>
           <w:rFonts w:asciiTheme="minorHAnsi" w:hAnsiTheme="minorHAnsi" w:cs="Arial"/>
@@ -2421,10 +2557,8 @@
           <w:sz w:val="22"/>
           <w:szCs w:val="22"/>
         </w:rPr>
-        <w:lastRenderedPageBreak/>
-        <w:t xml:space="preserve">Each Team also has multiple subclasses called </w:t>
-      </w:r>
-      <w:proofErr w:type="spellStart"/>
+        <w:t>), how many years he has played in the NBA, a link to hi</w:t>
+      </w:r>
       <w:r>
         <w:rPr>
           <w:rFonts w:asciiTheme="minorHAnsi" w:hAnsiTheme="minorHAnsi" w:cs="Arial"/>
@@ -2432,9 +2566,8 @@
           <w:sz w:val="22"/>
           <w:szCs w:val="22"/>
         </w:rPr>
-        <w:t>TeamYear’s</w:t>
-      </w:r>
-      <w:proofErr w:type="spellEnd"/>
+        <w:t xml:space="preserve">s official twitter account, </w:t>
+      </w:r>
       <w:r>
         <w:rPr>
           <w:rFonts w:asciiTheme="minorHAnsi" w:hAnsiTheme="minorHAnsi" w:cs="Arial"/>
@@ -2442,7 +2575,82 @@
           <w:sz w:val="22"/>
           <w:szCs w:val="22"/>
         </w:rPr>
-        <w:t xml:space="preserve"> that contain how a specific team performed in a specific year.  For now, this model only contains which Team and Year this “season,” if you will, pertains to, as well as their wins and losses and a text recap of how their playoffs went (if they went, otherwise it should be say something along the lines of “Did not make postseason”).</w:t>
+        <w:t>a recent photo of him</w:t>
+      </w:r>
+      <w:r>
+        <w:rPr>
+          <w:rFonts w:asciiTheme="minorHAnsi" w:hAnsiTheme="minorHAnsi" w:cs="Arial"/>
+          <w:color w:val="000000"/>
+          <w:sz w:val="22"/>
+          <w:szCs w:val="22"/>
+        </w:rPr>
+        <w:t>, his nickname, YouTube highlights, a ForeignKey referencing his current team, and a list of statistics (awards, games played, points per game, assists per game, etc).  The player’s awards are listed by type of award and then a list of the years he received it.</w:t>
+      </w:r>
+    </w:p>
+    <w:p>
+      <w:pPr>
+        <w:pStyle w:val="NormalWeb"/>
+        <w:spacing w:before="0" w:beforeAutospacing="0" w:after="0" w:afterAutospacing="0" w:line="480" w:lineRule="auto"/>
+        <w:ind w:left="360" w:firstLine="720"/>
+        <w:rPr>
+          <w:rFonts w:asciiTheme="minorHAnsi" w:hAnsiTheme="minorHAnsi"/>
+          <w:sz w:val="22"/>
+          <w:szCs w:val="22"/>
+        </w:rPr>
+      </w:pPr>
+      <w:r>
+        <w:rPr>
+          <w:rFonts w:asciiTheme="minorHAnsi" w:hAnsiTheme="minorHAnsi" w:cs="Arial"/>
+          <w:color w:val="000000"/>
+          <w:sz w:val="22"/>
+          <w:szCs w:val="22"/>
+        </w:rPr>
+        <w:t>The Year model is the third main model class.  It contains overall information for a specific NBA season that will never change since the seasons have already happened.  The model mostly focuses on the end of the season, and not what happens in the middle.  Hence the information included is the year the model pertains to, the list of players on the All-NBA 1st Team that is selected after the regular season, the players selected to the All-Defensive 1st Team, the NBA Finals MVP, the team that won the NBA Finals</w:t>
+      </w:r>
+      <w:r>
+        <w:rPr>
+          <w:rFonts w:asciiTheme="minorHAnsi" w:hAnsiTheme="minorHAnsi" w:cs="Arial"/>
+          <w:color w:val="000000"/>
+          <w:sz w:val="22"/>
+          <w:szCs w:val="22"/>
+        </w:rPr>
+        <w:t xml:space="preserve"> (Foreign Key)</w:t>
+      </w:r>
+      <w:r>
+        <w:rPr>
+          <w:rFonts w:asciiTheme="minorHAnsi" w:hAnsiTheme="minorHAnsi" w:cs="Arial"/>
+          <w:color w:val="000000"/>
+          <w:sz w:val="22"/>
+          <w:szCs w:val="22"/>
+        </w:rPr>
+        <w:t>, the logo for the N</w:t>
+      </w:r>
+      <w:r>
+        <w:rPr>
+          <w:rFonts w:asciiTheme="minorHAnsi" w:hAnsiTheme="minorHAnsi" w:cs="Arial"/>
+          <w:color w:val="000000"/>
+          <w:sz w:val="22"/>
+          <w:szCs w:val="22"/>
+        </w:rPr>
+        <w:t>BA Finals for the year,</w:t>
+      </w:r>
+      <w:r>
+        <w:rPr>
+          <w:rFonts w:asciiTheme="minorHAnsi" w:hAnsiTheme="minorHAnsi" w:cs="Arial"/>
+          <w:color w:val="000000"/>
+          <w:sz w:val="22"/>
+          <w:szCs w:val="22"/>
+        </w:rPr>
+        <w:t xml:space="preserve"> a text recap of how the NBA Finals went</w:t>
+      </w:r>
+      <w:r>
+        <w:rPr>
+          <w:rFonts w:asciiTheme="minorHAnsi" w:hAnsiTheme="minorHAnsi" w:cs="Arial"/>
+          <w:color w:val="000000"/>
+          <w:sz w:val="22"/>
+          <w:szCs w:val="22"/>
+        </w:rPr>
+        <w:t>, YouTube highlights, and the MVP that is selected after the regular season has concluded.</w:t>
       </w:r>
     </w:p>
     <w:p>
@@ -2453,11 +2661,11 @@
           <w:numId w:val="3"/>
         </w:numPr>
       </w:pPr>
-      <w:bookmarkStart w:id="7" w:name="_Toc392779673"/>
+      <w:bookmarkStart w:id="9" w:name="_Toc394041184"/>
       <w:r>
         <w:t>Tests</w:t>
       </w:r>
-      <w:bookmarkEnd w:id="7"/>
+      <w:bookmarkEnd w:id="9"/>
     </w:p>
     <w:p>
       <w:pPr>
@@ -2469,19 +2677,11 @@
         <w:spacing w:line="480" w:lineRule="auto"/>
         <w:ind w:left="1080" w:hanging="720"/>
       </w:pPr>
-      <w:bookmarkStart w:id="8" w:name="_Toc392779674"/>
-      <w:r>
-        <w:t xml:space="preserve">Unit Tests of </w:t>
-      </w:r>
-      <w:proofErr w:type="spellStart"/>
-      <w:r>
-        <w:t>Django</w:t>
-      </w:r>
-      <w:proofErr w:type="spellEnd"/>
-      <w:r>
-        <w:t xml:space="preserve"> Models</w:t>
-      </w:r>
-      <w:bookmarkEnd w:id="8"/>
+      <w:bookmarkStart w:id="10" w:name="_Toc394041185"/>
+      <w:r>
+        <w:t>Unit Tests of Django Models</w:t>
+      </w:r>
+      <w:bookmarkEnd w:id="10"/>
     </w:p>
     <w:p>
       <w:pPr>
@@ -2489,38 +2689,62 @@
         <w:spacing w:before="0" w:beforeAutospacing="0" w:after="0" w:afterAutospacing="0" w:line="480" w:lineRule="auto"/>
         <w:ind w:left="360" w:firstLine="720"/>
         <w:rPr>
+          <w:rFonts w:asciiTheme="minorHAnsi" w:hAnsiTheme="minorHAnsi"/>
           <w:sz w:val="22"/>
           <w:szCs w:val="22"/>
         </w:rPr>
       </w:pPr>
       <w:r>
         <w:rPr>
-          <w:rFonts w:ascii="Arial" w:hAnsi="Arial" w:cs="Arial"/>
+          <w:rFonts w:asciiTheme="minorHAnsi" w:hAnsiTheme="minorHAnsi" w:cs="Arial"/>
           <w:color w:val="000000"/>
           <w:sz w:val="22"/>
           <w:szCs w:val="22"/>
         </w:rPr>
-        <w:t xml:space="preserve">The </w:t>
-      </w:r>
-      <w:proofErr w:type="spellStart"/>
-      <w:r>
-        <w:rPr>
-          <w:rFonts w:ascii="Arial" w:hAnsi="Arial" w:cs="Arial"/>
+        <w:t>The Django unit tests for models.py are tests for creating objects using each of the model classes.  </w:t>
+      </w:r>
+    </w:p>
+    <w:p>
+      <w:pPr>
+        <w:pStyle w:val="NormalWeb"/>
+        <w:spacing w:before="0" w:beforeAutospacing="0" w:after="0" w:afterAutospacing="0" w:line="480" w:lineRule="auto"/>
+        <w:ind w:left="360" w:firstLine="720"/>
+        <w:rPr>
+          <w:rFonts w:asciiTheme="minorHAnsi" w:hAnsiTheme="minorHAnsi"/>
+          <w:sz w:val="22"/>
+          <w:szCs w:val="22"/>
+        </w:rPr>
+      </w:pPr>
+      <w:r>
+        <w:rPr>
+          <w:rFonts w:asciiTheme="minorHAnsi" w:hAnsiTheme="minorHAnsi" w:cs="Arial"/>
           <w:color w:val="000000"/>
           <w:sz w:val="22"/>
           <w:szCs w:val="22"/>
         </w:rPr>
-        <w:t>django</w:t>
-      </w:r>
-      <w:proofErr w:type="spellEnd"/>
-      <w:r>
-        <w:rPr>
-          <w:rFonts w:ascii="Arial" w:hAnsi="Arial" w:cs="Arial"/>
+        <w:lastRenderedPageBreak/>
+        <w:t xml:space="preserve">For testing player, it makes sure every entry for creating an object is stored as entered.  The second test asserts that the fields that are allowed to be omitted/defaulted when creating the object default to the correct (expected) value. </w:t>
+      </w:r>
+    </w:p>
+    <w:p>
+      <w:pPr>
+        <w:pStyle w:val="NormalWeb"/>
+        <w:spacing w:before="0" w:beforeAutospacing="0" w:after="0" w:afterAutospacing="0" w:line="480" w:lineRule="auto"/>
+        <w:ind w:left="360" w:firstLine="720"/>
+        <w:rPr>
+          <w:rFonts w:asciiTheme="minorHAnsi" w:hAnsiTheme="minorHAnsi"/>
+          <w:sz w:val="22"/>
+          <w:szCs w:val="22"/>
+        </w:rPr>
+      </w:pPr>
+      <w:r>
+        <w:rPr>
+          <w:rFonts w:asciiTheme="minorHAnsi" w:hAnsiTheme="minorHAnsi" w:cs="Arial"/>
           <w:color w:val="000000"/>
           <w:sz w:val="22"/>
           <w:szCs w:val="22"/>
         </w:rPr>
-        <w:t xml:space="preserve"> unit tests for models.py are tests for creating objects using each of the model classes.  </w:t>
+        <w:t>For testing Team, the tests, again, make sure every entry for creating an object is stored as expected. The second test, just as with player, omits fields that are allowed to be defaulted and asserts that the expected values are stored for those fields.</w:t>
       </w:r>
     </w:p>
     <w:p>
@@ -2529,210 +2753,42 @@
         <w:spacing w:before="0" w:beforeAutospacing="0" w:after="0" w:afterAutospacing="0" w:line="480" w:lineRule="auto"/>
         <w:ind w:left="360" w:firstLine="720"/>
         <w:rPr>
+          <w:rFonts w:asciiTheme="minorHAnsi" w:hAnsiTheme="minorHAnsi"/>
           <w:sz w:val="22"/>
           <w:szCs w:val="22"/>
         </w:rPr>
       </w:pPr>
       <w:r>
         <w:rPr>
-          <w:rFonts w:ascii="Arial" w:hAnsi="Arial" w:cs="Arial"/>
+          <w:rFonts w:asciiTheme="minorHAnsi" w:hAnsiTheme="minorHAnsi" w:cs="Arial"/>
           <w:color w:val="000000"/>
           <w:sz w:val="22"/>
           <w:szCs w:val="22"/>
         </w:rPr>
-        <w:t xml:space="preserve">For testing player, it makes sure every entry for creating an object is stored as entered. Its second test asserts that </w:t>
-      </w:r>
-      <w:proofErr w:type="gramStart"/>
-      <w:r>
-        <w:rPr>
-          <w:rFonts w:ascii="Arial" w:hAnsi="Arial" w:cs="Arial"/>
+        <w:t>For testing Year, it’s the same as the test for creating a Team or Player for both the first and the second test.</w:t>
+      </w:r>
+    </w:p>
+    <w:p>
+      <w:pPr>
+        <w:pStyle w:val="NormalWeb"/>
+        <w:spacing w:before="0" w:beforeAutospacing="0" w:after="0" w:afterAutospacing="0" w:line="480" w:lineRule="auto"/>
+        <w:ind w:left="360" w:firstLine="720"/>
+        <w:rPr>
+          <w:rFonts w:asciiTheme="minorHAnsi" w:hAnsiTheme="minorHAnsi" w:cs="Arial"/>
           <w:color w:val="000000"/>
           <w:sz w:val="22"/>
           <w:szCs w:val="22"/>
         </w:rPr>
-        <w:t>years of experience for a player is</w:t>
-      </w:r>
-      <w:proofErr w:type="gramEnd"/>
-      <w:r>
-        <w:rPr>
-          <w:rFonts w:ascii="Arial" w:hAnsi="Arial" w:cs="Arial"/>
+      </w:pPr>
+      <w:r>
+        <w:rPr>
+          <w:rFonts w:asciiTheme="minorHAnsi" w:hAnsiTheme="minorHAnsi" w:cs="Arial"/>
           <w:color w:val="000000"/>
           <w:sz w:val="22"/>
           <w:szCs w:val="22"/>
         </w:rPr>
-        <w:t xml:space="preserve"> defaulted to zero if not given.  The last test is making sure the </w:t>
-      </w:r>
-      <w:proofErr w:type="spellStart"/>
-      <w:proofErr w:type="gramStart"/>
-      <w:r>
-        <w:rPr>
-          <w:rFonts w:ascii="Arial" w:hAnsi="Arial" w:cs="Arial"/>
-          <w:color w:val="000000"/>
-          <w:sz w:val="22"/>
-          <w:szCs w:val="22"/>
-        </w:rPr>
-        <w:t>str</w:t>
-      </w:r>
-      <w:proofErr w:type="spellEnd"/>
-      <w:r>
-        <w:rPr>
-          <w:rFonts w:ascii="Arial" w:hAnsi="Arial" w:cs="Arial"/>
-          <w:color w:val="000000"/>
-          <w:sz w:val="22"/>
-          <w:szCs w:val="22"/>
-        </w:rPr>
-        <w:t>(</w:t>
-      </w:r>
-      <w:proofErr w:type="gramEnd"/>
-      <w:r>
-        <w:rPr>
-          <w:rFonts w:ascii="Arial" w:hAnsi="Arial" w:cs="Arial"/>
-          <w:color w:val="000000"/>
-          <w:sz w:val="22"/>
-          <w:szCs w:val="22"/>
-        </w:rPr>
-        <w:t>) method works as expected for a Player.</w:t>
-      </w:r>
-    </w:p>
-    <w:p>
-      <w:pPr>
-        <w:pStyle w:val="NormalWeb"/>
-        <w:spacing w:before="0" w:beforeAutospacing="0" w:after="0" w:afterAutospacing="0" w:line="480" w:lineRule="auto"/>
-        <w:ind w:left="360" w:firstLine="720"/>
-        <w:rPr>
-          <w:sz w:val="22"/>
-          <w:szCs w:val="22"/>
-        </w:rPr>
-      </w:pPr>
-      <w:r>
-        <w:rPr>
-          <w:rFonts w:ascii="Arial" w:hAnsi="Arial" w:cs="Arial"/>
-          <w:color w:val="000000"/>
-          <w:sz w:val="22"/>
-          <w:szCs w:val="22"/>
-        </w:rPr>
-        <w:t xml:space="preserve">For testing Team, the tests, again, make sure every entry for creating an object is stored as entered. It also tests the </w:t>
-      </w:r>
-      <w:proofErr w:type="spellStart"/>
-      <w:proofErr w:type="gramStart"/>
-      <w:r>
-        <w:rPr>
-          <w:rFonts w:ascii="Arial" w:hAnsi="Arial" w:cs="Arial"/>
-          <w:color w:val="000000"/>
-          <w:sz w:val="22"/>
-          <w:szCs w:val="22"/>
-        </w:rPr>
-        <w:t>str</w:t>
-      </w:r>
-      <w:proofErr w:type="spellEnd"/>
-      <w:r>
-        <w:rPr>
-          <w:rFonts w:ascii="Arial" w:hAnsi="Arial" w:cs="Arial"/>
-          <w:color w:val="000000"/>
-          <w:sz w:val="22"/>
-          <w:szCs w:val="22"/>
-        </w:rPr>
-        <w:t>(</w:t>
-      </w:r>
-      <w:proofErr w:type="gramEnd"/>
-      <w:r>
-        <w:rPr>
-          <w:rFonts w:ascii="Arial" w:hAnsi="Arial" w:cs="Arial"/>
-          <w:color w:val="000000"/>
-          <w:sz w:val="22"/>
-          <w:szCs w:val="22"/>
-        </w:rPr>
-        <w:t>) method just as the Player Test did.</w:t>
-      </w:r>
-    </w:p>
-    <w:p>
-      <w:pPr>
-        <w:pStyle w:val="NormalWeb"/>
-        <w:spacing w:before="0" w:beforeAutospacing="0" w:after="0" w:afterAutospacing="0" w:line="480" w:lineRule="auto"/>
-        <w:ind w:left="360" w:firstLine="720"/>
-        <w:rPr>
-          <w:sz w:val="22"/>
-          <w:szCs w:val="22"/>
-        </w:rPr>
-      </w:pPr>
-      <w:r>
-        <w:rPr>
-          <w:rFonts w:ascii="Arial" w:hAnsi="Arial" w:cs="Arial"/>
-          <w:color w:val="000000"/>
-          <w:sz w:val="22"/>
-          <w:szCs w:val="22"/>
-        </w:rPr>
-        <w:t>For testing year, it’s the same as the test for creating a Team or Player but one player object and one team object were created to test entering foreign keys into the creation of a Year.</w:t>
-      </w:r>
-    </w:p>
-    <w:p>
-      <w:pPr>
-        <w:pStyle w:val="NormalWeb"/>
-        <w:spacing w:before="0" w:beforeAutospacing="0" w:after="0" w:afterAutospacing="0" w:line="480" w:lineRule="auto"/>
-        <w:ind w:left="360" w:firstLine="720"/>
-        <w:rPr>
-          <w:sz w:val="22"/>
-          <w:szCs w:val="22"/>
-        </w:rPr>
-      </w:pPr>
-      <w:r>
-        <w:rPr>
-          <w:rFonts w:ascii="Arial" w:hAnsi="Arial" w:cs="Arial"/>
-          <w:color w:val="000000"/>
-          <w:sz w:val="22"/>
-          <w:szCs w:val="22"/>
-        </w:rPr>
-        <w:t>Player Year test includes every main class object, so all 3 were created and then used to create a player year (aka. season).  </w:t>
-      </w:r>
-      <w:proofErr w:type="gramStart"/>
-      <w:r>
-        <w:rPr>
-          <w:rFonts w:ascii="Arial" w:hAnsi="Arial" w:cs="Arial"/>
-          <w:color w:val="000000"/>
-          <w:sz w:val="22"/>
-          <w:szCs w:val="22"/>
-        </w:rPr>
-        <w:t>Then asserted that all stats and info entered upon creation are correct.</w:t>
-      </w:r>
-      <w:proofErr w:type="gramEnd"/>
-    </w:p>
-    <w:p>
-      <w:pPr>
-        <w:pStyle w:val="NormalWeb"/>
-        <w:spacing w:before="0" w:beforeAutospacing="0" w:after="0" w:afterAutospacing="0" w:line="480" w:lineRule="auto"/>
-        <w:ind w:left="360" w:firstLine="720"/>
-        <w:rPr>
-          <w:rFonts w:ascii="Arial" w:hAnsi="Arial" w:cs="Arial"/>
-          <w:color w:val="000000"/>
-          <w:sz w:val="22"/>
-          <w:szCs w:val="22"/>
-        </w:rPr>
-      </w:pPr>
-      <w:r>
-        <w:rPr>
-          <w:rFonts w:ascii="Arial" w:hAnsi="Arial" w:cs="Arial"/>
-          <w:color w:val="000000"/>
-          <w:sz w:val="22"/>
-          <w:szCs w:val="22"/>
-        </w:rPr>
-        <w:t>Team Year test, again, includes all three main class objects, so all three were created and then used in creation of a team year (season).  The assertions test that the foreign keys were entered and stored correctly and all the input for the object is returned as entered.</w:t>
-      </w:r>
-    </w:p>
-    <w:p>
-      <w:pPr>
-        <w:pStyle w:val="Heading1"/>
-        <w:numPr>
-          <w:ilvl w:val="0"/>
-          <w:numId w:val="3"/>
-        </w:numPr>
-        <w:spacing w:line="480" w:lineRule="auto"/>
-      </w:pPr>
-      <w:bookmarkStart w:id="9" w:name="_Toc392779675"/>
-      <w:r>
-        <w:lastRenderedPageBreak/>
-        <w:t>Other</w:t>
-      </w:r>
-      <w:bookmarkEnd w:id="9"/>
+        <w:t>The third test for all three types of models tries to clash the unique fields of models.  If the objects were created successfully with the clashes the tests would fail, asserting that the unique fields work as expected.</w:t>
+      </w:r>
     </w:p>
     <w:p>
       <w:pPr>
@@ -2744,11 +2800,112 @@
         <w:spacing w:line="480" w:lineRule="auto"/>
         <w:ind w:left="1080" w:hanging="720"/>
       </w:pPr>
-      <w:bookmarkStart w:id="10" w:name="_Toc392779676"/>
+      <w:bookmarkStart w:id="11" w:name="_Toc394041186"/>
+      <w:r>
+        <w:t xml:space="preserve">Unit Tests </w:t>
+      </w:r>
+      <w:r>
+        <w:t>for</w:t>
+      </w:r>
+      <w:r>
+        <w:t xml:space="preserve"> </w:t>
+      </w:r>
+      <w:r>
+        <w:t>API</w:t>
+      </w:r>
+      <w:bookmarkEnd w:id="11"/>
+    </w:p>
+    <w:p>
+      <w:pPr>
+        <w:spacing w:after="0" w:line="480" w:lineRule="auto"/>
+        <w:ind w:left="360" w:firstLine="720"/>
+      </w:pPr>
+      <w:r>
+        <w:t>The API can return either a list of all the object</w:t>
+      </w:r>
+      <w:r>
+        <w:t>s</w:t>
+      </w:r>
+      <w:r>
+        <w:t xml:space="preserve"> whether it’s Teams, Players, or Years</w:t>
+      </w:r>
+      <w:r>
+        <w:t xml:space="preserve">, or it can return a list of individual objects accessed by id #. </w:t>
+      </w:r>
+    </w:p>
+    <w:p>
+      <w:pPr>
+        <w:spacing w:after="0" w:line="480" w:lineRule="auto"/>
+        <w:ind w:left="360" w:firstLine="720"/>
+      </w:pPr>
+      <w:r>
+        <w:t xml:space="preserve">There are three types of lists: TeamList, PlayerList, and YearList. For each of these three lists, there are three tests each. The first test checks the response from a valid request (i.e. </w:t>
+      </w:r>
+      <w:r>
+        <w:t>http://nbadb.pythonanywhere.com/api/teams/</w:t>
+      </w:r>
+      <w:r>
+        <w:t xml:space="preserve">) and checks the response code, and validates that the length of the list (i.e. the number of teams in the list) is correct. The second test checks that an invalid request returns status_code 404. The third test checks a randomly chosen index of the data and makes sure that it matches up with the correct team, player, or year. </w:t>
+      </w:r>
+    </w:p>
+    <w:p>
+      <w:pPr>
+        <w:spacing w:after="0" w:line="480" w:lineRule="auto"/>
+        <w:ind w:left="360" w:firstLine="720"/>
+      </w:pPr>
+      <w:r>
+        <w:t xml:space="preserve">There are also three types of “details”: TeamDetail, PlayerDetail, and YearDetail. This returns a particular team, player, or year of type dict, accessed by a particular index (i.e. </w:t>
+      </w:r>
+      <w:r>
+        <w:t>http://nbadb.pythonanywhere.com/api/teams/1/</w:t>
+      </w:r>
+      <w:r>
+        <w:t xml:space="preserve">). There are three tests for each of these three details. The first two tests will check the status code for a valid and invalid request, respectively. The </w:t>
+      </w:r>
+      <w:r>
+        <w:lastRenderedPageBreak/>
+        <w:t xml:space="preserve">third test will check that the actual data contained in the dict for a certain team, player, or year is correct. It checks either the entire dict, or it checks a randomly selected key-value pair within the dict. </w:t>
+      </w:r>
+    </w:p>
+    <w:p>
+      <w:pPr>
+        <w:spacing w:after="0" w:line="480" w:lineRule="auto"/>
+        <w:ind w:left="360" w:firstLine="720"/>
+      </w:pPr>
+      <w:r>
+        <w:t>So in total, there are 6 classes for the API and 3 tests for each class, which gives a total of 18 unit tests for the API.</w:t>
+      </w:r>
+    </w:p>
+    <w:p>
+      <w:pPr>
+        <w:pStyle w:val="Heading1"/>
+        <w:numPr>
+          <w:ilvl w:val="0"/>
+          <w:numId w:val="3"/>
+        </w:numPr>
+        <w:spacing w:line="480" w:lineRule="auto"/>
+      </w:pPr>
+      <w:bookmarkStart w:id="12" w:name="_Toc394041187"/>
+      <w:r>
+        <w:t>Other</w:t>
+      </w:r>
+      <w:bookmarkEnd w:id="12"/>
+    </w:p>
+    <w:p>
+      <w:pPr>
+        <w:pStyle w:val="Heading2"/>
+        <w:numPr>
+          <w:ilvl w:val="1"/>
+          <w:numId w:val="3"/>
+        </w:numPr>
+        <w:spacing w:line="480" w:lineRule="auto"/>
+        <w:ind w:left="1080" w:hanging="720"/>
+      </w:pPr>
+      <w:bookmarkStart w:id="13" w:name="_Toc394041188"/>
       <w:r>
         <w:t>Static HTML</w:t>
       </w:r>
-      <w:bookmarkEnd w:id="10"/>
+      <w:bookmarkEnd w:id="13"/>
     </w:p>
     <w:p>
       <w:pPr>
@@ -2764,231 +2921,7 @@
           <w:rFonts w:cs="Times New Roman"/>
           <w:color w:val="000000"/>
         </w:rPr>
-        <w:t xml:space="preserve">To make to static HTML pages that are served by </w:t>
-      </w:r>
-      <w:proofErr w:type="spellStart"/>
-      <w:r>
-        <w:rPr>
-          <w:rFonts w:cs="Times New Roman"/>
-          <w:color w:val="000000"/>
-        </w:rPr>
-        <w:t>Django</w:t>
-      </w:r>
-      <w:proofErr w:type="spellEnd"/>
-      <w:r>
-        <w:rPr>
-          <w:rFonts w:cs="Times New Roman"/>
-          <w:color w:val="000000"/>
-        </w:rPr>
-        <w:t xml:space="preserve"> on </w:t>
-      </w:r>
-      <w:proofErr w:type="spellStart"/>
-      <w:r>
-        <w:rPr>
-          <w:rFonts w:cs="Times New Roman"/>
-          <w:color w:val="000000"/>
-        </w:rPr>
-        <w:t>Pythonanywhere</w:t>
-      </w:r>
-      <w:proofErr w:type="spellEnd"/>
-      <w:r>
-        <w:rPr>
-          <w:rFonts w:cs="Times New Roman"/>
-          <w:color w:val="000000"/>
-        </w:rPr>
-        <w:t xml:space="preserve">, one of the easiest ways to start is to follow the </w:t>
-      </w:r>
-      <w:proofErr w:type="spellStart"/>
-      <w:r>
-        <w:rPr>
-          <w:rFonts w:cs="Times New Roman"/>
-          <w:color w:val="000000"/>
-        </w:rPr>
-        <w:t>Django</w:t>
-      </w:r>
-      <w:proofErr w:type="spellEnd"/>
-      <w:r>
-        <w:rPr>
-          <w:rFonts w:cs="Times New Roman"/>
-          <w:color w:val="000000"/>
-        </w:rPr>
-        <w:t xml:space="preserve"> tutorial provided in Pythonanywhere.com (the exact link is “https://www.pythonanywhere.com/wiki/</w:t>
-      </w:r>
-      <w:proofErr w:type="spellStart"/>
-      <w:r>
-        <w:rPr>
-          <w:rFonts w:cs="Times New Roman"/>
-          <w:color w:val="000000"/>
-        </w:rPr>
-        <w:t>DjangoTutorial</w:t>
-      </w:r>
-      <w:proofErr w:type="spellEnd"/>
-      <w:r>
-        <w:rPr>
-          <w:rFonts w:cs="Times New Roman"/>
-          <w:color w:val="000000"/>
-        </w:rPr>
-        <w:t xml:space="preserve">”). The </w:t>
-      </w:r>
-      <w:proofErr w:type="spellStart"/>
-      <w:r>
-        <w:rPr>
-          <w:rFonts w:cs="Times New Roman"/>
-          <w:color w:val="000000"/>
-        </w:rPr>
-        <w:t>Django</w:t>
-      </w:r>
-      <w:proofErr w:type="spellEnd"/>
-      <w:r>
-        <w:rPr>
-          <w:rFonts w:cs="Times New Roman"/>
-          <w:color w:val="000000"/>
-        </w:rPr>
-        <w:t xml:space="preserve"> tutorial is straightforward up to “Defining your </w:t>
-      </w:r>
-      <w:proofErr w:type="spellStart"/>
-      <w:r>
-        <w:rPr>
-          <w:rFonts w:cs="Times New Roman"/>
-          <w:color w:val="000000"/>
-        </w:rPr>
-        <w:t>urls</w:t>
-      </w:r>
-      <w:proofErr w:type="spellEnd"/>
-      <w:r>
-        <w:rPr>
-          <w:rFonts w:cs="Times New Roman"/>
-          <w:color w:val="000000"/>
-        </w:rPr>
-        <w:t xml:space="preserve">” section. The tutorial instructs to fill in the first line of urls.py as “from </w:t>
-      </w:r>
-      <w:proofErr w:type="spellStart"/>
-      <w:r>
-        <w:rPr>
-          <w:rFonts w:cs="Times New Roman"/>
-          <w:color w:val="000000"/>
-        </w:rPr>
-        <w:t>django.conf.urls.defaults</w:t>
-      </w:r>
-      <w:proofErr w:type="spellEnd"/>
-      <w:r>
-        <w:rPr>
-          <w:rFonts w:cs="Times New Roman"/>
-          <w:color w:val="000000"/>
-        </w:rPr>
-        <w:t xml:space="preserve"> import patterns, include, </w:t>
-      </w:r>
-      <w:proofErr w:type="spellStart"/>
-      <w:r>
-        <w:rPr>
-          <w:rFonts w:cs="Times New Roman"/>
-          <w:color w:val="000000"/>
-        </w:rPr>
-        <w:t>url</w:t>
-      </w:r>
-      <w:proofErr w:type="spellEnd"/>
-      <w:r>
-        <w:rPr>
-          <w:rFonts w:cs="Times New Roman"/>
-          <w:color w:val="000000"/>
-        </w:rPr>
-        <w:t xml:space="preserve">” which would result in an error for users with </w:t>
-      </w:r>
-      <w:proofErr w:type="spellStart"/>
-      <w:r>
-        <w:rPr>
-          <w:rFonts w:cs="Times New Roman"/>
-          <w:color w:val="000000"/>
-        </w:rPr>
-        <w:t>Django</w:t>
-      </w:r>
-      <w:proofErr w:type="spellEnd"/>
-      <w:r>
-        <w:rPr>
-          <w:rFonts w:cs="Times New Roman"/>
-          <w:color w:val="000000"/>
-        </w:rPr>
-        <w:t xml:space="preserve"> 1.6 or later versions because “</w:t>
-      </w:r>
-      <w:proofErr w:type="spellStart"/>
-      <w:r>
-        <w:rPr>
-          <w:rFonts w:cs="Times New Roman"/>
-          <w:color w:val="000000"/>
-        </w:rPr>
-        <w:t>django.conf.urls.defaults</w:t>
-      </w:r>
-      <w:proofErr w:type="spellEnd"/>
-      <w:r>
-        <w:rPr>
-          <w:rFonts w:cs="Times New Roman"/>
-          <w:color w:val="000000"/>
-        </w:rPr>
-        <w:t xml:space="preserve">” has been removed in </w:t>
-      </w:r>
-      <w:proofErr w:type="spellStart"/>
-      <w:r>
-        <w:rPr>
-          <w:rFonts w:cs="Times New Roman"/>
-          <w:color w:val="000000"/>
-        </w:rPr>
-        <w:t>Django</w:t>
-      </w:r>
-      <w:proofErr w:type="spellEnd"/>
-      <w:r>
-        <w:rPr>
-          <w:rFonts w:cs="Times New Roman"/>
-          <w:color w:val="000000"/>
-        </w:rPr>
-        <w:t xml:space="preserve"> 1.6. The correct way to import would be “from </w:t>
-      </w:r>
-      <w:proofErr w:type="spellStart"/>
-      <w:r>
-        <w:rPr>
-          <w:rFonts w:cs="Times New Roman"/>
-          <w:color w:val="000000"/>
-        </w:rPr>
-        <w:t>django.conf.urls</w:t>
-      </w:r>
-      <w:proofErr w:type="spellEnd"/>
-      <w:r>
-        <w:rPr>
-          <w:rFonts w:cs="Times New Roman"/>
-          <w:color w:val="000000"/>
-        </w:rPr>
-        <w:t xml:space="preserve"> import patterns, include, </w:t>
-      </w:r>
-      <w:proofErr w:type="spellStart"/>
-      <w:r>
-        <w:rPr>
-          <w:rFonts w:cs="Times New Roman"/>
-          <w:color w:val="000000"/>
-        </w:rPr>
-        <w:t>url</w:t>
-      </w:r>
-      <w:proofErr w:type="spellEnd"/>
-      <w:r>
-        <w:rPr>
-          <w:rFonts w:cs="Times New Roman"/>
-          <w:color w:val="000000"/>
-        </w:rPr>
-        <w:t xml:space="preserve">” for </w:t>
-      </w:r>
-      <w:proofErr w:type="spellStart"/>
-      <w:r>
-        <w:rPr>
-          <w:rFonts w:cs="Times New Roman"/>
-          <w:color w:val="000000"/>
-        </w:rPr>
-        <w:t>Django</w:t>
-      </w:r>
-      <w:proofErr w:type="spellEnd"/>
-      <w:r>
-        <w:rPr>
-          <w:rFonts w:cs="Times New Roman"/>
-          <w:color w:val="000000"/>
-        </w:rPr>
-        <w:t xml:space="preserve"> 1.6 users. </w:t>
+        <w:t xml:space="preserve">To make to static HTML pages that are served by Django on Pythonanywhere, one of the easiest ways to start is to follow the Django tutorial provided in Pythonanywhere.com (the exact link is “https://www.pythonanywhere.com/wiki/DjangoTutorial”). The Django tutorial is straightforward up to “Defining your urls” section. The tutorial instructs to fill in the first line of urls.py as “from django.conf.urls.defaults import patterns, include, url” which would result in an error for users with Django 1.6 or later versions because “django.conf.urls.defaults” has been removed in Django 1.6. The correct way to import would be “from django.conf.urls import patterns, include, url” for Django 1.6 users. </w:t>
       </w:r>
     </w:p>
     <w:p>
@@ -3005,23 +2938,7 @@
           <w:rFonts w:cs="Times New Roman"/>
           <w:color w:val="000000"/>
         </w:rPr>
-        <w:t xml:space="preserve">After finishing the tutorial, the user should have all the necessary ingredients for building basic html pages in his pythonanywhere.com directory. The user should now be able to access into “http://user-id.pythonanywhere.com/admin/” (“http://nbadb.pythonanywhere.com/admin/” in our case) and administer the </w:t>
-      </w:r>
-      <w:proofErr w:type="spellStart"/>
-      <w:r>
-        <w:rPr>
-          <w:rFonts w:cs="Times New Roman"/>
-          <w:color w:val="000000"/>
-        </w:rPr>
-        <w:t>Django</w:t>
-      </w:r>
-      <w:proofErr w:type="spellEnd"/>
-      <w:r>
-        <w:rPr>
-          <w:rFonts w:cs="Times New Roman"/>
-          <w:color w:val="000000"/>
-        </w:rPr>
-        <w:t xml:space="preserve">-powered website. The first thing the administrator would want to do is adding class objects, which are defined in the models.py file, into the website. To do this, models.py file should be in the app directory along with views.py. Also, an admin.py file with information about the models.py class objects should be in the same directory as well. </w:t>
+        <w:t xml:space="preserve">After finishing the tutorial, the user should have all the necessary ingredients for building basic html pages in his pythonanywhere.com directory. The user should now be able to access into “http://user-id.pythonanywhere.com/admin/” (“http://nbadb.pythonanywhere.com/admin/” in our case) and administer the Django-powered website. The first thing the administrator would want to do is adding class objects, which are defined in the models.py file, into the website. To do this, models.py file should be in the app directory along with views.py. Also, an admin.py file with information about the models.py class objects should be in the same directory as well. </w:t>
       </w:r>
     </w:p>
     <w:p>
@@ -3037,6 +2954,7 @@
           <w:sz w:val="24"/>
           <w:szCs w:val="24"/>
         </w:rPr>
+        <w:lastRenderedPageBreak/>
         <w:drawing>
           <wp:inline distT="0" distB="0" distL="0" distR="0" wp14:anchorId="33CB1FF3" wp14:editId="12958446">
             <wp:extent cx="5324475" cy="1788649"/>
@@ -3055,7 +2973,7 @@
                     </pic:cNvPicPr>
                   </pic:nvPicPr>
                   <pic:blipFill>
-                    <a:blip r:embed="rId13">
+                    <a:blip r:embed="rId12">
                       <a:extLst>
                         <a:ext uri="{28A0092B-C50C-407E-A947-70E740481C1C}">
                           <a14:useLocalDpi xmlns:a14="http://schemas.microsoft.com/office/drawing/2010/main" val="0"/>
@@ -3136,7 +3054,6 @@
           <w:rFonts w:cs="Times New Roman"/>
           <w:color w:val="000000"/>
         </w:rPr>
-        <w:lastRenderedPageBreak/>
         <w:t xml:space="preserve">By adding an admin.py file to the app directory </w:t>
       </w:r>
       <w:r>
@@ -3199,7 +3116,7 @@
                     </pic:cNvPicPr>
                   </pic:nvPicPr>
                   <pic:blipFill>
-                    <a:blip r:embed="rId14" cstate="print">
+                    <a:blip r:embed="rId13" cstate="print">
                       <a:extLst>
                         <a:ext uri="{28A0092B-C50C-407E-A947-70E740481C1C}">
                           <a14:useLocalDpi xmlns:a14="http://schemas.microsoft.com/office/drawing/2010/main" val="0"/>
@@ -3293,7 +3210,7 @@
                     </pic:cNvPicPr>
                   </pic:nvPicPr>
                   <pic:blipFill>
-                    <a:blip r:embed="rId15" cstate="print">
+                    <a:blip r:embed="rId14" cstate="print">
                       <a:extLst>
                         <a:ext uri="{28A0092B-C50C-407E-A947-70E740481C1C}">
                           <a14:useLocalDpi xmlns:a14="http://schemas.microsoft.com/office/drawing/2010/main" val="0"/>
@@ -3401,79 +3318,8 @@
           <w:rFonts w:cs="Times New Roman"/>
           <w:color w:val="000000"/>
         </w:rPr>
-        <w:t xml:space="preserve">Once the necessary objects are added to the website, it is time to make the first html page of the website. The “home.html” was already made from the tutorial. In order to enable other html files to work and present them in the web, views.py and urls.py files have to be modified to handle each </w:t>
-      </w:r>
-      <w:proofErr w:type="gramStart"/>
-      <w:r>
-        <w:rPr>
-          <w:rFonts w:cs="Times New Roman"/>
-          <w:color w:val="000000"/>
-        </w:rPr>
-        <w:t>files</w:t>
-      </w:r>
-      <w:proofErr w:type="gramEnd"/>
-      <w:r>
-        <w:rPr>
-          <w:rFonts w:cs="Times New Roman"/>
-          <w:color w:val="000000"/>
-        </w:rPr>
-        <w:t>. For the views.py file, “</w:t>
-      </w:r>
-      <w:proofErr w:type="spellStart"/>
-      <w:r>
-        <w:rPr>
-          <w:rFonts w:cs="Times New Roman"/>
-          <w:color w:val="000000"/>
-        </w:rPr>
-        <w:t>render_to_response</w:t>
-      </w:r>
-      <w:proofErr w:type="spellEnd"/>
-      <w:r>
-        <w:rPr>
-          <w:rFonts w:cs="Times New Roman"/>
-          <w:color w:val="000000"/>
-        </w:rPr>
-        <w:t>” function was mainly used to handle the class objects (Documentations and more information about “</w:t>
-      </w:r>
-      <w:proofErr w:type="spellStart"/>
-      <w:r>
-        <w:rPr>
-          <w:rFonts w:cs="Times New Roman"/>
-          <w:color w:val="000000"/>
-        </w:rPr>
-        <w:t>render_to_response</w:t>
-      </w:r>
-      <w:proofErr w:type="spellEnd"/>
-      <w:r>
-        <w:rPr>
-          <w:rFonts w:cs="Times New Roman"/>
-          <w:color w:val="000000"/>
-        </w:rPr>
-        <w:t xml:space="preserve">” function can be found </w:t>
-      </w:r>
-      <w:r>
-        <w:rPr>
-          <w:rFonts w:cs="Times New Roman"/>
-          <w:color w:val="000000"/>
-        </w:rPr>
         <w:lastRenderedPageBreak/>
-        <w:t>in “https://docs.djangoproject.com/en/</w:t>
-      </w:r>
-      <w:proofErr w:type="spellStart"/>
-      <w:r>
-        <w:rPr>
-          <w:rFonts w:cs="Times New Roman"/>
-          <w:color w:val="000000"/>
-        </w:rPr>
-        <w:t>dev</w:t>
-      </w:r>
-      <w:proofErr w:type="spellEnd"/>
-      <w:r>
-        <w:rPr>
-          <w:rFonts w:cs="Times New Roman"/>
-          <w:color w:val="000000"/>
-        </w:rPr>
-        <w:t>/topics/http/shortcuts/”). Our group’s views.py file so far looks as follows:</w:t>
+        <w:t>Once the necessary objects are added to the website, it is time to make the first html page of the website. The “home.html” was already made from the tutorial. In order to enable other html files to work and present them in the web, views.py and urls.py files have to be modified to handle each files. For the views.py file, “render_to_response” function was mainly used to handle the class objects (Documentations and more information about “render_to_response” function can be found in “https://docs.djangoproject.com/en/dev/topics/http/shortcuts/”). Our group’s views.py file so far looks as follows:</w:t>
       </w:r>
     </w:p>
     <w:p>
@@ -3507,7 +3353,7 @@
                     </pic:cNvPicPr>
                   </pic:nvPicPr>
                   <pic:blipFill>
-                    <a:blip r:embed="rId16" cstate="print">
+                    <a:blip r:embed="rId15" cstate="print">
                       <a:extLst>
                         <a:ext uri="{28A0092B-C50C-407E-A947-70E740481C1C}">
                           <a14:useLocalDpi xmlns:a14="http://schemas.microsoft.com/office/drawing/2010/main" val="0"/>
@@ -3599,39 +3445,7 @@
           <w:rFonts w:cs="Times New Roman"/>
           <w:color w:val="000000"/>
         </w:rPr>
-        <w:t xml:space="preserve">Apart from the request for “home.html,” all the requests in view.py </w:t>
-      </w:r>
-      <w:proofErr w:type="gramStart"/>
-      <w:r>
-        <w:rPr>
-          <w:rFonts w:cs="Times New Roman"/>
-          <w:color w:val="000000"/>
-        </w:rPr>
-        <w:t>returns</w:t>
-      </w:r>
-      <w:proofErr w:type="gramEnd"/>
-      <w:r>
-        <w:rPr>
-          <w:rFonts w:cs="Times New Roman"/>
-          <w:color w:val="000000"/>
-        </w:rPr>
-        <w:t xml:space="preserve"> a </w:t>
-      </w:r>
-      <w:proofErr w:type="spellStart"/>
-      <w:r>
-        <w:rPr>
-          <w:rFonts w:cs="Times New Roman"/>
-          <w:color w:val="000000"/>
-        </w:rPr>
-        <w:t>HttpResponse</w:t>
-      </w:r>
-      <w:proofErr w:type="spellEnd"/>
-      <w:r>
-        <w:rPr>
-          <w:rFonts w:cs="Times New Roman"/>
-          <w:color w:val="000000"/>
-        </w:rPr>
-        <w:t xml:space="preserve"> object, which makes it possible to display the appropriate html page such as “playersall.html,” which is displayed </w:t>
+        <w:t xml:space="preserve">Apart from the request for “home.html,” all the requests in view.py returns a HttpResponse object, which makes it possible to display the appropriate html page such as “playersall.html,” which is displayed </w:t>
       </w:r>
       <w:r>
         <w:rPr>
@@ -3661,6 +3475,7 @@
           <w:sz w:val="24"/>
           <w:szCs w:val="24"/>
         </w:rPr>
+        <w:lastRenderedPageBreak/>
         <w:drawing>
           <wp:inline distT="0" distB="0" distL="0" distR="0" wp14:anchorId="3D92D9CA" wp14:editId="45B9F1F9">
             <wp:extent cx="5498888" cy="2328941"/>
@@ -3679,7 +3494,7 @@
                     </pic:cNvPicPr>
                   </pic:nvPicPr>
                   <pic:blipFill>
-                    <a:blip r:embed="rId17" cstate="print">
+                    <a:blip r:embed="rId16" cstate="print">
                       <a:extLst>
                         <a:ext uri="{28A0092B-C50C-407E-A947-70E740481C1C}">
                           <a14:useLocalDpi xmlns:a14="http://schemas.microsoft.com/office/drawing/2010/main" val="0"/>
@@ -3771,24 +3586,7 @@
           <w:rFonts w:cs="Times New Roman"/>
           <w:color w:val="000000"/>
         </w:rPr>
-        <w:lastRenderedPageBreak/>
-        <w:t xml:space="preserve">The basic layout is the same for all the other html files (teamsall.html and yearsall.html): They all display the class objects’ information that the administrator added. At the bottom of the html block are the links to other html pages. The files also have links that present a more detailed view (using </w:t>
-      </w:r>
-      <w:proofErr w:type="spellStart"/>
-      <w:r>
-        <w:rPr>
-          <w:rFonts w:cs="Times New Roman"/>
-          <w:color w:val="000000"/>
-        </w:rPr>
-        <w:t>DetailView</w:t>
-      </w:r>
-      <w:proofErr w:type="spellEnd"/>
-      <w:r>
-        <w:rPr>
-          <w:rFonts w:cs="Times New Roman"/>
-          <w:color w:val="000000"/>
-        </w:rPr>
-        <w:t xml:space="preserve">) of a certain object (for example, line 6 of “playersall.html”). </w:t>
+        <w:t xml:space="preserve">The basic layout is the same for all the other html files (teamsall.html and yearsall.html): They all display the class objects’ information that the administrator added. At the bottom of the html block are the links to other html pages. The files also have links that present a more detailed view (using DetailView) of a certain object (for example, line 6 of “playersall.html”). </w:t>
       </w:r>
     </w:p>
     <w:p>
@@ -3822,7 +3620,7 @@
                     </pic:cNvPicPr>
                   </pic:nvPicPr>
                   <pic:blipFill>
-                    <a:blip r:embed="rId18" cstate="print">
+                    <a:blip r:embed="rId17" cstate="print">
                       <a:extLst>
                         <a:ext uri="{28A0092B-C50C-407E-A947-70E740481C1C}">
                           <a14:useLocalDpi xmlns:a14="http://schemas.microsoft.com/office/drawing/2010/main" val="0"/>
@@ -3914,6 +3712,7 @@
           <w:rFonts w:cs="Times New Roman"/>
           <w:color w:val="000000"/>
         </w:rPr>
+        <w:lastRenderedPageBreak/>
         <w:t xml:space="preserve">The urls.py file (from line 20 to 28), </w:t>
       </w:r>
       <w:r>
@@ -3928,23 +3727,7 @@
           <w:rFonts w:cs="Times New Roman"/>
           <w:color w:val="000000"/>
         </w:rPr>
-        <w:t xml:space="preserve">, shows how </w:t>
-      </w:r>
-      <w:proofErr w:type="spellStart"/>
-      <w:r>
-        <w:rPr>
-          <w:rFonts w:cs="Times New Roman"/>
-          <w:color w:val="000000"/>
-        </w:rPr>
-        <w:t>DetailView</w:t>
-      </w:r>
-      <w:proofErr w:type="spellEnd"/>
-      <w:r>
-        <w:rPr>
-          <w:rFonts w:cs="Times New Roman"/>
-          <w:color w:val="000000"/>
-        </w:rPr>
-        <w:t xml:space="preserve"> was implemented (a full documentation and explanation can be found in “https://docs.djangoproject.com/en/dev/ref/class-based-views/generic-display/”). </w:t>
+        <w:t xml:space="preserve">, shows how DetailView was implemented (a full documentation and explanation can be found in “https://docs.djangoproject.com/en/dev/ref/class-based-views/generic-display/”). </w:t>
       </w:r>
     </w:p>
     <w:p>
@@ -3957,17 +3740,570 @@
         <w:spacing w:line="480" w:lineRule="auto"/>
         <w:ind w:left="1080" w:hanging="720"/>
       </w:pPr>
-      <w:bookmarkStart w:id="11" w:name="_Toc392779677"/>
-      <w:r>
-        <w:t>Twitter Bootstrap</w:t>
-      </w:r>
-      <w:bookmarkEnd w:id="11"/>
-    </w:p>
-    <w:p>
-      <w:pPr>
+      <w:bookmarkStart w:id="14" w:name="_Toc394041189"/>
+      <w:r>
+        <w:t>Dynamic HTML</w:t>
+      </w:r>
+      <w:bookmarkEnd w:id="14"/>
+    </w:p>
+    <w:p>
+      <w:pPr>
+        <w:pStyle w:val="ListParagraph"/>
         <w:spacing w:after="0" w:line="480" w:lineRule="auto"/>
         <w:ind w:left="360" w:firstLine="720"/>
         <w:rPr>
+          <w:rFonts w:cs="Times New Roman"/>
+          <w:sz w:val="20"/>
+          <w:szCs w:val="20"/>
+        </w:rPr>
+      </w:pPr>
+      <w:r>
+        <w:rPr>
+          <w:rFonts w:cs="Times New Roman"/>
+          <w:color w:val="000000"/>
+        </w:rPr>
+        <w:t>To make the HTML pages dynamic, it is important to make sure all the classes and attributes in the models.py file are up-to-date in the admin page (</w:t>
+      </w:r>
+      <w:r>
+        <w:rPr>
+          <w:rFonts w:cs="Times New Roman"/>
+        </w:rPr>
+        <w:t>http://nbadb.pythonanywhere.com/admin/</w:t>
+      </w:r>
+      <w:r>
+        <w:rPr>
+          <w:rFonts w:cs="Times New Roman"/>
+          <w:color w:val="000000"/>
+        </w:rPr>
+        <w:t xml:space="preserve"> in our group’s case). </w:t>
+      </w:r>
+    </w:p>
+    <w:p>
+      <w:pPr>
+        <w:pStyle w:val="ListParagraph"/>
+        <w:keepNext/>
+        <w:spacing w:after="0" w:line="480" w:lineRule="auto"/>
+        <w:ind w:left="360"/>
+      </w:pPr>
+      <w:r>
+        <w:rPr>
+          <w:noProof/>
+        </w:rPr>
+        <w:drawing>
+          <wp:inline distT="0" distB="0" distL="0" distR="0" wp14:anchorId="15B1B1AC" wp14:editId="5CF9C935">
+            <wp:extent cx="5609153" cy="4251277"/>
+            <wp:effectExtent l="0" t="0" r="0" b="0"/>
+            <wp:docPr id="12" name="Picture 12" descr="Description: https://lh5.googleusercontent.com/l_uXLH867nPkrwSMPDLB1eEny6_ZPSQk7Y2CgrlusmLy2tUmrw1SRp7VO_NIWrXaj_FQ4b6kVD1WlmgcqDZ5ClmxvljwCHEi6YsA2KnRbHiVbzroNPwakvvSVIbeUxLLrQ"/>
+            <wp:cNvGraphicFramePr>
+              <a:graphicFrameLocks xmlns:a="http://schemas.openxmlformats.org/drawingml/2006/main" noChangeAspect="1"/>
+            </wp:cNvGraphicFramePr>
+            <a:graphic xmlns:a="http://schemas.openxmlformats.org/drawingml/2006/main">
+              <a:graphicData uri="http://schemas.openxmlformats.org/drawingml/2006/picture">
+                <pic:pic xmlns:pic="http://schemas.openxmlformats.org/drawingml/2006/picture">
+                  <pic:nvPicPr>
+                    <pic:cNvPr id="0" name="Picture 1" descr="Description: https://lh5.googleusercontent.com/l_uXLH867nPkrwSMPDLB1eEny6_ZPSQk7Y2CgrlusmLy2tUmrw1SRp7VO_NIWrXaj_FQ4b6kVD1WlmgcqDZ5ClmxvljwCHEi6YsA2KnRbHiVbzroNPwakvvSVIbeUxLLrQ"/>
+                    <pic:cNvPicPr>
+                      <a:picLocks noChangeAspect="1" noChangeArrowheads="1"/>
+                    </pic:cNvPicPr>
+                  </pic:nvPicPr>
+                  <pic:blipFill>
+                    <a:blip r:embed="rId18">
+                      <a:extLst>
+                        <a:ext uri="{28A0092B-C50C-407E-A947-70E740481C1C}">
+                          <a14:useLocalDpi xmlns:a14="http://schemas.microsoft.com/office/drawing/2010/main" val="0"/>
+                        </a:ext>
+                      </a:extLst>
+                    </a:blip>
+                    <a:srcRect/>
+                    <a:stretch>
+                      <a:fillRect/>
+                    </a:stretch>
+                  </pic:blipFill>
+                  <pic:spPr bwMode="auto">
+                    <a:xfrm>
+                      <a:off x="0" y="0"/>
+                      <a:ext cx="5608955" cy="4251127"/>
+                    </a:xfrm>
+                    <a:prstGeom prst="rect">
+                      <a:avLst/>
+                    </a:prstGeom>
+                    <a:noFill/>
+                    <a:ln>
+                      <a:noFill/>
+                    </a:ln>
+                  </pic:spPr>
+                </pic:pic>
+              </a:graphicData>
+            </a:graphic>
+          </wp:inline>
+        </w:drawing>
+      </w:r>
+    </w:p>
+    <w:p>
+      <w:pPr>
+        <w:pStyle w:val="Caption"/>
+        <w:spacing w:after="0"/>
+        <w:rPr>
+          <w:rFonts w:cs="Times New Roman"/>
+          <w:sz w:val="20"/>
+          <w:szCs w:val="20"/>
+        </w:rPr>
+      </w:pPr>
+      <w:r>
+        <w:t xml:space="preserve">Figure </w:t>
+      </w:r>
+      <w:fldSimple w:instr=" SEQ Figure \* ARABIC ">
+        <w:r>
+          <w:rPr>
+            <w:noProof/>
+          </w:rPr>
+          <w:t>8</w:t>
+        </w:r>
+      </w:fldSimple>
+    </w:p>
+    <w:p>
+      <w:pPr>
+        <w:pStyle w:val="ListParagraph"/>
+        <w:spacing w:after="0" w:line="480" w:lineRule="auto"/>
+        <w:ind w:left="360" w:firstLine="720"/>
+        <w:rPr>
+          <w:rFonts w:cs="Times New Roman"/>
+          <w:sz w:val="20"/>
+          <w:szCs w:val="20"/>
+        </w:rPr>
+      </w:pPr>
+      <w:r>
+        <w:rPr>
+          <w:rFonts w:cs="Times New Roman"/>
+          <w:color w:val="000000"/>
+        </w:rPr>
+        <w:t>The figure above shows an example of 10 class objects (10 “Teams” in our case) added to the admin page.</w:t>
+      </w:r>
+    </w:p>
+    <w:p>
+      <w:pPr>
+        <w:pStyle w:val="ListParagraph"/>
+        <w:keepNext/>
+        <w:spacing w:after="0" w:line="480" w:lineRule="auto"/>
+        <w:ind w:left="360"/>
+      </w:pPr>
+      <w:r>
+        <w:rPr>
+          <w:noProof/>
+        </w:rPr>
+        <w:lastRenderedPageBreak/>
+        <w:drawing>
+          <wp:inline distT="0" distB="0" distL="0" distR="0" wp14:anchorId="0D263756" wp14:editId="0E258894">
+            <wp:extent cx="5486400" cy="5923280"/>
+            <wp:effectExtent l="0" t="0" r="0" b="1270"/>
+            <wp:docPr id="11" name="Picture 11" descr="Description: https://lh6.googleusercontent.com/Mckw20txr-4Ety6DK1TzuPgCUKYlaVc0FbasGGXw5AT9g7S4vdvEMAKvq675ylxJu2rXctdHtgXF6Ey1CZSN7IyPmRBORSNp5FYIeGXcUBcYW2IRJc5ummXSA4_6XicL7A"/>
+            <wp:cNvGraphicFramePr>
+              <a:graphicFrameLocks xmlns:a="http://schemas.openxmlformats.org/drawingml/2006/main" noChangeAspect="1"/>
+            </wp:cNvGraphicFramePr>
+            <a:graphic xmlns:a="http://schemas.openxmlformats.org/drawingml/2006/main">
+              <a:graphicData uri="http://schemas.openxmlformats.org/drawingml/2006/picture">
+                <pic:pic xmlns:pic="http://schemas.openxmlformats.org/drawingml/2006/picture">
+                  <pic:nvPicPr>
+                    <pic:cNvPr id="0" name="Picture 2" descr="Description: https://lh6.googleusercontent.com/Mckw20txr-4Ety6DK1TzuPgCUKYlaVc0FbasGGXw5AT9g7S4vdvEMAKvq675ylxJu2rXctdHtgXF6Ey1CZSN7IyPmRBORSNp5FYIeGXcUBcYW2IRJc5ummXSA4_6XicL7A"/>
+                    <pic:cNvPicPr>
+                      <a:picLocks noChangeAspect="1" noChangeArrowheads="1"/>
+                    </pic:cNvPicPr>
+                  </pic:nvPicPr>
+                  <pic:blipFill>
+                    <a:blip r:embed="rId19">
+                      <a:extLst>
+                        <a:ext uri="{28A0092B-C50C-407E-A947-70E740481C1C}">
+                          <a14:useLocalDpi xmlns:a14="http://schemas.microsoft.com/office/drawing/2010/main" val="0"/>
+                        </a:ext>
+                      </a:extLst>
+                    </a:blip>
+                    <a:srcRect/>
+                    <a:stretch>
+                      <a:fillRect/>
+                    </a:stretch>
+                  </pic:blipFill>
+                  <pic:spPr bwMode="auto">
+                    <a:xfrm>
+                      <a:off x="0" y="0"/>
+                      <a:ext cx="5486400" cy="5923280"/>
+                    </a:xfrm>
+                    <a:prstGeom prst="rect">
+                      <a:avLst/>
+                    </a:prstGeom>
+                    <a:noFill/>
+                    <a:ln>
+                      <a:noFill/>
+                    </a:ln>
+                  </pic:spPr>
+                </pic:pic>
+              </a:graphicData>
+            </a:graphic>
+          </wp:inline>
+        </w:drawing>
+      </w:r>
+    </w:p>
+    <w:p>
+      <w:pPr>
+        <w:pStyle w:val="Caption"/>
+        <w:rPr>
+          <w:rFonts w:cs="Times New Roman"/>
+          <w:sz w:val="20"/>
+          <w:szCs w:val="20"/>
+        </w:rPr>
+      </w:pPr>
+      <w:r>
+        <w:t xml:space="preserve">Figure </w:t>
+      </w:r>
+      <w:fldSimple w:instr=" SEQ Figure \* ARABIC ">
+        <w:r>
+          <w:rPr>
+            <w:noProof/>
+          </w:rPr>
+          <w:t>9</w:t>
+        </w:r>
+      </w:fldSimple>
+    </w:p>
+    <w:p>
+      <w:pPr>
+        <w:pStyle w:val="ListParagraph"/>
+        <w:spacing w:after="0" w:line="480" w:lineRule="auto"/>
+        <w:ind w:left="360" w:firstLine="720"/>
+        <w:rPr>
+          <w:rFonts w:cs="Times New Roman"/>
+          <w:sz w:val="20"/>
+          <w:szCs w:val="20"/>
+        </w:rPr>
+      </w:pPr>
+      <w:r>
+        <w:rPr>
+          <w:rFonts w:cs="Times New Roman"/>
+          <w:color w:val="000000"/>
+        </w:rPr>
+        <w:t xml:space="preserve">All the objects should have their attributes filled out as shown in </w:t>
+      </w:r>
+      <w:r>
+        <w:rPr>
+          <w:rFonts w:cs="Times New Roman"/>
+          <w:color w:val="000000"/>
+        </w:rPr>
+        <w:t>Figure 9</w:t>
+      </w:r>
+      <w:r>
+        <w:rPr>
+          <w:rFonts w:cs="Times New Roman"/>
+          <w:color w:val="000000"/>
+        </w:rPr>
+        <w:t>. This particular figure shows how one of the “Team” objects was filled out.</w:t>
+      </w:r>
+    </w:p>
+    <w:p>
+      <w:pPr>
+        <w:pStyle w:val="ListParagraph"/>
+        <w:spacing w:after="0" w:line="480" w:lineRule="auto"/>
+        <w:ind w:left="360" w:firstLine="720"/>
+        <w:rPr>
+          <w:rFonts w:cs="Times New Roman"/>
+          <w:sz w:val="20"/>
+          <w:szCs w:val="20"/>
+        </w:rPr>
+      </w:pPr>
+      <w:r>
+        <w:rPr>
+          <w:rFonts w:cs="Times New Roman"/>
+          <w:color w:val="000000"/>
+        </w:rPr>
+        <w:t xml:space="preserve">After updating the admin page, the objects in the models.py it is essential to match all the data to the SQLite database in Pythonanywhere. This can be done using migrations in “south” that Pythonanywhere provides. It is important to add “south” to the “Installed Apps” in settings.py file </w:t>
+      </w:r>
+      <w:r>
+        <w:rPr>
+          <w:rFonts w:cs="Times New Roman"/>
+          <w:color w:val="000000"/>
+        </w:rPr>
+        <w:lastRenderedPageBreak/>
+        <w:t xml:space="preserve">before actually using “south.” The details and syntax for using “south” are explained in </w:t>
+      </w:r>
+      <w:hyperlink r:id="rId20" w:history="1">
+        <w:r>
+          <w:rPr>
+            <w:rStyle w:val="Hyperlink"/>
+            <w:rFonts w:cs="Times New Roman"/>
+            <w:color w:val="1155CC"/>
+          </w:rPr>
+          <w:t>http://south.readthedocs.org/en/latest/tutorial/part1.html</w:t>
+        </w:r>
+      </w:hyperlink>
+      <w:r>
+        <w:rPr>
+          <w:rFonts w:cs="Times New Roman"/>
+          <w:color w:val="000000"/>
+        </w:rPr>
+        <w:t xml:space="preserve">. </w:t>
+      </w:r>
+    </w:p>
+    <w:p>
+      <w:pPr>
+        <w:pStyle w:val="ListParagraph"/>
+        <w:keepNext/>
+        <w:spacing w:after="0" w:line="480" w:lineRule="auto"/>
+        <w:ind w:left="360"/>
+      </w:pPr>
+      <w:r>
+        <w:rPr>
+          <w:noProof/>
+        </w:rPr>
+        <w:drawing>
+          <wp:inline distT="0" distB="0" distL="0" distR="0" wp14:anchorId="298480E2" wp14:editId="5B5125CE">
+            <wp:extent cx="5506720" cy="2654300"/>
+            <wp:effectExtent l="0" t="0" r="0" b="0"/>
+            <wp:docPr id="10" name="Picture 10" descr="Description: https://lh5.googleusercontent.com/KBMs4ScQoPtddLo1mqzzBKB6NegSDwPVZB9PkXsy6kUcHSnm-WB-aBLH2weR-iGvc1FgM36OPio6xUM2G8zJc3IUQ5R5Abfm0oGD1th9mYhfCBU0QqpoLfKDOtbwb2bcRg"/>
+            <wp:cNvGraphicFramePr>
+              <a:graphicFrameLocks xmlns:a="http://schemas.openxmlformats.org/drawingml/2006/main" noChangeAspect="1"/>
+            </wp:cNvGraphicFramePr>
+            <a:graphic xmlns:a="http://schemas.openxmlformats.org/drawingml/2006/main">
+              <a:graphicData uri="http://schemas.openxmlformats.org/drawingml/2006/picture">
+                <pic:pic xmlns:pic="http://schemas.openxmlformats.org/drawingml/2006/picture">
+                  <pic:nvPicPr>
+                    <pic:cNvPr id="0" name="Picture 3" descr="Description: https://lh5.googleusercontent.com/KBMs4ScQoPtddLo1mqzzBKB6NegSDwPVZB9PkXsy6kUcHSnm-WB-aBLH2weR-iGvc1FgM36OPio6xUM2G8zJc3IUQ5R5Abfm0oGD1th9mYhfCBU0QqpoLfKDOtbwb2bcRg"/>
+                    <pic:cNvPicPr>
+                      <a:picLocks noChangeAspect="1" noChangeArrowheads="1"/>
+                    </pic:cNvPicPr>
+                  </pic:nvPicPr>
+                  <pic:blipFill>
+                    <a:blip r:embed="rId21">
+                      <a:extLst>
+                        <a:ext uri="{28A0092B-C50C-407E-A947-70E740481C1C}">
+                          <a14:useLocalDpi xmlns:a14="http://schemas.microsoft.com/office/drawing/2010/main" val="0"/>
+                        </a:ext>
+                      </a:extLst>
+                    </a:blip>
+                    <a:srcRect/>
+                    <a:stretch>
+                      <a:fillRect/>
+                    </a:stretch>
+                  </pic:blipFill>
+                  <pic:spPr bwMode="auto">
+                    <a:xfrm>
+                      <a:off x="0" y="0"/>
+                      <a:ext cx="5506720" cy="2654300"/>
+                    </a:xfrm>
+                    <a:prstGeom prst="rect">
+                      <a:avLst/>
+                    </a:prstGeom>
+                    <a:noFill/>
+                    <a:ln>
+                      <a:noFill/>
+                    </a:ln>
+                  </pic:spPr>
+                </pic:pic>
+              </a:graphicData>
+            </a:graphic>
+          </wp:inline>
+        </w:drawing>
+      </w:r>
+    </w:p>
+    <w:p>
+      <w:pPr>
+        <w:pStyle w:val="Caption"/>
+        <w:rPr>
+          <w:rFonts w:cs="Times New Roman"/>
+          <w:sz w:val="20"/>
+          <w:szCs w:val="20"/>
+        </w:rPr>
+      </w:pPr>
+      <w:r>
+        <w:t xml:space="preserve">Figure </w:t>
+      </w:r>
+      <w:fldSimple w:instr=" SEQ Figure \* ARABIC ">
+        <w:r>
+          <w:rPr>
+            <w:noProof/>
+          </w:rPr>
+          <w:t>10</w:t>
+        </w:r>
+      </w:fldSimple>
+    </w:p>
+    <w:p>
+      <w:pPr>
+        <w:pStyle w:val="ListParagraph"/>
+        <w:spacing w:after="0" w:line="480" w:lineRule="auto"/>
+        <w:ind w:left="360" w:firstLine="720"/>
+        <w:rPr>
+          <w:rFonts w:cs="Times New Roman"/>
+          <w:sz w:val="20"/>
+          <w:szCs w:val="20"/>
+        </w:rPr>
+      </w:pPr>
+      <w:r>
+        <w:rPr>
+          <w:rFonts w:cs="Times New Roman"/>
+          <w:color w:val="000000"/>
+        </w:rPr>
+        <w:t>Figure 10</w:t>
+      </w:r>
+      <w:r>
+        <w:rPr>
+          <w:rFonts w:cs="Times New Roman"/>
+          <w:color w:val="000000"/>
+        </w:rPr>
+        <w:t xml:space="preserve"> shows that three tables (testapp1_player, testapp1_team, and testapp1_year) were added successfully to the Pythonanywhere SQLite database.</w:t>
+      </w:r>
+    </w:p>
+    <w:p>
+      <w:pPr>
+        <w:pStyle w:val="ListParagraph"/>
+        <w:spacing w:after="0" w:line="480" w:lineRule="auto"/>
+        <w:ind w:left="360" w:firstLine="720"/>
+        <w:rPr>
+          <w:rFonts w:cs="Times New Roman"/>
+          <w:sz w:val="20"/>
+          <w:szCs w:val="20"/>
+        </w:rPr>
+      </w:pPr>
+      <w:r>
+        <w:rPr>
+          <w:rFonts w:cs="Times New Roman"/>
+          <w:color w:val="000000"/>
+        </w:rPr>
+        <w:t xml:space="preserve">Now that all the tables in Pythonanywhere SQLite database are up-to-date, it is possible to make an html page that can be generated dynamically by retrieving data from the database. </w:t>
+      </w:r>
+    </w:p>
+    <w:p>
+      <w:pPr>
+        <w:pStyle w:val="ListParagraph"/>
+        <w:keepNext/>
+        <w:spacing w:after="0" w:line="480" w:lineRule="auto"/>
+        <w:ind w:left="360"/>
+      </w:pPr>
+      <w:r>
+        <w:rPr>
+          <w:noProof/>
+        </w:rPr>
+        <w:drawing>
+          <wp:inline distT="0" distB="0" distL="0" distR="0" wp14:anchorId="048BABCA" wp14:editId="7D4A0FEA">
+            <wp:extent cx="5718175" cy="1945005"/>
+            <wp:effectExtent l="0" t="0" r="0" b="0"/>
+            <wp:docPr id="9" name="Picture 9" descr="Description: https://lh4.googleusercontent.com/DUa-1pH6cTK748CgCN9jX6ZmgIxFY1YFIdQyqT02UTxyE5Xu_BuPNJWc9hRx81y4z_S0QCOThEjgLLvgkIek9woUhvGGPKipqD51eWNvKtmCq39rSoF_8UFP8g6TiXidBg"/>
+            <wp:cNvGraphicFramePr>
+              <a:graphicFrameLocks xmlns:a="http://schemas.openxmlformats.org/drawingml/2006/main" noChangeAspect="1"/>
+            </wp:cNvGraphicFramePr>
+            <a:graphic xmlns:a="http://schemas.openxmlformats.org/drawingml/2006/main">
+              <a:graphicData uri="http://schemas.openxmlformats.org/drawingml/2006/picture">
+                <pic:pic xmlns:pic="http://schemas.openxmlformats.org/drawingml/2006/picture">
+                  <pic:nvPicPr>
+                    <pic:cNvPr id="0" name="Picture 4" descr="Description: https://lh4.googleusercontent.com/DUa-1pH6cTK748CgCN9jX6ZmgIxFY1YFIdQyqT02UTxyE5Xu_BuPNJWc9hRx81y4z_S0QCOThEjgLLvgkIek9woUhvGGPKipqD51eWNvKtmCq39rSoF_8UFP8g6TiXidBg"/>
+                    <pic:cNvPicPr>
+                      <a:picLocks noChangeAspect="1" noChangeArrowheads="1"/>
+                    </pic:cNvPicPr>
+                  </pic:nvPicPr>
+                  <pic:blipFill>
+                    <a:blip r:embed="rId22">
+                      <a:extLst>
+                        <a:ext uri="{28A0092B-C50C-407E-A947-70E740481C1C}">
+                          <a14:useLocalDpi xmlns:a14="http://schemas.microsoft.com/office/drawing/2010/main" val="0"/>
+                        </a:ext>
+                      </a:extLst>
+                    </a:blip>
+                    <a:srcRect/>
+                    <a:stretch>
+                      <a:fillRect/>
+                    </a:stretch>
+                  </pic:blipFill>
+                  <pic:spPr bwMode="auto">
+                    <a:xfrm>
+                      <a:off x="0" y="0"/>
+                      <a:ext cx="5718175" cy="1945005"/>
+                    </a:xfrm>
+                    <a:prstGeom prst="rect">
+                      <a:avLst/>
+                    </a:prstGeom>
+                    <a:noFill/>
+                    <a:ln>
+                      <a:noFill/>
+                    </a:ln>
+                  </pic:spPr>
+                </pic:pic>
+              </a:graphicData>
+            </a:graphic>
+          </wp:inline>
+        </w:drawing>
+      </w:r>
+    </w:p>
+    <w:p>
+      <w:pPr>
+        <w:pStyle w:val="Caption"/>
+        <w:rPr>
+          <w:rFonts w:cs="Times New Roman"/>
+          <w:sz w:val="20"/>
+          <w:szCs w:val="20"/>
+        </w:rPr>
+      </w:pPr>
+      <w:r>
+        <w:t xml:space="preserve">Figure </w:t>
+      </w:r>
+      <w:fldSimple w:instr=" SEQ Figure \* ARABIC ">
+        <w:r>
+          <w:rPr>
+            <w:noProof/>
+          </w:rPr>
+          <w:t>11</w:t>
+        </w:r>
+      </w:fldSimple>
+    </w:p>
+    <w:p>
+      <w:pPr>
+        <w:pStyle w:val="ListParagraph"/>
+        <w:spacing w:after="0" w:line="480" w:lineRule="auto"/>
+        <w:ind w:left="360" w:firstLine="720"/>
+        <w:rPr>
+          <w:rFonts w:cs="Times New Roman"/>
+          <w:sz w:val="20"/>
+          <w:szCs w:val="20"/>
+        </w:rPr>
+      </w:pPr>
+      <w:r>
+        <w:rPr>
+          <w:rFonts w:cs="Times New Roman"/>
+          <w:color w:val="000000"/>
+        </w:rPr>
+        <w:t>Figure 11</w:t>
+      </w:r>
+      <w:r>
+        <w:rPr>
+          <w:rFonts w:cs="Times New Roman"/>
+          <w:color w:val="000000"/>
+        </w:rPr>
+        <w:t xml:space="preserve"> is part of the “year.html” file. Line 19 shows how the page retrieves the “champion” for a particular year. “Champion” is a “Team” foreign key defined inside the “Year” </w:t>
+      </w:r>
+      <w:r>
+        <w:rPr>
+          <w:rFonts w:cs="Times New Roman"/>
+          <w:color w:val="000000"/>
+        </w:rPr>
+        <w:lastRenderedPageBreak/>
+        <w:t xml:space="preserve">class. Therefore, {{year.champion.pk}} on line 19 results in the id (or primary key) of a particular team. {{year.champion.logo}} would yield the logo of a particular team. Also, on line 21 and line 26, {{year.finals_recap}} and {{year_highlights}} would result in a text of a particular year’s recap and a link to a video of a particular year’s highlight respectively. Team.html and player.html pulls data using the same method. Thus, a single html page has the capability of displaying ten different (11 in case of players) pages. Clearly, these html pages are generated dynamically. If the pages were static, each object should have its own html page (year2005.html, year2006.html, etc…). </w:t>
+      </w:r>
+    </w:p>
+    <w:p>
+      <w:pPr>
+        <w:pStyle w:val="Heading2"/>
+        <w:numPr>
+          <w:ilvl w:val="1"/>
+          <w:numId w:val="3"/>
+        </w:numPr>
+        <w:spacing w:line="480" w:lineRule="auto"/>
+        <w:ind w:left="1080" w:hanging="720"/>
+      </w:pPr>
+      <w:bookmarkStart w:id="15" w:name="_Toc394041190"/>
+      <w:r>
+        <w:t>Twitter Bootstrap</w:t>
+      </w:r>
+      <w:bookmarkEnd w:id="15"/>
+    </w:p>
+    <w:p>
+      <w:pPr>
+        <w:spacing w:after="0" w:line="480" w:lineRule="auto"/>
+        <w:ind w:left="360" w:firstLine="720"/>
+        <w:rPr>
           <w:rFonts w:cs="Liberation Serif"/>
           <w:lang w:val="en"/>
         </w:rPr>
@@ -3991,47 +4327,7 @@
           <w:rFonts w:cs="Liberation Serif"/>
           <w:lang w:val="en"/>
         </w:rPr>
-        <w:t xml:space="preserve">ponsive websites that are also supported on mobile devices in a simple way. There are many templates available for download at getbootstrap.com. HTML, </w:t>
-      </w:r>
-      <w:proofErr w:type="spellStart"/>
-      <w:r>
-        <w:rPr>
-          <w:rFonts w:cs="Liberation Serif"/>
-          <w:lang w:val="en"/>
-        </w:rPr>
-        <w:t>Javascript</w:t>
-      </w:r>
-      <w:proofErr w:type="spellEnd"/>
-      <w:r>
-        <w:rPr>
-          <w:rFonts w:cs="Liberation Serif"/>
-          <w:lang w:val="en"/>
-        </w:rPr>
-        <w:t xml:space="preserve">, CSS, and other files are included in the templates that can be easily changed to suit whatever style is desired, using the many neat </w:t>
-      </w:r>
-      <w:r>
-        <w:rPr>
-          <w:rFonts w:cs="Liberation Serif"/>
-          <w:lang w:val="en"/>
-        </w:rPr>
-        <w:lastRenderedPageBreak/>
-        <w:t xml:space="preserve">features that are available in bootstrap.  Features that are included are navigation bars, available in both static and fixed positions, </w:t>
-      </w:r>
-      <w:proofErr w:type="spellStart"/>
-      <w:r>
-        <w:rPr>
-          <w:rFonts w:cs="Liberation Serif"/>
-          <w:lang w:val="en"/>
-        </w:rPr>
-        <w:t>jumbotrons</w:t>
-      </w:r>
-      <w:proofErr w:type="spellEnd"/>
-      <w:r>
-        <w:rPr>
-          <w:rFonts w:cs="Liberation Serif"/>
-          <w:lang w:val="en"/>
-        </w:rPr>
-        <w:t>, buttons, tables, carousels, drop-down menus, and sidebars, among others. This project included a fixed navigation bar with links to static HTML pages, a cover box that acts as an introduction to the site, and marketing content that link to teams, players, and years pages. A background photo can also be included to give the site a personal touch.</w:t>
+        <w:t>ponsive websites that are also supported on mobile devices in a simple way. There are many templates available for download at getbootstrap.com. HTML, Javascript, CSS, and other files are included in the templates that can be easily changed to suit whatever style is desired, using the many neat features that are available in bootstrap.  Features that are included are navigation bars, available in both static and fixed positions, jumbotrons, buttons, tables, carousels, drop-down menus, and sidebars, among others. This project included a fixed navigation bar with links to static HTML pages, a cover box that acts as an introduction to the site, and marketing content that link to teams, players, and years pages. A background photo can also be included to give the site a personal touch.</w:t>
       </w:r>
     </w:p>
     <w:p>
@@ -4127,21 +4423,13 @@
           <w:lang w:val="en"/>
         </w:rPr>
       </w:pPr>
-      <w:proofErr w:type="gramStart"/>
       <w:r>
         <w:rPr>
           <w:rFonts w:cs="Liberation Serif"/>
           <w:lang w:val="en"/>
         </w:rPr>
-        <w:t>will</w:t>
-      </w:r>
-      <w:proofErr w:type="gramEnd"/>
-      <w:r>
-        <w:rPr>
-          <w:rFonts w:cs="Liberation Serif"/>
-          <w:lang w:val="en"/>
-        </w:rPr>
-        <w:t xml:space="preserve"> be used. The 'row' class will reserve the 12 grids that it will use and each of the three marketing columns will use the class 'col-lg-4' because they will be split in three equal columns that are four grids wide. </w:t>
+        <w:lastRenderedPageBreak/>
+        <w:t xml:space="preserve">will be used. The 'row' class will reserve the 12 grids that it will use and each of the three marketing columns will use the class 'col-lg-4' because they will be split in three equal columns that are four grids wide. </w:t>
       </w:r>
     </w:p>
     <w:p>
@@ -4178,7 +4466,6 @@
           <w:lang w:val="en"/>
         </w:rPr>
       </w:pPr>
-      <w:proofErr w:type="gramStart"/>
       <w:r>
         <w:rPr>
           <w:rFonts w:cs="Liberation Serif"/>
@@ -4188,7 +4475,6 @@
         </w:rPr>
         <w:t>body{</w:t>
       </w:r>
-      <w:proofErr w:type="gramEnd"/>
     </w:p>
     <w:p>
       <w:pPr>
@@ -4204,7 +4490,6 @@
           <w:lang w:val="en"/>
         </w:rPr>
       </w:pPr>
-      <w:proofErr w:type="gramStart"/>
       <w:r>
         <w:rPr>
           <w:rFonts w:cs="Liberation Serif"/>
@@ -4212,18 +4497,22 @@
           <w:iCs/>
           <w:lang w:val="en"/>
         </w:rPr>
-        <w:t>background</w:t>
-      </w:r>
-      <w:proofErr w:type="gramEnd"/>
-      <w:r>
+        <w:t>background: url('http://us.cdn281.fansshare.com/photos/kevindurant/kevin-durant-pictures-nba-wallpaper-hd-127610132.jpg') no-repeat center center fixed;</w:t>
+      </w:r>
+    </w:p>
+    <w:p>
+      <w:pPr>
+        <w:autoSpaceDE w:val="0"/>
+        <w:autoSpaceDN w:val="0"/>
+        <w:adjustRightInd w:val="0"/>
+        <w:spacing w:after="0" w:line="480" w:lineRule="auto"/>
         <w:rPr>
           <w:rFonts w:cs="Liberation Serif"/>
           <w:i/>
           <w:iCs/>
           <w:lang w:val="en"/>
         </w:rPr>
-        <w:t>: url('http://us.cdn281.fansshare.com/photos/kevindu</w:t>
-      </w:r>
+      </w:pPr>
       <w:r>
         <w:rPr>
           <w:rFonts w:cs="Liberation Serif"/>
@@ -4231,7 +4520,7 @@
           <w:iCs/>
           <w:lang w:val="en"/>
         </w:rPr>
-        <w:t>rant/kevin-durant-pictures-nba-</w:t>
+        <w:t xml:space="preserve">  </w:t>
       </w:r>
       <w:r>
         <w:rPr>
@@ -4240,19 +4529,23 @@
           <w:iCs/>
           <w:lang w:val="en"/>
         </w:rPr>
-        <w:t xml:space="preserve">wallpaper-hd-127610132.jpg') no-repeat center </w:t>
-      </w:r>
-      <w:proofErr w:type="spellStart"/>
-      <w:r>
+        <w:tab/>
+        <w:t>-webkit-background-size: cover;</w:t>
+      </w:r>
+    </w:p>
+    <w:p>
+      <w:pPr>
+        <w:autoSpaceDE w:val="0"/>
+        <w:autoSpaceDN w:val="0"/>
+        <w:adjustRightInd w:val="0"/>
+        <w:spacing w:after="0" w:line="480" w:lineRule="auto"/>
         <w:rPr>
           <w:rFonts w:cs="Liberation Serif"/>
           <w:i/>
           <w:iCs/>
           <w:lang w:val="en"/>
         </w:rPr>
-        <w:t>center</w:t>
-      </w:r>
-      <w:proofErr w:type="spellEnd"/>
+      </w:pPr>
       <w:r>
         <w:rPr>
           <w:rFonts w:cs="Liberation Serif"/>
@@ -4260,7 +4553,17 @@
           <w:iCs/>
           <w:lang w:val="en"/>
         </w:rPr>
-        <w:t xml:space="preserve"> fixed;</w:t>
+        <w:t xml:space="preserve">  </w:t>
+      </w:r>
+      <w:r>
+        <w:rPr>
+          <w:rFonts w:cs="Liberation Serif"/>
+          <w:i/>
+          <w:iCs/>
+          <w:lang w:val="en"/>
+        </w:rPr>
+        <w:tab/>
+        <w:t>-moz-background-size: cover;</w:t>
       </w:r>
     </w:p>
     <w:p>
@@ -4293,18 +4596,22 @@
           <w:lang w:val="en"/>
         </w:rPr>
         <w:tab/>
-      </w:r>
-      <w:r>
+        <w:t>-o-background-size: cover;</w:t>
+      </w:r>
+    </w:p>
+    <w:p>
+      <w:pPr>
+        <w:autoSpaceDE w:val="0"/>
+        <w:autoSpaceDN w:val="0"/>
+        <w:adjustRightInd w:val="0"/>
+        <w:spacing w:after="0" w:line="480" w:lineRule="auto"/>
         <w:rPr>
           <w:rFonts w:cs="Liberation Serif"/>
           <w:i/>
           <w:iCs/>
           <w:lang w:val="en"/>
         </w:rPr>
-        <w:t>-</w:t>
-      </w:r>
-      <w:proofErr w:type="spellStart"/>
-      <w:proofErr w:type="gramStart"/>
+      </w:pPr>
       <w:r>
         <w:rPr>
           <w:rFonts w:cs="Liberation Serif"/>
@@ -4312,9 +4619,8 @@
           <w:iCs/>
           <w:lang w:val="en"/>
         </w:rPr>
-        <w:t>webkit</w:t>
-      </w:r>
-      <w:proofErr w:type="spellEnd"/>
+        <w:t xml:space="preserve">  </w:t>
+      </w:r>
       <w:r>
         <w:rPr>
           <w:rFonts w:cs="Liberation Serif"/>
@@ -4322,32 +4628,32 @@
           <w:iCs/>
           <w:lang w:val="en"/>
         </w:rPr>
-        <w:t>-</w:t>
-      </w:r>
-      <w:proofErr w:type="gramEnd"/>
-      <w:r>
+        <w:tab/>
+        <w:t>background-size: cover;</w:t>
+      </w:r>
+    </w:p>
+    <w:p>
+      <w:pPr>
+        <w:autoSpaceDE w:val="0"/>
+        <w:autoSpaceDN w:val="0"/>
+        <w:adjustRightInd w:val="0"/>
+        <w:spacing w:after="0" w:line="480" w:lineRule="auto"/>
         <w:rPr>
           <w:rFonts w:cs="Liberation Serif"/>
           <w:i/>
           <w:iCs/>
           <w:lang w:val="en"/>
         </w:rPr>
-        <w:t>background-size: cover;</w:t>
-      </w:r>
-    </w:p>
-    <w:p>
-      <w:pPr>
-        <w:autoSpaceDE w:val="0"/>
-        <w:autoSpaceDN w:val="0"/>
-        <w:adjustRightInd w:val="0"/>
-        <w:spacing w:after="0" w:line="480" w:lineRule="auto"/>
+      </w:pPr>
+      <w:r>
         <w:rPr>
           <w:rFonts w:cs="Liberation Serif"/>
           <w:i/>
           <w:iCs/>
           <w:lang w:val="en"/>
         </w:rPr>
-      </w:pPr>
+        <w:t xml:space="preserve">  </w:t>
+      </w:r>
       <w:r>
         <w:rPr>
           <w:rFonts w:cs="Liberation Serif"/>
@@ -4355,201 +4661,8 @@
           <w:iCs/>
           <w:lang w:val="en"/>
         </w:rPr>
-        <w:t xml:space="preserve">  </w:t>
-      </w:r>
-      <w:r>
-        <w:rPr>
-          <w:rFonts w:cs="Liberation Serif"/>
-          <w:i/>
-          <w:iCs/>
-          <w:lang w:val="en"/>
-        </w:rPr>
         <w:tab/>
-      </w:r>
-      <w:r>
-        <w:rPr>
-          <w:rFonts w:cs="Liberation Serif"/>
-          <w:i/>
-          <w:iCs/>
-          <w:lang w:val="en"/>
-        </w:rPr>
-        <w:t>-</w:t>
-      </w:r>
-      <w:proofErr w:type="spellStart"/>
-      <w:proofErr w:type="gramStart"/>
-      <w:r>
-        <w:rPr>
-          <w:rFonts w:cs="Liberation Serif"/>
-          <w:i/>
-          <w:iCs/>
-          <w:lang w:val="en"/>
-        </w:rPr>
-        <w:t>moz</w:t>
-      </w:r>
-      <w:proofErr w:type="spellEnd"/>
-      <w:r>
-        <w:rPr>
-          <w:rFonts w:cs="Liberation Serif"/>
-          <w:i/>
-          <w:iCs/>
-          <w:lang w:val="en"/>
-        </w:rPr>
-        <w:t>-</w:t>
-      </w:r>
-      <w:proofErr w:type="gramEnd"/>
-      <w:r>
-        <w:rPr>
-          <w:rFonts w:cs="Liberation Serif"/>
-          <w:i/>
-          <w:iCs/>
-          <w:lang w:val="en"/>
-        </w:rPr>
-        <w:t>background-size: cover;</w:t>
-      </w:r>
-    </w:p>
-    <w:p>
-      <w:pPr>
-        <w:autoSpaceDE w:val="0"/>
-        <w:autoSpaceDN w:val="0"/>
-        <w:adjustRightInd w:val="0"/>
-        <w:spacing w:after="0" w:line="480" w:lineRule="auto"/>
-        <w:rPr>
-          <w:rFonts w:cs="Liberation Serif"/>
-          <w:i/>
-          <w:iCs/>
-          <w:lang w:val="en"/>
-        </w:rPr>
-      </w:pPr>
-      <w:r>
-        <w:rPr>
-          <w:rFonts w:cs="Liberation Serif"/>
-          <w:i/>
-          <w:iCs/>
-          <w:lang w:val="en"/>
-        </w:rPr>
-        <w:t xml:space="preserve">  </w:t>
-      </w:r>
-      <w:r>
-        <w:rPr>
-          <w:rFonts w:cs="Liberation Serif"/>
-          <w:i/>
-          <w:iCs/>
-          <w:lang w:val="en"/>
-        </w:rPr>
-        <w:tab/>
-      </w:r>
-      <w:r>
-        <w:rPr>
-          <w:rFonts w:cs="Liberation Serif"/>
-          <w:i/>
-          <w:iCs/>
-          <w:lang w:val="en"/>
-        </w:rPr>
-        <w:t>-o-background-size: cover;</w:t>
-      </w:r>
-    </w:p>
-    <w:p>
-      <w:pPr>
-        <w:autoSpaceDE w:val="0"/>
-        <w:autoSpaceDN w:val="0"/>
-        <w:adjustRightInd w:val="0"/>
-        <w:spacing w:after="0" w:line="480" w:lineRule="auto"/>
-        <w:rPr>
-          <w:rFonts w:cs="Liberation Serif"/>
-          <w:i/>
-          <w:iCs/>
-          <w:lang w:val="en"/>
-        </w:rPr>
-      </w:pPr>
-      <w:r>
-        <w:rPr>
-          <w:rFonts w:cs="Liberation Serif"/>
-          <w:i/>
-          <w:iCs/>
-          <w:lang w:val="en"/>
-        </w:rPr>
-        <w:t xml:space="preserve">  </w:t>
-      </w:r>
-      <w:r>
-        <w:rPr>
-          <w:rFonts w:cs="Liberation Serif"/>
-          <w:i/>
-          <w:iCs/>
-          <w:lang w:val="en"/>
-        </w:rPr>
-        <w:tab/>
-      </w:r>
-      <w:proofErr w:type="gramStart"/>
-      <w:r>
-        <w:rPr>
-          <w:rFonts w:cs="Liberation Serif"/>
-          <w:i/>
-          <w:iCs/>
-          <w:lang w:val="en"/>
-        </w:rPr>
-        <w:t>background-size</w:t>
-      </w:r>
-      <w:proofErr w:type="gramEnd"/>
-      <w:r>
-        <w:rPr>
-          <w:rFonts w:cs="Liberation Serif"/>
-          <w:i/>
-          <w:iCs/>
-          <w:lang w:val="en"/>
-        </w:rPr>
-        <w:t>: cover;</w:t>
-      </w:r>
-    </w:p>
-    <w:p>
-      <w:pPr>
-        <w:autoSpaceDE w:val="0"/>
-        <w:autoSpaceDN w:val="0"/>
-        <w:adjustRightInd w:val="0"/>
-        <w:spacing w:after="0" w:line="480" w:lineRule="auto"/>
-        <w:rPr>
-          <w:rFonts w:cs="Liberation Serif"/>
-          <w:i/>
-          <w:iCs/>
-          <w:lang w:val="en"/>
-        </w:rPr>
-      </w:pPr>
-      <w:r>
-        <w:rPr>
-          <w:rFonts w:cs="Liberation Serif"/>
-          <w:i/>
-          <w:iCs/>
-          <w:lang w:val="en"/>
-        </w:rPr>
-        <w:t xml:space="preserve">  </w:t>
-      </w:r>
-      <w:r>
-        <w:rPr>
-          <w:rFonts w:cs="Liberation Serif"/>
-          <w:i/>
-          <w:iCs/>
-          <w:lang w:val="en"/>
-        </w:rPr>
-        <w:tab/>
-      </w:r>
-      <w:proofErr w:type="gramStart"/>
-      <w:r>
-        <w:rPr>
-          <w:rFonts w:cs="Liberation Serif"/>
-          <w:i/>
-          <w:iCs/>
-          <w:lang w:val="en"/>
-        </w:rPr>
-        <w:t>margin-top</w:t>
-      </w:r>
-      <w:proofErr w:type="gramEnd"/>
-      <w:r>
-        <w:rPr>
-          <w:rFonts w:cs="Liberation Serif"/>
-          <w:i/>
-          <w:iCs/>
-          <w:lang w:val="en"/>
-        </w:rPr>
-        <w:t>: 5%;</w:t>
+        <w:t>margin-top: 5%;</w:t>
       </w:r>
     </w:p>
     <w:p>
@@ -4573,7 +4686,6 @@
           <w:iCs/>
           <w:lang w:val="en"/>
         </w:rPr>
-        <w:lastRenderedPageBreak/>
         <w:t xml:space="preserve">} </w:t>
       </w:r>
     </w:p>
@@ -4589,21 +4701,12 @@
           <w:lang w:val="en"/>
         </w:rPr>
       </w:pPr>
-      <w:proofErr w:type="gramStart"/>
       <w:r>
         <w:rPr>
           <w:rFonts w:cs="Liberation Serif"/>
           <w:lang w:val="en"/>
         </w:rPr>
-        <w:t>sets</w:t>
-      </w:r>
-      <w:proofErr w:type="gramEnd"/>
-      <w:r>
-        <w:rPr>
-          <w:rFonts w:cs="Liberation Serif"/>
-          <w:lang w:val="en"/>
-        </w:rPr>
-        <w:t xml:space="preserve"> what the background photo will be, as well as what its dimension will be.</w:t>
+        <w:t>sets what the background photo will be, as well as what its dimension will be.</w:t>
       </w:r>
     </w:p>
     <w:p>
@@ -4623,23 +4726,7 @@
           <w:rFonts w:cs="Liberation Serif"/>
           <w:lang w:val="en"/>
         </w:rPr>
-        <w:t xml:space="preserve">To link Twitter Bootstrap to </w:t>
-      </w:r>
-      <w:proofErr w:type="spellStart"/>
-      <w:r>
-        <w:rPr>
-          <w:rFonts w:cs="Liberation Serif"/>
-          <w:lang w:val="en"/>
-        </w:rPr>
-        <w:t>pythonanywhere</w:t>
-      </w:r>
-      <w:proofErr w:type="spellEnd"/>
-      <w:r>
-        <w:rPr>
-          <w:rFonts w:cs="Liberation Serif"/>
-          <w:lang w:val="en"/>
-        </w:rPr>
-        <w:t>, the files are stored in the static directory</w:t>
+        <w:t>To link Twitter Bootstrap to pythonanywhere, the files are stored in the static directory</w:t>
       </w:r>
       <w:r>
         <w:rPr>
@@ -4668,7 +4755,7 @@
         </w:rPr>
         <w:t xml:space="preserve">/ &gt; </w:t>
       </w:r>
-      <w:hyperlink r:id="rId19" w:history="1">
+      <w:hyperlink r:id="rId23" w:history="1">
         <w:r>
           <w:rPr>
             <w:rFonts w:cs="Liberation Serif"/>
@@ -4684,8 +4771,7 @@
         </w:rPr>
         <w:t xml:space="preserve"> &gt; </w:t>
       </w:r>
-      <w:hyperlink r:id="rId20" w:history="1">
-        <w:proofErr w:type="spellStart"/>
+      <w:hyperlink r:id="rId24" w:history="1">
         <w:r>
           <w:rPr>
             <w:rFonts w:cs="Liberation Serif"/>
@@ -4693,7 +4779,6 @@
           </w:rPr>
           <w:t>nbadb</w:t>
         </w:r>
-        <w:proofErr w:type="spellEnd"/>
       </w:hyperlink>
       <w:r>
         <w:rPr>
@@ -4702,9 +4787,7 @@
         </w:rPr>
         <w:t xml:space="preserve"> &gt; </w:t>
       </w:r>
-      <w:hyperlink r:id="rId21" w:history="1">
-        <w:proofErr w:type="spellStart"/>
-        <w:proofErr w:type="gramStart"/>
+      <w:hyperlink r:id="rId25" w:history="1">
         <w:r>
           <w:rPr>
             <w:rFonts w:cs="Liberation Serif"/>
@@ -4712,8 +4795,6 @@
           </w:rPr>
           <w:t>nba</w:t>
         </w:r>
-        <w:proofErr w:type="spellEnd"/>
-        <w:proofErr w:type="gramEnd"/>
       </w:hyperlink>
       <w:r>
         <w:rPr>
@@ -4722,7 +4803,7 @@
         </w:rPr>
         <w:t xml:space="preserve"> &gt; </w:t>
       </w:r>
-      <w:hyperlink r:id="rId22" w:history="1">
+      <w:hyperlink r:id="rId26" w:history="1">
         <w:r>
           <w:rPr>
             <w:rFonts w:cs="Liberation Serif"/>
@@ -4766,7 +4847,6 @@
           <w:lang w:val="en"/>
         </w:rPr>
       </w:pPr>
-      <w:proofErr w:type="gramStart"/>
       <w:r>
         <w:rPr>
           <w:rFonts w:cs="Liberation Serif"/>
@@ -4774,32 +4854,31 @@
           <w:iCs/>
           <w:lang w:val="en"/>
         </w:rPr>
-        <w:t>&lt;!--</w:t>
-      </w:r>
-      <w:proofErr w:type="gramEnd"/>
-      <w:r>
+        <w:t>&lt;!-- Bootstrap core CSS --&gt;</w:t>
+      </w:r>
+    </w:p>
+    <w:p>
+      <w:pPr>
+        <w:autoSpaceDE w:val="0"/>
+        <w:autoSpaceDN w:val="0"/>
+        <w:adjustRightInd w:val="0"/>
+        <w:spacing w:after="0" w:line="480" w:lineRule="auto"/>
         <w:rPr>
           <w:rFonts w:cs="Liberation Serif"/>
           <w:i/>
           <w:iCs/>
           <w:lang w:val="en"/>
         </w:rPr>
-        <w:t xml:space="preserve"> Bootstrap core CSS --&gt;</w:t>
-      </w:r>
-    </w:p>
-    <w:p>
-      <w:pPr>
-        <w:autoSpaceDE w:val="0"/>
-        <w:autoSpaceDN w:val="0"/>
-        <w:adjustRightInd w:val="0"/>
-        <w:spacing w:after="0" w:line="480" w:lineRule="auto"/>
+      </w:pPr>
+      <w:r>
         <w:rPr>
           <w:rFonts w:cs="Liberation Serif"/>
           <w:i/>
           <w:iCs/>
           <w:lang w:val="en"/>
         </w:rPr>
-      </w:pPr>
+        <w:t xml:space="preserve">    </w:t>
+      </w:r>
       <w:r>
         <w:rPr>
           <w:rFonts w:cs="Liberation Serif"/>
@@ -4807,7 +4886,7 @@
           <w:iCs/>
           <w:lang w:val="en"/>
         </w:rPr>
-        <w:t xml:space="preserve">    </w:t>
+        <w:tab/>
       </w:r>
       <w:r>
         <w:rPr>
@@ -4816,96 +4895,7 @@
           <w:iCs/>
           <w:lang w:val="en"/>
         </w:rPr>
-        <w:tab/>
-      </w:r>
-      <w:r>
-        <w:rPr>
-          <w:rFonts w:cs="Liberation Serif"/>
-          <w:i/>
-          <w:iCs/>
-          <w:lang w:val="en"/>
-        </w:rPr>
-        <w:t xml:space="preserve">&lt;link </w:t>
-      </w:r>
-      <w:proofErr w:type="spellStart"/>
-      <w:r>
-        <w:rPr>
-          <w:rFonts w:cs="Liberation Serif"/>
-          <w:i/>
-          <w:iCs/>
-          <w:lang w:val="en"/>
-        </w:rPr>
-        <w:t>href</w:t>
-      </w:r>
-      <w:proofErr w:type="spellEnd"/>
-      <w:r>
-        <w:rPr>
-          <w:rFonts w:cs="Liberation Serif"/>
-          <w:i/>
-          <w:iCs/>
-          <w:lang w:val="en"/>
-        </w:rPr>
-        <w:t>="{{STATIC_URL}}/</w:t>
-      </w:r>
-      <w:proofErr w:type="spellStart"/>
-      <w:r>
-        <w:rPr>
-          <w:rFonts w:cs="Liberation Serif"/>
-          <w:i/>
-          <w:iCs/>
-          <w:lang w:val="en"/>
-        </w:rPr>
-        <w:t>css</w:t>
-      </w:r>
-      <w:proofErr w:type="spellEnd"/>
-      <w:r>
-        <w:rPr>
-          <w:rFonts w:cs="Liberation Serif"/>
-          <w:i/>
-          <w:iCs/>
-          <w:lang w:val="en"/>
-        </w:rPr>
-        <w:t xml:space="preserve">/bootstrap.min.css" </w:t>
-      </w:r>
-      <w:proofErr w:type="spellStart"/>
-      <w:r>
-        <w:rPr>
-          <w:rFonts w:cs="Liberation Serif"/>
-          <w:i/>
-          <w:iCs/>
-          <w:lang w:val="en"/>
-        </w:rPr>
-        <w:t>rel</w:t>
-      </w:r>
-      <w:proofErr w:type="spellEnd"/>
-      <w:r>
-        <w:rPr>
-          <w:rFonts w:cs="Liberation Serif"/>
-          <w:i/>
-          <w:iCs/>
-          <w:lang w:val="en"/>
-        </w:rPr>
-        <w:t>="</w:t>
-      </w:r>
-      <w:proofErr w:type="spellStart"/>
-      <w:r>
-        <w:rPr>
-          <w:rFonts w:cs="Liberation Serif"/>
-          <w:i/>
-          <w:iCs/>
-          <w:lang w:val="en"/>
-        </w:rPr>
-        <w:t>stylesheet</w:t>
-      </w:r>
-      <w:proofErr w:type="spellEnd"/>
-      <w:r>
-        <w:rPr>
-          <w:rFonts w:cs="Liberation Serif"/>
-          <w:i/>
-          <w:iCs/>
-          <w:lang w:val="en"/>
-        </w:rPr>
-        <w:t>"&gt;</w:t>
+        <w:t>&lt;link href="{{STATIC_URL}}/css/bootstrap.min.css" rel="stylesheet"&gt;</w:t>
       </w:r>
     </w:p>
     <w:p>
@@ -4922,7 +4912,6 @@
           <w:lang w:val="en"/>
         </w:rPr>
       </w:pPr>
-      <w:proofErr w:type="gramStart"/>
       <w:r>
         <w:rPr>
           <w:rFonts w:cs="Liberation Serif"/>
@@ -4930,9 +4919,20 @@
           <w:iCs/>
           <w:lang w:val="en"/>
         </w:rPr>
-        <w:t>&lt;!--</w:t>
-      </w:r>
-      <w:proofErr w:type="gramEnd"/>
+        <w:t>&lt;!-- Custom styles for this template --&gt;</w:t>
+      </w:r>
+    </w:p>
+    <w:p>
+      <w:pPr>
+        <w:autoSpaceDE w:val="0"/>
+        <w:autoSpaceDN w:val="0"/>
+        <w:adjustRightInd w:val="0"/>
+        <w:spacing w:after="0" w:line="480" w:lineRule="auto"/>
+        <w:rPr>
+          <w:rFonts w:cs="Liberation Serif"/>
+          <w:lang w:val="en"/>
+        </w:rPr>
+      </w:pPr>
       <w:r>
         <w:rPr>
           <w:rFonts w:cs="Liberation Serif"/>
@@ -4940,20 +4940,8 @@
           <w:iCs/>
           <w:lang w:val="en"/>
         </w:rPr>
-        <w:t xml:space="preserve"> Custom styles for this template --&gt;</w:t>
-      </w:r>
-    </w:p>
-    <w:p>
-      <w:pPr>
-        <w:autoSpaceDE w:val="0"/>
-        <w:autoSpaceDN w:val="0"/>
-        <w:adjustRightInd w:val="0"/>
-        <w:spacing w:after="0" w:line="480" w:lineRule="auto"/>
-        <w:rPr>
-          <w:rFonts w:cs="Liberation Serif"/>
-          <w:lang w:val="en"/>
-        </w:rPr>
-      </w:pPr>
+        <w:t xml:space="preserve">    </w:t>
+      </w:r>
       <w:r>
         <w:rPr>
           <w:rFonts w:cs="Liberation Serif"/>
@@ -4961,105 +4949,8 @@
           <w:iCs/>
           <w:lang w:val="en"/>
         </w:rPr>
-        <w:t xml:space="preserve">    </w:t>
-      </w:r>
-      <w:r>
-        <w:rPr>
-          <w:rFonts w:cs="Liberation Serif"/>
-          <w:i/>
-          <w:iCs/>
-          <w:lang w:val="en"/>
-        </w:rPr>
         <w:tab/>
-      </w:r>
-      <w:r>
-        <w:rPr>
-          <w:rFonts w:cs="Liberation Serif"/>
-          <w:i/>
-          <w:iCs/>
-          <w:lang w:val="en"/>
-        </w:rPr>
-        <w:t xml:space="preserve">&lt;link </w:t>
-      </w:r>
-      <w:proofErr w:type="spellStart"/>
-      <w:r>
-        <w:rPr>
-          <w:rFonts w:cs="Liberation Serif"/>
-          <w:i/>
-          <w:iCs/>
-          <w:lang w:val="en"/>
-        </w:rPr>
-        <w:t>href</w:t>
-      </w:r>
-      <w:proofErr w:type="spellEnd"/>
-      <w:r>
-        <w:rPr>
-          <w:rFonts w:cs="Liberation Serif"/>
-          <w:i/>
-          <w:iCs/>
-          <w:lang w:val="en"/>
-        </w:rPr>
-        <w:t>="{{STATIC_URL}}/</w:t>
-      </w:r>
-      <w:proofErr w:type="spellStart"/>
-      <w:r>
-        <w:rPr>
-          <w:rFonts w:cs="Liberation Serif"/>
-          <w:i/>
-          <w:iCs/>
-          <w:lang w:val="en"/>
-        </w:rPr>
-        <w:t>css</w:t>
-      </w:r>
-      <w:proofErr w:type="spellEnd"/>
-      <w:r>
-        <w:rPr>
-          <w:rFonts w:cs="Liberation Serif"/>
-          <w:i/>
-          <w:iCs/>
-          <w:lang w:val="en"/>
-        </w:rPr>
-        <w:t xml:space="preserve">/cover.css" </w:t>
-      </w:r>
-      <w:proofErr w:type="spellStart"/>
-      <w:r>
-        <w:rPr>
-          <w:rFonts w:cs="Liberation Serif"/>
-          <w:i/>
-          <w:iCs/>
-          <w:lang w:val="en"/>
-        </w:rPr>
-        <w:t>rel</w:t>
-      </w:r>
-      <w:proofErr w:type="spellEnd"/>
-      <w:r>
-        <w:rPr>
-          <w:rFonts w:cs="Liberation Serif"/>
-          <w:i/>
-          <w:iCs/>
-          <w:lang w:val="en"/>
-        </w:rPr>
-        <w:t>="</w:t>
-      </w:r>
-      <w:proofErr w:type="spellStart"/>
-      <w:r>
-        <w:rPr>
-          <w:rFonts w:cs="Liberation Serif"/>
-          <w:i/>
-          <w:iCs/>
-          <w:lang w:val="en"/>
-        </w:rPr>
-        <w:t>stylesheet</w:t>
-      </w:r>
-      <w:proofErr w:type="spellEnd"/>
-      <w:r>
-        <w:rPr>
-          <w:rFonts w:cs="Liberation Serif"/>
-          <w:i/>
-          <w:iCs/>
-          <w:lang w:val="en"/>
-        </w:rPr>
-        <w:t>"&gt;</w:t>
+        <w:t>&lt;link href="{{STATIC_URL}}/css/cover.css" rel="stylesheet"&gt;</w:t>
       </w:r>
       <w:r>
         <w:rPr>
@@ -5081,24 +4972,26 @@
           <w:lang w:val="en"/>
         </w:rPr>
       </w:pPr>
-      <w:proofErr w:type="gramStart"/>
       <w:r>
         <w:rPr>
           <w:rFonts w:cs="Liberation Serif"/>
           <w:lang w:val="en"/>
         </w:rPr>
-        <w:t>are</w:t>
-      </w:r>
-      <w:proofErr w:type="gramEnd"/>
-      <w:r>
+        <w:t xml:space="preserve">are included in the index.html file so that it will have access to them. </w:t>
+      </w:r>
+    </w:p>
+    <w:p>
+      <w:pPr>
+        <w:autoSpaceDE w:val="0"/>
+        <w:autoSpaceDN w:val="0"/>
+        <w:adjustRightInd w:val="0"/>
+        <w:spacing w:after="0" w:line="480" w:lineRule="auto"/>
+        <w:ind w:firstLine="360"/>
         <w:rPr>
           <w:rFonts w:cs="Liberation Serif"/>
           <w:lang w:val="en"/>
         </w:rPr>
-        <w:t xml:space="preserve"> included in the index.html file so that it will have access to them. </w:t>
-      </w:r>
-      <w:bookmarkStart w:id="12" w:name="_GoBack"/>
-      <w:bookmarkEnd w:id="12"/>
+      </w:pPr>
     </w:p>
     <w:p>
       <w:pPr>
@@ -5110,11 +5003,12 @@
         <w:spacing w:line="480" w:lineRule="auto"/>
         <w:ind w:left="1080" w:hanging="720"/>
       </w:pPr>
-      <w:bookmarkStart w:id="13" w:name="_Toc392779678"/>
-      <w:r>
+      <w:bookmarkStart w:id="16" w:name="_Toc394041191"/>
+      <w:r>
+        <w:lastRenderedPageBreak/>
         <w:t>Data Collection</w:t>
       </w:r>
-      <w:bookmarkEnd w:id="13"/>
+      <w:bookmarkEnd w:id="16"/>
     </w:p>
     <w:p>
       <w:pPr>
@@ -5123,15 +5017,7 @@
         <w:ind w:left="360" w:firstLine="720"/>
       </w:pPr>
       <w:r>
-        <w:t>For each team, we gathered data on their name, city of origin, years since their original founding, prior names for the teams and their locations, years that they went to the playoffs since the 1984 playoffs (the first year that the playoffs were fixed with sixteen teams going)</w:t>
-      </w:r>
-      <w:proofErr w:type="gramStart"/>
-      <w:r>
-        <w:t>,  years</w:t>
-      </w:r>
-      <w:proofErr w:type="gramEnd"/>
-      <w:r>
-        <w:t xml:space="preserve"> since the 1984 playoffs that the team won the playoffs if any, and a link to current roster data for the team. This was done so that every team would have multiple links to other types of pages once completed. First, each of the thirty teams would have a link to all of the player pages for players that are currently signed to the team. The team page would also have a link to the playoff pages for every year they went to playoffs. The data for the teams was gathered from many different sites on the webs, such as the homepage for the various </w:t>
+        <w:t xml:space="preserve">For each team, we gathered data on their name, city of origin, years since their original founding, prior names for the teams and their locations, years that they went to the playoffs since the 1984 playoffs (the first year that the playoffs were fixed with sixteen teams going),  years since the 1984 playoffs that the team won the playoffs if any, and a link to current roster data for the team. This was done so that every team would have multiple links to other types of pages once completed. First, each of the thirty teams would have a link to all of the player pages for players that are currently signed to the team. The team page would also have a link to the playoff pages for every year they went to playoffs. The data for the teams was gathered from many different sites on the webs, such as the homepage for the various </w:t>
       </w:r>
       <w:r>
         <w:t>NBA</w:t>
@@ -5143,43 +5029,7 @@
         <w:t>NBA</w:t>
       </w:r>
       <w:r>
-        <w:t xml:space="preserve"> website, </w:t>
-      </w:r>
-      <w:proofErr w:type="spellStart"/>
-      <w:r>
-        <w:t>wikipedia</w:t>
-      </w:r>
-      <w:proofErr w:type="spellEnd"/>
-      <w:r>
-        <w:t xml:space="preserve"> pages for the team, and the </w:t>
-      </w:r>
-      <w:proofErr w:type="spellStart"/>
-      <w:r>
-        <w:t>RealGM</w:t>
-      </w:r>
-      <w:proofErr w:type="spellEnd"/>
-      <w:r>
-        <w:t xml:space="preserve"> website for </w:t>
-      </w:r>
-      <w:proofErr w:type="gramStart"/>
-      <w:r>
-        <w:t>teams</w:t>
-      </w:r>
-      <w:proofErr w:type="gramEnd"/>
-      <w:r>
-        <w:t xml:space="preserve"> playoff history. The first two were chosen primarily for the fact that they had the majority of data needed for each team. The third site was chosen because it could be copied easily to a text editor, saved, and using a quickly made program, edited to be formatted into </w:t>
-      </w:r>
-      <w:proofErr w:type="gramStart"/>
-      <w:r>
-        <w:t>a</w:t>
-      </w:r>
-      <w:proofErr w:type="gramEnd"/>
-      <w:r>
-        <w:t xml:space="preserve"> easily usable format. The player data contains the player's name, position, previous </w:t>
-      </w:r>
-      <w:r>
-        <w:lastRenderedPageBreak/>
-        <w:t>schooling or NCAA data if available, years of experience, stats per game, teams the player has been on and for how long they were on that team, awards the players have won, and the years that the players went to playoffs. Using this data, the player pages would have multiple links to both playoff pages as well as other team pages. The playoff data was gathered from the land of basketball website, and contains the playoff bracket for that year and the finals MVP for that year.  This was done so that each playoff page would have links to the teams that went to the playoffs for that year and a link to at least one player page.</w:t>
+        <w:t xml:space="preserve"> website, wikipedia pages for the team, and the RealGM website for teams playoff history. The first two were chosen primarily for the fact that they had the majority of data needed for each team. The third site was chosen because it could be copied easily to a text editor, saved, and using a quickly made program, edited to be formatted into a easily usable format. The player data contains the player's name, position, previous schooling or NCAA data if available, years of experience, stats per game, teams the player has been on and for how long they were on that team, awards the players have won, and the years that the players went to playoffs. Using this data, the player pages would have multiple links to both playoff pages as well as other team pages. The playoff data was gathered from the land of basketball website, and contains the playoff bracket for that year and the finals MVP for that year.  This was done so that each playoff page would have links to the teams that went to the playoffs for that year and a link to at least one player page.</w:t>
       </w:r>
     </w:p>
     <w:p>
@@ -5201,71 +5051,9 @@
         </w:rPr>
       </w:pPr>
     </w:p>
-    <w:p>
-      <w:pPr>
-        <w:spacing w:after="0" w:line="480" w:lineRule="auto"/>
-        <w:rPr>
-          <w:sz w:val="24"/>
-          <w:szCs w:val="36"/>
-        </w:rPr>
-      </w:pPr>
-    </w:p>
-    <w:p>
-      <w:pPr>
-        <w:spacing w:after="0" w:line="480" w:lineRule="auto"/>
-        <w:rPr>
-          <w:sz w:val="24"/>
-          <w:szCs w:val="36"/>
-        </w:rPr>
-      </w:pPr>
-      <w:r>
-        <w:rPr>
-          <w:sz w:val="24"/>
-          <w:szCs w:val="36"/>
-        </w:rPr>
-        <w:tab/>
-      </w:r>
-      <w:r>
-        <w:rPr>
-          <w:sz w:val="24"/>
-          <w:szCs w:val="36"/>
-        </w:rPr>
-        <w:t xml:space="preserve"> </w:t>
-      </w:r>
-    </w:p>
-    <w:p>
-      <w:pPr>
-        <w:spacing w:after="0"/>
-      </w:pPr>
-    </w:p>
-    <w:p>
-      <w:pPr>
-        <w:spacing w:after="0"/>
-      </w:pPr>
-    </w:p>
-    <w:p>
-      <w:pPr>
-        <w:spacing w:after="0"/>
-      </w:pPr>
-    </w:p>
-    <w:p>
-      <w:pPr>
-        <w:spacing w:after="0"/>
-      </w:pPr>
-    </w:p>
-    <w:p>
-      <w:pPr>
-        <w:spacing w:after="0"/>
-      </w:pPr>
-    </w:p>
-    <w:p>
-      <w:pPr>
-        <w:spacing w:after="0"/>
-      </w:pPr>
-    </w:p>
     <w:sectPr>
-      <w:headerReference w:type="default" r:id="rId23"/>
-      <w:footerReference w:type="default" r:id="rId24"/>
+      <w:headerReference w:type="default" r:id="rId27"/>
+      <w:footerReference w:type="default" r:id="rId28"/>
       <w:pgSz w:w="12240" w:h="15840"/>
       <w:pgMar w:top="1440" w:right="1440" w:bottom="1440" w:left="1440" w:header="720" w:footer="720" w:gutter="0"/>
       <w:pgNumType w:start="1"/>
@@ -5302,21 +5090,6 @@
 </file>
 
 <file path=word/footer1.xml><?xml version="1.0" encoding="utf-8"?>
-<w:ftr xmlns:wpc="http://schemas.microsoft.com/office/word/2010/wordprocessingCanvas" xmlns:mc="http://schemas.openxmlformats.org/markup-compatibility/2006" xmlns:o="urn:schemas-microsoft-com:office:office" xmlns:r="http://schemas.openxmlformats.org/officeDocument/2006/relationships" xmlns:m="http://schemas.openxmlformats.org/officeDocument/2006/math" xmlns:v="urn:schemas-microsoft-com:vml" xmlns:wp14="http://schemas.microsoft.com/office/word/2010/wordprocessingDrawing" xmlns:wp="http://schemas.openxmlformats.org/drawingml/2006/wordprocessingDrawing" xmlns:w10="urn:schemas-microsoft-com:office:word" xmlns:w="http://schemas.openxmlformats.org/wordprocessingml/2006/main" xmlns:w14="http://schemas.microsoft.com/office/word/2010/wordml" xmlns:wpg="http://schemas.microsoft.com/office/word/2010/wordprocessingGroup" xmlns:wpi="http://schemas.microsoft.com/office/word/2010/wordprocessingInk" xmlns:wne="http://schemas.microsoft.com/office/word/2006/wordml" xmlns:wps="http://schemas.microsoft.com/office/word/2010/wordprocessingShape" mc:Ignorable="w14 wp14">
-  <w:p>
-    <w:pPr>
-      <w:pStyle w:val="Footer"/>
-    </w:pPr>
-  </w:p>
-  <w:p>
-    <w:pPr>
-      <w:pStyle w:val="Footer"/>
-    </w:pPr>
-  </w:p>
-</w:ftr>
-</file>
-
-<file path=word/footer2.xml><?xml version="1.0" encoding="utf-8"?>
 <w:ftr xmlns:wpc="http://schemas.microsoft.com/office/word/2010/wordprocessingCanvas" xmlns:mc="http://schemas.openxmlformats.org/markup-compatibility/2006" xmlns:o="urn:schemas-microsoft-com:office:office" xmlns:r="http://schemas.openxmlformats.org/officeDocument/2006/relationships" xmlns:m="http://schemas.openxmlformats.org/officeDocument/2006/math" xmlns:v="urn:schemas-microsoft-com:vml" xmlns:wp14="http://schemas.microsoft.com/office/word/2010/wordprocessingDrawing" xmlns:wp="http://schemas.openxmlformats.org/drawingml/2006/wordprocessingDrawing" xmlns:w10="urn:schemas-microsoft-com:office:word" xmlns:w="http://schemas.openxmlformats.org/wordprocessingml/2006/main" xmlns:w14="http://schemas.microsoft.com/office/word/2010/wordml" xmlns:wpg="http://schemas.microsoft.com/office/word/2010/wordprocessingGroup" xmlns:wpi="http://schemas.microsoft.com/office/word/2010/wordprocessingInk" xmlns:wne="http://schemas.microsoft.com/office/word/2006/wordml" xmlns:wps="http://schemas.microsoft.com/office/word/2010/wordprocessingShape" mc:Ignorable="w14 wp14">
   <w:sdt>
     <w:sdtPr>
@@ -5350,7 +5123,7 @@
           <w:rPr>
             <w:noProof/>
           </w:rPr>
-          <w:t>8</w:t>
+          <w:t>1</w:t>
         </w:r>
         <w:r>
           <w:rPr>
@@ -6432,6 +6205,7 @@
   <w:style w:type="character" w:default="1" w:styleId="DefaultParagraphFont">
     <w:name w:val="Default Paragraph Font"/>
     <w:uiPriority w:val="1"/>
+    <w:semiHidden/>
     <w:unhideWhenUsed/>
   </w:style>
   <w:style w:type="table" w:default="1" w:styleId="TableNormal">
@@ -7064,6 +6838,11 @@
     <w:link w:val="Footer"/>
     <w:uiPriority w:val="99"/>
     <w:rsid w:val="0025486B"/>
+  </w:style>
+  <w:style w:type="character" w:customStyle="1" w:styleId="apple-converted-space">
+    <w:name w:val="apple-converted-space"/>
+    <w:basedOn w:val="DefaultParagraphFont"/>
+    <w:rsid w:val="00151251"/>
   </w:style>
 </w:styles>
 </file>
@@ -7422,6 +7201,7 @@
   <w:style w:type="character" w:default="1" w:styleId="DefaultParagraphFont">
     <w:name w:val="Default Paragraph Font"/>
     <w:uiPriority w:val="1"/>
+    <w:semiHidden/>
     <w:unhideWhenUsed/>
   </w:style>
   <w:style w:type="table" w:default="1" w:styleId="TableNormal">
@@ -8054,6 +7834,11 @@
     <w:link w:val="Footer"/>
     <w:uiPriority w:val="99"/>
     <w:rsid w:val="0025486B"/>
+  </w:style>
+  <w:style w:type="character" w:customStyle="1" w:styleId="apple-converted-space">
+    <w:name w:val="apple-converted-space"/>
+    <w:basedOn w:val="DefaultParagraphFont"/>
+    <w:rsid w:val="00151251"/>
   </w:style>
 </w:styles>
 </file>
@@ -8348,7 +8133,7 @@
 </file>
 
 <file path=customXml/itemProps1.xml><?xml version="1.0" encoding="utf-8"?>
-<ds:datastoreItem xmlns:ds="http://schemas.openxmlformats.org/officeDocument/2006/customXml" ds:itemID="{4C3A5F49-750E-4D3A-99DE-979D2687C248}">
+<ds:datastoreItem xmlns:ds="http://schemas.openxmlformats.org/officeDocument/2006/customXml" ds:itemID="{F6357369-B1F7-4805-93E1-0C7EE29E7633}">
   <ds:schemaRefs>
     <ds:schemaRef ds:uri="http://schemas.openxmlformats.org/officeDocument/2006/bibliography"/>
   </ds:schemaRefs>

</xml_diff>

<commit_message>
final report for phase 2
</commit_message>
<xml_diff>
--- a/373 techreport.docx
+++ b/373 techreport.docx
@@ -335,7 +335,7 @@
           <w:r>
             <w:fldChar w:fldCharType="separate"/>
           </w:r>
-          <w:hyperlink w:anchor="_Toc394041176" w:history="1">
+          <w:hyperlink w:anchor="_Toc394051638" w:history="1">
             <w:r>
               <w:rPr>
                 <w:rStyle w:val="Hyperlink"/>
@@ -375,7 +375,7 @@
                 <w:noProof/>
                 <w:webHidden/>
               </w:rPr>
-              <w:instrText xml:space="preserve"> PAGEREF _Toc394041176 \h </w:instrText>
+              <w:instrText xml:space="preserve"> PAGEREF _Toc394051638 \h </w:instrText>
             </w:r>
             <w:r>
               <w:rPr>
@@ -395,7 +395,7 @@
                 <w:noProof/>
                 <w:webHidden/>
               </w:rPr>
-              <w:t>1</w:t>
+              <w:t>3</w:t>
             </w:r>
             <w:r>
               <w:rPr>
@@ -417,7 +417,7 @@
               <w:noProof/>
             </w:rPr>
           </w:pPr>
-          <w:hyperlink w:anchor="_Toc394041177" w:history="1">
+          <w:hyperlink w:anchor="_Toc394051639" w:history="1">
             <w:r>
               <w:rPr>
                 <w:rStyle w:val="Hyperlink"/>
@@ -457,7 +457,7 @@
                 <w:noProof/>
                 <w:webHidden/>
               </w:rPr>
-              <w:instrText xml:space="preserve"> PAGEREF _Toc394041177 \h </w:instrText>
+              <w:instrText xml:space="preserve"> PAGEREF _Toc394051639 \h </w:instrText>
             </w:r>
             <w:r>
               <w:rPr>
@@ -477,7 +477,7 @@
                 <w:noProof/>
                 <w:webHidden/>
               </w:rPr>
-              <w:t>1</w:t>
+              <w:t>3</w:t>
             </w:r>
             <w:r>
               <w:rPr>
@@ -499,7 +499,7 @@
               <w:noProof/>
             </w:rPr>
           </w:pPr>
-          <w:hyperlink w:anchor="_Toc394041178" w:history="1">
+          <w:hyperlink w:anchor="_Toc394051640" w:history="1">
             <w:r>
               <w:rPr>
                 <w:rStyle w:val="Hyperlink"/>
@@ -539,7 +539,7 @@
                 <w:noProof/>
                 <w:webHidden/>
               </w:rPr>
-              <w:instrText xml:space="preserve"> PAGEREF _Toc394041178 \h </w:instrText>
+              <w:instrText xml:space="preserve"> PAGEREF _Toc394051640 \h </w:instrText>
             </w:r>
             <w:r>
               <w:rPr>
@@ -559,7 +559,7 @@
                 <w:noProof/>
                 <w:webHidden/>
               </w:rPr>
-              <w:t>3</w:t>
+              <w:t>5</w:t>
             </w:r>
             <w:r>
               <w:rPr>
@@ -581,7 +581,7 @@
               <w:noProof/>
             </w:rPr>
           </w:pPr>
-          <w:hyperlink w:anchor="_Toc394041179" w:history="1">
+          <w:hyperlink w:anchor="_Toc394051641" w:history="1">
             <w:r>
               <w:rPr>
                 <w:rStyle w:val="Hyperlink"/>
@@ -621,7 +621,7 @@
                 <w:noProof/>
                 <w:webHidden/>
               </w:rPr>
-              <w:instrText xml:space="preserve"> PAGEREF _Toc394041179 \h </w:instrText>
+              <w:instrText xml:space="preserve"> PAGEREF _Toc394051641 \h </w:instrText>
             </w:r>
             <w:r>
               <w:rPr>
@@ -641,7 +641,7 @@
                 <w:noProof/>
                 <w:webHidden/>
               </w:rPr>
-              <w:t>3</w:t>
+              <w:t>5</w:t>
             </w:r>
             <w:r>
               <w:rPr>
@@ -663,7 +663,7 @@
               <w:noProof/>
             </w:rPr>
           </w:pPr>
-          <w:hyperlink w:anchor="_Toc394041180" w:history="1">
+          <w:hyperlink w:anchor="_Toc394051642" w:history="1">
             <w:r>
               <w:rPr>
                 <w:rStyle w:val="Hyperlink"/>
@@ -682,7 +682,7 @@
                 <w:rStyle w:val="Hyperlink"/>
                 <w:noProof/>
               </w:rPr>
-              <w:t>RESTful API</w:t>
+              <w:t>Django Models</w:t>
             </w:r>
             <w:r>
               <w:rPr>
@@ -703,7 +703,7 @@
                 <w:noProof/>
                 <w:webHidden/>
               </w:rPr>
-              <w:instrText xml:space="preserve"> PAGEREF _Toc394041180 \h </w:instrText>
+              <w:instrText xml:space="preserve"> PAGEREF _Toc394051642 \h </w:instrText>
             </w:r>
             <w:r>
               <w:rPr>
@@ -723,7 +723,186 @@
                 <w:noProof/>
                 <w:webHidden/>
               </w:rPr>
-              <w:t>3</w:t>
+              <w:t>5</w:t>
+            </w:r>
+            <w:r>
+              <w:rPr>
+                <w:noProof/>
+                <w:webHidden/>
+              </w:rPr>
+              <w:fldChar w:fldCharType="end"/>
+            </w:r>
+          </w:hyperlink>
+        </w:p>
+        <w:bookmarkStart w:id="0" w:name="_GoBack"/>
+        <w:bookmarkEnd w:id="0"/>
+        <w:p>
+          <w:pPr>
+            <w:pStyle w:val="TOC2"/>
+            <w:tabs>
+              <w:tab w:val="left" w:pos="880"/>
+              <w:tab w:val="right" w:leader="dot" w:pos="9350"/>
+            </w:tabs>
+            <w:rPr>
+              <w:noProof/>
+            </w:rPr>
+          </w:pPr>
+          <w:r>
+            <w:fldChar w:fldCharType="begin"/>
+          </w:r>
+          <w:r>
+            <w:instrText xml:space="preserve"> HYPERLINK \l "_Toc394051644" </w:instrText>
+          </w:r>
+          <w:r>
+            <w:fldChar w:fldCharType="separate"/>
+          </w:r>
+          <w:r>
+            <w:rPr>
+              <w:rStyle w:val="Hyperlink"/>
+              <w:noProof/>
+            </w:rPr>
+            <w:t>2.2</w:t>
+          </w:r>
+          <w:r>
+            <w:rPr>
+              <w:noProof/>
+            </w:rPr>
+            <w:tab/>
+          </w:r>
+          <w:r>
+            <w:rPr>
+              <w:rStyle w:val="Hyperlink"/>
+              <w:noProof/>
+            </w:rPr>
+            <w:t>RESTful API</w:t>
+          </w:r>
+          <w:r>
+            <w:rPr>
+              <w:noProof/>
+              <w:webHidden/>
+            </w:rPr>
+            <w:tab/>
+          </w:r>
+          <w:r>
+            <w:rPr>
+              <w:noProof/>
+              <w:webHidden/>
+            </w:rPr>
+            <w:fldChar w:fldCharType="begin"/>
+          </w:r>
+          <w:r>
+            <w:rPr>
+              <w:noProof/>
+              <w:webHidden/>
+            </w:rPr>
+            <w:instrText xml:space="preserve"> PAGEREF _Toc394051644 \h </w:instrText>
+          </w:r>
+          <w:r>
+            <w:rPr>
+              <w:noProof/>
+              <w:webHidden/>
+            </w:rPr>
+          </w:r>
+          <w:r>
+            <w:rPr>
+              <w:noProof/>
+              <w:webHidden/>
+            </w:rPr>
+            <w:fldChar w:fldCharType="separate"/>
+          </w:r>
+          <w:r>
+            <w:rPr>
+              <w:noProof/>
+              <w:webHidden/>
+            </w:rPr>
+            <w:t>6</w:t>
+          </w:r>
+          <w:r>
+            <w:rPr>
+              <w:noProof/>
+              <w:webHidden/>
+            </w:rPr>
+            <w:fldChar w:fldCharType="end"/>
+          </w:r>
+          <w:r>
+            <w:rPr>
+              <w:noProof/>
+            </w:rPr>
+            <w:fldChar w:fldCharType="end"/>
+          </w:r>
+        </w:p>
+        <w:p>
+          <w:pPr>
+            <w:pStyle w:val="TOC3"/>
+            <w:tabs>
+              <w:tab w:val="left" w:pos="1320"/>
+              <w:tab w:val="right" w:leader="dot" w:pos="9350"/>
+            </w:tabs>
+            <w:rPr>
+              <w:noProof/>
+            </w:rPr>
+          </w:pPr>
+          <w:hyperlink w:anchor="_Toc394051645" w:history="1">
+            <w:r>
+              <w:rPr>
+                <w:rStyle w:val="Hyperlink"/>
+                <w:noProof/>
+              </w:rPr>
+              <w:t>2.2.1</w:t>
+            </w:r>
+            <w:r>
+              <w:rPr>
+                <w:noProof/>
+              </w:rPr>
+              <w:tab/>
+            </w:r>
+            <w:r>
+              <w:rPr>
+                <w:rStyle w:val="Hyperlink"/>
+                <w:noProof/>
+              </w:rPr>
+              <w:t>API Development Tools</w:t>
+            </w:r>
+            <w:r>
+              <w:rPr>
+                <w:noProof/>
+                <w:webHidden/>
+              </w:rPr>
+              <w:tab/>
+            </w:r>
+            <w:r>
+              <w:rPr>
+                <w:noProof/>
+                <w:webHidden/>
+              </w:rPr>
+              <w:fldChar w:fldCharType="begin"/>
+            </w:r>
+            <w:r>
+              <w:rPr>
+                <w:noProof/>
+                <w:webHidden/>
+              </w:rPr>
+              <w:instrText xml:space="preserve"> PAGEREF _Toc394051645 \h </w:instrText>
+            </w:r>
+            <w:r>
+              <w:rPr>
+                <w:noProof/>
+                <w:webHidden/>
+              </w:rPr>
+            </w:r>
+            <w:r>
+              <w:rPr>
+                <w:noProof/>
+                <w:webHidden/>
+              </w:rPr>
+              <w:fldChar w:fldCharType="separate"/>
+            </w:r>
+            <w:r>
+              <w:rPr>
+                <w:noProof/>
+                <w:webHidden/>
+              </w:rPr>
+              <w:t>7</w:t>
             </w:r>
             <w:r>
               <w:rPr>
@@ -745,13 +924,13 @@
               <w:noProof/>
             </w:rPr>
           </w:pPr>
-          <w:hyperlink w:anchor="_Toc394041181" w:history="1">
+          <w:hyperlink w:anchor="_Toc394051646" w:history="1">
             <w:r>
               <w:rPr>
                 <w:rStyle w:val="Hyperlink"/>
                 <w:noProof/>
               </w:rPr>
-              <w:t>2.1.1</w:t>
+              <w:t>2.2.2</w:t>
             </w:r>
             <w:r>
               <w:rPr>
@@ -764,7 +943,7 @@
                 <w:rStyle w:val="Hyperlink"/>
                 <w:noProof/>
               </w:rPr>
-              <w:t>API Development Tools</w:t>
+              <w:t>API Implementation</w:t>
             </w:r>
             <w:r>
               <w:rPr>
@@ -785,7 +964,7 @@
                 <w:noProof/>
                 <w:webHidden/>
               </w:rPr>
-              <w:instrText xml:space="preserve"> PAGEREF _Toc394041181 \h </w:instrText>
+              <w:instrText xml:space="preserve"> PAGEREF _Toc394051646 \h </w:instrText>
             </w:r>
             <w:r>
               <w:rPr>
@@ -805,7 +984,7 @@
                 <w:noProof/>
                 <w:webHidden/>
               </w:rPr>
-              <w:t>3</w:t>
+              <w:t>7</w:t>
             </w:r>
             <w:r>
               <w:rPr>
@@ -818,22 +997,22 @@
         </w:p>
         <w:p>
           <w:pPr>
-            <w:pStyle w:val="TOC3"/>
+            <w:pStyle w:val="TOC1"/>
             <w:tabs>
-              <w:tab w:val="left" w:pos="1320"/>
+              <w:tab w:val="left" w:pos="440"/>
               <w:tab w:val="right" w:leader="dot" w:pos="9350"/>
             </w:tabs>
             <w:rPr>
               <w:noProof/>
             </w:rPr>
           </w:pPr>
-          <w:hyperlink w:anchor="_Toc394041182" w:history="1">
+          <w:hyperlink w:anchor="_Toc394051647" w:history="1">
             <w:r>
               <w:rPr>
                 <w:rStyle w:val="Hyperlink"/>
                 <w:noProof/>
               </w:rPr>
-              <w:t>2.1.2</w:t>
+              <w:t>3.</w:t>
             </w:r>
             <w:r>
               <w:rPr>
@@ -846,7 +1025,7 @@
                 <w:rStyle w:val="Hyperlink"/>
                 <w:noProof/>
               </w:rPr>
-              <w:t>API Implementation</w:t>
+              <w:t>Tests</w:t>
             </w:r>
             <w:r>
               <w:rPr>
@@ -867,7 +1046,7 @@
                 <w:noProof/>
                 <w:webHidden/>
               </w:rPr>
-              <w:instrText xml:space="preserve"> PAGEREF _Toc394041182 \h </w:instrText>
+              <w:instrText xml:space="preserve"> PAGEREF _Toc394051647 \h </w:instrText>
             </w:r>
             <w:r>
               <w:rPr>
@@ -887,7 +1066,7 @@
                 <w:noProof/>
                 <w:webHidden/>
               </w:rPr>
-              <w:t>4</w:t>
+              <w:t>8</w:t>
             </w:r>
             <w:r>
               <w:rPr>
@@ -909,13 +1088,13 @@
               <w:noProof/>
             </w:rPr>
           </w:pPr>
-          <w:hyperlink w:anchor="_Toc394041183" w:history="1">
+          <w:hyperlink w:anchor="_Toc394051648" w:history="1">
             <w:r>
               <w:rPr>
                 <w:rStyle w:val="Hyperlink"/>
                 <w:noProof/>
               </w:rPr>
-              <w:t>2.2</w:t>
+              <w:t>3.1</w:t>
             </w:r>
             <w:r>
               <w:rPr>
@@ -928,7 +1107,7 @@
                 <w:rStyle w:val="Hyperlink"/>
                 <w:noProof/>
               </w:rPr>
-              <w:t>Django Models</w:t>
+              <w:t>Unit Tests of Django Models</w:t>
             </w:r>
             <w:r>
               <w:rPr>
@@ -949,7 +1128,7 @@
                 <w:noProof/>
                 <w:webHidden/>
               </w:rPr>
-              <w:instrText xml:space="preserve"> PAGEREF _Toc394041183 \h </w:instrText>
+              <w:instrText xml:space="preserve"> PAGEREF _Toc394051648 \h </w:instrText>
             </w:r>
             <w:r>
               <w:rPr>
@@ -969,7 +1148,89 @@
                 <w:noProof/>
                 <w:webHidden/>
               </w:rPr>
-              <w:t>4</w:t>
+              <w:t>8</w:t>
+            </w:r>
+            <w:r>
+              <w:rPr>
+                <w:noProof/>
+                <w:webHidden/>
+              </w:rPr>
+              <w:fldChar w:fldCharType="end"/>
+            </w:r>
+          </w:hyperlink>
+        </w:p>
+        <w:p>
+          <w:pPr>
+            <w:pStyle w:val="TOC2"/>
+            <w:tabs>
+              <w:tab w:val="left" w:pos="880"/>
+              <w:tab w:val="right" w:leader="dot" w:pos="9350"/>
+            </w:tabs>
+            <w:rPr>
+              <w:noProof/>
+            </w:rPr>
+          </w:pPr>
+          <w:hyperlink w:anchor="_Toc394051649" w:history="1">
+            <w:r>
+              <w:rPr>
+                <w:rStyle w:val="Hyperlink"/>
+                <w:noProof/>
+              </w:rPr>
+              <w:t>3.2</w:t>
+            </w:r>
+            <w:r>
+              <w:rPr>
+                <w:noProof/>
+              </w:rPr>
+              <w:tab/>
+            </w:r>
+            <w:r>
+              <w:rPr>
+                <w:rStyle w:val="Hyperlink"/>
+                <w:noProof/>
+              </w:rPr>
+              <w:t>Unit Tests for API</w:t>
+            </w:r>
+            <w:r>
+              <w:rPr>
+                <w:noProof/>
+                <w:webHidden/>
+              </w:rPr>
+              <w:tab/>
+            </w:r>
+            <w:r>
+              <w:rPr>
+                <w:noProof/>
+                <w:webHidden/>
+              </w:rPr>
+              <w:fldChar w:fldCharType="begin"/>
+            </w:r>
+            <w:r>
+              <w:rPr>
+                <w:noProof/>
+                <w:webHidden/>
+              </w:rPr>
+              <w:instrText xml:space="preserve"> PAGEREF _Toc394051649 \h </w:instrText>
+            </w:r>
+            <w:r>
+              <w:rPr>
+                <w:noProof/>
+                <w:webHidden/>
+              </w:rPr>
+            </w:r>
+            <w:r>
+              <w:rPr>
+                <w:noProof/>
+                <w:webHidden/>
+              </w:rPr>
+              <w:fldChar w:fldCharType="separate"/>
+            </w:r>
+            <w:r>
+              <w:rPr>
+                <w:noProof/>
+                <w:webHidden/>
+              </w:rPr>
+              <w:t>8</w:t>
             </w:r>
             <w:r>
               <w:rPr>
@@ -991,13 +1252,13 @@
               <w:noProof/>
             </w:rPr>
           </w:pPr>
-          <w:hyperlink w:anchor="_Toc394041184" w:history="1">
+          <w:hyperlink w:anchor="_Toc394051650" w:history="1">
             <w:r>
               <w:rPr>
                 <w:rStyle w:val="Hyperlink"/>
                 <w:noProof/>
               </w:rPr>
-              <w:t>3.</w:t>
+              <w:t>4.</w:t>
             </w:r>
             <w:r>
               <w:rPr>
@@ -1010,7 +1271,7 @@
                 <w:rStyle w:val="Hyperlink"/>
                 <w:noProof/>
               </w:rPr>
-              <w:t>Tests</w:t>
+              <w:t>Other</w:t>
             </w:r>
             <w:r>
               <w:rPr>
@@ -1031,7 +1292,7 @@
                 <w:noProof/>
                 <w:webHidden/>
               </w:rPr>
-              <w:instrText xml:space="preserve"> PAGEREF _Toc394041184 \h </w:instrText>
+              <w:instrText xml:space="preserve"> PAGEREF _Toc394051650 \h </w:instrText>
             </w:r>
             <w:r>
               <w:rPr>
@@ -1051,7 +1312,7 @@
                 <w:noProof/>
                 <w:webHidden/>
               </w:rPr>
-              <w:t>5</w:t>
+              <w:t>9</w:t>
             </w:r>
             <w:r>
               <w:rPr>
@@ -1073,13 +1334,13 @@
               <w:noProof/>
             </w:rPr>
           </w:pPr>
-          <w:hyperlink w:anchor="_Toc394041185" w:history="1">
+          <w:hyperlink w:anchor="_Toc394051651" w:history="1">
             <w:r>
               <w:rPr>
                 <w:rStyle w:val="Hyperlink"/>
                 <w:noProof/>
               </w:rPr>
-              <w:t>3.1</w:t>
+              <w:t>4.1</w:t>
             </w:r>
             <w:r>
               <w:rPr>
@@ -1092,7 +1353,7 @@
                 <w:rStyle w:val="Hyperlink"/>
                 <w:noProof/>
               </w:rPr>
-              <w:t>Unit Tests of Django Models</w:t>
+              <w:t>Static HTML</w:t>
             </w:r>
             <w:r>
               <w:rPr>
@@ -1113,7 +1374,7 @@
                 <w:noProof/>
                 <w:webHidden/>
               </w:rPr>
-              <w:instrText xml:space="preserve"> PAGEREF _Toc394041185 \h </w:instrText>
+              <w:instrText xml:space="preserve"> PAGEREF _Toc394051651 \h </w:instrText>
             </w:r>
             <w:r>
               <w:rPr>
@@ -1133,7 +1394,7 @@
                 <w:noProof/>
                 <w:webHidden/>
               </w:rPr>
-              <w:t>5</w:t>
+              <w:t>9</w:t>
             </w:r>
             <w:r>
               <w:rPr>
@@ -1155,13 +1416,13 @@
               <w:noProof/>
             </w:rPr>
           </w:pPr>
-          <w:hyperlink w:anchor="_Toc394041186" w:history="1">
+          <w:hyperlink w:anchor="_Toc394051652" w:history="1">
             <w:r>
               <w:rPr>
                 <w:rStyle w:val="Hyperlink"/>
                 <w:noProof/>
               </w:rPr>
-              <w:t>3.2</w:t>
+              <w:t>4.2</w:t>
             </w:r>
             <w:r>
               <w:rPr>
@@ -1174,7 +1435,7 @@
                 <w:rStyle w:val="Hyperlink"/>
                 <w:noProof/>
               </w:rPr>
-              <w:t>Unit Tests for API</w:t>
+              <w:t>Dynamic HTML</w:t>
             </w:r>
             <w:r>
               <w:rPr>
@@ -1195,7 +1456,7 @@
                 <w:noProof/>
                 <w:webHidden/>
               </w:rPr>
-              <w:instrText xml:space="preserve"> PAGEREF _Toc394041186 \h </w:instrText>
+              <w:instrText xml:space="preserve"> PAGEREF _Toc394051652 \h </w:instrText>
             </w:r>
             <w:r>
               <w:rPr>
@@ -1215,89 +1476,7 @@
                 <w:noProof/>
                 <w:webHidden/>
               </w:rPr>
-              <w:t>6</w:t>
-            </w:r>
-            <w:r>
-              <w:rPr>
-                <w:noProof/>
-                <w:webHidden/>
-              </w:rPr>
-              <w:fldChar w:fldCharType="end"/>
-            </w:r>
-          </w:hyperlink>
-        </w:p>
-        <w:p>
-          <w:pPr>
-            <w:pStyle w:val="TOC1"/>
-            <w:tabs>
-              <w:tab w:val="left" w:pos="440"/>
-              <w:tab w:val="right" w:leader="dot" w:pos="9350"/>
-            </w:tabs>
-            <w:rPr>
-              <w:noProof/>
-            </w:rPr>
-          </w:pPr>
-          <w:hyperlink w:anchor="_Toc394041187" w:history="1">
-            <w:r>
-              <w:rPr>
-                <w:rStyle w:val="Hyperlink"/>
-                <w:noProof/>
-              </w:rPr>
-              <w:t>4.</w:t>
-            </w:r>
-            <w:r>
-              <w:rPr>
-                <w:noProof/>
-              </w:rPr>
-              <w:tab/>
-            </w:r>
-            <w:r>
-              <w:rPr>
-                <w:rStyle w:val="Hyperlink"/>
-                <w:noProof/>
-              </w:rPr>
-              <w:t>Other</w:t>
-            </w:r>
-            <w:r>
-              <w:rPr>
-                <w:noProof/>
-                <w:webHidden/>
-              </w:rPr>
-              <w:tab/>
-            </w:r>
-            <w:r>
-              <w:rPr>
-                <w:noProof/>
-                <w:webHidden/>
-              </w:rPr>
-              <w:fldChar w:fldCharType="begin"/>
-            </w:r>
-            <w:r>
-              <w:rPr>
-                <w:noProof/>
-                <w:webHidden/>
-              </w:rPr>
-              <w:instrText xml:space="preserve"> PAGEREF _Toc394041187 \h </w:instrText>
-            </w:r>
-            <w:r>
-              <w:rPr>
-                <w:noProof/>
-                <w:webHidden/>
-              </w:rPr>
-            </w:r>
-            <w:r>
-              <w:rPr>
-                <w:noProof/>
-                <w:webHidden/>
-              </w:rPr>
-              <w:fldChar w:fldCharType="separate"/>
-            </w:r>
-            <w:r>
-              <w:rPr>
-                <w:noProof/>
-                <w:webHidden/>
-              </w:rPr>
-              <w:t>7</w:t>
+              <w:t>13</w:t>
             </w:r>
             <w:r>
               <w:rPr>
@@ -1319,13 +1498,13 @@
               <w:noProof/>
             </w:rPr>
           </w:pPr>
-          <w:hyperlink w:anchor="_Toc394041188" w:history="1">
+          <w:hyperlink w:anchor="_Toc394051653" w:history="1">
             <w:r>
               <w:rPr>
                 <w:rStyle w:val="Hyperlink"/>
                 <w:noProof/>
               </w:rPr>
-              <w:t>4.1</w:t>
+              <w:t>4.3</w:t>
             </w:r>
             <w:r>
               <w:rPr>
@@ -1338,7 +1517,7 @@
                 <w:rStyle w:val="Hyperlink"/>
                 <w:noProof/>
               </w:rPr>
-              <w:t>Static HTML</w:t>
+              <w:t>Twitter Bootstrap</w:t>
             </w:r>
             <w:r>
               <w:rPr>
@@ -1359,7 +1538,7 @@
                 <w:noProof/>
                 <w:webHidden/>
               </w:rPr>
-              <w:instrText xml:space="preserve"> PAGEREF _Toc394041188 \h </w:instrText>
+              <w:instrText xml:space="preserve"> PAGEREF _Toc394051653 \h </w:instrText>
             </w:r>
             <w:r>
               <w:rPr>
@@ -1379,7 +1558,7 @@
                 <w:noProof/>
                 <w:webHidden/>
               </w:rPr>
-              <w:t>7</w:t>
+              <w:t>16</w:t>
             </w:r>
             <w:r>
               <w:rPr>
@@ -1401,13 +1580,13 @@
               <w:noProof/>
             </w:rPr>
           </w:pPr>
-          <w:hyperlink w:anchor="_Toc394041189" w:history="1">
+          <w:hyperlink w:anchor="_Toc394051654" w:history="1">
             <w:r>
               <w:rPr>
                 <w:rStyle w:val="Hyperlink"/>
                 <w:noProof/>
               </w:rPr>
-              <w:t>4.2</w:t>
+              <w:t>4.4</w:t>
             </w:r>
             <w:r>
               <w:rPr>
@@ -1420,7 +1599,7 @@
                 <w:rStyle w:val="Hyperlink"/>
                 <w:noProof/>
               </w:rPr>
-              <w:t>Dynamic HTML</w:t>
+              <w:t>Data Collection</w:t>
             </w:r>
             <w:r>
               <w:rPr>
@@ -1441,7 +1620,7 @@
                 <w:noProof/>
                 <w:webHidden/>
               </w:rPr>
-              <w:instrText xml:space="preserve"> PAGEREF _Toc394041189 \h </w:instrText>
+              <w:instrText xml:space="preserve"> PAGEREF _Toc394051654 \h </w:instrText>
             </w:r>
             <w:r>
               <w:rPr>
@@ -1461,171 +1640,7 @@
                 <w:noProof/>
                 <w:webHidden/>
               </w:rPr>
-              <w:t>11</w:t>
-            </w:r>
-            <w:r>
-              <w:rPr>
-                <w:noProof/>
-                <w:webHidden/>
-              </w:rPr>
-              <w:fldChar w:fldCharType="end"/>
-            </w:r>
-          </w:hyperlink>
-        </w:p>
-        <w:p>
-          <w:pPr>
-            <w:pStyle w:val="TOC2"/>
-            <w:tabs>
-              <w:tab w:val="left" w:pos="880"/>
-              <w:tab w:val="right" w:leader="dot" w:pos="9350"/>
-            </w:tabs>
-            <w:rPr>
-              <w:noProof/>
-            </w:rPr>
-          </w:pPr>
-          <w:hyperlink w:anchor="_Toc394041190" w:history="1">
-            <w:r>
-              <w:rPr>
-                <w:rStyle w:val="Hyperlink"/>
-                <w:noProof/>
-              </w:rPr>
-              <w:t>4.3</w:t>
-            </w:r>
-            <w:r>
-              <w:rPr>
-                <w:noProof/>
-              </w:rPr>
-              <w:tab/>
-            </w:r>
-            <w:r>
-              <w:rPr>
-                <w:rStyle w:val="Hyperlink"/>
-                <w:noProof/>
-              </w:rPr>
-              <w:t>Twitter Bootstrap</w:t>
-            </w:r>
-            <w:r>
-              <w:rPr>
-                <w:noProof/>
-                <w:webHidden/>
-              </w:rPr>
-              <w:tab/>
-            </w:r>
-            <w:r>
-              <w:rPr>
-                <w:noProof/>
-                <w:webHidden/>
-              </w:rPr>
-              <w:fldChar w:fldCharType="begin"/>
-            </w:r>
-            <w:r>
-              <w:rPr>
-                <w:noProof/>
-                <w:webHidden/>
-              </w:rPr>
-              <w:instrText xml:space="preserve"> PAGEREF _Toc394041190 \h </w:instrText>
-            </w:r>
-            <w:r>
-              <w:rPr>
-                <w:noProof/>
-                <w:webHidden/>
-              </w:rPr>
-            </w:r>
-            <w:r>
-              <w:rPr>
-                <w:noProof/>
-                <w:webHidden/>
-              </w:rPr>
-              <w:fldChar w:fldCharType="separate"/>
-            </w:r>
-            <w:r>
-              <w:rPr>
-                <w:noProof/>
-                <w:webHidden/>
-              </w:rPr>
-              <w:t>14</w:t>
-            </w:r>
-            <w:r>
-              <w:rPr>
-                <w:noProof/>
-                <w:webHidden/>
-              </w:rPr>
-              <w:fldChar w:fldCharType="end"/>
-            </w:r>
-          </w:hyperlink>
-        </w:p>
-        <w:p>
-          <w:pPr>
-            <w:pStyle w:val="TOC2"/>
-            <w:tabs>
-              <w:tab w:val="left" w:pos="880"/>
-              <w:tab w:val="right" w:leader="dot" w:pos="9350"/>
-            </w:tabs>
-            <w:rPr>
-              <w:noProof/>
-            </w:rPr>
-          </w:pPr>
-          <w:hyperlink w:anchor="_Toc394041191" w:history="1">
-            <w:r>
-              <w:rPr>
-                <w:rStyle w:val="Hyperlink"/>
-                <w:noProof/>
-              </w:rPr>
-              <w:t>4.4</w:t>
-            </w:r>
-            <w:r>
-              <w:rPr>
-                <w:noProof/>
-              </w:rPr>
-              <w:tab/>
-            </w:r>
-            <w:r>
-              <w:rPr>
-                <w:rStyle w:val="Hyperlink"/>
-                <w:noProof/>
-              </w:rPr>
-              <w:t>Data Collection</w:t>
-            </w:r>
-            <w:r>
-              <w:rPr>
-                <w:noProof/>
-                <w:webHidden/>
-              </w:rPr>
-              <w:tab/>
-            </w:r>
-            <w:r>
-              <w:rPr>
-                <w:noProof/>
-                <w:webHidden/>
-              </w:rPr>
-              <w:fldChar w:fldCharType="begin"/>
-            </w:r>
-            <w:r>
-              <w:rPr>
-                <w:noProof/>
-                <w:webHidden/>
-              </w:rPr>
-              <w:instrText xml:space="preserve"> PAGEREF _Toc394041191 \h </w:instrText>
-            </w:r>
-            <w:r>
-              <w:rPr>
-                <w:noProof/>
-                <w:webHidden/>
-              </w:rPr>
-            </w:r>
-            <w:r>
-              <w:rPr>
-                <w:noProof/>
-                <w:webHidden/>
-              </w:rPr>
-              <w:fldChar w:fldCharType="separate"/>
-            </w:r>
-            <w:r>
-              <w:rPr>
-                <w:noProof/>
-                <w:webHidden/>
-              </w:rPr>
-              <w:t>16</w:t>
+              <w:t>18</w:t>
             </w:r>
             <w:r>
               <w:rPr>
@@ -1708,9 +1723,6 @@
         <w:spacing w:line="480" w:lineRule="auto"/>
         <w:ind w:left="360"/>
       </w:pPr>
-      <w:bookmarkStart w:id="0" w:name="_Toc394041176"/>
-      <w:bookmarkStart w:id="1" w:name="_GoBack"/>
-      <w:bookmarkEnd w:id="1"/>
     </w:p>
     <w:p>
       <w:pPr>
@@ -1721,11 +1733,15 @@
         </w:numPr>
         <w:spacing w:line="480" w:lineRule="auto"/>
       </w:pPr>
+      <w:bookmarkStart w:id="1" w:name="_Toc394051638"/>
       <w:r>
         <w:lastRenderedPageBreak/>
         <w:t>Introduction</w:t>
       </w:r>
-      <w:bookmarkEnd w:id="0"/>
+      <w:bookmarkEnd w:id="1"/>
+      <w:r>
+        <w:t xml:space="preserve"> and Purpose</w:t>
+      </w:r>
     </w:p>
     <w:p>
       <w:pPr>
@@ -1733,7 +1749,16 @@
         <w:ind w:firstLine="720"/>
       </w:pPr>
       <w:r>
-        <w:t xml:space="preserve">NBA DB is a project that involved designing and building a database for the National Basketball Association. It will consist of information on NBA players, NBA teams, and NBA seasons. Figure 1 on the following page contains a UML class diagram that illustrates some of the relationships between the three main classes (corresponding to the three types of web pages).  </w:t>
+        <w:t xml:space="preserve">NBA DB is a project that involved designing and building a database for the National Basketball Association. It will consist of information on NBA players, NBA teams, and NBA seasons. </w:t>
+      </w:r>
+      <w:r>
+        <w:t xml:space="preserve">The purpose of our particular project is to provide information on notable NBA players, the teams that they are on, and </w:t>
+      </w:r>
+      <w:r>
+        <w:t xml:space="preserve">recent NBA seasons. </w:t>
+      </w:r>
+      <w:r>
+        <w:t xml:space="preserve">Figure 1 on the following page contains a UML class diagram that illustrates some of the relationships between the three main classes (corresponding to the three types of web pages).  </w:t>
       </w:r>
       <w:r>
         <w:t>We plan to have pages for 10 players, 10 teams, and 10 seasons. Each player and team will have a set of statistics that go back 10 years/seasons to meet the requirements for this project.</w:t>
@@ -1749,7 +1774,7 @@
         <w:spacing w:line="480" w:lineRule="auto"/>
         <w:ind w:left="1080" w:hanging="720"/>
       </w:pPr>
-      <w:bookmarkStart w:id="2" w:name="_Toc394041177"/>
+      <w:bookmarkStart w:id="2" w:name="_Toc394051639"/>
       <w:r>
         <w:t>Relationships and UML Class Diagram</w:t>
       </w:r>
@@ -1886,7 +1911,11 @@
         <w:t>st</w:t>
       </w:r>
       <w:r>
-        <w:t xml:space="preserve"> Team All-NBA is a list of the 5 best players at each position for a particular year. Similarly, the 1</w:t>
+        <w:t xml:space="preserve"> Team All-NBA is a list of the 5 best </w:t>
+      </w:r>
+      <w:r>
+        <w:lastRenderedPageBreak/>
+        <w:t>players at each position for a particular year. Similarly, the 1</w:t>
       </w:r>
       <w:r>
         <w:rPr>
@@ -1895,11 +1924,7 @@
         <w:t>st</w:t>
       </w:r>
       <w:r>
-        <w:t xml:space="preserve"> Team All-Defense is a list of the 5 best </w:t>
-      </w:r>
-      <w:r>
-        <w:lastRenderedPageBreak/>
-        <w:t xml:space="preserve">defensive players at each position for a particular year. So, </w:t>
+        <w:t xml:space="preserve"> Team All-Defense is a list of the 5 best defensive players at each position for a particular year. So, </w:t>
       </w:r>
       <w:r>
         <w:rPr>
@@ -2054,7 +2079,7 @@
         <w:spacing w:line="480" w:lineRule="auto"/>
         <w:ind w:left="1080" w:hanging="720"/>
       </w:pPr>
-      <w:bookmarkStart w:id="3" w:name="_Toc394041178"/>
+      <w:bookmarkStart w:id="3" w:name="_Toc394051640"/>
       <w:r>
         <w:lastRenderedPageBreak/>
         <w:t>Access</w:t>
@@ -2090,7 +2115,7 @@
         </w:numPr>
         <w:spacing w:line="480" w:lineRule="auto"/>
       </w:pPr>
-      <w:bookmarkStart w:id="4" w:name="_Toc394041179"/>
+      <w:bookmarkStart w:id="4" w:name="_Toc394051641"/>
       <w:r>
         <w:t>Design</w:t>
       </w:r>
@@ -2106,334 +2131,49 @@
         <w:spacing w:line="480" w:lineRule="auto"/>
         <w:ind w:left="1080" w:hanging="720"/>
       </w:pPr>
-      <w:bookmarkStart w:id="5" w:name="_Toc394041180"/>
-      <w:r>
-        <w:t>RESTful API</w:t>
+      <w:bookmarkStart w:id="5" w:name="_Toc394051642"/>
+      <w:r>
+        <w:t>Django Models</w:t>
       </w:r>
       <w:bookmarkEnd w:id="5"/>
-    </w:p>
-    <w:p>
-      <w:pPr>
-        <w:spacing w:after="0" w:line="480" w:lineRule="auto"/>
+      <w:r>
+        <w:t xml:space="preserve"> </w:t>
+      </w:r>
+    </w:p>
+    <w:p>
+      <w:pPr>
+        <w:pStyle w:val="Heading2"/>
+        <w:spacing w:line="480" w:lineRule="auto"/>
         <w:ind w:left="360" w:firstLine="720"/>
-      </w:pPr>
-      <w:r>
-        <w:t>The API</w:t>
-      </w:r>
-      <w:r>
-        <w:t xml:space="preserve"> HOST is http://nbaidb.pythonanywhere.com. </w:t>
-      </w:r>
-    </w:p>
-    <w:p>
-      <w:pPr>
-        <w:spacing w:after="0" w:line="480" w:lineRule="auto"/>
-        <w:ind w:left="360" w:firstLine="720"/>
-      </w:pPr>
-      <w:r>
-        <w:t xml:space="preserve">There are three collections: Teams, Players, and </w:t>
-      </w:r>
-      <w:r>
-        <w:t>Years</w:t>
-      </w:r>
-      <w:r>
-        <w:t xml:space="preserve">. These collections correspond to the three main types of web pages we will have. Currently, the API only defines GET functionality, so that users have read-only access to our data. </w:t>
-      </w:r>
-      <w:r>
-        <w:t>Users</w:t>
-      </w:r>
-      <w:r>
-        <w:t xml:space="preserve"> </w:t>
-      </w:r>
-      <w:r>
-        <w:t xml:space="preserve">do not </w:t>
-      </w:r>
-      <w:r>
-        <w:t xml:space="preserve">have write access to our data. </w:t>
-      </w:r>
-    </w:p>
-    <w:p>
-      <w:pPr>
-        <w:spacing w:after="0" w:line="480" w:lineRule="auto"/>
-        <w:ind w:left="360" w:firstLine="720"/>
-      </w:pPr>
-      <w:r>
-        <w:t>For Teams you can list the entire collection (/</w:t>
-      </w:r>
-      <w:r>
-        <w:t>api/</w:t>
-      </w:r>
-      <w:r>
-        <w:t>teams</w:t>
-      </w:r>
-      <w:hyperlink r:id="rId10" w:history="1"/>
-      <w:r>
-        <w:t xml:space="preserve">), or you can list individual teams by passing an </w:t>
-      </w:r>
-      <w:r>
-        <w:rPr>
-          <w:i/>
-        </w:rPr>
-        <w:t>id</w:t>
-      </w:r>
-      <w:r>
-        <w:t xml:space="preserve"> parameter (/</w:t>
-      </w:r>
-      <w:r>
-        <w:t>api/</w:t>
-      </w:r>
-      <w:r>
-        <w:t>teams/{id}). Similarly, for Players you can list the entire collection (/</w:t>
-      </w:r>
-      <w:r>
-        <w:t>api/</w:t>
-      </w:r>
-      <w:r>
-        <w:t>players</w:t>
-      </w:r>
-      <w:hyperlink r:id="rId11" w:history="1"/>
-      <w:r>
-        <w:t xml:space="preserve">), or you can list individual players by passing an </w:t>
-      </w:r>
-      <w:r>
-        <w:rPr>
-          <w:i/>
-        </w:rPr>
-        <w:t>id</w:t>
-      </w:r>
-      <w:r>
-        <w:t xml:space="preserve"> parameter (/</w:t>
-      </w:r>
-      <w:r>
-        <w:t>api/</w:t>
-      </w:r>
-      <w:r>
-        <w:t>players/{id}).</w:t>
-      </w:r>
-      <w:r>
-        <w:t xml:space="preserve"> </w:t>
-      </w:r>
-      <w:r>
-        <w:t xml:space="preserve">For </w:t>
-      </w:r>
-      <w:r>
-        <w:t>NBA seasons</w:t>
-      </w:r>
-      <w:r>
-        <w:t>, you can list the entire collection (/</w:t>
-      </w:r>
-      <w:r>
-        <w:t>years</w:t>
-      </w:r>
-      <w:r>
-        <w:t>) or access an individual season (/</w:t>
-      </w:r>
-      <w:r>
-        <w:t>years</w:t>
-      </w:r>
-      <w:r>
-        <w:t>/{id})</w:t>
-      </w:r>
-      <w:r>
-        <w:t xml:space="preserve"> by passing the correct </w:t>
-      </w:r>
-      <w:r>
-        <w:rPr>
-          <w:i/>
-        </w:rPr>
-        <w:t xml:space="preserve">id </w:t>
-      </w:r>
-      <w:r>
-        <w:t>parameter</w:t>
-      </w:r>
-      <w:r>
-        <w:t>.</w:t>
-      </w:r>
-    </w:p>
-    <w:p>
-      <w:pPr>
-        <w:spacing w:after="0" w:line="480" w:lineRule="auto"/>
-        <w:ind w:left="360" w:firstLine="720"/>
-      </w:pPr>
-      <w:r>
-        <w:t xml:space="preserve">The aforementioned </w:t>
-      </w:r>
-      <w:r>
-        <w:rPr>
-          <w:i/>
-        </w:rPr>
-        <w:t>id</w:t>
-      </w:r>
-      <w:r>
-        <w:t xml:space="preserve"> parameters correspond precisely to the </w:t>
-      </w:r>
-      <w:r>
-        <w:rPr>
-          <w:i/>
-        </w:rPr>
-        <w:t>id</w:t>
-      </w:r>
-      <w:r>
-        <w:t xml:space="preserve"> attribute that is in each objec</w:t>
-      </w:r>
-      <w:r>
-        <w:t>t of type Team, Player, and Year</w:t>
-      </w:r>
-      <w:r>
-        <w:t>(see Figure 1 for further clarification).</w:t>
-      </w:r>
-    </w:p>
-    <w:p>
-      <w:pPr>
-        <w:spacing w:after="0" w:line="480" w:lineRule="auto"/>
-        <w:ind w:left="360" w:firstLine="720"/>
-      </w:pPr>
-      <w:r>
-        <w:t>If a GET request if valid, we respond with HTTP code 200 (for OK). If it’s invalid, we respond with code 404 (Resource not found).</w:t>
-      </w:r>
-    </w:p>
-    <w:p>
-      <w:pPr>
-        <w:pStyle w:val="Heading3"/>
-        <w:numPr>
-          <w:ilvl w:val="2"/>
-          <w:numId w:val="3"/>
-        </w:numPr>
-        <w:spacing w:line="480" w:lineRule="auto"/>
-      </w:pPr>
-      <w:bookmarkStart w:id="6" w:name="_Toc394041181"/>
-      <w:r>
-        <w:t>A</w:t>
-      </w:r>
-      <w:r>
-        <w:t>PI</w:t>
-      </w:r>
-      <w:r>
-        <w:t xml:space="preserve"> Development Tools</w:t>
+        <w:rPr>
+          <w:b w:val="0"/>
+        </w:rPr>
+      </w:pPr>
+      <w:bookmarkStart w:id="6" w:name="_Toc394051643"/>
+      <w:r>
+        <w:rPr>
+          <w:rFonts w:asciiTheme="minorHAnsi" w:hAnsiTheme="minorHAnsi" w:cs="Arial"/>
+          <w:b w:val="0"/>
+          <w:color w:val="000000"/>
+          <w:sz w:val="22"/>
+          <w:szCs w:val="22"/>
+        </w:rPr>
+        <w:t>The django models for the NBA database are designed to separate three things: players, teams, and years.</w:t>
       </w:r>
       <w:bookmarkEnd w:id="6"/>
-    </w:p>
-    <w:p>
-      <w:pPr>
-        <w:pStyle w:val="ListParagraph"/>
-        <w:spacing w:after="0" w:line="480" w:lineRule="auto"/>
-        <w:ind w:left="360" w:firstLine="720"/>
-      </w:pPr>
-      <w:r>
-        <w:t>A</w:t>
-      </w:r>
-      <w:r>
-        <w:t>piary.io</w:t>
-      </w:r>
-      <w:r>
-        <w:t xml:space="preserve"> was used in developing the API blueprint based on the API Blueprint tutorial found on the website.</w:t>
-      </w:r>
-    </w:p>
-    <w:p>
-      <w:pPr>
-        <w:pStyle w:val="Heading3"/>
-        <w:spacing w:line="480" w:lineRule="auto"/>
-        <w:ind w:left="720"/>
-      </w:pPr>
-    </w:p>
-    <w:p>
-      <w:pPr>
-        <w:pStyle w:val="Heading3"/>
-        <w:numPr>
-          <w:ilvl w:val="2"/>
-          <w:numId w:val="3"/>
-        </w:numPr>
-        <w:spacing w:line="480" w:lineRule="auto"/>
-      </w:pPr>
-      <w:bookmarkStart w:id="7" w:name="_Toc394041182"/>
-      <w:r>
-        <w:lastRenderedPageBreak/>
-        <w:t xml:space="preserve">API </w:t>
-      </w:r>
-      <w:r>
-        <w:t>Implementation</w:t>
-      </w:r>
-      <w:bookmarkEnd w:id="7"/>
-    </w:p>
-    <w:p>
-      <w:pPr>
-        <w:spacing w:after="0" w:line="480" w:lineRule="auto"/>
-        <w:ind w:left="720" w:firstLine="720"/>
-      </w:pPr>
-      <w:r>
-        <w:t xml:space="preserve">The API </w:t>
-      </w:r>
-      <w:r>
-        <w:t xml:space="preserve">was implemented using the Django REST Framework. First, the tool was installed using “pip3.4 install –user djangorestframework markdown django-filter” in the Bash console. Also, </w:t>
-      </w:r>
-      <w:r>
-        <w:t xml:space="preserve">'rest_framework' was added to INSTALLED_APPS in the settings.py file in the project directory. </w:t>
-      </w:r>
-    </w:p>
-    <w:p>
-      <w:pPr>
-        <w:spacing w:after="0" w:line="480" w:lineRule="auto"/>
-        <w:ind w:left="720" w:firstLine="720"/>
-      </w:pPr>
-      <w:r>
-        <w:t xml:space="preserve">In order to adapt the Django models to the API, the first requirement is a serializer, which converts complex data, such as Django models, into native Python data types, such as JSON. After importing serializer from rest_framework, we defined 3 serializer classes: TeamSerializer, PlayerSerializer, YearSerializer, which maps the fields from the Django models to the serializer object. </w:t>
-      </w:r>
-    </w:p>
-    <w:p>
-      <w:pPr>
-        <w:spacing w:after="0" w:line="480" w:lineRule="auto"/>
-        <w:ind w:left="720" w:firstLine="720"/>
-      </w:pPr>
-      <w:r>
-        <w:t>Then in api.py, we created instances of the various serializer objects and returned them as a Response (either status code 200 for valid queries or 404 for resources not found). Api.py contains get m</w:t>
-      </w:r>
-      <w:r>
-        <w:t>ethods for a list of all the Teams, Players, or Years. It also contains methods for accessing individual Teams, Players, or Years by their primary keys.</w:t>
-      </w:r>
-    </w:p>
-    <w:p>
-      <w:pPr>
-        <w:spacing w:after="0" w:line="480" w:lineRule="auto"/>
-        <w:ind w:left="720" w:firstLine="720"/>
-      </w:pPr>
-      <w:r>
-        <w:t xml:space="preserve">Finally, we added the API URLs to urls.py in order to render the view for Teams, Players, and Years. </w:t>
-      </w:r>
-    </w:p>
-    <w:p>
-      <w:pPr>
-        <w:pStyle w:val="Heading2"/>
-        <w:numPr>
-          <w:ilvl w:val="1"/>
-          <w:numId w:val="4"/>
-        </w:numPr>
-        <w:spacing w:line="480" w:lineRule="auto"/>
-      </w:pPr>
-      <w:bookmarkStart w:id="8" w:name="_Toc394041183"/>
-      <w:r>
-        <w:t>Django Models</w:t>
-      </w:r>
-      <w:bookmarkEnd w:id="8"/>
     </w:p>
     <w:p>
       <w:pPr>
         <w:pStyle w:val="NormalWeb"/>
         <w:spacing w:before="0" w:beforeAutospacing="0" w:after="0" w:afterAutospacing="0" w:line="480" w:lineRule="auto"/>
         <w:ind w:left="360" w:firstLine="720"/>
-        <w:rPr>
-          <w:rFonts w:asciiTheme="minorHAnsi" w:hAnsiTheme="minorHAnsi"/>
-          <w:sz w:val="22"/>
-          <w:szCs w:val="22"/>
-        </w:rPr>
-      </w:pPr>
-      <w:r>
         <w:rPr>
           <w:rFonts w:asciiTheme="minorHAnsi" w:hAnsiTheme="minorHAnsi" w:cs="Arial"/>
           <w:color w:val="000000"/>
           <w:sz w:val="22"/>
           <w:szCs w:val="22"/>
         </w:rPr>
-        <w:t>The django models for the NBA database are designed to separate three thin</w:t>
-      </w:r>
+      </w:pPr>
       <w:r>
         <w:rPr>
           <w:rFonts w:asciiTheme="minorHAnsi" w:hAnsiTheme="minorHAnsi" w:cs="Arial"/>
@@ -2441,21 +2181,17 @@
           <w:sz w:val="22"/>
           <w:szCs w:val="22"/>
         </w:rPr>
-        <w:t>gs: players, teams, and years.</w:t>
-      </w:r>
-    </w:p>
-    <w:p>
-      <w:pPr>
-        <w:pStyle w:val="NormalWeb"/>
-        <w:spacing w:before="0" w:beforeAutospacing="0" w:after="0" w:afterAutospacing="0" w:line="480" w:lineRule="auto"/>
-        <w:ind w:left="360" w:firstLine="720"/>
+        <w:t xml:space="preserve">The Team model is the first of the three main class models.  The information that is contained in the Team model is not meant to be constantly changing.  It contains the team name, location of the team, its coach, its general manager, its owner, a twitter link for the official organization, </w:t>
+      </w:r>
+      <w:r>
         <w:rPr>
           <w:rFonts w:asciiTheme="minorHAnsi" w:hAnsiTheme="minorHAnsi" w:cs="Arial"/>
           <w:color w:val="000000"/>
           <w:sz w:val="22"/>
           <w:szCs w:val="22"/>
         </w:rPr>
-      </w:pPr>
+        <w:t xml:space="preserve">the recent years the team has been in the NBA Finals, recent MVPs, recent Finals MVPs, </w:t>
+      </w:r>
       <w:r>
         <w:rPr>
           <w:rFonts w:asciiTheme="minorHAnsi" w:hAnsiTheme="minorHAnsi" w:cs="Arial"/>
@@ -2463,7 +2199,7 @@
           <w:sz w:val="22"/>
           <w:szCs w:val="22"/>
         </w:rPr>
-        <w:t xml:space="preserve">The Team model is the first of the three main class models.  The information that is contained in the Team model is not meant to be constantly changing.  It contains the team name, location of the team, its coach, its general manager, its owner, a twitter link for the official organization, </w:t>
+        <w:t>and a link to its logo.  In the real world, these all change from time to time, but for our purposes there is no need to be changing these often</w:t>
       </w:r>
       <w:r>
         <w:rPr>
@@ -2472,8 +2208,20 @@
           <w:sz w:val="22"/>
           <w:szCs w:val="22"/>
         </w:rPr>
-        <w:t xml:space="preserve">the recent years the team has been in the NBA Finals, recent MVPs, recent Finals </w:t>
-      </w:r>
+        <w:t xml:space="preserve">.  </w:t>
+      </w:r>
+    </w:p>
+    <w:p>
+      <w:pPr>
+        <w:pStyle w:val="NormalWeb"/>
+        <w:spacing w:before="0" w:beforeAutospacing="0" w:after="0" w:afterAutospacing="0" w:line="480" w:lineRule="auto"/>
+        <w:ind w:left="360" w:firstLine="720"/>
+        <w:rPr>
+          <w:rFonts w:asciiTheme="minorHAnsi" w:hAnsiTheme="minorHAnsi"/>
+          <w:sz w:val="22"/>
+          <w:szCs w:val="22"/>
+        </w:rPr>
+      </w:pPr>
       <w:r>
         <w:rPr>
           <w:rFonts w:asciiTheme="minorHAnsi" w:hAnsiTheme="minorHAnsi" w:cs="Arial"/>
@@ -2481,8 +2229,7 @@
           <w:sz w:val="22"/>
           <w:szCs w:val="22"/>
         </w:rPr>
-        <w:lastRenderedPageBreak/>
-        <w:t xml:space="preserve">MVPs, </w:t>
+        <w:t>The second main class model is the Player class.  This model is meant to associate with an individual Player in the NBA.  It is designed to contain static information that will probably not change during the duration of this project.  The model contains things like the player’s name, position, where he w</w:t>
       </w:r>
       <w:r>
         <w:rPr>
@@ -2491,7 +2238,7 @@
           <w:sz w:val="22"/>
           <w:szCs w:val="22"/>
         </w:rPr>
-        <w:t>and a link to its logo.  In the real world, these all change from time to time, but for our purposes there is no need to be changing these often</w:t>
+        <w:t>ent to school (college,</w:t>
       </w:r>
       <w:r>
         <w:rPr>
@@ -2500,20 +2247,8 @@
           <w:sz w:val="22"/>
           <w:szCs w:val="22"/>
         </w:rPr>
-        <w:t xml:space="preserve">.  </w:t>
-      </w:r>
-    </w:p>
-    <w:p>
-      <w:pPr>
-        <w:pStyle w:val="NormalWeb"/>
-        <w:spacing w:before="0" w:beforeAutospacing="0" w:after="0" w:afterAutospacing="0" w:line="480" w:lineRule="auto"/>
-        <w:ind w:left="360" w:firstLine="720"/>
-        <w:rPr>
-          <w:rFonts w:asciiTheme="minorHAnsi" w:hAnsiTheme="minorHAnsi"/>
-          <w:sz w:val="22"/>
-          <w:szCs w:val="22"/>
-        </w:rPr>
-      </w:pPr>
+        <w:t xml:space="preserve"> high school</w:t>
+      </w:r>
       <w:r>
         <w:rPr>
           <w:rFonts w:asciiTheme="minorHAnsi" w:hAnsiTheme="minorHAnsi" w:cs="Arial"/>
@@ -2521,7 +2256,7 @@
           <w:sz w:val="22"/>
           <w:szCs w:val="22"/>
         </w:rPr>
-        <w:t>The second main class model is the Player class.  This model is meant to associate with an individual Player in the NBA.  It is designed to contain static information that will probably not change during the duration of this project.  The model contains things like the player’s name, position, where he w</w:t>
+        <w:t>, or internationally</w:t>
       </w:r>
       <w:r>
         <w:rPr>
@@ -2530,7 +2265,7 @@
           <w:sz w:val="22"/>
           <w:szCs w:val="22"/>
         </w:rPr>
-        <w:t>ent to school (college,</w:t>
+        <w:t>), how many years he has played in the NBA, a link to hi</w:t>
       </w:r>
       <w:r>
         <w:rPr>
@@ -2539,7 +2274,7 @@
           <w:sz w:val="22"/>
           <w:szCs w:val="22"/>
         </w:rPr>
-        <w:t xml:space="preserve"> high school</w:t>
+        <w:t xml:space="preserve">s official twitter account, </w:t>
       </w:r>
       <w:r>
         <w:rPr>
@@ -2548,7 +2283,7 @@
           <w:sz w:val="22"/>
           <w:szCs w:val="22"/>
         </w:rPr>
-        <w:t>, or internationally</w:t>
+        <w:t>a recent photo of him</w:t>
       </w:r>
       <w:r>
         <w:rPr>
@@ -2557,8 +2292,20 @@
           <w:sz w:val="22"/>
           <w:szCs w:val="22"/>
         </w:rPr>
-        <w:t>), how many years he has played in the NBA, a link to hi</w:t>
-      </w:r>
+        <w:t>, his nickname, YouTube highlights, a ForeignKey referencing his current team, and a list of statistics (awards, games played, points per game, assists per game, etc).  The player’s awards are listed by type of award and then a list of the years he received it.</w:t>
+      </w:r>
+    </w:p>
+    <w:p>
+      <w:pPr>
+        <w:pStyle w:val="NormalWeb"/>
+        <w:spacing w:before="0" w:beforeAutospacing="0" w:after="0" w:afterAutospacing="0" w:line="480" w:lineRule="auto"/>
+        <w:ind w:left="360" w:firstLine="720"/>
+        <w:rPr>
+          <w:rFonts w:asciiTheme="minorHAnsi" w:hAnsiTheme="minorHAnsi"/>
+          <w:sz w:val="22"/>
+          <w:szCs w:val="22"/>
+        </w:rPr>
+      </w:pPr>
       <w:r>
         <w:rPr>
           <w:rFonts w:asciiTheme="minorHAnsi" w:hAnsiTheme="minorHAnsi" w:cs="Arial"/>
@@ -2566,7 +2313,8 @@
           <w:sz w:val="22"/>
           <w:szCs w:val="22"/>
         </w:rPr>
-        <w:t xml:space="preserve">s official twitter account, </w:t>
+        <w:lastRenderedPageBreak/>
+        <w:t>The Year model is the third main model class.  It contains overall information for a specific NBA season that will never change since the seasons have already happened.  The model mostly focuses on the end of the season, and not what happens in the middle.  Hence the information included is the year the model pertains to, the list of players on the All-NBA 1st Team that is selected after the regular season, the players selected to the All-Defensive 1st Team, the NBA Finals MVP, the team that won the NBA Finals</w:t>
       </w:r>
       <w:r>
         <w:rPr>
@@ -2575,7 +2323,7 @@
           <w:sz w:val="22"/>
           <w:szCs w:val="22"/>
         </w:rPr>
-        <w:t>a recent photo of him</w:t>
+        <w:t xml:space="preserve"> (Foreign Key)</w:t>
       </w:r>
       <w:r>
         <w:rPr>
@@ -2584,20 +2332,8 @@
           <w:sz w:val="22"/>
           <w:szCs w:val="22"/>
         </w:rPr>
-        <w:t>, his nickname, YouTube highlights, a ForeignKey referencing his current team, and a list of statistics (awards, games played, points per game, assists per game, etc).  The player’s awards are listed by type of award and then a list of the years he received it.</w:t>
-      </w:r>
-    </w:p>
-    <w:p>
-      <w:pPr>
-        <w:pStyle w:val="NormalWeb"/>
-        <w:spacing w:before="0" w:beforeAutospacing="0" w:after="0" w:afterAutospacing="0" w:line="480" w:lineRule="auto"/>
-        <w:ind w:left="360" w:firstLine="720"/>
-        <w:rPr>
-          <w:rFonts w:asciiTheme="minorHAnsi" w:hAnsiTheme="minorHAnsi"/>
-          <w:sz w:val="22"/>
-          <w:szCs w:val="22"/>
-        </w:rPr>
-      </w:pPr>
+        <w:t>, the logo for the N</w:t>
+      </w:r>
       <w:r>
         <w:rPr>
           <w:rFonts w:asciiTheme="minorHAnsi" w:hAnsiTheme="minorHAnsi" w:cs="Arial"/>
@@ -2605,7 +2341,7 @@
           <w:sz w:val="22"/>
           <w:szCs w:val="22"/>
         </w:rPr>
-        <w:t>The Year model is the third main model class.  It contains overall information for a specific NBA season that will never change since the seasons have already happened.  The model mostly focuses on the end of the season, and not what happens in the middle.  Hence the information included is the year the model pertains to, the list of players on the All-NBA 1st Team that is selected after the regular season, the players selected to the All-Defensive 1st Team, the NBA Finals MVP, the team that won the NBA Finals</w:t>
+        <w:t>BA Finals for the year,</w:t>
       </w:r>
       <w:r>
         <w:rPr>
@@ -2614,7 +2350,7 @@
           <w:sz w:val="22"/>
           <w:szCs w:val="22"/>
         </w:rPr>
-        <w:t xml:space="preserve"> (Foreign Key)</w:t>
+        <w:t xml:space="preserve"> a text recap of how the NBA Finals went</w:t>
       </w:r>
       <w:r>
         <w:rPr>
@@ -2623,49 +2359,8 @@
           <w:sz w:val="22"/>
           <w:szCs w:val="22"/>
         </w:rPr>
-        <w:t>, the logo for the N</w:t>
-      </w:r>
-      <w:r>
-        <w:rPr>
-          <w:rFonts w:asciiTheme="minorHAnsi" w:hAnsiTheme="minorHAnsi" w:cs="Arial"/>
-          <w:color w:val="000000"/>
-          <w:sz w:val="22"/>
-          <w:szCs w:val="22"/>
-        </w:rPr>
-        <w:t>BA Finals for the year,</w:t>
-      </w:r>
-      <w:r>
-        <w:rPr>
-          <w:rFonts w:asciiTheme="minorHAnsi" w:hAnsiTheme="minorHAnsi" w:cs="Arial"/>
-          <w:color w:val="000000"/>
-          <w:sz w:val="22"/>
-          <w:szCs w:val="22"/>
-        </w:rPr>
-        <w:t xml:space="preserve"> a text recap of how the NBA Finals went</w:t>
-      </w:r>
-      <w:r>
-        <w:rPr>
-          <w:rFonts w:asciiTheme="minorHAnsi" w:hAnsiTheme="minorHAnsi" w:cs="Arial"/>
-          <w:color w:val="000000"/>
-          <w:sz w:val="22"/>
-          <w:szCs w:val="22"/>
-        </w:rPr>
         <w:t>, YouTube highlights, and the MVP that is selected after the regular season has concluded.</w:t>
       </w:r>
-    </w:p>
-    <w:p>
-      <w:pPr>
-        <w:pStyle w:val="Heading1"/>
-        <w:numPr>
-          <w:ilvl w:val="0"/>
-          <w:numId w:val="3"/>
-        </w:numPr>
-      </w:pPr>
-      <w:bookmarkStart w:id="9" w:name="_Toc394041184"/>
-      <w:r>
-        <w:t>Tests</w:t>
-      </w:r>
-      <w:bookmarkEnd w:id="9"/>
     </w:p>
     <w:p>
       <w:pPr>
@@ -2677,118 +2372,302 @@
         <w:spacing w:line="480" w:lineRule="auto"/>
         <w:ind w:left="1080" w:hanging="720"/>
       </w:pPr>
-      <w:bookmarkStart w:id="10" w:name="_Toc394041185"/>
-      <w:r>
-        <w:t>Unit Tests of Django Models</w:t>
+      <w:bookmarkStart w:id="7" w:name="_Toc394051644"/>
+      <w:r>
+        <w:t>RESTful API</w:t>
+      </w:r>
+      <w:bookmarkEnd w:id="7"/>
+    </w:p>
+    <w:p>
+      <w:pPr>
+        <w:spacing w:after="0" w:line="480" w:lineRule="auto"/>
+        <w:ind w:left="360" w:firstLine="720"/>
+      </w:pPr>
+      <w:r>
+        <w:t xml:space="preserve">The API HOST is http://nbaidb.pythonanywhere.com. </w:t>
+      </w:r>
+    </w:p>
+    <w:p>
+      <w:pPr>
+        <w:spacing w:after="0" w:line="480" w:lineRule="auto"/>
+        <w:ind w:left="360" w:firstLine="720"/>
+      </w:pPr>
+      <w:r>
+        <w:t xml:space="preserve">There are three collections: Teams, Players, and </w:t>
+      </w:r>
+      <w:r>
+        <w:t>Years</w:t>
+      </w:r>
+      <w:r>
+        <w:t xml:space="preserve">. These collections correspond to the three main types of web pages we will have. Currently, the API only defines GET functionality, so that users have read-only access to our data. </w:t>
+      </w:r>
+      <w:r>
+        <w:t>Users</w:t>
+      </w:r>
+      <w:r>
+        <w:t xml:space="preserve"> </w:t>
+      </w:r>
+      <w:r>
+        <w:t xml:space="preserve">do not </w:t>
+      </w:r>
+      <w:r>
+        <w:t xml:space="preserve">have write access to our data. </w:t>
+      </w:r>
+    </w:p>
+    <w:p>
+      <w:pPr>
+        <w:spacing w:after="0" w:line="480" w:lineRule="auto"/>
+        <w:ind w:left="360" w:firstLine="720"/>
+      </w:pPr>
+      <w:r>
+        <w:t>For Teams you can list the entire collection (/</w:t>
+      </w:r>
+      <w:r>
+        <w:t>api/</w:t>
+      </w:r>
+      <w:r>
+        <w:t>teams</w:t>
+      </w:r>
+      <w:hyperlink r:id="rId10" w:history="1"/>
+      <w:r>
+        <w:t xml:space="preserve">), or you can list individual teams by passing an </w:t>
+      </w:r>
+      <w:r>
+        <w:rPr>
+          <w:i/>
+        </w:rPr>
+        <w:t>id</w:t>
+      </w:r>
+      <w:r>
+        <w:t xml:space="preserve"> parameter (/</w:t>
+      </w:r>
+      <w:r>
+        <w:t>api/</w:t>
+      </w:r>
+      <w:r>
+        <w:t>teams/{id}). Similarly, for Players you can list the entire collection (/</w:t>
+      </w:r>
+      <w:r>
+        <w:t>api/</w:t>
+      </w:r>
+      <w:r>
+        <w:t>players</w:t>
+      </w:r>
+      <w:hyperlink r:id="rId11" w:history="1"/>
+      <w:r>
+        <w:t xml:space="preserve">), or you can list individual players by passing an </w:t>
+      </w:r>
+      <w:r>
+        <w:rPr>
+          <w:i/>
+        </w:rPr>
+        <w:t>id</w:t>
+      </w:r>
+      <w:r>
+        <w:t xml:space="preserve"> parameter (/</w:t>
+      </w:r>
+      <w:r>
+        <w:t>api/</w:t>
+      </w:r>
+      <w:r>
+        <w:t>players/{id}).</w:t>
+      </w:r>
+      <w:r>
+        <w:t xml:space="preserve"> </w:t>
+      </w:r>
+      <w:r>
+        <w:t xml:space="preserve">For </w:t>
+      </w:r>
+      <w:r>
+        <w:t>NBA seasons</w:t>
+      </w:r>
+      <w:r>
+        <w:t>, you can list the entire collection (/</w:t>
+      </w:r>
+      <w:r>
+        <w:t>years</w:t>
+      </w:r>
+      <w:r>
+        <w:t>) or access an individual season (/</w:t>
+      </w:r>
+      <w:r>
+        <w:t>years</w:t>
+      </w:r>
+      <w:r>
+        <w:t xml:space="preserve">/{id}) by passing the correct </w:t>
+      </w:r>
+      <w:r>
+        <w:rPr>
+          <w:i/>
+        </w:rPr>
+        <w:t xml:space="preserve">id </w:t>
+      </w:r>
+      <w:r>
+        <w:t>parameter.</w:t>
+      </w:r>
+    </w:p>
+    <w:p>
+      <w:pPr>
+        <w:spacing w:after="0" w:line="480" w:lineRule="auto"/>
+        <w:ind w:left="360" w:firstLine="720"/>
+      </w:pPr>
+      <w:r>
+        <w:t xml:space="preserve">The aforementioned </w:t>
+      </w:r>
+      <w:r>
+        <w:rPr>
+          <w:i/>
+        </w:rPr>
+        <w:t>id</w:t>
+      </w:r>
+      <w:r>
+        <w:t xml:space="preserve"> parameters correspond precisely to the </w:t>
+      </w:r>
+      <w:r>
+        <w:rPr>
+          <w:i/>
+        </w:rPr>
+        <w:t>id</w:t>
+      </w:r>
+      <w:r>
+        <w:t xml:space="preserve"> attribute that is in each objec</w:t>
+      </w:r>
+      <w:r>
+        <w:t>t of type Team, Player, and Year</w:t>
+      </w:r>
+      <w:r>
+        <w:t>(see Figure 1 for further clarification).</w:t>
+      </w:r>
+    </w:p>
+    <w:p>
+      <w:pPr>
+        <w:spacing w:after="0" w:line="480" w:lineRule="auto"/>
+        <w:ind w:left="360" w:firstLine="720"/>
+      </w:pPr>
+      <w:r>
+        <w:t>If a GET request if valid, we respond with HTTP code 200 (for OK). If it’s invalid, we respond with code 404 (Resource not found).</w:t>
+      </w:r>
+    </w:p>
+    <w:p>
+      <w:pPr>
+        <w:spacing w:after="0" w:line="480" w:lineRule="auto"/>
+        <w:ind w:left="360" w:firstLine="720"/>
+      </w:pPr>
+      <w:r>
+        <w:t>For more information on how to access our API, see the Apiary file on the public github repo.</w:t>
+      </w:r>
+    </w:p>
+    <w:p>
+      <w:pPr>
+        <w:pStyle w:val="Heading3"/>
+        <w:numPr>
+          <w:ilvl w:val="2"/>
+          <w:numId w:val="3"/>
+        </w:numPr>
+        <w:spacing w:line="480" w:lineRule="auto"/>
+      </w:pPr>
+      <w:bookmarkStart w:id="8" w:name="_Toc394051645"/>
+      <w:r>
+        <w:lastRenderedPageBreak/>
+        <w:t>API</w:t>
+      </w:r>
+      <w:r>
+        <w:t xml:space="preserve"> Development Tools</w:t>
+      </w:r>
+      <w:bookmarkEnd w:id="8"/>
+    </w:p>
+    <w:p>
+      <w:pPr>
+        <w:pStyle w:val="ListParagraph"/>
+        <w:spacing w:after="0" w:line="480" w:lineRule="auto"/>
+        <w:ind w:firstLine="720"/>
+      </w:pPr>
+      <w:r>
+        <w:t>A</w:t>
+      </w:r>
+      <w:r>
+        <w:t>piary.io</w:t>
+      </w:r>
+      <w:r>
+        <w:t xml:space="preserve"> was used in developing the API blueprint based on the API Blueprint tutorial found on the website.</w:t>
+      </w:r>
+    </w:p>
+    <w:p>
+      <w:pPr>
+        <w:pStyle w:val="Heading3"/>
+        <w:numPr>
+          <w:ilvl w:val="2"/>
+          <w:numId w:val="3"/>
+        </w:numPr>
+        <w:spacing w:line="480" w:lineRule="auto"/>
+      </w:pPr>
+      <w:bookmarkStart w:id="9" w:name="_Toc394051646"/>
+      <w:r>
+        <w:t xml:space="preserve">API </w:t>
+      </w:r>
+      <w:r>
+        <w:t>Implementation</w:t>
+      </w:r>
+      <w:bookmarkEnd w:id="9"/>
+    </w:p>
+    <w:p>
+      <w:pPr>
+        <w:spacing w:after="0" w:line="480" w:lineRule="auto"/>
+        <w:ind w:left="720" w:firstLine="720"/>
+      </w:pPr>
+      <w:r>
+        <w:t xml:space="preserve">The API </w:t>
+      </w:r>
+      <w:r>
+        <w:t xml:space="preserve">was implemented using the Django REST Framework. First, the tool was installed using “pip3.4 install –user djangorestframework markdown django-filter” in the Bash console. Also, 'rest_framework' was added to INSTALLED_APPS in the settings.py file in the project directory. </w:t>
+      </w:r>
+    </w:p>
+    <w:p>
+      <w:pPr>
+        <w:spacing w:after="0" w:line="480" w:lineRule="auto"/>
+        <w:ind w:left="720" w:firstLine="720"/>
+      </w:pPr>
+      <w:r>
+        <w:t xml:space="preserve">In order to adapt the Django models to the API, the first requirement is a serializer, which converts complex data, such as Django models, into native Python data types, such as JSON. After importing serializer from rest_framework, we defined 3 serializer classes: TeamSerializer, PlayerSerializer, YearSerializer, which maps the fields from the Django models to the serializer object. </w:t>
+      </w:r>
+    </w:p>
+    <w:p>
+      <w:pPr>
+        <w:spacing w:after="0" w:line="480" w:lineRule="auto"/>
+        <w:ind w:left="720" w:firstLine="720"/>
+      </w:pPr>
+      <w:r>
+        <w:t>Then in api.py, we created instances of the various serializer objects and returned them as a Response (either status code 200 for valid queries or 404 for resources not found). Api.py contains get methods for a list of all the Teams, Players, or Years. It also contains methods for accessing individual Teams, Players, or Years by their primary keys.</w:t>
+      </w:r>
+    </w:p>
+    <w:p>
+      <w:pPr>
+        <w:spacing w:after="0" w:line="480" w:lineRule="auto"/>
+        <w:ind w:left="720" w:firstLine="720"/>
+      </w:pPr>
+      <w:r>
+        <w:t xml:space="preserve">Finally, we added the API URLs to urls.py in order to render the view for Teams, Players, and Years. </w:t>
+      </w:r>
+    </w:p>
+    <w:p>
+      <w:pPr>
+        <w:spacing w:after="0" w:line="480" w:lineRule="auto"/>
+        <w:ind w:left="720" w:firstLine="720"/>
+      </w:pPr>
+    </w:p>
+    <w:p>
+      <w:pPr>
+        <w:pStyle w:val="Heading1"/>
+        <w:numPr>
+          <w:ilvl w:val="0"/>
+          <w:numId w:val="3"/>
+        </w:numPr>
+      </w:pPr>
+      <w:bookmarkStart w:id="10" w:name="_Toc394051647"/>
+      <w:r>
+        <w:t>Tests</w:t>
       </w:r>
       <w:bookmarkEnd w:id="10"/>
-    </w:p>
-    <w:p>
-      <w:pPr>
-        <w:pStyle w:val="NormalWeb"/>
-        <w:spacing w:before="0" w:beforeAutospacing="0" w:after="0" w:afterAutospacing="0" w:line="480" w:lineRule="auto"/>
-        <w:ind w:left="360" w:firstLine="720"/>
-        <w:rPr>
-          <w:rFonts w:asciiTheme="minorHAnsi" w:hAnsiTheme="minorHAnsi"/>
-          <w:sz w:val="22"/>
-          <w:szCs w:val="22"/>
-        </w:rPr>
-      </w:pPr>
-      <w:r>
-        <w:rPr>
-          <w:rFonts w:asciiTheme="minorHAnsi" w:hAnsiTheme="minorHAnsi" w:cs="Arial"/>
-          <w:color w:val="000000"/>
-          <w:sz w:val="22"/>
-          <w:szCs w:val="22"/>
-        </w:rPr>
-        <w:t>The Django unit tests for models.py are tests for creating objects using each of the model classes.  </w:t>
-      </w:r>
-    </w:p>
-    <w:p>
-      <w:pPr>
-        <w:pStyle w:val="NormalWeb"/>
-        <w:spacing w:before="0" w:beforeAutospacing="0" w:after="0" w:afterAutospacing="0" w:line="480" w:lineRule="auto"/>
-        <w:ind w:left="360" w:firstLine="720"/>
-        <w:rPr>
-          <w:rFonts w:asciiTheme="minorHAnsi" w:hAnsiTheme="minorHAnsi"/>
-          <w:sz w:val="22"/>
-          <w:szCs w:val="22"/>
-        </w:rPr>
-      </w:pPr>
-      <w:r>
-        <w:rPr>
-          <w:rFonts w:asciiTheme="minorHAnsi" w:hAnsiTheme="minorHAnsi" w:cs="Arial"/>
-          <w:color w:val="000000"/>
-          <w:sz w:val="22"/>
-          <w:szCs w:val="22"/>
-        </w:rPr>
-        <w:lastRenderedPageBreak/>
-        <w:t xml:space="preserve">For testing player, it makes sure every entry for creating an object is stored as entered.  The second test asserts that the fields that are allowed to be omitted/defaulted when creating the object default to the correct (expected) value. </w:t>
-      </w:r>
-    </w:p>
-    <w:p>
-      <w:pPr>
-        <w:pStyle w:val="NormalWeb"/>
-        <w:spacing w:before="0" w:beforeAutospacing="0" w:after="0" w:afterAutospacing="0" w:line="480" w:lineRule="auto"/>
-        <w:ind w:left="360" w:firstLine="720"/>
-        <w:rPr>
-          <w:rFonts w:asciiTheme="minorHAnsi" w:hAnsiTheme="minorHAnsi"/>
-          <w:sz w:val="22"/>
-          <w:szCs w:val="22"/>
-        </w:rPr>
-      </w:pPr>
-      <w:r>
-        <w:rPr>
-          <w:rFonts w:asciiTheme="minorHAnsi" w:hAnsiTheme="minorHAnsi" w:cs="Arial"/>
-          <w:color w:val="000000"/>
-          <w:sz w:val="22"/>
-          <w:szCs w:val="22"/>
-        </w:rPr>
-        <w:t>For testing Team, the tests, again, make sure every entry for creating an object is stored as expected. The second test, just as with player, omits fields that are allowed to be defaulted and asserts that the expected values are stored for those fields.</w:t>
-      </w:r>
-    </w:p>
-    <w:p>
-      <w:pPr>
-        <w:pStyle w:val="NormalWeb"/>
-        <w:spacing w:before="0" w:beforeAutospacing="0" w:after="0" w:afterAutospacing="0" w:line="480" w:lineRule="auto"/>
-        <w:ind w:left="360" w:firstLine="720"/>
-        <w:rPr>
-          <w:rFonts w:asciiTheme="minorHAnsi" w:hAnsiTheme="minorHAnsi"/>
-          <w:sz w:val="22"/>
-          <w:szCs w:val="22"/>
-        </w:rPr>
-      </w:pPr>
-      <w:r>
-        <w:rPr>
-          <w:rFonts w:asciiTheme="minorHAnsi" w:hAnsiTheme="minorHAnsi" w:cs="Arial"/>
-          <w:color w:val="000000"/>
-          <w:sz w:val="22"/>
-          <w:szCs w:val="22"/>
-        </w:rPr>
-        <w:t>For testing Year, it’s the same as the test for creating a Team or Player for both the first and the second test.</w:t>
-      </w:r>
-    </w:p>
-    <w:p>
-      <w:pPr>
-        <w:pStyle w:val="NormalWeb"/>
-        <w:spacing w:before="0" w:beforeAutospacing="0" w:after="0" w:afterAutospacing="0" w:line="480" w:lineRule="auto"/>
-        <w:ind w:left="360" w:firstLine="720"/>
-        <w:rPr>
-          <w:rFonts w:asciiTheme="minorHAnsi" w:hAnsiTheme="minorHAnsi" w:cs="Arial"/>
-          <w:color w:val="000000"/>
-          <w:sz w:val="22"/>
-          <w:szCs w:val="22"/>
-        </w:rPr>
-      </w:pPr>
-      <w:r>
-        <w:rPr>
-          <w:rFonts w:asciiTheme="minorHAnsi" w:hAnsiTheme="minorHAnsi" w:cs="Arial"/>
-          <w:color w:val="000000"/>
-          <w:sz w:val="22"/>
-          <w:szCs w:val="22"/>
-        </w:rPr>
-        <w:t>The third test for all three types of models tries to clash the unique fields of models.  If the objects were created successfully with the clashes the tests would fail, asserting that the unique fields work as expected.</w:t>
-      </w:r>
     </w:p>
     <w:p>
       <w:pPr>
@@ -2800,96 +2679,118 @@
         <w:spacing w:line="480" w:lineRule="auto"/>
         <w:ind w:left="1080" w:hanging="720"/>
       </w:pPr>
-      <w:bookmarkStart w:id="11" w:name="_Toc394041186"/>
-      <w:r>
-        <w:t xml:space="preserve">Unit Tests </w:t>
-      </w:r>
-      <w:r>
-        <w:t>for</w:t>
-      </w:r>
-      <w:r>
-        <w:t xml:space="preserve"> </w:t>
-      </w:r>
-      <w:r>
-        <w:t>API</w:t>
+      <w:bookmarkStart w:id="11" w:name="_Toc394051648"/>
+      <w:r>
+        <w:t>Unit Tests of Django Models</w:t>
       </w:r>
       <w:bookmarkEnd w:id="11"/>
     </w:p>
     <w:p>
       <w:pPr>
-        <w:spacing w:after="0" w:line="480" w:lineRule="auto"/>
+        <w:pStyle w:val="NormalWeb"/>
+        <w:spacing w:before="0" w:beforeAutospacing="0" w:after="0" w:afterAutospacing="0" w:line="480" w:lineRule="auto"/>
         <w:ind w:left="360" w:firstLine="720"/>
-      </w:pPr>
-      <w:r>
-        <w:t>The API can return either a list of all the object</w:t>
-      </w:r>
-      <w:r>
-        <w:t>s</w:t>
-      </w:r>
-      <w:r>
-        <w:t xml:space="preserve"> whether it’s Teams, Players, or Years</w:t>
-      </w:r>
-      <w:r>
-        <w:t xml:space="preserve">, or it can return a list of individual objects accessed by id #. </w:t>
-      </w:r>
-    </w:p>
-    <w:p>
-      <w:pPr>
-        <w:spacing w:after="0" w:line="480" w:lineRule="auto"/>
+        <w:rPr>
+          <w:rFonts w:asciiTheme="minorHAnsi" w:hAnsiTheme="minorHAnsi"/>
+          <w:sz w:val="22"/>
+          <w:szCs w:val="22"/>
+        </w:rPr>
+      </w:pPr>
+      <w:r>
+        <w:rPr>
+          <w:rFonts w:asciiTheme="minorHAnsi" w:hAnsiTheme="minorHAnsi" w:cs="Arial"/>
+          <w:color w:val="000000"/>
+          <w:sz w:val="22"/>
+          <w:szCs w:val="22"/>
+        </w:rPr>
+        <w:lastRenderedPageBreak/>
+        <w:t>The Django unit tests for models.py are tests for creating objects using each of the model classes.  </w:t>
+      </w:r>
+    </w:p>
+    <w:p>
+      <w:pPr>
+        <w:pStyle w:val="NormalWeb"/>
+        <w:spacing w:before="0" w:beforeAutospacing="0" w:after="0" w:afterAutospacing="0" w:line="480" w:lineRule="auto"/>
         <w:ind w:left="360" w:firstLine="720"/>
-      </w:pPr>
-      <w:r>
-        <w:t xml:space="preserve">There are three types of lists: TeamList, PlayerList, and YearList. For each of these three lists, there are three tests each. The first test checks the response from a valid request (i.e. </w:t>
-      </w:r>
-      <w:r>
-        <w:t>http://nbadb.pythonanywhere.com/api/teams/</w:t>
-      </w:r>
-      <w:r>
-        <w:t xml:space="preserve">) and checks the response code, and validates that the length of the list (i.e. the number of teams in the list) is correct. The second test checks that an invalid request returns status_code 404. The third test checks a randomly chosen index of the data and makes sure that it matches up with the correct team, player, or year. </w:t>
-      </w:r>
-    </w:p>
-    <w:p>
-      <w:pPr>
-        <w:spacing w:after="0" w:line="480" w:lineRule="auto"/>
+        <w:rPr>
+          <w:rFonts w:asciiTheme="minorHAnsi" w:hAnsiTheme="minorHAnsi"/>
+          <w:sz w:val="22"/>
+          <w:szCs w:val="22"/>
+        </w:rPr>
+      </w:pPr>
+      <w:r>
+        <w:rPr>
+          <w:rFonts w:asciiTheme="minorHAnsi" w:hAnsiTheme="minorHAnsi" w:cs="Arial"/>
+          <w:color w:val="000000"/>
+          <w:sz w:val="22"/>
+          <w:szCs w:val="22"/>
+        </w:rPr>
+        <w:t xml:space="preserve">For testing player, it makes sure every entry for creating an object is stored as entered.  The second test asserts that the fields that are allowed to be omitted/defaulted when creating the object default to the correct (expected) value. </w:t>
+      </w:r>
+    </w:p>
+    <w:p>
+      <w:pPr>
+        <w:pStyle w:val="NormalWeb"/>
+        <w:spacing w:before="0" w:beforeAutospacing="0" w:after="0" w:afterAutospacing="0" w:line="480" w:lineRule="auto"/>
         <w:ind w:left="360" w:firstLine="720"/>
-      </w:pPr>
-      <w:r>
-        <w:t xml:space="preserve">There are also three types of “details”: TeamDetail, PlayerDetail, and YearDetail. This returns a particular team, player, or year of type dict, accessed by a particular index (i.e. </w:t>
-      </w:r>
-      <w:r>
-        <w:t>http://nbadb.pythonanywhere.com/api/teams/1/</w:t>
-      </w:r>
-      <w:r>
-        <w:t xml:space="preserve">). There are three tests for each of these three details. The first two tests will check the status code for a valid and invalid request, respectively. The </w:t>
-      </w:r>
-      <w:r>
-        <w:lastRenderedPageBreak/>
-        <w:t xml:space="preserve">third test will check that the actual data contained in the dict for a certain team, player, or year is correct. It checks either the entire dict, or it checks a randomly selected key-value pair within the dict. </w:t>
-      </w:r>
-    </w:p>
-    <w:p>
-      <w:pPr>
-        <w:spacing w:after="0" w:line="480" w:lineRule="auto"/>
+        <w:rPr>
+          <w:rFonts w:asciiTheme="minorHAnsi" w:hAnsiTheme="minorHAnsi"/>
+          <w:sz w:val="22"/>
+          <w:szCs w:val="22"/>
+        </w:rPr>
+      </w:pPr>
+      <w:r>
+        <w:rPr>
+          <w:rFonts w:asciiTheme="minorHAnsi" w:hAnsiTheme="minorHAnsi" w:cs="Arial"/>
+          <w:color w:val="000000"/>
+          <w:sz w:val="22"/>
+          <w:szCs w:val="22"/>
+        </w:rPr>
+        <w:t>For testing Team, the tests, again, make sure every entry for creating an object is stored as expected. The second test, just as with player, omits fields that are allowed to be defaulted and asserts that the expected values are stored for those fields.</w:t>
+      </w:r>
+    </w:p>
+    <w:p>
+      <w:pPr>
+        <w:pStyle w:val="NormalWeb"/>
+        <w:spacing w:before="0" w:beforeAutospacing="0" w:after="0" w:afterAutospacing="0" w:line="480" w:lineRule="auto"/>
         <w:ind w:left="360" w:firstLine="720"/>
-      </w:pPr>
-      <w:r>
-        <w:t>So in total, there are 6 classes for the API and 3 tests for each class, which gives a total of 18 unit tests for the API.</w:t>
-      </w:r>
-    </w:p>
-    <w:p>
-      <w:pPr>
-        <w:pStyle w:val="Heading1"/>
-        <w:numPr>
-          <w:ilvl w:val="0"/>
-          <w:numId w:val="3"/>
-        </w:numPr>
-        <w:spacing w:line="480" w:lineRule="auto"/>
-      </w:pPr>
-      <w:bookmarkStart w:id="12" w:name="_Toc394041187"/>
-      <w:r>
-        <w:t>Other</w:t>
-      </w:r>
-      <w:bookmarkEnd w:id="12"/>
+        <w:rPr>
+          <w:rFonts w:asciiTheme="minorHAnsi" w:hAnsiTheme="minorHAnsi"/>
+          <w:sz w:val="22"/>
+          <w:szCs w:val="22"/>
+        </w:rPr>
+      </w:pPr>
+      <w:r>
+        <w:rPr>
+          <w:rFonts w:asciiTheme="minorHAnsi" w:hAnsiTheme="minorHAnsi" w:cs="Arial"/>
+          <w:color w:val="000000"/>
+          <w:sz w:val="22"/>
+          <w:szCs w:val="22"/>
+        </w:rPr>
+        <w:t>For testing Year, it’s the same as the test for creating a Team or Player for both the first and the second test.</w:t>
+      </w:r>
+    </w:p>
+    <w:p>
+      <w:pPr>
+        <w:pStyle w:val="NormalWeb"/>
+        <w:spacing w:before="0" w:beforeAutospacing="0" w:after="0" w:afterAutospacing="0" w:line="480" w:lineRule="auto"/>
+        <w:ind w:left="360" w:firstLine="720"/>
+        <w:rPr>
+          <w:rFonts w:asciiTheme="minorHAnsi" w:hAnsiTheme="minorHAnsi" w:cs="Arial"/>
+          <w:color w:val="000000"/>
+          <w:sz w:val="22"/>
+          <w:szCs w:val="22"/>
+        </w:rPr>
+      </w:pPr>
+      <w:r>
+        <w:rPr>
+          <w:rFonts w:asciiTheme="minorHAnsi" w:hAnsiTheme="minorHAnsi" w:cs="Arial"/>
+          <w:color w:val="000000"/>
+          <w:sz w:val="22"/>
+          <w:szCs w:val="22"/>
+        </w:rPr>
+        <w:t>The third test for all three types of models tries to clash the unique fields of models.  If the objects were created successfully with the clashes the tests would fail, asserting that the unique fields work as expected.</w:t>
+      </w:r>
     </w:p>
     <w:p>
       <w:pPr>
@@ -2901,11 +2802,109 @@
         <w:spacing w:line="480" w:lineRule="auto"/>
         <w:ind w:left="1080" w:hanging="720"/>
       </w:pPr>
-      <w:bookmarkStart w:id="13" w:name="_Toc394041188"/>
+      <w:bookmarkStart w:id="12" w:name="_Toc394051649"/>
+      <w:r>
+        <w:t xml:space="preserve">Unit Tests </w:t>
+      </w:r>
+      <w:r>
+        <w:t>for</w:t>
+      </w:r>
+      <w:r>
+        <w:t xml:space="preserve"> </w:t>
+      </w:r>
+      <w:r>
+        <w:t>API</w:t>
+      </w:r>
+      <w:bookmarkEnd w:id="12"/>
+    </w:p>
+    <w:p>
+      <w:pPr>
+        <w:spacing w:after="0" w:line="480" w:lineRule="auto"/>
+        <w:ind w:left="360" w:firstLine="720"/>
+      </w:pPr>
+      <w:r>
+        <w:t>The API can return either a list of all the object</w:t>
+      </w:r>
+      <w:r>
+        <w:t>s</w:t>
+      </w:r>
+      <w:r>
+        <w:t xml:space="preserve"> whether it’s Teams, Players, or Years</w:t>
+      </w:r>
+      <w:r>
+        <w:t xml:space="preserve">, or it can return a list of individual objects accessed by id #. </w:t>
+      </w:r>
+    </w:p>
+    <w:p>
+      <w:pPr>
+        <w:spacing w:after="0" w:line="480" w:lineRule="auto"/>
+        <w:ind w:left="360" w:firstLine="720"/>
+      </w:pPr>
+      <w:r>
+        <w:t xml:space="preserve">There are three types of lists: TeamList, PlayerList, and YearList. For each of these three lists, there are three tests each. The first test checks the response from a valid request (i.e. </w:t>
+      </w:r>
+      <w:r>
+        <w:t>http://nbadb.pythonanywhere.com/api/teams/</w:t>
+      </w:r>
+      <w:r>
+        <w:t xml:space="preserve">) and checks the response code, and validates that the length of the list (i.e. the number of teams in the list) is correct. The second test checks that an invalid request returns status_code 404. The third test checks a randomly chosen index of the data and makes sure that it matches up with the correct team, player, or year. </w:t>
+      </w:r>
+    </w:p>
+    <w:p>
+      <w:pPr>
+        <w:spacing w:after="0" w:line="480" w:lineRule="auto"/>
+        <w:ind w:left="360" w:firstLine="720"/>
+      </w:pPr>
+      <w:r>
+        <w:t xml:space="preserve">There are also three types of “details”: TeamDetail, PlayerDetail, and YearDetail. This returns a particular team, player, or year of type dict, accessed by a particular index (i.e. </w:t>
+      </w:r>
+      <w:r>
+        <w:lastRenderedPageBreak/>
+        <w:t>http://nbadb.pythonanywhere.com/api/teams/1/</w:t>
+      </w:r>
+      <w:r>
+        <w:t xml:space="preserve">). There are three tests for each of these three details. The first two tests will check the status code for a valid and invalid request, respectively. The third test will check that the actual data contained in the dict for a certain team, player, or year is correct. It checks either the entire dict, or it checks a randomly selected key-value pair within the dict. </w:t>
+      </w:r>
+    </w:p>
+    <w:p>
+      <w:pPr>
+        <w:spacing w:after="0" w:line="480" w:lineRule="auto"/>
+        <w:ind w:left="360" w:firstLine="720"/>
+      </w:pPr>
+      <w:r>
+        <w:t>So in total, there are 6 classes for the API and 3 tests for each class, which gives a total of 18 unit tests for the API.</w:t>
+      </w:r>
+    </w:p>
+    <w:p>
+      <w:pPr>
+        <w:pStyle w:val="Heading1"/>
+        <w:numPr>
+          <w:ilvl w:val="0"/>
+          <w:numId w:val="3"/>
+        </w:numPr>
+        <w:spacing w:line="480" w:lineRule="auto"/>
+      </w:pPr>
+      <w:bookmarkStart w:id="13" w:name="_Toc394051650"/>
+      <w:r>
+        <w:t>Other</w:t>
+      </w:r>
+      <w:bookmarkEnd w:id="13"/>
+    </w:p>
+    <w:p>
+      <w:pPr>
+        <w:pStyle w:val="Heading2"/>
+        <w:numPr>
+          <w:ilvl w:val="1"/>
+          <w:numId w:val="3"/>
+        </w:numPr>
+        <w:spacing w:line="480" w:lineRule="auto"/>
+        <w:ind w:left="1080" w:hanging="720"/>
+      </w:pPr>
+      <w:bookmarkStart w:id="14" w:name="_Toc394051651"/>
       <w:r>
         <w:t>Static HTML</w:t>
       </w:r>
-      <w:bookmarkEnd w:id="13"/>
+      <w:bookmarkEnd w:id="14"/>
     </w:p>
     <w:p>
       <w:pPr>
@@ -2938,7 +2937,15 @@
           <w:rFonts w:cs="Times New Roman"/>
           <w:color w:val="000000"/>
         </w:rPr>
-        <w:t xml:space="preserve">After finishing the tutorial, the user should have all the necessary ingredients for building basic html pages in his pythonanywhere.com directory. The user should now be able to access into “http://user-id.pythonanywhere.com/admin/” (“http://nbadb.pythonanywhere.com/admin/” in our case) and administer the Django-powered website. The first thing the administrator would want to do is adding class objects, which are defined in the models.py file, into the website. To do this, models.py file should be in the app directory along with views.py. Also, an admin.py file with information about the models.py class objects should be in the same directory as well. </w:t>
+        <w:t xml:space="preserve">After finishing the tutorial, the user should have all the necessary ingredients for building basic html pages in his pythonanywhere.com directory. The user should now be able to access into “http://user-id.pythonanywhere.com/admin/” (“http://nbadb.pythonanywhere.com/admin/” in our case) and administer the Django-powered website. The first thing the administrator would want to do is adding class objects, which are defined in the models.py file, into the website. To do this, </w:t>
+      </w:r>
+      <w:r>
+        <w:rPr>
+          <w:rFonts w:cs="Times New Roman"/>
+          <w:color w:val="000000"/>
+        </w:rPr>
+        <w:lastRenderedPageBreak/>
+        <w:t xml:space="preserve">models.py file should be in the app directory along with views.py. Also, an admin.py file with information about the models.py class objects should be in the same directory as well. </w:t>
       </w:r>
     </w:p>
     <w:p>
@@ -2954,7 +2961,6 @@
           <w:sz w:val="24"/>
           <w:szCs w:val="24"/>
         </w:rPr>
-        <w:lastRenderedPageBreak/>
         <w:drawing>
           <wp:inline distT="0" distB="0" distL="0" distR="0" wp14:anchorId="33CB1FF3" wp14:editId="12958446">
             <wp:extent cx="5324475" cy="1788649"/>
@@ -3178,7 +3184,6 @@
         <w:fldChar w:fldCharType="end"/>
       </w:r>
     </w:p>
-    <w:p/>
     <w:p>
       <w:pPr>
         <w:pStyle w:val="ListParagraph"/>
@@ -3740,11 +3745,11 @@
         <w:spacing w:line="480" w:lineRule="auto"/>
         <w:ind w:left="1080" w:hanging="720"/>
       </w:pPr>
-      <w:bookmarkStart w:id="14" w:name="_Toc394041189"/>
+      <w:bookmarkStart w:id="15" w:name="_Toc394051652"/>
       <w:r>
         <w:t>Dynamic HTML</w:t>
       </w:r>
-      <w:bookmarkEnd w:id="14"/>
+      <w:bookmarkEnd w:id="15"/>
     </w:p>
     <w:p>
       <w:pPr>
@@ -4293,11 +4298,11 @@
         <w:spacing w:line="480" w:lineRule="auto"/>
         <w:ind w:left="1080" w:hanging="720"/>
       </w:pPr>
-      <w:bookmarkStart w:id="15" w:name="_Toc394041190"/>
+      <w:bookmarkStart w:id="16" w:name="_Toc394051653"/>
       <w:r>
         <w:t>Twitter Bootstrap</w:t>
       </w:r>
-      <w:bookmarkEnd w:id="15"/>
+      <w:bookmarkEnd w:id="16"/>
     </w:p>
     <w:p>
       <w:pPr>
@@ -5003,12 +5008,12 @@
         <w:spacing w:line="480" w:lineRule="auto"/>
         <w:ind w:left="1080" w:hanging="720"/>
       </w:pPr>
-      <w:bookmarkStart w:id="16" w:name="_Toc394041191"/>
+      <w:bookmarkStart w:id="17" w:name="_Toc394051654"/>
       <w:r>
         <w:lastRenderedPageBreak/>
         <w:t>Data Collection</w:t>
       </w:r>
-      <w:bookmarkEnd w:id="16"/>
+      <w:bookmarkEnd w:id="17"/>
     </w:p>
     <w:p>
       <w:pPr>
@@ -8133,7 +8138,7 @@
 </file>
 
 <file path=customXml/itemProps1.xml><?xml version="1.0" encoding="utf-8"?>
-<ds:datastoreItem xmlns:ds="http://schemas.openxmlformats.org/officeDocument/2006/customXml" ds:itemID="{F6357369-B1F7-4805-93E1-0C7EE29E7633}">
+<ds:datastoreItem xmlns:ds="http://schemas.openxmlformats.org/officeDocument/2006/customXml" ds:itemID="{A8588A77-0904-4AB9-9689-40B38F14FE9D}">
   <ds:schemaRefs>
     <ds:schemaRef ds:uri="http://schemas.openxmlformats.org/officeDocument/2006/bibliography"/>
   </ds:schemaRefs>

</xml_diff>

<commit_message>
update tech report close #32
</commit_message>
<xml_diff>
--- a/373 techreport.docx
+++ b/373 techreport.docx
@@ -335,7 +335,7 @@
           <w:r>
             <w:fldChar w:fldCharType="separate"/>
           </w:r>
-          <w:hyperlink w:anchor="_Toc394051638" w:history="1">
+          <w:hyperlink w:anchor="_Toc395286595" w:history="1">
             <w:r>
               <w:rPr>
                 <w:rStyle w:val="Hyperlink"/>
@@ -354,7 +354,7 @@
                 <w:rStyle w:val="Hyperlink"/>
                 <w:noProof/>
               </w:rPr>
-              <w:t>Introduction</w:t>
+              <w:t>Introduction and Purpose</w:t>
             </w:r>
             <w:r>
               <w:rPr>
@@ -375,7 +375,7 @@
                 <w:noProof/>
                 <w:webHidden/>
               </w:rPr>
-              <w:instrText xml:space="preserve"> PAGEREF _Toc394051638 \h </w:instrText>
+              <w:instrText xml:space="preserve"> PAGEREF _Toc395286595 \h </w:instrText>
             </w:r>
             <w:r>
               <w:rPr>
@@ -417,7 +417,7 @@
               <w:noProof/>
             </w:rPr>
           </w:pPr>
-          <w:hyperlink w:anchor="_Toc394051639" w:history="1">
+          <w:hyperlink w:anchor="_Toc395286596" w:history="1">
             <w:r>
               <w:rPr>
                 <w:rStyle w:val="Hyperlink"/>
@@ -457,7 +457,7 @@
                 <w:noProof/>
                 <w:webHidden/>
               </w:rPr>
-              <w:instrText xml:space="preserve"> PAGEREF _Toc394051639 \h </w:instrText>
+              <w:instrText xml:space="preserve"> PAGEREF _Toc395286596 \h </w:instrText>
             </w:r>
             <w:r>
               <w:rPr>
@@ -499,7 +499,7 @@
               <w:noProof/>
             </w:rPr>
           </w:pPr>
-          <w:hyperlink w:anchor="_Toc394051640" w:history="1">
+          <w:hyperlink w:anchor="_Toc395286597" w:history="1">
             <w:r>
               <w:rPr>
                 <w:rStyle w:val="Hyperlink"/>
@@ -539,7 +539,7 @@
                 <w:noProof/>
                 <w:webHidden/>
               </w:rPr>
-              <w:instrText xml:space="preserve"> PAGEREF _Toc394051640 \h </w:instrText>
+              <w:instrText xml:space="preserve"> PAGEREF _Toc395286597 \h </w:instrText>
             </w:r>
             <w:r>
               <w:rPr>
@@ -581,7 +581,7 @@
               <w:noProof/>
             </w:rPr>
           </w:pPr>
-          <w:hyperlink w:anchor="_Toc394051641" w:history="1">
+          <w:hyperlink w:anchor="_Toc395286598" w:history="1">
             <w:r>
               <w:rPr>
                 <w:rStyle w:val="Hyperlink"/>
@@ -621,7 +621,7 @@
                 <w:noProof/>
                 <w:webHidden/>
               </w:rPr>
-              <w:instrText xml:space="preserve"> PAGEREF _Toc394051641 \h </w:instrText>
+              <w:instrText xml:space="preserve"> PAGEREF _Toc395286598 \h </w:instrText>
             </w:r>
             <w:r>
               <w:rPr>
@@ -663,7 +663,7 @@
               <w:noProof/>
             </w:rPr>
           </w:pPr>
-          <w:hyperlink w:anchor="_Toc394051642" w:history="1">
+          <w:hyperlink w:anchor="_Toc395286599" w:history="1">
             <w:r>
               <w:rPr>
                 <w:rStyle w:val="Hyperlink"/>
@@ -703,7 +703,7 @@
                 <w:noProof/>
                 <w:webHidden/>
               </w:rPr>
-              <w:instrText xml:space="preserve"> PAGEREF _Toc394051642 \h </w:instrText>
+              <w:instrText xml:space="preserve"> PAGEREF _Toc395286599 \h </w:instrText>
             </w:r>
             <w:r>
               <w:rPr>
@@ -734,8 +734,6 @@
             </w:r>
           </w:hyperlink>
         </w:p>
-        <w:bookmarkStart w:id="0" w:name="_GoBack"/>
-        <w:bookmarkEnd w:id="0"/>
         <w:p>
           <w:pPr>
             <w:pStyle w:val="TOC2"/>
@@ -747,108 +745,13 @@
               <w:noProof/>
             </w:rPr>
           </w:pPr>
-          <w:r>
-            <w:fldChar w:fldCharType="begin"/>
-          </w:r>
-          <w:r>
-            <w:instrText xml:space="preserve"> HYPERLINK \l "_Toc394051644" </w:instrText>
-          </w:r>
-          <w:r>
-            <w:fldChar w:fldCharType="separate"/>
-          </w:r>
-          <w:r>
-            <w:rPr>
-              <w:rStyle w:val="Hyperlink"/>
-              <w:noProof/>
-            </w:rPr>
-            <w:t>2.2</w:t>
-          </w:r>
-          <w:r>
-            <w:rPr>
-              <w:noProof/>
-            </w:rPr>
-            <w:tab/>
-          </w:r>
-          <w:r>
-            <w:rPr>
-              <w:rStyle w:val="Hyperlink"/>
-              <w:noProof/>
-            </w:rPr>
-            <w:t>RESTful API</w:t>
-          </w:r>
-          <w:r>
-            <w:rPr>
-              <w:noProof/>
-              <w:webHidden/>
-            </w:rPr>
-            <w:tab/>
-          </w:r>
-          <w:r>
-            <w:rPr>
-              <w:noProof/>
-              <w:webHidden/>
-            </w:rPr>
-            <w:fldChar w:fldCharType="begin"/>
-          </w:r>
-          <w:r>
-            <w:rPr>
-              <w:noProof/>
-              <w:webHidden/>
-            </w:rPr>
-            <w:instrText xml:space="preserve"> PAGEREF _Toc394051644 \h </w:instrText>
-          </w:r>
-          <w:r>
-            <w:rPr>
-              <w:noProof/>
-              <w:webHidden/>
-            </w:rPr>
-          </w:r>
-          <w:r>
-            <w:rPr>
-              <w:noProof/>
-              <w:webHidden/>
-            </w:rPr>
-            <w:fldChar w:fldCharType="separate"/>
-          </w:r>
-          <w:r>
-            <w:rPr>
-              <w:noProof/>
-              <w:webHidden/>
-            </w:rPr>
-            <w:t>6</w:t>
-          </w:r>
-          <w:r>
-            <w:rPr>
-              <w:noProof/>
-              <w:webHidden/>
-            </w:rPr>
-            <w:fldChar w:fldCharType="end"/>
-          </w:r>
-          <w:r>
-            <w:rPr>
-              <w:noProof/>
-            </w:rPr>
-            <w:fldChar w:fldCharType="end"/>
-          </w:r>
-        </w:p>
-        <w:p>
-          <w:pPr>
-            <w:pStyle w:val="TOC3"/>
-            <w:tabs>
-              <w:tab w:val="left" w:pos="1320"/>
-              <w:tab w:val="right" w:leader="dot" w:pos="9350"/>
-            </w:tabs>
-            <w:rPr>
-              <w:noProof/>
-            </w:rPr>
-          </w:pPr>
-          <w:hyperlink w:anchor="_Toc394051645" w:history="1">
+          <w:hyperlink w:anchor="_Toc395286601" w:history="1">
             <w:r>
               <w:rPr>
                 <w:rStyle w:val="Hyperlink"/>
                 <w:noProof/>
               </w:rPr>
-              <w:t>2.2.1</w:t>
+              <w:t>2.2</w:t>
             </w:r>
             <w:r>
               <w:rPr>
@@ -861,7 +764,7 @@
                 <w:rStyle w:val="Hyperlink"/>
                 <w:noProof/>
               </w:rPr>
-              <w:t>API Development Tools</w:t>
+              <w:t>RESTful API</w:t>
             </w:r>
             <w:r>
               <w:rPr>
@@ -882,7 +785,7 @@
                 <w:noProof/>
                 <w:webHidden/>
               </w:rPr>
-              <w:instrText xml:space="preserve"> PAGEREF _Toc394051645 \h </w:instrText>
+              <w:instrText xml:space="preserve"> PAGEREF _Toc395286601 \h </w:instrText>
             </w:r>
             <w:r>
               <w:rPr>
@@ -902,7 +805,7 @@
                 <w:noProof/>
                 <w:webHidden/>
               </w:rPr>
-              <w:t>7</w:t>
+              <w:t>6</w:t>
             </w:r>
             <w:r>
               <w:rPr>
@@ -924,12 +827,94 @@
               <w:noProof/>
             </w:rPr>
           </w:pPr>
-          <w:hyperlink w:anchor="_Toc394051646" w:history="1">
+          <w:hyperlink w:anchor="_Toc395286602" w:history="1">
             <w:r>
               <w:rPr>
                 <w:rStyle w:val="Hyperlink"/>
                 <w:noProof/>
               </w:rPr>
+              <w:t>2.2.1</w:t>
+            </w:r>
+            <w:r>
+              <w:rPr>
+                <w:noProof/>
+              </w:rPr>
+              <w:tab/>
+            </w:r>
+            <w:r>
+              <w:rPr>
+                <w:rStyle w:val="Hyperlink"/>
+                <w:noProof/>
+              </w:rPr>
+              <w:t>API Development Tools</w:t>
+            </w:r>
+            <w:r>
+              <w:rPr>
+                <w:noProof/>
+                <w:webHidden/>
+              </w:rPr>
+              <w:tab/>
+            </w:r>
+            <w:r>
+              <w:rPr>
+                <w:noProof/>
+                <w:webHidden/>
+              </w:rPr>
+              <w:fldChar w:fldCharType="begin"/>
+            </w:r>
+            <w:r>
+              <w:rPr>
+                <w:noProof/>
+                <w:webHidden/>
+              </w:rPr>
+              <w:instrText xml:space="preserve"> PAGEREF _Toc395286602 \h </w:instrText>
+            </w:r>
+            <w:r>
+              <w:rPr>
+                <w:noProof/>
+                <w:webHidden/>
+              </w:rPr>
+            </w:r>
+            <w:r>
+              <w:rPr>
+                <w:noProof/>
+                <w:webHidden/>
+              </w:rPr>
+              <w:fldChar w:fldCharType="separate"/>
+            </w:r>
+            <w:r>
+              <w:rPr>
+                <w:noProof/>
+                <w:webHidden/>
+              </w:rPr>
+              <w:t>7</w:t>
+            </w:r>
+            <w:r>
+              <w:rPr>
+                <w:noProof/>
+                <w:webHidden/>
+              </w:rPr>
+              <w:fldChar w:fldCharType="end"/>
+            </w:r>
+          </w:hyperlink>
+        </w:p>
+        <w:p>
+          <w:pPr>
+            <w:pStyle w:val="TOC3"/>
+            <w:tabs>
+              <w:tab w:val="left" w:pos="1320"/>
+              <w:tab w:val="right" w:leader="dot" w:pos="9350"/>
+            </w:tabs>
+            <w:rPr>
+              <w:noProof/>
+            </w:rPr>
+          </w:pPr>
+          <w:hyperlink w:anchor="_Toc395286603" w:history="1">
+            <w:r>
+              <w:rPr>
+                <w:rStyle w:val="Hyperlink"/>
+                <w:noProof/>
+              </w:rPr>
               <w:t>2.2.2</w:t>
             </w:r>
             <w:r>
@@ -964,7 +949,89 @@
                 <w:noProof/>
                 <w:webHidden/>
               </w:rPr>
-              <w:instrText xml:space="preserve"> PAGEREF _Toc394051646 \h </w:instrText>
+              <w:instrText xml:space="preserve"> PAGEREF _Toc395286603 \h </w:instrText>
+            </w:r>
+            <w:r>
+              <w:rPr>
+                <w:noProof/>
+                <w:webHidden/>
+              </w:rPr>
+            </w:r>
+            <w:r>
+              <w:rPr>
+                <w:noProof/>
+                <w:webHidden/>
+              </w:rPr>
+              <w:fldChar w:fldCharType="separate"/>
+            </w:r>
+            <w:r>
+              <w:rPr>
+                <w:noProof/>
+                <w:webHidden/>
+              </w:rPr>
+              <w:t>7</w:t>
+            </w:r>
+            <w:r>
+              <w:rPr>
+                <w:noProof/>
+                <w:webHidden/>
+              </w:rPr>
+              <w:fldChar w:fldCharType="end"/>
+            </w:r>
+          </w:hyperlink>
+        </w:p>
+        <w:p>
+          <w:pPr>
+            <w:pStyle w:val="TOC3"/>
+            <w:tabs>
+              <w:tab w:val="left" w:pos="1100"/>
+              <w:tab w:val="right" w:leader="dot" w:pos="9350"/>
+            </w:tabs>
+            <w:rPr>
+              <w:noProof/>
+            </w:rPr>
+          </w:pPr>
+          <w:hyperlink w:anchor="_Toc395286604" w:history="1">
+            <w:r>
+              <w:rPr>
+                <w:rStyle w:val="Hyperlink"/>
+                <w:noProof/>
+              </w:rPr>
+              <w:t>2.3</w:t>
+            </w:r>
+            <w:r>
+              <w:rPr>
+                <w:noProof/>
+              </w:rPr>
+              <w:tab/>
+            </w:r>
+            <w:r>
+              <w:rPr>
+                <w:rStyle w:val="Hyperlink"/>
+                <w:noProof/>
+              </w:rPr>
+              <w:t>Search Engine</w:t>
+            </w:r>
+            <w:r>
+              <w:rPr>
+                <w:noProof/>
+                <w:webHidden/>
+              </w:rPr>
+              <w:tab/>
+            </w:r>
+            <w:r>
+              <w:rPr>
+                <w:noProof/>
+                <w:webHidden/>
+              </w:rPr>
+              <w:fldChar w:fldCharType="begin"/>
+            </w:r>
+            <w:r>
+              <w:rPr>
+                <w:noProof/>
+                <w:webHidden/>
+              </w:rPr>
+              <w:instrText xml:space="preserve"> PAGEREF _Toc395286604 \h </w:instrText>
             </w:r>
             <w:r>
               <w:rPr>
@@ -1006,7 +1073,7 @@
               <w:noProof/>
             </w:rPr>
           </w:pPr>
-          <w:hyperlink w:anchor="_Toc394051647" w:history="1">
+          <w:hyperlink w:anchor="_Toc395286605" w:history="1">
             <w:r>
               <w:rPr>
                 <w:rStyle w:val="Hyperlink"/>
@@ -1046,7 +1113,7 @@
                 <w:noProof/>
                 <w:webHidden/>
               </w:rPr>
-              <w:instrText xml:space="preserve"> PAGEREF _Toc394051647 \h </w:instrText>
+              <w:instrText xml:space="preserve"> PAGEREF _Toc395286605 \h </w:instrText>
             </w:r>
             <w:r>
               <w:rPr>
@@ -1088,7 +1155,7 @@
               <w:noProof/>
             </w:rPr>
           </w:pPr>
-          <w:hyperlink w:anchor="_Toc394051648" w:history="1">
+          <w:hyperlink w:anchor="_Toc395286606" w:history="1">
             <w:r>
               <w:rPr>
                 <w:rStyle w:val="Hyperlink"/>
@@ -1128,7 +1195,7 @@
                 <w:noProof/>
                 <w:webHidden/>
               </w:rPr>
-              <w:instrText xml:space="preserve"> PAGEREF _Toc394051648 \h </w:instrText>
+              <w:instrText xml:space="preserve"> PAGEREF _Toc395286606 \h </w:instrText>
             </w:r>
             <w:r>
               <w:rPr>
@@ -1170,7 +1237,7 @@
               <w:noProof/>
             </w:rPr>
           </w:pPr>
-          <w:hyperlink w:anchor="_Toc394051649" w:history="1">
+          <w:hyperlink w:anchor="_Toc395286607" w:history="1">
             <w:r>
               <w:rPr>
                 <w:rStyle w:val="Hyperlink"/>
@@ -1210,7 +1277,7 @@
                 <w:noProof/>
                 <w:webHidden/>
               </w:rPr>
-              <w:instrText xml:space="preserve"> PAGEREF _Toc394051649 \h </w:instrText>
+              <w:instrText xml:space="preserve"> PAGEREF _Toc395286607 \h </w:instrText>
             </w:r>
             <w:r>
               <w:rPr>
@@ -1230,7 +1297,7 @@
                 <w:noProof/>
                 <w:webHidden/>
               </w:rPr>
-              <w:t>8</w:t>
+              <w:t>9</w:t>
             </w:r>
             <w:r>
               <w:rPr>
@@ -1252,7 +1319,7 @@
               <w:noProof/>
             </w:rPr>
           </w:pPr>
-          <w:hyperlink w:anchor="_Toc394051650" w:history="1">
+          <w:hyperlink w:anchor="_Toc395286608" w:history="1">
             <w:r>
               <w:rPr>
                 <w:rStyle w:val="Hyperlink"/>
@@ -1292,7 +1359,7 @@
                 <w:noProof/>
                 <w:webHidden/>
               </w:rPr>
-              <w:instrText xml:space="preserve"> PAGEREF _Toc394051650 \h </w:instrText>
+              <w:instrText xml:space="preserve"> PAGEREF _Toc395286608 \h </w:instrText>
             </w:r>
             <w:r>
               <w:rPr>
@@ -1334,7 +1401,7 @@
               <w:noProof/>
             </w:rPr>
           </w:pPr>
-          <w:hyperlink w:anchor="_Toc394051651" w:history="1">
+          <w:hyperlink w:anchor="_Toc395286609" w:history="1">
             <w:r>
               <w:rPr>
                 <w:rStyle w:val="Hyperlink"/>
@@ -1374,7 +1441,7 @@
                 <w:noProof/>
                 <w:webHidden/>
               </w:rPr>
-              <w:instrText xml:space="preserve"> PAGEREF _Toc394051651 \h </w:instrText>
+              <w:instrText xml:space="preserve"> PAGEREF _Toc395286609 \h </w:instrText>
             </w:r>
             <w:r>
               <w:rPr>
@@ -1394,7 +1461,7 @@
                 <w:noProof/>
                 <w:webHidden/>
               </w:rPr>
-              <w:t>9</w:t>
+              <w:t>10</w:t>
             </w:r>
             <w:r>
               <w:rPr>
@@ -1416,7 +1483,7 @@
               <w:noProof/>
             </w:rPr>
           </w:pPr>
-          <w:hyperlink w:anchor="_Toc394051652" w:history="1">
+          <w:hyperlink w:anchor="_Toc395286610" w:history="1">
             <w:r>
               <w:rPr>
                 <w:rStyle w:val="Hyperlink"/>
@@ -1456,7 +1523,7 @@
                 <w:noProof/>
                 <w:webHidden/>
               </w:rPr>
-              <w:instrText xml:space="preserve"> PAGEREF _Toc394051652 \h </w:instrText>
+              <w:instrText xml:space="preserve"> PAGEREF _Toc395286610 \h </w:instrText>
             </w:r>
             <w:r>
               <w:rPr>
@@ -1498,7 +1565,7 @@
               <w:noProof/>
             </w:rPr>
           </w:pPr>
-          <w:hyperlink w:anchor="_Toc394051653" w:history="1">
+          <w:hyperlink w:anchor="_Toc395286611" w:history="1">
             <w:r>
               <w:rPr>
                 <w:rStyle w:val="Hyperlink"/>
@@ -1538,7 +1605,7 @@
                 <w:noProof/>
                 <w:webHidden/>
               </w:rPr>
-              <w:instrText xml:space="preserve"> PAGEREF _Toc394051653 \h </w:instrText>
+              <w:instrText xml:space="preserve"> PAGEREF _Toc395286611 \h </w:instrText>
             </w:r>
             <w:r>
               <w:rPr>
@@ -1558,7 +1625,7 @@
                 <w:noProof/>
                 <w:webHidden/>
               </w:rPr>
-              <w:t>16</w:t>
+              <w:t>17</w:t>
             </w:r>
             <w:r>
               <w:rPr>
@@ -1580,7 +1647,7 @@
               <w:noProof/>
             </w:rPr>
           </w:pPr>
-          <w:hyperlink w:anchor="_Toc394051654" w:history="1">
+          <w:hyperlink w:anchor="_Toc395286612" w:history="1">
             <w:r>
               <w:rPr>
                 <w:rStyle w:val="Hyperlink"/>
@@ -1599,6 +1666,88 @@
                 <w:rStyle w:val="Hyperlink"/>
                 <w:noProof/>
               </w:rPr>
+              <w:t>Using Another Group’s API</w:t>
+            </w:r>
+            <w:r>
+              <w:rPr>
+                <w:noProof/>
+                <w:webHidden/>
+              </w:rPr>
+              <w:tab/>
+            </w:r>
+            <w:r>
+              <w:rPr>
+                <w:noProof/>
+                <w:webHidden/>
+              </w:rPr>
+              <w:fldChar w:fldCharType="begin"/>
+            </w:r>
+            <w:r>
+              <w:rPr>
+                <w:noProof/>
+                <w:webHidden/>
+              </w:rPr>
+              <w:instrText xml:space="preserve"> PAGEREF _Toc395286612 \h </w:instrText>
+            </w:r>
+            <w:r>
+              <w:rPr>
+                <w:noProof/>
+                <w:webHidden/>
+              </w:rPr>
+            </w:r>
+            <w:r>
+              <w:rPr>
+                <w:noProof/>
+                <w:webHidden/>
+              </w:rPr>
+              <w:fldChar w:fldCharType="separate"/>
+            </w:r>
+            <w:r>
+              <w:rPr>
+                <w:noProof/>
+                <w:webHidden/>
+              </w:rPr>
+              <w:t>19</w:t>
+            </w:r>
+            <w:r>
+              <w:rPr>
+                <w:noProof/>
+                <w:webHidden/>
+              </w:rPr>
+              <w:fldChar w:fldCharType="end"/>
+            </w:r>
+          </w:hyperlink>
+        </w:p>
+        <w:p>
+          <w:pPr>
+            <w:pStyle w:val="TOC2"/>
+            <w:tabs>
+              <w:tab w:val="left" w:pos="880"/>
+              <w:tab w:val="right" w:leader="dot" w:pos="9350"/>
+            </w:tabs>
+            <w:rPr>
+              <w:noProof/>
+            </w:rPr>
+          </w:pPr>
+          <w:hyperlink w:anchor="_Toc395286613" w:history="1">
+            <w:r>
+              <w:rPr>
+                <w:rStyle w:val="Hyperlink"/>
+                <w:noProof/>
+              </w:rPr>
+              <w:t>4.5</w:t>
+            </w:r>
+            <w:r>
+              <w:rPr>
+                <w:noProof/>
+              </w:rPr>
+              <w:tab/>
+            </w:r>
+            <w:r>
+              <w:rPr>
+                <w:rStyle w:val="Hyperlink"/>
+                <w:noProof/>
+              </w:rPr>
               <w:t>Data Collection</w:t>
             </w:r>
             <w:r>
@@ -1620,7 +1769,7 @@
                 <w:noProof/>
                 <w:webHidden/>
               </w:rPr>
-              <w:instrText xml:space="preserve"> PAGEREF _Toc394051654 \h </w:instrText>
+              <w:instrText xml:space="preserve"> PAGEREF _Toc395286613 \h </w:instrText>
             </w:r>
             <w:r>
               <w:rPr>
@@ -1640,7 +1789,7 @@
                 <w:noProof/>
                 <w:webHidden/>
               </w:rPr>
-              <w:t>18</w:t>
+              <w:t>20</w:t>
             </w:r>
             <w:r>
               <w:rPr>
@@ -1733,15 +1882,14 @@
         </w:numPr>
         <w:spacing w:line="480" w:lineRule="auto"/>
       </w:pPr>
-      <w:bookmarkStart w:id="1" w:name="_Toc394051638"/>
-      <w:r>
-        <w:lastRenderedPageBreak/>
+      <w:bookmarkStart w:id="0" w:name="_Toc395286595"/>
+      <w:r>
         <w:t>Introduction</w:t>
       </w:r>
-      <w:bookmarkEnd w:id="1"/>
       <w:r>
         <w:t xml:space="preserve"> and Purpose</w:t>
       </w:r>
+      <w:bookmarkEnd w:id="0"/>
     </w:p>
     <w:p>
       <w:pPr>
@@ -1758,7 +1906,12 @@
         <w:t xml:space="preserve">recent NBA seasons. </w:t>
       </w:r>
       <w:r>
-        <w:t xml:space="preserve">Figure 1 on the following page contains a UML class diagram that illustrates some of the relationships between the three main classes (corresponding to the three types of web pages).  </w:t>
+        <w:t>Figure 1 on the following page contains a UML class</w:t>
+      </w:r>
+      <w:bookmarkStart w:id="1" w:name="_GoBack"/>
+      <w:bookmarkEnd w:id="1"/>
+      <w:r>
+        <w:t xml:space="preserve"> diagram that illustrates some of the relationships between the three main classes (corresponding to the three types of web pages).  </w:t>
       </w:r>
       <w:r>
         <w:t>We plan to have pages for 10 players, 10 teams, and 10 seasons. Each player and team will have a set of statistics that go back 10 years/seasons to meet the requirements for this project.</w:t>
@@ -1774,7 +1927,7 @@
         <w:spacing w:line="480" w:lineRule="auto"/>
         <w:ind w:left="1080" w:hanging="720"/>
       </w:pPr>
-      <w:bookmarkStart w:id="2" w:name="_Toc394051639"/>
+      <w:bookmarkStart w:id="2" w:name="_Toc395286596"/>
       <w:r>
         <w:t>Relationships and UML Class Diagram</w:t>
       </w:r>
@@ -1902,7 +2055,11 @@
         <w:t>all_def</w:t>
       </w:r>
       <w:r>
-        <w:t xml:space="preserve"> respectively. For those that aren’t familiar with the NBA, the 1</w:t>
+        <w:t xml:space="preserve"> </w:t>
+      </w:r>
+      <w:r>
+        <w:lastRenderedPageBreak/>
+        <w:t>respectively. For those that aren’t familiar with the NBA, the 1</w:t>
       </w:r>
       <w:r>
         <w:rPr>
@@ -1911,11 +2068,7 @@
         <w:t>st</w:t>
       </w:r>
       <w:r>
-        <w:t xml:space="preserve"> Team All-NBA is a list of the 5 best </w:t>
-      </w:r>
-      <w:r>
-        <w:lastRenderedPageBreak/>
-        <w:t>players at each position for a particular year. Similarly, the 1</w:t>
+        <w:t xml:space="preserve"> Team All-NBA is a list of the 5 best players at each position for a particular year. Similarly, the 1</w:t>
       </w:r>
       <w:r>
         <w:rPr>
@@ -2039,14 +2192,27 @@
       <w:r>
         <w:t xml:space="preserve">Figure </w:t>
       </w:r>
-      <w:fldSimple w:instr=" SEQ Figure \* ARABIC ">
-        <w:r>
-          <w:rPr>
-            <w:noProof/>
-          </w:rPr>
-          <w:t>1</w:t>
-        </w:r>
-      </w:fldSimple>
+      <w:r>
+        <w:fldChar w:fldCharType="begin"/>
+      </w:r>
+      <w:r>
+        <w:instrText xml:space="preserve"> SEQ Figure \* ARABIC </w:instrText>
+      </w:r>
+      <w:r>
+        <w:fldChar w:fldCharType="separate"/>
+      </w:r>
+      <w:r>
+        <w:rPr>
+          <w:noProof/>
+        </w:rPr>
+        <w:t>1</w:t>
+      </w:r>
+      <w:r>
+        <w:rPr>
+          <w:noProof/>
+        </w:rPr>
+        <w:fldChar w:fldCharType="end"/>
+      </w:r>
       <w:r>
         <w:t>: UML Diagram for NBA database</w:t>
       </w:r>
@@ -2079,9 +2245,8 @@
         <w:spacing w:line="480" w:lineRule="auto"/>
         <w:ind w:left="1080" w:hanging="720"/>
       </w:pPr>
-      <w:bookmarkStart w:id="3" w:name="_Toc394051640"/>
-      <w:r>
-        <w:lastRenderedPageBreak/>
+      <w:bookmarkStart w:id="3" w:name="_Toc395286597"/>
+      <w:r>
         <w:t>Access</w:t>
       </w:r>
       <w:bookmarkEnd w:id="3"/>
@@ -2115,7 +2280,7 @@
         </w:numPr>
         <w:spacing w:line="480" w:lineRule="auto"/>
       </w:pPr>
-      <w:bookmarkStart w:id="4" w:name="_Toc394051641"/>
+      <w:bookmarkStart w:id="4" w:name="_Toc395286598"/>
       <w:r>
         <w:t>Design</w:t>
       </w:r>
@@ -2131,7 +2296,7 @@
         <w:spacing w:line="480" w:lineRule="auto"/>
         <w:ind w:left="1080" w:hanging="720"/>
       </w:pPr>
-      <w:bookmarkStart w:id="5" w:name="_Toc394051642"/>
+      <w:bookmarkStart w:id="5" w:name="_Toc395286599"/>
       <w:r>
         <w:t>Django Models</w:t>
       </w:r>
@@ -2150,6 +2315,7 @@
         </w:rPr>
       </w:pPr>
       <w:bookmarkStart w:id="6" w:name="_Toc394051643"/>
+      <w:bookmarkStart w:id="7" w:name="_Toc395286600"/>
       <w:r>
         <w:rPr>
           <w:rFonts w:asciiTheme="minorHAnsi" w:hAnsiTheme="minorHAnsi" w:cs="Arial"/>
@@ -2161,6 +2327,7 @@
         <w:t>The django models for the NBA database are designed to separate three things: players, teams, and years.</w:t>
       </w:r>
       <w:bookmarkEnd w:id="6"/>
+      <w:bookmarkEnd w:id="7"/>
     </w:p>
     <w:p>
       <w:pPr>
@@ -2292,20 +2459,8 @@
           <w:sz w:val="22"/>
           <w:szCs w:val="22"/>
         </w:rPr>
-        <w:t>, his nickname, YouTube highlights, a ForeignKey referencing his current team, and a list of statistics (awards, games played, points per game, assists per game, etc).  The player’s awards are listed by type of award and then a list of the years he received it.</w:t>
-      </w:r>
-    </w:p>
-    <w:p>
-      <w:pPr>
-        <w:pStyle w:val="NormalWeb"/>
-        <w:spacing w:before="0" w:beforeAutospacing="0" w:after="0" w:afterAutospacing="0" w:line="480" w:lineRule="auto"/>
-        <w:ind w:left="360" w:firstLine="720"/>
-        <w:rPr>
-          <w:rFonts w:asciiTheme="minorHAnsi" w:hAnsiTheme="minorHAnsi"/>
-          <w:sz w:val="22"/>
-          <w:szCs w:val="22"/>
-        </w:rPr>
-      </w:pPr>
+        <w:t xml:space="preserve">, his nickname, YouTube highlights, a ForeignKey referencing his current team, and a list of statistics (awards, games </w:t>
+      </w:r>
       <w:r>
         <w:rPr>
           <w:rFonts w:asciiTheme="minorHAnsi" w:hAnsiTheme="minorHAnsi" w:cs="Arial"/>
@@ -2314,6 +2469,27 @@
           <w:szCs w:val="22"/>
         </w:rPr>
         <w:lastRenderedPageBreak/>
+        <w:t>played, points per game, assists per game, etc).  The player’s awards are listed by type of award and then a list of the years he received it.</w:t>
+      </w:r>
+    </w:p>
+    <w:p>
+      <w:pPr>
+        <w:pStyle w:val="NormalWeb"/>
+        <w:spacing w:before="0" w:beforeAutospacing="0" w:after="0" w:afterAutospacing="0" w:line="480" w:lineRule="auto"/>
+        <w:ind w:left="360" w:firstLine="720"/>
+        <w:rPr>
+          <w:rFonts w:asciiTheme="minorHAnsi" w:hAnsiTheme="minorHAnsi"/>
+          <w:sz w:val="22"/>
+          <w:szCs w:val="22"/>
+        </w:rPr>
+      </w:pPr>
+      <w:r>
+        <w:rPr>
+          <w:rFonts w:asciiTheme="minorHAnsi" w:hAnsiTheme="minorHAnsi" w:cs="Arial"/>
+          <w:color w:val="000000"/>
+          <w:sz w:val="22"/>
+          <w:szCs w:val="22"/>
+        </w:rPr>
         <w:t>The Year model is the third main model class.  It contains overall information for a specific NBA season that will never change since the seasons have already happened.  The model mostly focuses on the end of the season, and not what happens in the middle.  Hence the information included is the year the model pertains to, the list of players on the All-NBA 1st Team that is selected after the regular season, the players selected to the All-Defensive 1st Team, the NBA Finals MVP, the team that won the NBA Finals</w:t>
       </w:r>
       <w:r>
@@ -2372,11 +2548,11 @@
         <w:spacing w:line="480" w:lineRule="auto"/>
         <w:ind w:left="1080" w:hanging="720"/>
       </w:pPr>
-      <w:bookmarkStart w:id="7" w:name="_Toc394051644"/>
+      <w:bookmarkStart w:id="8" w:name="_Toc395286601"/>
       <w:r>
         <w:t>RESTful API</w:t>
       </w:r>
-      <w:bookmarkEnd w:id="7"/>
+      <w:bookmarkEnd w:id="8"/>
     </w:p>
     <w:p>
       <w:pPr>
@@ -2554,6 +2730,7 @@
         <w:ind w:left="360" w:firstLine="720"/>
       </w:pPr>
       <w:r>
+        <w:lastRenderedPageBreak/>
         <w:t>For more information on how to access our API, see the Apiary file on the public github repo.</w:t>
       </w:r>
     </w:p>
@@ -2566,15 +2743,14 @@
         </w:numPr>
         <w:spacing w:line="480" w:lineRule="auto"/>
       </w:pPr>
-      <w:bookmarkStart w:id="8" w:name="_Toc394051645"/>
-      <w:r>
-        <w:lastRenderedPageBreak/>
+      <w:bookmarkStart w:id="9" w:name="_Toc395286602"/>
+      <w:r>
         <w:t>API</w:t>
       </w:r>
       <w:r>
         <w:t xml:space="preserve"> Development Tools</w:t>
       </w:r>
-      <w:bookmarkEnd w:id="8"/>
+      <w:bookmarkEnd w:id="9"/>
     </w:p>
     <w:p>
       <w:pPr>
@@ -2601,19 +2777,20 @@
         </w:numPr>
         <w:spacing w:line="480" w:lineRule="auto"/>
       </w:pPr>
-      <w:bookmarkStart w:id="9" w:name="_Toc394051646"/>
+      <w:bookmarkStart w:id="10" w:name="_Toc395286603"/>
       <w:r>
         <w:t xml:space="preserve">API </w:t>
       </w:r>
       <w:r>
         <w:t>Implementation</w:t>
       </w:r>
-      <w:bookmarkEnd w:id="9"/>
-    </w:p>
-    <w:p>
-      <w:pPr>
+      <w:bookmarkEnd w:id="10"/>
+    </w:p>
+    <w:p>
+      <w:pPr>
+        <w:pStyle w:val="ListParagraph"/>
         <w:spacing w:after="0" w:line="480" w:lineRule="auto"/>
-        <w:ind w:left="720" w:firstLine="720"/>
+        <w:ind w:firstLine="720"/>
       </w:pPr>
       <w:r>
         <w:t xml:space="preserve">The API </w:t>
@@ -2624,8 +2801,9 @@
     </w:p>
     <w:p>
       <w:pPr>
+        <w:pStyle w:val="ListParagraph"/>
         <w:spacing w:after="0" w:line="480" w:lineRule="auto"/>
-        <w:ind w:left="720" w:firstLine="720"/>
+        <w:ind w:firstLine="720"/>
       </w:pPr>
       <w:r>
         <w:t xml:space="preserve">In order to adapt the Django models to the API, the first requirement is a serializer, which converts complex data, such as Django models, into native Python data types, such as JSON. After importing serializer from rest_framework, we defined 3 serializer classes: TeamSerializer, PlayerSerializer, YearSerializer, which maps the fields from the Django models to the serializer object. </w:t>
@@ -2633,8 +2811,9 @@
     </w:p>
     <w:p>
       <w:pPr>
+        <w:pStyle w:val="ListParagraph"/>
         <w:spacing w:after="0" w:line="480" w:lineRule="auto"/>
-        <w:ind w:left="720" w:firstLine="720"/>
+        <w:ind w:firstLine="720"/>
       </w:pPr>
       <w:r>
         <w:t>Then in api.py, we created instances of the various serializer objects and returned them as a Response (either status code 200 for valid queries or 404 for resources not found). Api.py contains get methods for a list of all the Teams, Players, or Years. It also contains methods for accessing individual Teams, Players, or Years by their primary keys.</w:t>
@@ -2642,8 +2821,9 @@
     </w:p>
     <w:p>
       <w:pPr>
+        <w:pStyle w:val="ListParagraph"/>
         <w:spacing w:after="0" w:line="480" w:lineRule="auto"/>
-        <w:ind w:left="720" w:firstLine="720"/>
+        <w:ind w:firstLine="720"/>
       </w:pPr>
       <w:r>
         <w:t xml:space="preserve">Finally, we added the API URLs to urls.py in order to render the view for Teams, Players, and Years. </w:t>
@@ -2651,9 +2831,57 @@
     </w:p>
     <w:p>
       <w:pPr>
+        <w:pStyle w:val="Heading3"/>
+        <w:numPr>
+          <w:ilvl w:val="1"/>
+          <w:numId w:val="3"/>
+        </w:numPr>
+        <w:spacing w:line="480" w:lineRule="auto"/>
+        <w:ind w:left="1080" w:hanging="720"/>
+        <w:rPr>
+          <w:sz w:val="26"/>
+          <w:szCs w:val="26"/>
+        </w:rPr>
+      </w:pPr>
+      <w:bookmarkStart w:id="11" w:name="_Toc395286604"/>
+      <w:r>
+        <w:rPr>
+          <w:sz w:val="26"/>
+          <w:szCs w:val="26"/>
+        </w:rPr>
+        <w:t>Search Engine</w:t>
+      </w:r>
+      <w:bookmarkEnd w:id="11"/>
+    </w:p>
+    <w:p>
+      <w:pPr>
         <w:spacing w:after="0" w:line="480" w:lineRule="auto"/>
-        <w:ind w:left="720" w:firstLine="720"/>
-      </w:pPr>
+        <w:ind w:left="360" w:firstLine="720"/>
+      </w:pPr>
+      <w:r>
+        <w:lastRenderedPageBreak/>
+        <w:t xml:space="preserve">The search engine was built on three main functions that were added to views.py: normalize_query, get_query, and search. The normalize_query and get_query functions generate a django.db.model.Q object, which uses the query string and search fields passed to it to return the appropriate objects. Additionally, it returns both the AND and OR results of a particular query. The search function in views.py calls the aforementioned get_query and normalize_query functions, and sorts the returned objects into the appropriate Team, Player, or Year categories. These objects are placed in a dictionary and passed to the /search.html web page which then displays the results. </w:t>
+      </w:r>
+    </w:p>
+    <w:p>
+      <w:pPr>
+        <w:spacing w:after="0" w:line="480" w:lineRule="auto"/>
+        <w:ind w:left="360" w:firstLine="720"/>
+      </w:pPr>
+      <w:r>
+        <w:t>The above search engine was adapted from Julien Phalip’s tutorial (</w:t>
+      </w:r>
+      <w:hyperlink r:id="rId12" w:history="1">
+        <w:r>
+          <w:rPr>
+            <w:rStyle w:val="Hyperlink"/>
+          </w:rPr>
+          <w:t>http://julienphalip.com/post/2825034077/adding-search-to-a-django-site-in-a-snap</w:t>
+        </w:r>
+      </w:hyperlink>
+      <w:r>
+        <w:t>).</w:t>
+      </w:r>
     </w:p>
     <w:p>
       <w:pPr>
@@ -2663,11 +2891,11 @@
           <w:numId w:val="3"/>
         </w:numPr>
       </w:pPr>
-      <w:bookmarkStart w:id="10" w:name="_Toc394051647"/>
+      <w:bookmarkStart w:id="12" w:name="_Toc395286605"/>
       <w:r>
         <w:t>Tests</w:t>
       </w:r>
-      <w:bookmarkEnd w:id="10"/>
+      <w:bookmarkEnd w:id="12"/>
     </w:p>
     <w:p>
       <w:pPr>
@@ -2679,11 +2907,11 @@
         <w:spacing w:line="480" w:lineRule="auto"/>
         <w:ind w:left="1080" w:hanging="720"/>
       </w:pPr>
-      <w:bookmarkStart w:id="11" w:name="_Toc394051648"/>
+      <w:bookmarkStart w:id="13" w:name="_Toc395286606"/>
       <w:r>
         <w:t>Unit Tests of Django Models</w:t>
       </w:r>
-      <w:bookmarkEnd w:id="11"/>
+      <w:bookmarkEnd w:id="13"/>
     </w:p>
     <w:p>
       <w:pPr>
@@ -2703,7 +2931,6 @@
           <w:sz w:val="22"/>
           <w:szCs w:val="22"/>
         </w:rPr>
-        <w:lastRenderedPageBreak/>
         <w:t>The Django unit tests for models.py are tests for creating objects using each of the model classes.  </w:t>
       </w:r>
     </w:p>
@@ -2789,6 +3016,7 @@
           <w:sz w:val="22"/>
           <w:szCs w:val="22"/>
         </w:rPr>
+        <w:lastRenderedPageBreak/>
         <w:t>The third test for all three types of models tries to clash the unique fields of models.  If the objects were created successfully with the clashes the tests would fail, asserting that the unique fields work as expected.</w:t>
       </w:r>
     </w:p>
@@ -2802,7 +3030,7 @@
         <w:spacing w:line="480" w:lineRule="auto"/>
         <w:ind w:left="1080" w:hanging="720"/>
       </w:pPr>
-      <w:bookmarkStart w:id="12" w:name="_Toc394051649"/>
+      <w:bookmarkStart w:id="14" w:name="_Toc395286607"/>
       <w:r>
         <w:t xml:space="preserve">Unit Tests </w:t>
       </w:r>
@@ -2815,7 +3043,7 @@
       <w:r>
         <w:t>API</w:t>
       </w:r>
-      <w:bookmarkEnd w:id="12"/>
+      <w:bookmarkEnd w:id="14"/>
     </w:p>
     <w:p>
       <w:pPr>
@@ -2859,7 +3087,6 @@
         <w:t xml:space="preserve">There are also three types of “details”: TeamDetail, PlayerDetail, and YearDetail. This returns a particular team, player, or year of type dict, accessed by a particular index (i.e. </w:t>
       </w:r>
       <w:r>
-        <w:lastRenderedPageBreak/>
         <w:t>http://nbadb.pythonanywhere.com/api/teams/1/</w:t>
       </w:r>
       <w:r>
@@ -2884,11 +3111,11 @@
         </w:numPr>
         <w:spacing w:line="480" w:lineRule="auto"/>
       </w:pPr>
-      <w:bookmarkStart w:id="13" w:name="_Toc394051650"/>
+      <w:bookmarkStart w:id="15" w:name="_Toc395286608"/>
       <w:r>
         <w:t>Other</w:t>
       </w:r>
-      <w:bookmarkEnd w:id="13"/>
+      <w:bookmarkEnd w:id="15"/>
     </w:p>
     <w:p>
       <w:pPr>
@@ -2900,11 +3127,12 @@
         <w:spacing w:line="480" w:lineRule="auto"/>
         <w:ind w:left="1080" w:hanging="720"/>
       </w:pPr>
-      <w:bookmarkStart w:id="14" w:name="_Toc394051651"/>
-      <w:r>
+      <w:bookmarkStart w:id="16" w:name="_Toc395286609"/>
+      <w:r>
+        <w:lastRenderedPageBreak/>
         <w:t>Static HTML</w:t>
       </w:r>
-      <w:bookmarkEnd w:id="14"/>
+      <w:bookmarkEnd w:id="16"/>
     </w:p>
     <w:p>
       <w:pPr>
@@ -2937,15 +3165,7 @@
           <w:rFonts w:cs="Times New Roman"/>
           <w:color w:val="000000"/>
         </w:rPr>
-        <w:t xml:space="preserve">After finishing the tutorial, the user should have all the necessary ingredients for building basic html pages in his pythonanywhere.com directory. The user should now be able to access into “http://user-id.pythonanywhere.com/admin/” (“http://nbadb.pythonanywhere.com/admin/” in our case) and administer the Django-powered website. The first thing the administrator would want to do is adding class objects, which are defined in the models.py file, into the website. To do this, </w:t>
-      </w:r>
-      <w:r>
-        <w:rPr>
-          <w:rFonts w:cs="Times New Roman"/>
-          <w:color w:val="000000"/>
-        </w:rPr>
-        <w:lastRenderedPageBreak/>
-        <w:t xml:space="preserve">models.py file should be in the app directory along with views.py. Also, an admin.py file with information about the models.py class objects should be in the same directory as well. </w:t>
+        <w:t xml:space="preserve">After finishing the tutorial, the user should have all the necessary ingredients for building basic html pages in his pythonanywhere.com directory. The user should now be able to access into “http://user-id.pythonanywhere.com/admin/” (“http://nbadb.pythonanywhere.com/admin/” in our case) and administer the Django-powered website. The first thing the administrator would want to do is adding class objects, which are defined in the models.py file, into the website. To do this, models.py file should be in the app directory along with views.py. Also, an admin.py file with information about the models.py class objects should be in the same directory as well. </w:t>
       </w:r>
     </w:p>
     <w:p>
@@ -2979,7 +3199,7 @@
                     </pic:cNvPicPr>
                   </pic:nvPicPr>
                   <pic:blipFill>
-                    <a:blip r:embed="rId12">
+                    <a:blip r:embed="rId13">
                       <a:extLst>
                         <a:ext uri="{28A0092B-C50C-407E-A947-70E740481C1C}">
                           <a14:useLocalDpi xmlns:a14="http://schemas.microsoft.com/office/drawing/2010/main" val="0"/>
@@ -3024,27 +3244,14 @@
       <w:r>
         <w:t xml:space="preserve">Figure </w:t>
       </w:r>
-      <w:r>
-        <w:fldChar w:fldCharType="begin"/>
-      </w:r>
-      <w:r>
-        <w:instrText xml:space="preserve"> SEQ Figure \* ARABIC </w:instrText>
-      </w:r>
-      <w:r>
-        <w:fldChar w:fldCharType="separate"/>
-      </w:r>
-      <w:r>
-        <w:rPr>
-          <w:noProof/>
-        </w:rPr>
-        <w:t>2</w:t>
-      </w:r>
-      <w:r>
-        <w:rPr>
-          <w:noProof/>
-        </w:rPr>
-        <w:fldChar w:fldCharType="end"/>
-      </w:r>
+      <w:fldSimple w:instr=" SEQ Figure \* ARABIC ">
+        <w:r>
+          <w:rPr>
+            <w:noProof/>
+          </w:rPr>
+          <w:t>2</w:t>
+        </w:r>
+      </w:fldSimple>
     </w:p>
     <w:p>
       <w:pPr>
@@ -3104,6 +3311,7 @@
           <w:sz w:val="24"/>
           <w:szCs w:val="24"/>
         </w:rPr>
+        <w:lastRenderedPageBreak/>
         <w:drawing>
           <wp:inline distT="0" distB="0" distL="0" distR="0" wp14:anchorId="0D00207D" wp14:editId="58EB1195">
             <wp:extent cx="5227237" cy="1701151"/>
@@ -3122,7 +3330,7 @@
                     </pic:cNvPicPr>
                   </pic:nvPicPr>
                   <pic:blipFill>
-                    <a:blip r:embed="rId13" cstate="print">
+                    <a:blip r:embed="rId14" cstate="print">
                       <a:extLst>
                         <a:ext uri="{28A0092B-C50C-407E-A947-70E740481C1C}">
                           <a14:useLocalDpi xmlns:a14="http://schemas.microsoft.com/office/drawing/2010/main" val="0"/>
@@ -3162,27 +3370,14 @@
       <w:r>
         <w:t xml:space="preserve">Figure </w:t>
       </w:r>
-      <w:r>
-        <w:fldChar w:fldCharType="begin"/>
-      </w:r>
-      <w:r>
-        <w:instrText xml:space="preserve"> SEQ Figure \* ARABIC </w:instrText>
-      </w:r>
-      <w:r>
-        <w:fldChar w:fldCharType="separate"/>
-      </w:r>
-      <w:r>
-        <w:rPr>
-          <w:noProof/>
-        </w:rPr>
-        <w:t>3</w:t>
-      </w:r>
-      <w:r>
-        <w:rPr>
-          <w:noProof/>
-        </w:rPr>
-        <w:fldChar w:fldCharType="end"/>
-      </w:r>
+      <w:fldSimple w:instr=" SEQ Figure \* ARABIC ">
+        <w:r>
+          <w:rPr>
+            <w:noProof/>
+          </w:rPr>
+          <w:t>3</w:t>
+        </w:r>
+      </w:fldSimple>
     </w:p>
     <w:p>
       <w:pPr>
@@ -3215,7 +3410,7 @@
                     </pic:cNvPicPr>
                   </pic:nvPicPr>
                   <pic:blipFill>
-                    <a:blip r:embed="rId14" cstate="print">
+                    <a:blip r:embed="rId15" cstate="print">
                       <a:extLst>
                         <a:ext uri="{28A0092B-C50C-407E-A947-70E740481C1C}">
                           <a14:useLocalDpi xmlns:a14="http://schemas.microsoft.com/office/drawing/2010/main" val="0"/>
@@ -3255,27 +3450,14 @@
       <w:r>
         <w:t xml:space="preserve">Figure </w:t>
       </w:r>
-      <w:r>
-        <w:fldChar w:fldCharType="begin"/>
-      </w:r>
-      <w:r>
-        <w:instrText xml:space="preserve"> SEQ Figure \* ARABIC </w:instrText>
-      </w:r>
-      <w:r>
-        <w:fldChar w:fldCharType="separate"/>
-      </w:r>
-      <w:r>
-        <w:rPr>
-          <w:noProof/>
-        </w:rPr>
-        <w:t>4</w:t>
-      </w:r>
-      <w:r>
-        <w:rPr>
-          <w:noProof/>
-        </w:rPr>
-        <w:fldChar w:fldCharType="end"/>
-      </w:r>
+      <w:fldSimple w:instr=" SEQ Figure \* ARABIC ">
+        <w:r>
+          <w:rPr>
+            <w:noProof/>
+          </w:rPr>
+          <w:t>4</w:t>
+        </w:r>
+      </w:fldSimple>
     </w:p>
     <w:p/>
     <w:p>
@@ -3323,7 +3505,6 @@
           <w:rFonts w:cs="Times New Roman"/>
           <w:color w:val="000000"/>
         </w:rPr>
-        <w:lastRenderedPageBreak/>
         <w:t>Once the necessary objects are added to the website, it is time to make the first html page of the website. The “home.html” was already made from the tutorial. In order to enable other html files to work and present them in the web, views.py and urls.py files have to be modified to handle each files. For the views.py file, “render_to_response” function was mainly used to handle the class objects (Documentations and more information about “render_to_response” function can be found in “https://docs.djangoproject.com/en/dev/topics/http/shortcuts/”). Our group’s views.py file so far looks as follows:</w:t>
       </w:r>
     </w:p>
@@ -3340,6 +3521,7 @@
           <w:sz w:val="24"/>
           <w:szCs w:val="24"/>
         </w:rPr>
+        <w:lastRenderedPageBreak/>
         <w:drawing>
           <wp:inline distT="0" distB="0" distL="0" distR="0" wp14:anchorId="163A2556" wp14:editId="4FB7144E">
             <wp:extent cx="5454183" cy="2730500"/>
@@ -3358,7 +3540,7 @@
                     </pic:cNvPicPr>
                   </pic:nvPicPr>
                   <pic:blipFill>
-                    <a:blip r:embed="rId15" cstate="print">
+                    <a:blip r:embed="rId16" cstate="print">
                       <a:extLst>
                         <a:ext uri="{28A0092B-C50C-407E-A947-70E740481C1C}">
                           <a14:useLocalDpi xmlns:a14="http://schemas.microsoft.com/office/drawing/2010/main" val="0"/>
@@ -3403,27 +3585,14 @@
       <w:r>
         <w:t xml:space="preserve">Figure </w:t>
       </w:r>
-      <w:r>
-        <w:fldChar w:fldCharType="begin"/>
-      </w:r>
-      <w:r>
-        <w:instrText xml:space="preserve"> SEQ Figure \* ARABIC </w:instrText>
-      </w:r>
-      <w:r>
-        <w:fldChar w:fldCharType="separate"/>
-      </w:r>
-      <w:r>
-        <w:rPr>
-          <w:noProof/>
-        </w:rPr>
-        <w:t>5</w:t>
-      </w:r>
-      <w:r>
-        <w:rPr>
-          <w:noProof/>
-        </w:rPr>
-        <w:fldChar w:fldCharType="end"/>
-      </w:r>
+      <w:fldSimple w:instr=" SEQ Figure \* ARABIC ">
+        <w:r>
+          <w:rPr>
+            <w:noProof/>
+          </w:rPr>
+          <w:t>5</w:t>
+        </w:r>
+      </w:fldSimple>
     </w:p>
     <w:p>
       <w:pPr>
@@ -3480,7 +3649,6 @@
           <w:sz w:val="24"/>
           <w:szCs w:val="24"/>
         </w:rPr>
-        <w:lastRenderedPageBreak/>
         <w:drawing>
           <wp:inline distT="0" distB="0" distL="0" distR="0" wp14:anchorId="3D92D9CA" wp14:editId="45B9F1F9">
             <wp:extent cx="5498888" cy="2328941"/>
@@ -3499,7 +3667,7 @@
                     </pic:cNvPicPr>
                   </pic:nvPicPr>
                   <pic:blipFill>
-                    <a:blip r:embed="rId16" cstate="print">
+                    <a:blip r:embed="rId17" cstate="print">
                       <a:extLst>
                         <a:ext uri="{28A0092B-C50C-407E-A947-70E740481C1C}">
                           <a14:useLocalDpi xmlns:a14="http://schemas.microsoft.com/office/drawing/2010/main" val="0"/>
@@ -3544,27 +3712,14 @@
       <w:r>
         <w:t xml:space="preserve">Figure </w:t>
       </w:r>
-      <w:r>
-        <w:fldChar w:fldCharType="begin"/>
-      </w:r>
-      <w:r>
-        <w:instrText xml:space="preserve"> SEQ Figure \* ARABIC </w:instrText>
-      </w:r>
-      <w:r>
-        <w:fldChar w:fldCharType="separate"/>
-      </w:r>
-      <w:r>
-        <w:rPr>
-          <w:noProof/>
-        </w:rPr>
-        <w:t>6</w:t>
-      </w:r>
-      <w:r>
-        <w:rPr>
-          <w:noProof/>
-        </w:rPr>
-        <w:fldChar w:fldCharType="end"/>
-      </w:r>
+      <w:fldSimple w:instr=" SEQ Figure \* ARABIC ">
+        <w:r>
+          <w:rPr>
+            <w:noProof/>
+          </w:rPr>
+          <w:t>6</w:t>
+        </w:r>
+      </w:fldSimple>
     </w:p>
     <w:p>
       <w:pPr>
@@ -3591,7 +3746,15 @@
           <w:rFonts w:cs="Times New Roman"/>
           <w:color w:val="000000"/>
         </w:rPr>
-        <w:t xml:space="preserve">The basic layout is the same for all the other html files (teamsall.html and yearsall.html): They all display the class objects’ information that the administrator added. At the bottom of the html block are the links to other html pages. The files also have links that present a more detailed view (using DetailView) of a certain object (for example, line 6 of “playersall.html”). </w:t>
+        <w:t xml:space="preserve">The basic layout is the same for all the other html files (teamsall.html and yearsall.html): They all display the class objects’ information that the administrator added. At the bottom of the </w:t>
+      </w:r>
+      <w:r>
+        <w:rPr>
+          <w:rFonts w:cs="Times New Roman"/>
+          <w:color w:val="000000"/>
+        </w:rPr>
+        <w:lastRenderedPageBreak/>
+        <w:t xml:space="preserve">html block are the links to other html pages. The files also have links that present a more detailed view (using DetailView) of a certain object (for example, line 6 of “playersall.html”). </w:t>
       </w:r>
     </w:p>
     <w:p>
@@ -3625,7 +3788,7 @@
                     </pic:cNvPicPr>
                   </pic:nvPicPr>
                   <pic:blipFill>
-                    <a:blip r:embed="rId17" cstate="print">
+                    <a:blip r:embed="rId18" cstate="print">
                       <a:extLst>
                         <a:ext uri="{28A0092B-C50C-407E-A947-70E740481C1C}">
                           <a14:useLocalDpi xmlns:a14="http://schemas.microsoft.com/office/drawing/2010/main" val="0"/>
@@ -3670,27 +3833,14 @@
       <w:r>
         <w:t xml:space="preserve">Figure </w:t>
       </w:r>
-      <w:r>
-        <w:fldChar w:fldCharType="begin"/>
-      </w:r>
-      <w:r>
-        <w:instrText xml:space="preserve"> SEQ Figure \* ARABIC </w:instrText>
-      </w:r>
-      <w:r>
-        <w:fldChar w:fldCharType="separate"/>
-      </w:r>
-      <w:r>
-        <w:rPr>
-          <w:noProof/>
-        </w:rPr>
-        <w:t>7</w:t>
-      </w:r>
-      <w:r>
-        <w:rPr>
-          <w:noProof/>
-        </w:rPr>
-        <w:fldChar w:fldCharType="end"/>
-      </w:r>
+      <w:fldSimple w:instr=" SEQ Figure \* ARABIC ">
+        <w:r>
+          <w:rPr>
+            <w:noProof/>
+          </w:rPr>
+          <w:t>7</w:t>
+        </w:r>
+      </w:fldSimple>
     </w:p>
     <w:p>
       <w:pPr>
@@ -3717,7 +3867,6 @@
           <w:rFonts w:cs="Times New Roman"/>
           <w:color w:val="000000"/>
         </w:rPr>
-        <w:lastRenderedPageBreak/>
         <w:t xml:space="preserve">The urls.py file (from line 20 to 28), </w:t>
       </w:r>
       <w:r>
@@ -3745,11 +3894,11 @@
         <w:spacing w:line="480" w:lineRule="auto"/>
         <w:ind w:left="1080" w:hanging="720"/>
       </w:pPr>
-      <w:bookmarkStart w:id="15" w:name="_Toc394051652"/>
+      <w:bookmarkStart w:id="17" w:name="_Toc395286610"/>
       <w:r>
         <w:t>Dynamic HTML</w:t>
       </w:r>
-      <w:bookmarkEnd w:id="15"/>
+      <w:bookmarkEnd w:id="17"/>
     </w:p>
     <w:p>
       <w:pPr>
@@ -3794,6 +3943,7 @@
         <w:rPr>
           <w:noProof/>
         </w:rPr>
+        <w:lastRenderedPageBreak/>
         <w:drawing>
           <wp:inline distT="0" distB="0" distL="0" distR="0" wp14:anchorId="15B1B1AC" wp14:editId="5CF9C935">
             <wp:extent cx="5609153" cy="4251277"/>
@@ -3812,7 +3962,7 @@
                     </pic:cNvPicPr>
                   </pic:nvPicPr>
                   <pic:blipFill>
-                    <a:blip r:embed="rId18">
+                    <a:blip r:embed="rId19">
                       <a:extLst>
                         <a:ext uri="{28A0092B-C50C-407E-A947-70E740481C1C}">
                           <a14:useLocalDpi xmlns:a14="http://schemas.microsoft.com/office/drawing/2010/main" val="0"/>
@@ -3857,14 +4007,27 @@
       <w:r>
         <w:t xml:space="preserve">Figure </w:t>
       </w:r>
-      <w:fldSimple w:instr=" SEQ Figure \* ARABIC ">
-        <w:r>
-          <w:rPr>
-            <w:noProof/>
-          </w:rPr>
-          <w:t>8</w:t>
-        </w:r>
-      </w:fldSimple>
+      <w:r>
+        <w:fldChar w:fldCharType="begin"/>
+      </w:r>
+      <w:r>
+        <w:instrText xml:space="preserve"> SEQ Figure \* ARABIC </w:instrText>
+      </w:r>
+      <w:r>
+        <w:fldChar w:fldCharType="separate"/>
+      </w:r>
+      <w:r>
+        <w:rPr>
+          <w:noProof/>
+        </w:rPr>
+        <w:t>8</w:t>
+      </w:r>
+      <w:r>
+        <w:rPr>
+          <w:noProof/>
+        </w:rPr>
+        <w:fldChar w:fldCharType="end"/>
+      </w:r>
     </w:p>
     <w:p>
       <w:pPr>
@@ -3915,7 +4078,7 @@
                     </pic:cNvPicPr>
                   </pic:nvPicPr>
                   <pic:blipFill>
-                    <a:blip r:embed="rId19">
+                    <a:blip r:embed="rId20">
                       <a:extLst>
                         <a:ext uri="{28A0092B-C50C-407E-A947-70E740481C1C}">
                           <a14:useLocalDpi xmlns:a14="http://schemas.microsoft.com/office/drawing/2010/main" val="0"/>
@@ -3959,14 +4122,27 @@
       <w:r>
         <w:t xml:space="preserve">Figure </w:t>
       </w:r>
-      <w:fldSimple w:instr=" SEQ Figure \* ARABIC ">
-        <w:r>
-          <w:rPr>
-            <w:noProof/>
-          </w:rPr>
-          <w:t>9</w:t>
-        </w:r>
-      </w:fldSimple>
+      <w:r>
+        <w:fldChar w:fldCharType="begin"/>
+      </w:r>
+      <w:r>
+        <w:instrText xml:space="preserve"> SEQ Figure \* ARABIC </w:instrText>
+      </w:r>
+      <w:r>
+        <w:fldChar w:fldCharType="separate"/>
+      </w:r>
+      <w:r>
+        <w:rPr>
+          <w:noProof/>
+        </w:rPr>
+        <w:t>9</w:t>
+      </w:r>
+      <w:r>
+        <w:rPr>
+          <w:noProof/>
+        </w:rPr>
+        <w:fldChar w:fldCharType="end"/>
+      </w:r>
     </w:p>
     <w:p>
       <w:pPr>
@@ -4027,7 +4203,7 @@
         <w:lastRenderedPageBreak/>
         <w:t xml:space="preserve">before actually using “south.” The details and syntax for using “south” are explained in </w:t>
       </w:r>
-      <w:hyperlink r:id="rId20" w:history="1">
+      <w:hyperlink r:id="rId21" w:history="1">
         <w:r>
           <w:rPr>
             <w:rStyle w:val="Hyperlink"/>
@@ -4074,7 +4250,7 @@
                     </pic:cNvPicPr>
                   </pic:nvPicPr>
                   <pic:blipFill>
-                    <a:blip r:embed="rId21">
+                    <a:blip r:embed="rId22">
                       <a:extLst>
                         <a:ext uri="{28A0092B-C50C-407E-A947-70E740481C1C}">
                           <a14:useLocalDpi xmlns:a14="http://schemas.microsoft.com/office/drawing/2010/main" val="0"/>
@@ -4118,14 +4294,27 @@
       <w:r>
         <w:t xml:space="preserve">Figure </w:t>
       </w:r>
-      <w:fldSimple w:instr=" SEQ Figure \* ARABIC ">
-        <w:r>
-          <w:rPr>
-            <w:noProof/>
-          </w:rPr>
-          <w:t>10</w:t>
-        </w:r>
-      </w:fldSimple>
+      <w:r>
+        <w:fldChar w:fldCharType="begin"/>
+      </w:r>
+      <w:r>
+        <w:instrText xml:space="preserve"> SEQ Figure \* ARABIC </w:instrText>
+      </w:r>
+      <w:r>
+        <w:fldChar w:fldCharType="separate"/>
+      </w:r>
+      <w:r>
+        <w:rPr>
+          <w:noProof/>
+        </w:rPr>
+        <w:t>10</w:t>
+      </w:r>
+      <w:r>
+        <w:rPr>
+          <w:noProof/>
+        </w:rPr>
+        <w:fldChar w:fldCharType="end"/>
+      </w:r>
     </w:p>
     <w:p>
       <w:pPr>
@@ -4201,7 +4390,7 @@
                     </pic:cNvPicPr>
                   </pic:nvPicPr>
                   <pic:blipFill>
-                    <a:blip r:embed="rId22">
+                    <a:blip r:embed="rId23">
                       <a:extLst>
                         <a:ext uri="{28A0092B-C50C-407E-A947-70E740481C1C}">
                           <a14:useLocalDpi xmlns:a14="http://schemas.microsoft.com/office/drawing/2010/main" val="0"/>
@@ -4245,14 +4434,27 @@
       <w:r>
         <w:t xml:space="preserve">Figure </w:t>
       </w:r>
-      <w:fldSimple w:instr=" SEQ Figure \* ARABIC ">
-        <w:r>
-          <w:rPr>
-            <w:noProof/>
-          </w:rPr>
-          <w:t>11</w:t>
-        </w:r>
-      </w:fldSimple>
+      <w:r>
+        <w:fldChar w:fldCharType="begin"/>
+      </w:r>
+      <w:r>
+        <w:instrText xml:space="preserve"> SEQ Figure \* ARABIC </w:instrText>
+      </w:r>
+      <w:r>
+        <w:fldChar w:fldCharType="separate"/>
+      </w:r>
+      <w:r>
+        <w:rPr>
+          <w:noProof/>
+        </w:rPr>
+        <w:t>11</w:t>
+      </w:r>
+      <w:r>
+        <w:rPr>
+          <w:noProof/>
+        </w:rPr>
+        <w:fldChar w:fldCharType="end"/>
+      </w:r>
     </w:p>
     <w:p>
       <w:pPr>
@@ -4298,11 +4500,11 @@
         <w:spacing w:line="480" w:lineRule="auto"/>
         <w:ind w:left="1080" w:hanging="720"/>
       </w:pPr>
-      <w:bookmarkStart w:id="16" w:name="_Toc394051653"/>
+      <w:bookmarkStart w:id="18" w:name="_Toc395286611"/>
       <w:r>
         <w:t>Twitter Bootstrap</w:t>
       </w:r>
-      <w:bookmarkEnd w:id="16"/>
+      <w:bookmarkEnd w:id="18"/>
     </w:p>
     <w:p>
       <w:pPr>
@@ -4760,7 +4962,7 @@
         </w:rPr>
         <w:t xml:space="preserve">/ &gt; </w:t>
       </w:r>
-      <w:hyperlink r:id="rId23" w:history="1">
+      <w:hyperlink r:id="rId24" w:history="1">
         <w:r>
           <w:rPr>
             <w:rFonts w:cs="Liberation Serif"/>
@@ -4776,7 +4978,7 @@
         </w:rPr>
         <w:t xml:space="preserve"> &gt; </w:t>
       </w:r>
-      <w:hyperlink r:id="rId24" w:history="1">
+      <w:hyperlink r:id="rId25" w:history="1">
         <w:r>
           <w:rPr>
             <w:rFonts w:cs="Liberation Serif"/>
@@ -4792,7 +4994,7 @@
         </w:rPr>
         <w:t xml:space="preserve"> &gt; </w:t>
       </w:r>
-      <w:hyperlink r:id="rId25" w:history="1">
+      <w:hyperlink r:id="rId26" w:history="1">
         <w:r>
           <w:rPr>
             <w:rFonts w:cs="Liberation Serif"/>
@@ -4808,7 +5010,7 @@
         </w:rPr>
         <w:t xml:space="preserve"> &gt; </w:t>
       </w:r>
-      <w:hyperlink r:id="rId26" w:history="1">
+      <w:hyperlink r:id="rId27" w:history="1">
         <w:r>
           <w:rPr>
             <w:rFonts w:cs="Liberation Serif"/>
@@ -5008,12 +5210,461 @@
         <w:spacing w:line="480" w:lineRule="auto"/>
         <w:ind w:left="1080" w:hanging="720"/>
       </w:pPr>
-      <w:bookmarkStart w:id="17" w:name="_Toc394051654"/>
+      <w:bookmarkStart w:id="19" w:name="_Toc395286612"/>
       <w:r>
         <w:lastRenderedPageBreak/>
+        <w:t>Using Another Group’s API</w:t>
+      </w:r>
+      <w:bookmarkEnd w:id="19"/>
+    </w:p>
+    <w:p>
+      <w:pPr>
+        <w:pStyle w:val="NormalWeb"/>
+        <w:spacing w:before="0" w:beforeAutospacing="0" w:after="0" w:afterAutospacing="0" w:line="480" w:lineRule="auto"/>
+        <w:ind w:left="360" w:firstLine="720"/>
+        <w:rPr>
+          <w:rFonts w:asciiTheme="minorHAnsi" w:hAnsiTheme="minorHAnsi"/>
+          <w:sz w:val="22"/>
+          <w:szCs w:val="22"/>
+        </w:rPr>
+      </w:pPr>
+      <w:r>
+        <w:rPr>
+          <w:rFonts w:asciiTheme="minorHAnsi" w:hAnsiTheme="minorHAnsi" w:cs="Arial"/>
+          <w:color w:val="000000"/>
+          <w:sz w:val="22"/>
+          <w:szCs w:val="22"/>
+        </w:rPr>
+        <w:t xml:space="preserve">In order to implement another team’s API (in our group’s case, group “Syscall of the Wild”), we first had to check how their API was constructed. The API for “Syscall of the Wild” is available in the link: </w:t>
+      </w:r>
+      <w:r>
+        <w:rPr>
+          <w:rFonts w:asciiTheme="minorHAnsi" w:hAnsiTheme="minorHAnsi" w:cs="Arial"/>
+          <w:sz w:val="22"/>
+          <w:szCs w:val="22"/>
+        </w:rPr>
+        <w:t>http://docs.kravester.apiary.io/</w:t>
+      </w:r>
+      <w:r>
+        <w:rPr>
+          <w:rFonts w:asciiTheme="minorHAnsi" w:hAnsiTheme="minorHAnsi" w:cs="Arial"/>
+          <w:color w:val="000000"/>
+          <w:sz w:val="22"/>
+          <w:szCs w:val="22"/>
+        </w:rPr>
+        <w:t xml:space="preserve">. At a glance, it is easy to spot that the API’s are in json format. Therefore, using jQuery’s “getjson” function is one of the simplest ways to take these json formatted results to our webpage and implement (Detailed documentaion for “getjson” function can be found in </w:t>
+      </w:r>
+      <w:r>
+        <w:rPr>
+          <w:rFonts w:asciiTheme="minorHAnsi" w:hAnsiTheme="minorHAnsi" w:cs="Arial"/>
+          <w:sz w:val="22"/>
+          <w:szCs w:val="22"/>
+        </w:rPr>
+        <w:t>http://api.jquery.com/jquery.getjson/</w:t>
+      </w:r>
+      <w:r>
+        <w:rPr>
+          <w:rFonts w:asciiTheme="minorHAnsi" w:hAnsiTheme="minorHAnsi" w:cs="Arial"/>
+          <w:color w:val="000000"/>
+          <w:sz w:val="22"/>
+          <w:szCs w:val="22"/>
+        </w:rPr>
+        <w:t xml:space="preserve">). </w:t>
+      </w:r>
+    </w:p>
+    <w:p>
+      <w:pPr>
+        <w:pStyle w:val="NormalWeb"/>
+        <w:spacing w:before="0" w:beforeAutospacing="0" w:after="0" w:afterAutospacing="0" w:line="480" w:lineRule="auto"/>
+        <w:ind w:left="360" w:firstLine="720"/>
+        <w:rPr>
+          <w:rFonts w:asciiTheme="minorHAnsi" w:hAnsiTheme="minorHAnsi"/>
+          <w:sz w:val="22"/>
+          <w:szCs w:val="22"/>
+        </w:rPr>
+      </w:pPr>
+      <w:r>
+        <w:rPr>
+          <w:rFonts w:asciiTheme="minorHAnsi" w:hAnsiTheme="minorHAnsi" w:cs="Arial"/>
+          <w:color w:val="000000"/>
+          <w:sz w:val="22"/>
+          <w:szCs w:val="22"/>
+        </w:rPr>
+        <w:t>One difficulty that our team faced was that pythonanywhere.com seems to block HTTP access on certain sites for free accounts. For example, our website was able to access a random json formatted url (</w:t>
+      </w:r>
+      <w:r>
+        <w:rPr>
+          <w:rFonts w:asciiTheme="minorHAnsi" w:hAnsiTheme="minorHAnsi" w:cs="Arial"/>
+          <w:sz w:val="22"/>
+          <w:szCs w:val="22"/>
+        </w:rPr>
+        <w:t>http://graph.facebook.com/zombies</w:t>
+      </w:r>
+      <w:r>
+        <w:rPr>
+          <w:rFonts w:asciiTheme="minorHAnsi" w:hAnsiTheme="minorHAnsi" w:cs="Arial"/>
+          <w:color w:val="000000"/>
+          <w:sz w:val="22"/>
+          <w:szCs w:val="22"/>
+        </w:rPr>
+        <w:t>), but was not able to access group “Syscall of the Wild’s” json formatted url (</w:t>
+      </w:r>
+      <w:r>
+        <w:rPr>
+          <w:rFonts w:asciiTheme="minorHAnsi" w:hAnsiTheme="minorHAnsi" w:cs="Arial"/>
+          <w:sz w:val="22"/>
+          <w:szCs w:val="22"/>
+        </w:rPr>
+        <w:t>https://notoriousbiginteger.pythonanywhere.com/restaurants/json</w:t>
+      </w:r>
+      <w:r>
+        <w:rPr>
+          <w:rFonts w:asciiTheme="minorHAnsi" w:hAnsiTheme="minorHAnsi" w:cs="Arial"/>
+          <w:color w:val="000000"/>
+          <w:sz w:val="22"/>
+          <w:szCs w:val="22"/>
+        </w:rPr>
+        <w:t xml:space="preserve"> is one example).</w:t>
+      </w:r>
+    </w:p>
+    <w:p>
+      <w:pPr>
+        <w:pStyle w:val="NormalWeb"/>
+        <w:keepNext/>
+        <w:spacing w:before="0" w:beforeAutospacing="0" w:after="0" w:afterAutospacing="0"/>
+        <w:ind w:left="360"/>
+      </w:pPr>
+      <w:r>
+        <w:rPr>
+          <w:rFonts w:asciiTheme="minorHAnsi" w:hAnsiTheme="minorHAnsi" w:cs="Arial"/>
+          <w:noProof/>
+          <w:color w:val="000000"/>
+          <w:sz w:val="22"/>
+          <w:szCs w:val="22"/>
+        </w:rPr>
+        <w:drawing>
+          <wp:inline distT="0" distB="0" distL="0" distR="0" wp14:anchorId="18F22317" wp14:editId="1C38F676">
+            <wp:extent cx="5683885" cy="1838960"/>
+            <wp:effectExtent l="0" t="0" r="0" b="8890"/>
+            <wp:docPr id="13" name="Picture 13" descr="Description: https://lh5.googleusercontent.com/VHnxIIVauM365JDQxDwfXXIjKNc23Hjj9cijhXUwmV8yDGTXshiwNWnkTlug-rzpjTwFCJX79IFSR5BFf4JquKusEcw7GnVYY5QECzcGFsY34DNRPvtIvhPsaMyib6aUhQ"/>
+            <wp:cNvGraphicFramePr>
+              <a:graphicFrameLocks xmlns:a="http://schemas.openxmlformats.org/drawingml/2006/main" noChangeAspect="1"/>
+            </wp:cNvGraphicFramePr>
+            <a:graphic xmlns:a="http://schemas.openxmlformats.org/drawingml/2006/main">
+              <a:graphicData uri="http://schemas.openxmlformats.org/drawingml/2006/picture">
+                <pic:pic xmlns:pic="http://schemas.openxmlformats.org/drawingml/2006/picture">
+                  <pic:nvPicPr>
+                    <pic:cNvPr id="0" name="Picture 2" descr="Description: https://lh5.googleusercontent.com/VHnxIIVauM365JDQxDwfXXIjKNc23Hjj9cijhXUwmV8yDGTXshiwNWnkTlug-rzpjTwFCJX79IFSR5BFf4JquKusEcw7GnVYY5QECzcGFsY34DNRPvtIvhPsaMyib6aUhQ"/>
+                    <pic:cNvPicPr>
+                      <a:picLocks noChangeAspect="1" noChangeArrowheads="1"/>
+                    </pic:cNvPicPr>
+                  </pic:nvPicPr>
+                  <pic:blipFill>
+                    <a:blip r:embed="rId28">
+                      <a:extLst>
+                        <a:ext uri="{28A0092B-C50C-407E-A947-70E740481C1C}">
+                          <a14:useLocalDpi xmlns:a14="http://schemas.microsoft.com/office/drawing/2010/main" val="0"/>
+                        </a:ext>
+                      </a:extLst>
+                    </a:blip>
+                    <a:srcRect/>
+                    <a:stretch>
+                      <a:fillRect/>
+                    </a:stretch>
+                  </pic:blipFill>
+                  <pic:spPr bwMode="auto">
+                    <a:xfrm>
+                      <a:off x="0" y="0"/>
+                      <a:ext cx="5683885" cy="1838960"/>
+                    </a:xfrm>
+                    <a:prstGeom prst="rect">
+                      <a:avLst/>
+                    </a:prstGeom>
+                    <a:noFill/>
+                    <a:ln>
+                      <a:noFill/>
+                    </a:ln>
+                  </pic:spPr>
+                </pic:pic>
+              </a:graphicData>
+            </a:graphic>
+          </wp:inline>
+        </w:drawing>
+      </w:r>
+    </w:p>
+    <w:p>
+      <w:pPr>
+        <w:pStyle w:val="Caption"/>
+        <w:rPr>
+          <w:sz w:val="22"/>
+          <w:szCs w:val="22"/>
+        </w:rPr>
+      </w:pPr>
+      <w:r>
+        <w:t xml:space="preserve">Figure </w:t>
+      </w:r>
+      <w:fldSimple w:instr=" SEQ Figure \* ARABIC ">
+        <w:r>
+          <w:rPr>
+            <w:noProof/>
+          </w:rPr>
+          <w:t>12</w:t>
+        </w:r>
+      </w:fldSimple>
+    </w:p>
+    <w:p>
+      <w:pPr>
+        <w:pStyle w:val="NormalWeb"/>
+        <w:spacing w:before="0" w:beforeAutospacing="0" w:after="0" w:afterAutospacing="0" w:line="480" w:lineRule="auto"/>
+        <w:ind w:left="360" w:firstLine="720"/>
+        <w:rPr>
+          <w:rFonts w:asciiTheme="minorHAnsi" w:hAnsiTheme="minorHAnsi"/>
+          <w:sz w:val="22"/>
+          <w:szCs w:val="22"/>
+        </w:rPr>
+      </w:pPr>
+      <w:r>
+        <w:rPr>
+          <w:rFonts w:asciiTheme="minorHAnsi" w:hAnsiTheme="minorHAnsi" w:cs="Arial"/>
+          <w:color w:val="000000"/>
+          <w:sz w:val="22"/>
+          <w:szCs w:val="22"/>
+        </w:rPr>
+        <w:t xml:space="preserve">The image above shows the format of the </w:t>
+      </w:r>
+      <w:r>
+        <w:rPr>
+          <w:rFonts w:asciiTheme="minorHAnsi" w:hAnsiTheme="minorHAnsi" w:cs="Arial"/>
+          <w:sz w:val="22"/>
+          <w:szCs w:val="22"/>
+        </w:rPr>
+        <w:t>https://notoriousbiginteger.pythonanywhere.com/restaurants/json</w:t>
+      </w:r>
+      <w:r>
+        <w:rPr>
+          <w:rFonts w:asciiTheme="minorHAnsi" w:hAnsiTheme="minorHAnsi" w:cs="Arial"/>
+          <w:color w:val="000000"/>
+          <w:sz w:val="22"/>
+          <w:szCs w:val="22"/>
+        </w:rPr>
+        <w:t xml:space="preserve"> that pythonanywhere.com denies our access into. Since the url is in proper json format, we should have been able to obtain the data with no problem. </w:t>
+      </w:r>
+    </w:p>
+    <w:p>
+      <w:pPr>
+        <w:pStyle w:val="NormalWeb"/>
+        <w:spacing w:before="0" w:beforeAutospacing="0" w:after="0" w:afterAutospacing="0" w:line="480" w:lineRule="auto"/>
+        <w:ind w:left="360" w:firstLine="720"/>
+        <w:rPr>
+          <w:rFonts w:asciiTheme="minorHAnsi" w:hAnsiTheme="minorHAnsi"/>
+          <w:sz w:val="22"/>
+          <w:szCs w:val="22"/>
+        </w:rPr>
+      </w:pPr>
+      <w:r>
+        <w:rPr>
+          <w:rFonts w:asciiTheme="minorHAnsi" w:hAnsiTheme="minorHAnsi" w:cs="Arial"/>
+          <w:color w:val="000000"/>
+          <w:sz w:val="22"/>
+          <w:szCs w:val="22"/>
+        </w:rPr>
+        <w:t xml:space="preserve">As a short term solution, we stored the json formatted url into our pythonanywhere database. </w:t>
+      </w:r>
+    </w:p>
+    <w:p>
+      <w:pPr>
+        <w:pStyle w:val="NormalWeb"/>
+        <w:keepNext/>
+        <w:spacing w:before="0" w:beforeAutospacing="0" w:after="0" w:afterAutospacing="0"/>
+        <w:ind w:left="360"/>
+      </w:pPr>
+      <w:r>
+        <w:rPr>
+          <w:rFonts w:asciiTheme="minorHAnsi" w:hAnsiTheme="minorHAnsi" w:cs="Arial"/>
+          <w:noProof/>
+          <w:color w:val="000000"/>
+          <w:sz w:val="22"/>
+          <w:szCs w:val="22"/>
+        </w:rPr>
+        <w:lastRenderedPageBreak/>
+        <w:drawing>
+          <wp:inline distT="0" distB="0" distL="0" distR="0" wp14:anchorId="0ABF15AD" wp14:editId="5FAF400C">
+            <wp:extent cx="5393055" cy="2202815"/>
+            <wp:effectExtent l="0" t="0" r="0" b="6985"/>
+            <wp:docPr id="8" name="Picture 8" descr="Description: https://lh3.googleusercontent.com/tm8XYw9_mQVAxlK4STRd9IcckxiXiDx5tfrD0ybaemEI2_xDmRm-ytr7toSMy0Y9J2FvBu8yevO6HqB6r8B4JVszda86kNROP6yQ0azCyvrBplfpEC4PvNWlLGq0PeD6kw"/>
+            <wp:cNvGraphicFramePr>
+              <a:graphicFrameLocks xmlns:a="http://schemas.openxmlformats.org/drawingml/2006/main" noChangeAspect="1"/>
+            </wp:cNvGraphicFramePr>
+            <a:graphic xmlns:a="http://schemas.openxmlformats.org/drawingml/2006/main">
+              <a:graphicData uri="http://schemas.openxmlformats.org/drawingml/2006/picture">
+                <pic:pic xmlns:pic="http://schemas.openxmlformats.org/drawingml/2006/picture">
+                  <pic:nvPicPr>
+                    <pic:cNvPr id="0" name="Picture 1" descr="Description: https://lh3.googleusercontent.com/tm8XYw9_mQVAxlK4STRd9IcckxiXiDx5tfrD0ybaemEI2_xDmRm-ytr7toSMy0Y9J2FvBu8yevO6HqB6r8B4JVszda86kNROP6yQ0azCyvrBplfpEC4PvNWlLGq0PeD6kw"/>
+                    <pic:cNvPicPr>
+                      <a:picLocks noChangeAspect="1" noChangeArrowheads="1"/>
+                    </pic:cNvPicPr>
+                  </pic:nvPicPr>
+                  <pic:blipFill>
+                    <a:blip r:embed="rId29" cstate="print">
+                      <a:extLst>
+                        <a:ext uri="{28A0092B-C50C-407E-A947-70E740481C1C}">
+                          <a14:useLocalDpi xmlns:a14="http://schemas.microsoft.com/office/drawing/2010/main" val="0"/>
+                        </a:ext>
+                      </a:extLst>
+                    </a:blip>
+                    <a:srcRect/>
+                    <a:stretch>
+                      <a:fillRect/>
+                    </a:stretch>
+                  </pic:blipFill>
+                  <pic:spPr bwMode="auto">
+                    <a:xfrm>
+                      <a:off x="0" y="0"/>
+                      <a:ext cx="5393055" cy="2202815"/>
+                    </a:xfrm>
+                    <a:prstGeom prst="rect">
+                      <a:avLst/>
+                    </a:prstGeom>
+                    <a:noFill/>
+                    <a:ln>
+                      <a:noFill/>
+                    </a:ln>
+                  </pic:spPr>
+                </pic:pic>
+              </a:graphicData>
+            </a:graphic>
+          </wp:inline>
+        </w:drawing>
+      </w:r>
+    </w:p>
+    <w:p>
+      <w:pPr>
+        <w:pStyle w:val="Caption"/>
+        <w:rPr>
+          <w:sz w:val="22"/>
+          <w:szCs w:val="22"/>
+        </w:rPr>
+      </w:pPr>
+      <w:r>
+        <w:t xml:space="preserve">Figure </w:t>
+      </w:r>
+      <w:fldSimple w:instr=" SEQ Figure \* ARABIC ">
+        <w:r>
+          <w:rPr>
+            <w:noProof/>
+          </w:rPr>
+          <w:t>13</w:t>
+        </w:r>
+      </w:fldSimple>
+    </w:p>
+    <w:p>
+      <w:pPr>
+        <w:pStyle w:val="NormalWeb"/>
+        <w:spacing w:before="0" w:beforeAutospacing="0" w:after="0" w:afterAutospacing="0" w:line="480" w:lineRule="auto"/>
+        <w:ind w:left="360" w:firstLine="720"/>
+        <w:rPr>
+          <w:rFonts w:asciiTheme="minorHAnsi" w:hAnsiTheme="minorHAnsi"/>
+          <w:sz w:val="22"/>
+          <w:szCs w:val="22"/>
+        </w:rPr>
+      </w:pPr>
+      <w:r>
+        <w:rPr>
+          <w:rFonts w:asciiTheme="minorHAnsi" w:hAnsiTheme="minorHAnsi" w:cs="Arial"/>
+          <w:color w:val="000000"/>
+          <w:sz w:val="22"/>
+          <w:szCs w:val="22"/>
+        </w:rPr>
+        <w:t xml:space="preserve">The image above shows how “getjson” function was called for our website. For detailed explanation about the jQuery syntax, see the link: </w:t>
+      </w:r>
+      <w:r>
+        <w:rPr>
+          <w:rFonts w:asciiTheme="minorHAnsi" w:hAnsiTheme="minorHAnsi" w:cs="Arial"/>
+          <w:sz w:val="22"/>
+          <w:szCs w:val="22"/>
+        </w:rPr>
+        <w:t>http://learn.jquery.com/about-jquery/how-jquery-works/</w:t>
+      </w:r>
+      <w:r>
+        <w:rPr>
+          <w:rFonts w:asciiTheme="minorHAnsi" w:hAnsiTheme="minorHAnsi" w:cs="Arial"/>
+          <w:color w:val="000000"/>
+          <w:sz w:val="22"/>
+          <w:szCs w:val="22"/>
+        </w:rPr>
+        <w:t xml:space="preserve">. </w:t>
+      </w:r>
+    </w:p>
+    <w:p>
+      <w:pPr>
+        <w:pStyle w:val="NormalWeb"/>
+        <w:spacing w:before="0" w:beforeAutospacing="0" w:after="0" w:afterAutospacing="0" w:line="480" w:lineRule="auto"/>
+        <w:ind w:left="360" w:firstLine="720"/>
+        <w:rPr>
+          <w:rFonts w:asciiTheme="minorHAnsi" w:hAnsiTheme="minorHAnsi"/>
+          <w:sz w:val="22"/>
+          <w:szCs w:val="22"/>
+        </w:rPr>
+      </w:pPr>
+      <w:r>
+        <w:rPr>
+          <w:rFonts w:asciiTheme="minorHAnsi" w:hAnsiTheme="minorHAnsi" w:cs="Arial"/>
+          <w:color w:val="000000"/>
+          <w:sz w:val="22"/>
+          <w:szCs w:val="22"/>
+        </w:rPr>
+        <w:t>Our group decided to implement the restaurants’ API (</w:t>
+      </w:r>
+      <w:r>
+        <w:rPr>
+          <w:rFonts w:asciiTheme="minorHAnsi" w:hAnsiTheme="minorHAnsi" w:cs="Arial"/>
+          <w:sz w:val="22"/>
+          <w:szCs w:val="22"/>
+        </w:rPr>
+        <w:t>https://notoriousbiginteger.pythonanywhere.com/restaurants/json</w:t>
+      </w:r>
+      <w:r>
+        <w:rPr>
+          <w:rFonts w:asciiTheme="minorHAnsi" w:hAnsiTheme="minorHAnsi" w:cs="Arial"/>
+          <w:color w:val="000000"/>
+          <w:sz w:val="22"/>
+          <w:szCs w:val="22"/>
+        </w:rPr>
+        <w:t>) and “Chang Thai”’s (the restaurant with the most positive reviews) dishes API (</w:t>
+      </w:r>
+      <w:r>
+        <w:rPr>
+          <w:rFonts w:asciiTheme="minorHAnsi" w:hAnsiTheme="minorHAnsi" w:cs="Arial"/>
+          <w:sz w:val="22"/>
+          <w:szCs w:val="22"/>
+        </w:rPr>
+        <w:t>https://notoriousbiginteger.pythonanywhere.com/restaurants/3/dishes/json</w:t>
+      </w:r>
+      <w:r>
+        <w:rPr>
+          <w:rFonts w:asciiTheme="minorHAnsi" w:hAnsiTheme="minorHAnsi" w:cs="Arial"/>
+          <w:color w:val="000000"/>
+          <w:sz w:val="22"/>
+          <w:szCs w:val="22"/>
+        </w:rPr>
+        <w:t xml:space="preserve">). We used their API to call the name, address, phone number, and description of the restaurants. Also, we implemented their API to display the name, average ratings, and description of the dishes. </w:t>
+      </w:r>
+    </w:p>
+    <w:p>
+      <w:pPr>
+        <w:pStyle w:val="Heading2"/>
+        <w:numPr>
+          <w:ilvl w:val="1"/>
+          <w:numId w:val="3"/>
+        </w:numPr>
+        <w:spacing w:line="480" w:lineRule="auto"/>
+        <w:ind w:left="1080" w:hanging="720"/>
+      </w:pPr>
+      <w:bookmarkStart w:id="20" w:name="_Toc395286613"/>
+      <w:r>
         <w:t>Data Collection</w:t>
       </w:r>
-      <w:bookmarkEnd w:id="17"/>
+      <w:bookmarkEnd w:id="20"/>
     </w:p>
     <w:p>
       <w:pPr>
@@ -5022,7 +5673,11 @@
         <w:ind w:left="360" w:firstLine="720"/>
       </w:pPr>
       <w:r>
-        <w:t xml:space="preserve">For each team, we gathered data on their name, city of origin, years since their original founding, prior names for the teams and their locations, years that they went to the playoffs since the 1984 playoffs (the first year that the playoffs were fixed with sixteen teams going),  years since the 1984 playoffs that the team won the playoffs if any, and a link to current roster data for the team. This was done so that every team would have multiple links to other types of pages once completed. First, each of the thirty teams would have a link to all of the player pages for players that are currently signed to the team. The team page would also have a link to the playoff pages for every year they went to playoffs. The data for the teams was gathered from many different sites on the webs, such as the homepage for the various </w:t>
+        <w:t xml:space="preserve">For each team, we gathered data on their name, city of origin, years since their original founding, prior names for the teams and their locations, years that they went to the playoffs since the 1984 playoffs (the first year that the playoffs were fixed with sixteen teams going),  years since the 1984 playoffs that the team won the playoffs if any, and a link to current roster data for the team. This was done so that every team would have multiple links to other types of pages once completed. First, each of the thirty teams would have a link to all of the player pages for players that </w:t>
+      </w:r>
+      <w:r>
+        <w:lastRenderedPageBreak/>
+        <w:t xml:space="preserve">are currently signed to the team. The team page would also have a link to the playoff pages for every year they went to playoffs. The data for the teams was gathered from many different sites on the webs, such as the homepage for the various </w:t>
       </w:r>
       <w:r>
         <w:t>NBA</w:t>
@@ -5057,8 +5712,8 @@
       </w:pPr>
     </w:p>
     <w:sectPr>
-      <w:headerReference w:type="default" r:id="rId27"/>
-      <w:footerReference w:type="default" r:id="rId28"/>
+      <w:headerReference w:type="default" r:id="rId30"/>
+      <w:footerReference w:type="default" r:id="rId31"/>
       <w:pgSz w:w="12240" w:h="15840"/>
       <w:pgMar w:top="1440" w:right="1440" w:bottom="1440" w:left="1440" w:header="720" w:footer="720" w:gutter="0"/>
       <w:pgNumType w:start="1"/>
@@ -8138,7 +8793,7 @@
 </file>
 
 <file path=customXml/itemProps1.xml><?xml version="1.0" encoding="utf-8"?>
-<ds:datastoreItem xmlns:ds="http://schemas.openxmlformats.org/officeDocument/2006/customXml" ds:itemID="{A8588A77-0904-4AB9-9689-40B38F14FE9D}">
+<ds:datastoreItem xmlns:ds="http://schemas.openxmlformats.org/officeDocument/2006/customXml" ds:itemID="{FD765B4D-B281-499F-A903-5DF1FCD086C5}">
   <ds:schemaRefs>
     <ds:schemaRef ds:uri="http://schemas.openxmlformats.org/officeDocument/2006/bibliography"/>
   </ds:schemaRefs>

</xml_diff>